<commit_message>
Risk Change: add number of formats in one year
</commit_message>
<xml_diff>
--- a/documentation/example_dept_report/Test Risk Report.docx
+++ b/documentation/example_dept_report/Test Risk Report.docx
@@ -3,26 +3,10 @@
 <w:document xmlns:wpc="http://schemas.microsoft.com/office/word/2010/wordprocessingCanvas" xmlns:cx="http://schemas.microsoft.com/office/drawing/2014/chartex" xmlns:cx1="http://schemas.microsoft.com/office/drawing/2015/9/8/chartex" xmlns:cx2="http://schemas.microsoft.com/office/drawing/2015/10/21/chartex" xmlns:cx3="http://schemas.microsoft.com/office/drawing/2016/5/9/chartex" xmlns:cx4="http://schemas.microsoft.com/office/drawing/2016/5/10/chartex" xmlns:cx5="http://schemas.microsoft.com/office/drawing/2016/5/11/chartex" xmlns:cx6="http://schemas.microsoft.com/office/drawing/2016/5/12/chartex" xmlns:cx7="http://schemas.microsoft.com/office/drawing/2016/5/13/chartex" xmlns:cx8="http://schemas.microsoft.com/office/drawing/2016/5/14/chartex" xmlns:mc="http://schemas.openxmlformats.org/markup-compatibility/2006" xmlns:aink="http://schemas.microsoft.com/office/drawing/2016/ink" xmlns:am3d="http://schemas.microsoft.com/office/drawing/2017/model3d" xmlns:o="urn:schemas-microsoft-com:office:office" xmlns:oel="http://schemas.microsoft.com/office/2019/extlst" xmlns:r="http://schemas.openxmlformats.org/officeDocument/2006/relationships" xmlns:m="http://schemas.openxmlformats.org/officeDocument/2006/math" xmlns:v="urn:schemas-microsoft-com:vml" xmlns:wp14="http://schemas.microsoft.com/office/word/2010/wordprocessingDrawing" xmlns:wp="http://schemas.openxmlformats.org/drawingml/2006/wordprocessingDrawing" xmlns:w10="urn:schemas-microsoft-com:office:word" xmlns:w="http://schemas.openxmlformats.org/wordprocessingml/2006/main" xmlns:w14="http://schemas.microsoft.com/office/word/2010/wordml" xmlns:w15="http://schemas.microsoft.com/office/word/2012/wordml" xmlns:w16cex="http://schemas.microsoft.com/office/word/2018/wordml/cex" xmlns:w16cid="http://schemas.microsoft.com/office/word/2016/wordml/cid" xmlns:w16="http://schemas.microsoft.com/office/word/2018/wordml" xmlns:w16sdtdh="http://schemas.microsoft.com/office/word/2020/wordml/sdtdatahash" xmlns:w16se="http://schemas.microsoft.com/office/word/2015/wordml/symex" xmlns:wpg="http://schemas.microsoft.com/office/word/2010/wordprocessingGroup" xmlns:wpi="http://schemas.microsoft.com/office/word/2010/wordprocessingInk" xmlns:wne="http://schemas.microsoft.com/office/word/2006/wordml" xmlns:wps="http://schemas.microsoft.com/office/word/2010/wordprocessingShape" mc:Ignorable="w14 w15 w16se w16cid w16 w16cex w16sdtdh wp14">
   <w:body>
     <w:p>
-      <w:pPr>
-        <w:spacing w:after="0"/>
-        <w:jc w:val="center"/>
-      </w:pPr>
-      <w:r>
-        <w:rPr>
-          <w:b/>
-          <w:bCs/>
-          <w:sz w:val="24"/>
-          <w:szCs w:val="24"/>
-        </w:rPr>
+      <w:r>
         <w:t>Test</w:t>
       </w:r>
       <w:r>
-        <w:rPr>
-          <w:b/>
-          <w:bCs/>
-          <w:sz w:val="24"/>
-          <w:szCs w:val="24"/>
-        </w:rPr>
         <w:t xml:space="preserve"> ARCHive Format Risk Report</w:t>
       </w:r>
     </w:p>
@@ -414,35 +398,42 @@
           <w:sz w:val="24"/>
           <w:szCs w:val="24"/>
         </w:rPr>
-        <w:t xml:space="preserve">The number </w:t>
+        <w:t xml:space="preserve">The </w:t>
       </w:r>
       <w:r>
         <w:rPr>
           <w:sz w:val="24"/>
           <w:szCs w:val="24"/>
         </w:rPr>
-        <w:t xml:space="preserve">of formats at each risk level from the previous analysis and </w:t>
+        <w:t xml:space="preserve">percentage </w:t>
       </w:r>
       <w:r>
         <w:rPr>
           <w:sz w:val="24"/>
           <w:szCs w:val="24"/>
         </w:rPr>
-        <w:t xml:space="preserve">the </w:t>
+        <w:t xml:space="preserve">of formats at each risk level from the previous analysis and </w:t>
       </w:r>
       <w:r>
         <w:rPr>
           <w:sz w:val="24"/>
           <w:szCs w:val="24"/>
         </w:rPr>
-        <w:t>current analysis</w:t>
+        <w:t xml:space="preserve">the </w:t>
       </w:r>
       <w:r>
         <w:rPr>
           <w:sz w:val="24"/>
           <w:szCs w:val="24"/>
         </w:rPr>
-        <w:t>, as well as the number of formats only present in one of the two analyses.</w:t>
+        <w:t>current analysis</w:t>
+      </w:r>
+      <w:r>
+        <w:rPr>
+          <w:sz w:val="24"/>
+          <w:szCs w:val="24"/>
+        </w:rPr>
+        <w:t>. There is 1 format that is only present in 2023.</w:t>
       </w:r>
     </w:p>
     <w:p>
@@ -497,7 +488,6 @@
           <w:sz w:val="24"/>
           <w:szCs w:val="24"/>
         </w:rPr>
-        <w:lastRenderedPageBreak/>
         <w:t>Risk By Collection</w:t>
       </w:r>
     </w:p>
@@ -5241,12 +5231,16 @@
 </file>
 
 <file path=customXml/item1.xml><?xml version="1.0" encoding="utf-8"?>
-<?mso-contentType ?>
-<FormTemplates xmlns="http://schemas.microsoft.com/sharepoint/v3/contenttype/forms">
-  <Display>DocumentLibraryForm</Display>
-  <Edit>DocumentLibraryForm</Edit>
-  <New>DocumentLibraryForm</New>
-</FormTemplates>
+<p:properties xmlns:p="http://schemas.microsoft.com/office/2006/metadata/properties" xmlns:xsi="http://www.w3.org/2001/XMLSchema-instance" xmlns:pc="http://schemas.microsoft.com/office/infopath/2007/PartnerControls">
+  <documentManagement>
+    <_ip_UnifiedCompliancePolicyUIAction xmlns="http://schemas.microsoft.com/sharepoint/v3" xsi:nil="true"/>
+    <lcf76f155ced4ddcb4097134ff3c332f xmlns="8f1c6547-d36c-48f8-bf92-a1b1f6a20f48">
+      <Terms xmlns="http://schemas.microsoft.com/office/infopath/2007/PartnerControls"/>
+    </lcf76f155ced4ddcb4097134ff3c332f>
+    <_ip_UnifiedCompliancePolicyProperties xmlns="http://schemas.microsoft.com/sharepoint/v3" xsi:nil="true"/>
+    <TaxCatchAll xmlns="28e07cf1-9fbb-43f0-95a4-85f8ea525f4f" xsi:nil="true"/>
+  </documentManagement>
+</p:properties>
 </file>
 
 <file path=customXml/item2.xml><?xml version="1.0" encoding="utf-8"?>
@@ -5510,22 +5504,22 @@
 </file>
 
 <file path=customXml/item3.xml><?xml version="1.0" encoding="utf-8"?>
-<p:properties xmlns:p="http://schemas.microsoft.com/office/2006/metadata/properties" xmlns:xsi="http://www.w3.org/2001/XMLSchema-instance" xmlns:pc="http://schemas.microsoft.com/office/infopath/2007/PartnerControls">
-  <documentManagement>
-    <_ip_UnifiedCompliancePolicyUIAction xmlns="http://schemas.microsoft.com/sharepoint/v3" xsi:nil="true"/>
-    <lcf76f155ced4ddcb4097134ff3c332f xmlns="8f1c6547-d36c-48f8-bf92-a1b1f6a20f48">
-      <Terms xmlns="http://schemas.microsoft.com/office/infopath/2007/PartnerControls"/>
-    </lcf76f155ced4ddcb4097134ff3c332f>
-    <_ip_UnifiedCompliancePolicyProperties xmlns="http://schemas.microsoft.com/sharepoint/v3" xsi:nil="true"/>
-    <TaxCatchAll xmlns="28e07cf1-9fbb-43f0-95a4-85f8ea525f4f" xsi:nil="true"/>
-  </documentManagement>
-</p:properties>
+<?mso-contentType ?>
+<FormTemplates xmlns="http://schemas.microsoft.com/sharepoint/v3/contenttype/forms">
+  <Display>DocumentLibraryForm</Display>
+  <Edit>DocumentLibraryForm</Edit>
+  <New>DocumentLibraryForm</New>
+</FormTemplates>
 </file>
 
 <file path=customXml/itemProps1.xml><?xml version="1.0" encoding="utf-8"?>
-<ds:datastoreItem xmlns:ds="http://schemas.openxmlformats.org/officeDocument/2006/customXml" ds:itemID="{E4186ADF-D65F-4831-A5F1-84EBBAB58640}">
+<ds:datastoreItem xmlns:ds="http://schemas.openxmlformats.org/officeDocument/2006/customXml" ds:itemID="{E21E4F74-CFD7-4FC1-8DE6-D114B8489FE1}">
   <ds:schemaRefs>
-    <ds:schemaRef ds:uri="http://schemas.microsoft.com/sharepoint/v3/contenttype/forms"/>
+    <ds:schemaRef ds:uri="http://schemas.microsoft.com/office/2006/metadata/properties"/>
+    <ds:schemaRef ds:uri="http://schemas.microsoft.com/office/infopath/2007/PartnerControls"/>
+    <ds:schemaRef ds:uri="http://schemas.microsoft.com/sharepoint/v3"/>
+    <ds:schemaRef ds:uri="8f1c6547-d36c-48f8-bf92-a1b1f6a20f48"/>
+    <ds:schemaRef ds:uri="28e07cf1-9fbb-43f0-95a4-85f8ea525f4f"/>
   </ds:schemaRefs>
 </ds:datastoreItem>
 </file>
@@ -5551,13 +5545,9 @@
 </file>
 
 <file path=customXml/itemProps3.xml><?xml version="1.0" encoding="utf-8"?>
-<ds:datastoreItem xmlns:ds="http://schemas.openxmlformats.org/officeDocument/2006/customXml" ds:itemID="{E21E4F74-CFD7-4FC1-8DE6-D114B8489FE1}">
+<ds:datastoreItem xmlns:ds="http://schemas.openxmlformats.org/officeDocument/2006/customXml" ds:itemID="{E4186ADF-D65F-4831-A5F1-84EBBAB58640}">
   <ds:schemaRefs>
-    <ds:schemaRef ds:uri="http://schemas.microsoft.com/office/2006/metadata/properties"/>
-    <ds:schemaRef ds:uri="http://schemas.microsoft.com/office/infopath/2007/PartnerControls"/>
-    <ds:schemaRef ds:uri="http://schemas.microsoft.com/sharepoint/v3"/>
-    <ds:schemaRef ds:uri="8f1c6547-d36c-48f8-bf92-a1b1f6a20f48"/>
-    <ds:schemaRef ds:uri="28e07cf1-9fbb-43f0-95a4-85f8ea525f4f"/>
+    <ds:schemaRef ds:uri="http://schemas.microsoft.com/sharepoint/v3/contenttype/forms"/>
   </ds:schemaRefs>
 </ds:datastoreItem>
 </file>
</xml_diff>

<commit_message>
Risk Change: format count instead of percentage
</commit_message>
<xml_diff>
--- a/documentation/example_dept_report/Test Risk Report.docx
+++ b/documentation/example_dept_report/Test Risk Report.docx
@@ -442,13 +442,13 @@
           <w:noProof/>
         </w:rPr>
         <w:drawing>
-          <wp:inline distT="0" distB="0" distL="0" distR="0" wp14:anchorId="7D5C76B2" wp14:editId="6EAE006D">
-            <wp:extent cx="3448050" cy="1905000"/>
-            <wp:effectExtent l="0" t="0" r="0" b="0"/>
-            <wp:docPr id="1087036971" name="Chart 1">
+          <wp:inline distT="0" distB="0" distL="0" distR="0" wp14:anchorId="18F2C8C7" wp14:editId="779489DC">
+            <wp:extent cx="4133850" cy="1933575"/>
+            <wp:effectExtent l="0" t="0" r="0" b="9525"/>
+            <wp:docPr id="1246523495" name="Chart 1">
               <a:extLst xmlns:a="http://schemas.openxmlformats.org/drawingml/2006/main">
                 <a:ext uri="{FF2B5EF4-FFF2-40B4-BE49-F238E27FC236}">
-                  <a16:creationId xmlns:a16="http://schemas.microsoft.com/office/drawing/2014/main" id="{F6955487-19AA-BD48-8E0B-D8CB21770B06}"/>
+                  <a16:creationId xmlns:a16="http://schemas.microsoft.com/office/drawing/2014/main" id="{E88EDE7A-17B4-67DC-CEFA-325A1FCC8E1E}"/>
                 </a:ext>
               </a:extLst>
             </wp:docPr>
@@ -618,7 +618,15 @@
         <w:t xml:space="preserve"> less than 5 formats</w:t>
       </w:r>
       <w:r>
-        <w:t xml:space="preserve">. There are </w:t>
+        <w:t xml:space="preserve">. There </w:t>
+      </w:r>
+      <w:proofErr w:type="gramStart"/>
+      <w:r>
+        <w:t>are</w:t>
+      </w:r>
+      <w:proofErr w:type="gramEnd"/>
+      <w:r>
+        <w:t xml:space="preserve"> </w:t>
       </w:r>
       <w:r>
         <w:t>1</w:t>
@@ -1732,7 +1740,7 @@
             </a:pPr>
             <a:r>
               <a:rPr lang="en-US"/>
-              <a:t>Format Risk Profile Change</a:t>
+              <a:t>Format Risk Change</a:t>
             </a:r>
           </a:p>
         </c:rich>
@@ -1777,7 +1785,7 @@
           <c:idx val="0"/>
           <c:order val="0"/>
           <c:tx>
-            <c:v>2019</c:v>
+            <c:v>2021</c:v>
           </c:tx>
           <c:spPr>
             <a:solidFill>
@@ -1848,7 +1856,7 @@
           </c:dLbls>
           <c:cat>
             <c:strRef>
-              <c:f>Sheet3!$D$1:$G$1</c:f>
+              <c:f>Sheet1!$B$1:$E$1</c:f>
               <c:strCache>
                 <c:ptCount val="4"/>
                 <c:pt idx="0">
@@ -1868,12 +1876,12 @@
           </c:cat>
           <c:val>
             <c:numRef>
-              <c:f>Sheet3!$D$2:$G$2</c:f>
+              <c:f>Sheet1!$B$2:$E$2</c:f>
               <c:numCache>
                 <c:formatCode>General</c:formatCode>
                 <c:ptCount val="4"/>
                 <c:pt idx="0">
-                  <c:v>33.33</c:v>
+                  <c:v>2</c:v>
                 </c:pt>
                 <c:pt idx="1">
                   <c:v>0</c:v>
@@ -1882,14 +1890,14 @@
                   <c:v>0</c:v>
                 </c:pt>
                 <c:pt idx="3">
-                  <c:v>66.67</c:v>
+                  <c:v>4</c:v>
                 </c:pt>
               </c:numCache>
             </c:numRef>
           </c:val>
           <c:extLst>
             <c:ext xmlns:c16="http://schemas.microsoft.com/office/drawing/2014/chart" uri="{C3380CC4-5D6E-409C-BE32-E72D297353CC}">
-              <c16:uniqueId val="{00000000-4ACA-4D2C-8011-7D53E54F2491}"/>
+              <c16:uniqueId val="{00000000-E10F-4A5B-B123-17DFD94C4B3D}"/>
             </c:ext>
           </c:extLst>
         </c:ser>
@@ -1968,7 +1976,7 @@
           </c:dLbls>
           <c:cat>
             <c:strRef>
-              <c:f>Sheet3!$D$1:$G$1</c:f>
+              <c:f>Sheet1!$B$1:$E$1</c:f>
               <c:strCache>
                 <c:ptCount val="4"/>
                 <c:pt idx="0">
@@ -1988,28 +1996,28 @@
           </c:cat>
           <c:val>
             <c:numRef>
-              <c:f>Sheet3!$D$3:$G$3</c:f>
+              <c:f>Sheet1!$B$3:$E$3</c:f>
               <c:numCache>
                 <c:formatCode>General</c:formatCode>
                 <c:ptCount val="4"/>
                 <c:pt idx="0">
-                  <c:v>28.57</c:v>
+                  <c:v>2</c:v>
                 </c:pt>
                 <c:pt idx="1">
                   <c:v>0</c:v>
                 </c:pt>
                 <c:pt idx="2">
-                  <c:v>28.57</c:v>
+                  <c:v>2</c:v>
                 </c:pt>
                 <c:pt idx="3">
-                  <c:v>42.86</c:v>
+                  <c:v>3</c:v>
                 </c:pt>
               </c:numCache>
             </c:numRef>
           </c:val>
           <c:extLst>
             <c:ext xmlns:c16="http://schemas.microsoft.com/office/drawing/2014/chart" uri="{C3380CC4-5D6E-409C-BE32-E72D297353CC}">
-              <c16:uniqueId val="{00000001-4ACA-4D2C-8011-7D53E54F2491}"/>
+              <c16:uniqueId val="{00000001-E10F-4A5B-B123-17DFD94C4B3D}"/>
             </c:ext>
           </c:extLst>
         </c:ser>
@@ -2023,11 +2031,11 @@
         </c:dLbls>
         <c:gapWidth val="150"/>
         <c:overlap val="-25"/>
-        <c:axId val="1441282703"/>
-        <c:axId val="1802640767"/>
+        <c:axId val="1907979535"/>
+        <c:axId val="674562495"/>
       </c:barChart>
       <c:catAx>
-        <c:axId val="1441282703"/>
+        <c:axId val="1907979535"/>
         <c:scaling>
           <c:orientation val="minMax"/>
         </c:scaling>
@@ -2070,7 +2078,7 @@
             <a:endParaRPr lang="en-US"/>
           </a:p>
         </c:txPr>
-        <c:crossAx val="1802640767"/>
+        <c:crossAx val="674562495"/>
         <c:crosses val="autoZero"/>
         <c:auto val="1"/>
         <c:lblAlgn val="ctr"/>
@@ -2078,7 +2086,7 @@
         <c:noMultiLvlLbl val="0"/>
       </c:catAx>
       <c:valAx>
-        <c:axId val="1802640767"/>
+        <c:axId val="674562495"/>
         <c:scaling>
           <c:orientation val="minMax"/>
         </c:scaling>
@@ -2088,7 +2096,7 @@
         <c:majorTickMark val="none"/>
         <c:minorTickMark val="none"/>
         <c:tickLblPos val="nextTo"/>
-        <c:crossAx val="1441282703"/>
+        <c:crossAx val="1907979535"/>
         <c:crosses val="autoZero"/>
         <c:crossBetween val="between"/>
       </c:valAx>

</xml_diff>

<commit_message>
Add more variation to example report
</commit_message>
<xml_diff>
--- a/documentation/example_dept_report/Test Risk Report.docx
+++ b/documentation/example_dept_report/Test Risk Report.docx
@@ -3,10 +3,25 @@
 <w:document xmlns:wpc="http://schemas.microsoft.com/office/word/2010/wordprocessingCanvas" xmlns:cx="http://schemas.microsoft.com/office/drawing/2014/chartex" xmlns:cx1="http://schemas.microsoft.com/office/drawing/2015/9/8/chartex" xmlns:cx2="http://schemas.microsoft.com/office/drawing/2015/10/21/chartex" xmlns:cx3="http://schemas.microsoft.com/office/drawing/2016/5/9/chartex" xmlns:cx4="http://schemas.microsoft.com/office/drawing/2016/5/10/chartex" xmlns:cx5="http://schemas.microsoft.com/office/drawing/2016/5/11/chartex" xmlns:cx6="http://schemas.microsoft.com/office/drawing/2016/5/12/chartex" xmlns:cx7="http://schemas.microsoft.com/office/drawing/2016/5/13/chartex" xmlns:cx8="http://schemas.microsoft.com/office/drawing/2016/5/14/chartex" xmlns:mc="http://schemas.openxmlformats.org/markup-compatibility/2006" xmlns:aink="http://schemas.microsoft.com/office/drawing/2016/ink" xmlns:am3d="http://schemas.microsoft.com/office/drawing/2017/model3d" xmlns:o="urn:schemas-microsoft-com:office:office" xmlns:oel="http://schemas.microsoft.com/office/2019/extlst" xmlns:r="http://schemas.openxmlformats.org/officeDocument/2006/relationships" xmlns:m="http://schemas.openxmlformats.org/officeDocument/2006/math" xmlns:v="urn:schemas-microsoft-com:vml" xmlns:wp14="http://schemas.microsoft.com/office/word/2010/wordprocessingDrawing" xmlns:wp="http://schemas.openxmlformats.org/drawingml/2006/wordprocessingDrawing" xmlns:w10="urn:schemas-microsoft-com:office:word" xmlns:w="http://schemas.openxmlformats.org/wordprocessingml/2006/main" xmlns:w14="http://schemas.microsoft.com/office/word/2010/wordml" xmlns:w15="http://schemas.microsoft.com/office/word/2012/wordml" xmlns:w16cex="http://schemas.microsoft.com/office/word/2018/wordml/cex" xmlns:w16cid="http://schemas.microsoft.com/office/word/2016/wordml/cid" xmlns:w16="http://schemas.microsoft.com/office/word/2018/wordml" xmlns:w16sdtdh="http://schemas.microsoft.com/office/word/2020/wordml/sdtdatahash" xmlns:w16se="http://schemas.microsoft.com/office/word/2015/wordml/symex" xmlns:wpg="http://schemas.microsoft.com/office/word/2010/wordprocessingGroup" xmlns:wpi="http://schemas.microsoft.com/office/word/2010/wordprocessingInk" xmlns:wne="http://schemas.microsoft.com/office/word/2006/wordml" xmlns:wps="http://schemas.microsoft.com/office/word/2010/wordprocessingShape" mc:Ignorable="w14 w15 w16se w16cid w16 w16cex w16sdtdh wp14">
   <w:body>
     <w:p>
-      <w:r>
+      <w:pPr>
+        <w:jc w:val="center"/>
+        <w:rPr>
+          <w:b/>
+          <w:bCs/>
+        </w:rPr>
+      </w:pPr>
+      <w:r>
+        <w:rPr>
+          <w:b/>
+          <w:bCs/>
+        </w:rPr>
         <w:t>Test</w:t>
       </w:r>
       <w:r>
+        <w:rPr>
+          <w:b/>
+          <w:bCs/>
+        </w:rPr>
         <w:t xml:space="preserve"> ARCHive Format Risk Report</w:t>
       </w:r>
     </w:p>
@@ -122,7 +137,7 @@
           <w:sz w:val="24"/>
           <w:szCs w:val="24"/>
         </w:rPr>
-        <w:t>2</w:t>
+        <w:t>3</w:t>
       </w:r>
       <w:r>
         <w:rPr>
@@ -149,7 +164,7 @@
           <w:sz w:val="24"/>
           <w:szCs w:val="24"/>
         </w:rPr>
-        <w:t>4</w:t>
+        <w:t>15</w:t>
       </w:r>
       <w:r>
         <w:rPr>
@@ -173,6 +188,7 @@
           <w:ilvl w:val="0"/>
           <w:numId w:val="1"/>
         </w:numPr>
+        <w:spacing w:after="0"/>
         <w:rPr>
           <w:sz w:val="24"/>
           <w:szCs w:val="24"/>
@@ -183,6 +199,13 @@
           <w:sz w:val="24"/>
           <w:szCs w:val="24"/>
         </w:rPr>
+        <w:t>1</w:t>
+      </w:r>
+      <w:r>
+        <w:rPr>
+          <w:sz w:val="24"/>
+          <w:szCs w:val="24"/>
+        </w:rPr>
         <w:t>7</w:t>
       </w:r>
       <w:r>
@@ -197,7 +220,7 @@
           <w:sz w:val="24"/>
           <w:szCs w:val="24"/>
         </w:rPr>
-        <w:t>6</w:t>
+        <w:t>9</w:t>
       </w:r>
       <w:r>
         <w:rPr>
@@ -218,7 +241,7 @@
           <w:sz w:val="24"/>
           <w:szCs w:val="24"/>
         </w:rPr>
-        <w:t>2</w:t>
+        <w:t>4</w:t>
       </w:r>
       <w:r>
         <w:rPr>
@@ -306,221 +329,20 @@
         <w:rPr>
           <w:noProof/>
         </w:rPr>
-        <w:drawing>
-          <wp:anchor distT="0" distB="0" distL="114300" distR="114300" simplePos="0" relativeHeight="251658240" behindDoc="0" locked="0" layoutInCell="1" allowOverlap="1" wp14:anchorId="7B0BB6B4" wp14:editId="4D060A2E">
-            <wp:simplePos x="914400" y="3752850"/>
-            <wp:positionH relativeFrom="column">
-              <wp:align>left</wp:align>
-            </wp:positionH>
-            <wp:positionV relativeFrom="paragraph">
-              <wp:align>top</wp:align>
-            </wp:positionV>
-            <wp:extent cx="2724150" cy="2162175"/>
-            <wp:effectExtent l="0" t="0" r="0" b="9525"/>
-            <wp:wrapSquare wrapText="bothSides"/>
-            <wp:docPr id="1562769585" name="Chart 1">
-              <a:extLst xmlns:a="http://schemas.openxmlformats.org/drawingml/2006/main">
-                <a:ext uri="{FF2B5EF4-FFF2-40B4-BE49-F238E27FC236}">
-                  <a16:creationId xmlns:a16="http://schemas.microsoft.com/office/drawing/2014/main" id="{86515C45-6C52-DBB1-FAA8-73BCC91D96D8}"/>
-                </a:ext>
-              </a:extLst>
-            </wp:docPr>
-            <wp:cNvGraphicFramePr/>
-            <a:graphic xmlns:a="http://schemas.openxmlformats.org/drawingml/2006/main">
-              <a:graphicData uri="http://schemas.openxmlformats.org/drawingml/2006/chart">
-                <c:chart xmlns:c="http://schemas.openxmlformats.org/drawingml/2006/chart" xmlns:r="http://schemas.openxmlformats.org/officeDocument/2006/relationships" r:id="rId8"/>
-              </a:graphicData>
-            </a:graphic>
-          </wp:anchor>
-        </w:drawing>
-      </w:r>
-    </w:p>
-    <w:p/>
-    <w:p/>
-    <w:p/>
-    <w:p>
-      <w:pPr>
-        <w:rPr>
-          <w:noProof/>
-        </w:rPr>
-      </w:pPr>
-    </w:p>
-    <w:p>
-      <w:pPr>
-        <w:tabs>
-          <w:tab w:val="left" w:pos="4095"/>
-        </w:tabs>
-      </w:pPr>
-      <w:r>
-        <w:tab/>
-      </w:r>
-      <w:r>
         <w:br w:type="textWrapping" w:clear="all"/>
       </w:r>
-    </w:p>
-    <w:p>
-      <w:pPr>
-        <w:rPr>
-          <w:b/>
-          <w:bCs/>
-          <w:sz w:val="24"/>
-          <w:szCs w:val="24"/>
-        </w:rPr>
-      </w:pPr>
-      <w:r>
-        <w:rPr>
-          <w:b/>
-          <w:bCs/>
-          <w:sz w:val="24"/>
-          <w:szCs w:val="24"/>
-        </w:rPr>
-        <w:t xml:space="preserve">Risk </w:t>
-      </w:r>
-      <w:r>
-        <w:rPr>
-          <w:b/>
-          <w:bCs/>
-          <w:sz w:val="24"/>
-          <w:szCs w:val="24"/>
-        </w:rPr>
-        <w:t>Change</w:t>
-      </w:r>
-    </w:p>
-    <w:p>
-      <w:pPr>
-        <w:rPr>
-          <w:sz w:val="24"/>
-          <w:szCs w:val="24"/>
-        </w:rPr>
-      </w:pPr>
-      <w:r>
-        <w:rPr>
-          <w:sz w:val="24"/>
-          <w:szCs w:val="24"/>
-        </w:rPr>
-        <w:t xml:space="preserve">The </w:t>
-      </w:r>
-      <w:r>
-        <w:rPr>
-          <w:sz w:val="24"/>
-          <w:szCs w:val="24"/>
-        </w:rPr>
-        <w:t xml:space="preserve">percentage </w:t>
-      </w:r>
-      <w:r>
-        <w:rPr>
-          <w:sz w:val="24"/>
-          <w:szCs w:val="24"/>
-        </w:rPr>
-        <w:t xml:space="preserve">of formats at each risk level from the previous analysis and </w:t>
-      </w:r>
-      <w:r>
-        <w:rPr>
-          <w:sz w:val="24"/>
-          <w:szCs w:val="24"/>
-        </w:rPr>
-        <w:t xml:space="preserve">the </w:t>
-      </w:r>
-      <w:r>
-        <w:rPr>
-          <w:sz w:val="24"/>
-          <w:szCs w:val="24"/>
-        </w:rPr>
-        <w:t>current analysis</w:t>
-      </w:r>
-      <w:r>
-        <w:rPr>
-          <w:sz w:val="24"/>
-          <w:szCs w:val="24"/>
-        </w:rPr>
-        <w:t>. There is 1 format that is only present in 2023.</w:t>
-      </w:r>
-    </w:p>
-    <w:p>
       <w:r>
         <w:rPr>
           <w:noProof/>
         </w:rPr>
         <w:drawing>
-          <wp:inline distT="0" distB="0" distL="0" distR="0" wp14:anchorId="18F2C8C7" wp14:editId="779489DC">
-            <wp:extent cx="4133850" cy="1933575"/>
-            <wp:effectExtent l="0" t="0" r="0" b="9525"/>
-            <wp:docPr id="1246523495" name="Chart 1">
+          <wp:inline distT="0" distB="0" distL="0" distR="0" wp14:anchorId="6D1EAB5A" wp14:editId="5A525A97">
+            <wp:extent cx="3076575" cy="2333625"/>
+            <wp:effectExtent l="0" t="0" r="9525" b="9525"/>
+            <wp:docPr id="2132129751" name="Chart 1">
               <a:extLst xmlns:a="http://schemas.openxmlformats.org/drawingml/2006/main">
                 <a:ext uri="{FF2B5EF4-FFF2-40B4-BE49-F238E27FC236}">
-                  <a16:creationId xmlns:a16="http://schemas.microsoft.com/office/drawing/2014/main" id="{E88EDE7A-17B4-67DC-CEFA-325A1FCC8E1E}"/>
-                </a:ext>
-              </a:extLst>
-            </wp:docPr>
-            <wp:cNvGraphicFramePr/>
-            <a:graphic xmlns:a="http://schemas.openxmlformats.org/drawingml/2006/main">
-              <a:graphicData uri="http://schemas.openxmlformats.org/drawingml/2006/chart">
-                <c:chart xmlns:c="http://schemas.openxmlformats.org/drawingml/2006/chart" xmlns:r="http://schemas.openxmlformats.org/officeDocument/2006/relationships" r:id="rId9"/>
-              </a:graphicData>
-            </a:graphic>
-          </wp:inline>
-        </w:drawing>
-      </w:r>
-    </w:p>
-    <w:p>
-      <w:pPr>
-        <w:rPr>
-          <w:b/>
-          <w:bCs/>
-          <w:sz w:val="24"/>
-          <w:szCs w:val="24"/>
-        </w:rPr>
-      </w:pPr>
-    </w:p>
-    <w:p>
-      <w:pPr>
-        <w:rPr>
-          <w:b/>
-          <w:bCs/>
-          <w:sz w:val="24"/>
-          <w:szCs w:val="24"/>
-        </w:rPr>
-      </w:pPr>
-      <w:r>
-        <w:rPr>
-          <w:b/>
-          <w:bCs/>
-          <w:sz w:val="24"/>
-          <w:szCs w:val="24"/>
-        </w:rPr>
-        <w:t>Risk By Collection</w:t>
-      </w:r>
-    </w:p>
-    <w:p>
-      <w:pPr>
-        <w:rPr>
-          <w:b/>
-          <w:bCs/>
-          <w:sz w:val="24"/>
-          <w:szCs w:val="24"/>
-        </w:rPr>
-      </w:pPr>
-      <w:r>
-        <w:rPr>
-          <w:sz w:val="24"/>
-          <w:szCs w:val="24"/>
-        </w:rPr>
-        <w:t>The percentage of formats at each risk level in each collection.</w:t>
-      </w:r>
-    </w:p>
-    <w:p>
-      <w:r>
-        <w:rPr>
-          <w:noProof/>
-        </w:rPr>
-        <w:drawing>
-          <wp:inline distT="0" distB="0" distL="0" distR="0" wp14:anchorId="5C30844C" wp14:editId="0606C6D2">
-            <wp:extent cx="3990975" cy="2362200"/>
-            <wp:effectExtent l="0" t="0" r="9525" b="0"/>
-            <wp:docPr id="361912092" name="Chart 1">
-              <a:extLst xmlns:a="http://schemas.openxmlformats.org/drawingml/2006/main">
-                <a:ext uri="{FF2B5EF4-FFF2-40B4-BE49-F238E27FC236}">
-                  <a16:creationId xmlns:a16="http://schemas.microsoft.com/office/drawing/2014/main" id="{17572397-E9D0-061A-3FFA-C1C188990728}"/>
+                  <a16:creationId xmlns:a16="http://schemas.microsoft.com/office/drawing/2014/main" id="{77C43CFF-E2AB-AF5D-FB81-BDE4340841F1}"/>
                 </a:ext>
               </a:extLst>
             </wp:docPr>
@@ -534,6 +356,181 @@
         </w:drawing>
       </w:r>
     </w:p>
+    <w:p>
+      <w:pPr>
+        <w:rPr>
+          <w:b/>
+          <w:bCs/>
+          <w:sz w:val="24"/>
+          <w:szCs w:val="24"/>
+        </w:rPr>
+      </w:pPr>
+      <w:r>
+        <w:rPr>
+          <w:b/>
+          <w:bCs/>
+          <w:sz w:val="24"/>
+          <w:szCs w:val="24"/>
+        </w:rPr>
+        <w:t xml:space="preserve">Risk </w:t>
+      </w:r>
+      <w:r>
+        <w:rPr>
+          <w:b/>
+          <w:bCs/>
+          <w:sz w:val="24"/>
+          <w:szCs w:val="24"/>
+        </w:rPr>
+        <w:t>Change</w:t>
+      </w:r>
+    </w:p>
+    <w:p>
+      <w:pPr>
+        <w:rPr>
+          <w:sz w:val="24"/>
+          <w:szCs w:val="24"/>
+        </w:rPr>
+      </w:pPr>
+      <w:r>
+        <w:rPr>
+          <w:sz w:val="24"/>
+          <w:szCs w:val="24"/>
+        </w:rPr>
+        <w:t xml:space="preserve">The </w:t>
+      </w:r>
+      <w:r>
+        <w:rPr>
+          <w:sz w:val="24"/>
+          <w:szCs w:val="24"/>
+        </w:rPr>
+        <w:t xml:space="preserve">percentage </w:t>
+      </w:r>
+      <w:r>
+        <w:rPr>
+          <w:sz w:val="24"/>
+          <w:szCs w:val="24"/>
+        </w:rPr>
+        <w:t xml:space="preserve">of formats at each risk level from the previous analysis and </w:t>
+      </w:r>
+      <w:r>
+        <w:rPr>
+          <w:sz w:val="24"/>
+          <w:szCs w:val="24"/>
+        </w:rPr>
+        <w:t xml:space="preserve">the </w:t>
+      </w:r>
+      <w:r>
+        <w:rPr>
+          <w:sz w:val="24"/>
+          <w:szCs w:val="24"/>
+        </w:rPr>
+        <w:t>current analysis</w:t>
+      </w:r>
+      <w:r>
+        <w:rPr>
+          <w:sz w:val="24"/>
+          <w:szCs w:val="24"/>
+        </w:rPr>
+        <w:t>. There is 1 format that is only present in 2023.</w:t>
+      </w:r>
+    </w:p>
+    <w:p>
+      <w:pPr>
+        <w:rPr>
+          <w:b/>
+          <w:bCs/>
+          <w:sz w:val="24"/>
+          <w:szCs w:val="24"/>
+        </w:rPr>
+      </w:pPr>
+      <w:r>
+        <w:rPr>
+          <w:noProof/>
+        </w:rPr>
+        <w:drawing>
+          <wp:inline distT="0" distB="0" distL="0" distR="0" wp14:anchorId="1AB53958" wp14:editId="2F48F9AC">
+            <wp:extent cx="4829175" cy="1847850"/>
+            <wp:effectExtent l="0" t="0" r="9525" b="0"/>
+            <wp:docPr id="841353487" name="Chart 1">
+              <a:extLst xmlns:a="http://schemas.openxmlformats.org/drawingml/2006/main">
+                <a:ext uri="{FF2B5EF4-FFF2-40B4-BE49-F238E27FC236}">
+                  <a16:creationId xmlns:a16="http://schemas.microsoft.com/office/drawing/2014/main" id="{688DCD93-E26C-E0B6-AB23-994F487B433C}"/>
+                </a:ext>
+              </a:extLst>
+            </wp:docPr>
+            <wp:cNvGraphicFramePr/>
+            <a:graphic xmlns:a="http://schemas.openxmlformats.org/drawingml/2006/main">
+              <a:graphicData uri="http://schemas.openxmlformats.org/drawingml/2006/chart">
+                <c:chart xmlns:c="http://schemas.openxmlformats.org/drawingml/2006/chart" xmlns:r="http://schemas.openxmlformats.org/officeDocument/2006/relationships" r:id="rId11"/>
+              </a:graphicData>
+            </a:graphic>
+          </wp:inline>
+        </w:drawing>
+      </w:r>
+    </w:p>
+    <w:p>
+      <w:pPr>
+        <w:rPr>
+          <w:b/>
+          <w:bCs/>
+          <w:sz w:val="24"/>
+          <w:szCs w:val="24"/>
+        </w:rPr>
+      </w:pPr>
+      <w:r>
+        <w:rPr>
+          <w:b/>
+          <w:bCs/>
+          <w:sz w:val="24"/>
+          <w:szCs w:val="24"/>
+        </w:rPr>
+        <w:lastRenderedPageBreak/>
+        <w:t>Risk By Collection</w:t>
+      </w:r>
+    </w:p>
+    <w:p>
+      <w:pPr>
+        <w:rPr>
+          <w:b/>
+          <w:bCs/>
+          <w:sz w:val="24"/>
+          <w:szCs w:val="24"/>
+        </w:rPr>
+      </w:pPr>
+      <w:r>
+        <w:rPr>
+          <w:sz w:val="24"/>
+          <w:szCs w:val="24"/>
+        </w:rPr>
+        <w:t>The percentage of formats at each risk level in each collection.</w:t>
+      </w:r>
+    </w:p>
+    <w:p>
+      <w:r>
+        <w:rPr>
+          <w:noProof/>
+        </w:rPr>
+        <w:drawing>
+          <wp:inline distT="0" distB="0" distL="0" distR="0" wp14:anchorId="16624233" wp14:editId="5292541A">
+            <wp:extent cx="4572000" cy="2743200"/>
+            <wp:effectExtent l="0" t="0" r="0" b="0"/>
+            <wp:docPr id="12536169" name="Chart 1">
+              <a:extLst xmlns:a="http://schemas.openxmlformats.org/drawingml/2006/main">
+                <a:ext uri="{FF2B5EF4-FFF2-40B4-BE49-F238E27FC236}">
+                  <a16:creationId xmlns:a16="http://schemas.microsoft.com/office/drawing/2014/main" id="{12B59F9F-D184-7F35-5238-FFCB874D7B3E}"/>
+                </a:ext>
+              </a:extLst>
+            </wp:docPr>
+            <wp:cNvGraphicFramePr/>
+            <a:graphic xmlns:a="http://schemas.openxmlformats.org/drawingml/2006/main">
+              <a:graphicData uri="http://schemas.openxmlformats.org/drawingml/2006/chart">
+                <c:chart xmlns:c="http://schemas.openxmlformats.org/drawingml/2006/chart" xmlns:r="http://schemas.openxmlformats.org/officeDocument/2006/relationships" r:id="rId12"/>
+              </a:graphicData>
+            </a:graphic>
+          </wp:inline>
+        </w:drawing>
+      </w:r>
+    </w:p>
     <w:p/>
     <w:p>
       <w:pPr>
@@ -594,19 +591,19 @@
         <w:t xml:space="preserve">There are </w:t>
       </w:r>
       <w:r>
-        <w:t>4</w:t>
+        <w:t>15</w:t>
       </w:r>
       <w:r>
         <w:t xml:space="preserve"> AIPs. Of these, </w:t>
       </w:r>
       <w:r>
-        <w:t>3</w:t>
+        <w:t>10</w:t>
       </w:r>
       <w:r>
         <w:t xml:space="preserve"> (</w:t>
       </w:r>
       <w:r>
-        <w:t>75</w:t>
+        <w:t>67</w:t>
       </w:r>
       <w:r>
         <w:t xml:space="preserve">%) </w:t>
@@ -615,45 +612,49 @@
         <w:t>contain</w:t>
       </w:r>
       <w:r>
-        <w:t xml:space="preserve"> less than 5 formats</w:t>
-      </w:r>
-      <w:r>
-        <w:t xml:space="preserve">. There </w:t>
-      </w:r>
-      <w:proofErr w:type="gramStart"/>
-      <w:r>
-        <w:t>are</w:t>
-      </w:r>
-      <w:proofErr w:type="gramEnd"/>
-      <w:r>
         <w:t xml:space="preserve"> </w:t>
       </w:r>
       <w:r>
-        <w:t>1</w:t>
-      </w:r>
-      <w:r>
-        <w:t xml:space="preserve"> AIP (</w:t>
+        <w:t>a single format</w:t>
+      </w:r>
+      <w:r>
+        <w:t xml:space="preserve">. There are </w:t>
       </w:r>
       <w:r>
         <w:t>2</w:t>
       </w:r>
       <w:r>
-        <w:t>5%) with</w:t>
+        <w:t xml:space="preserve"> AIP</w:t>
+      </w:r>
+      <w:r>
+        <w:t>s</w:t>
+      </w:r>
+      <w:r>
+        <w:t xml:space="preserve"> (</w:t>
+      </w:r>
+      <w:r>
+        <w:t>13</w:t>
+      </w:r>
+      <w:r>
+        <w:t>%) with</w:t>
       </w:r>
       <w:r>
         <w:t xml:space="preserve"> 5</w:t>
       </w:r>
       <w:r>
+        <w:t xml:space="preserve"> or more</w:t>
+      </w:r>
+      <w:r>
         <w:t xml:space="preserve"> form</w:t>
       </w:r>
       <w:r>
         <w:t>at</w:t>
       </w:r>
       <w:r>
-        <w:t xml:space="preserve">s, the highest </w:t>
-      </w:r>
-      <w:r>
-        <w:t>number</w:t>
+        <w:t xml:space="preserve">s, </w:t>
+      </w:r>
+      <w:r>
+        <w:t>with 10 formats being the highest</w:t>
       </w:r>
       <w:r>
         <w:t>.</w:t>
@@ -673,40 +674,46 @@
         <w:t>the bar [</w:t>
       </w:r>
       <w:r>
+        <w:t>1</w:t>
+      </w:r>
+      <w:r>
+        <w:t>,</w:t>
+      </w:r>
+      <w:r>
+        <w:t>2</w:t>
+      </w:r>
+      <w:r>
+        <w:t>]</w:t>
+      </w:r>
+      <w:r>
+        <w:t xml:space="preserve"> has the number of AIPs with </w:t>
+      </w:r>
+      <w:r>
+        <w:t xml:space="preserve">1-2 </w:t>
+      </w:r>
+      <w:r>
+        <w:t>formats</w:t>
+      </w:r>
+      <w:r>
+        <w:t xml:space="preserve"> but the bar (</w:t>
+      </w:r>
+      <w:r>
+        <w:t>2</w:t>
+      </w:r>
+      <w:r>
+        <w:t>,</w:t>
+      </w:r>
+      <w:r>
         <w:t>3</w:t>
       </w:r>
       <w:r>
-        <w:t>,</w:t>
-      </w:r>
-      <w:r>
-        <w:t>4</w:t>
-      </w:r>
-      <w:r>
-        <w:t>]</w:t>
-      </w:r>
-      <w:r>
-        <w:t xml:space="preserve"> has the number of AIPs with </w:t>
+        <w:t xml:space="preserve">] has the number of AIPs with </w:t>
       </w:r>
       <w:r>
         <w:t>3</w:t>
       </w:r>
       <w:r>
-        <w:t>-</w:t>
-      </w:r>
-      <w:r>
-        <w:t>4</w:t>
-      </w:r>
-      <w:r>
-        <w:t xml:space="preserve"> formats</w:t>
-      </w:r>
-      <w:r>
-        <w:t xml:space="preserve"> but the bar (</w:t>
-      </w:r>
-      <w:r>
-        <w:t>4</w:t>
-      </w:r>
-      <w:r>
-        <w:t xml:space="preserve">,5] has the number of AIPs with 5 </w:t>
+        <w:t xml:space="preserve"> </w:t>
       </w:r>
       <w:r>
         <w:t>formats</w:t>
@@ -723,20 +730,20 @@
         <mc:AlternateContent>
           <mc:Choice Requires="cx1">
             <w:drawing>
-              <wp:inline distT="0" distB="0" distL="0" distR="0" wp14:anchorId="240B05BE" wp14:editId="1996D9BB">
-                <wp:extent cx="4838700" cy="1504950"/>
-                <wp:effectExtent l="0" t="0" r="0" b="0"/>
-                <wp:docPr id="1362552331" name="Chart 1">
+              <wp:inline distT="0" distB="0" distL="0" distR="0" wp14:anchorId="030D7EB6" wp14:editId="097CE954">
+                <wp:extent cx="5000625" cy="2314575"/>
+                <wp:effectExtent l="0" t="0" r="9525" b="9525"/>
+                <wp:docPr id="142832558" name="Chart 1">
                   <a:extLst xmlns:a="http://schemas.openxmlformats.org/drawingml/2006/main">
                     <a:ext uri="{FF2B5EF4-FFF2-40B4-BE49-F238E27FC236}">
-                      <a16:creationId xmlns:a16="http://schemas.microsoft.com/office/drawing/2014/main" id="{BE1088F1-7692-F2D8-20C1-4F709675407A}"/>
+                      <a16:creationId xmlns:a16="http://schemas.microsoft.com/office/drawing/2014/main" id="{E8C9E106-ADD4-DAA3-FB14-CD803104E17B}"/>
                     </a:ext>
                   </a:extLst>
                 </wp:docPr>
                 <wp:cNvGraphicFramePr/>
                 <a:graphic xmlns:a="http://schemas.openxmlformats.org/drawingml/2006/main">
                   <a:graphicData uri="http://schemas.microsoft.com/office/drawing/2014/chartex">
-                    <cx:chart xmlns:cx="http://schemas.microsoft.com/office/drawing/2014/chartex" xmlns:r="http://schemas.openxmlformats.org/officeDocument/2006/relationships" r:id="rId11"/>
+                    <cx:chart xmlns:cx="http://schemas.microsoft.com/office/drawing/2014/chartex" xmlns:r="http://schemas.openxmlformats.org/officeDocument/2006/relationships" r:id="rId13"/>
                   </a:graphicData>
                 </a:graphic>
               </wp:inline>
@@ -744,13 +751,13 @@
           </mc:Choice>
           <mc:Fallback>
             <w:drawing>
-              <wp:inline distT="0" distB="0" distL="0" distR="0" wp14:anchorId="240B05BE" wp14:editId="1996D9BB">
-                <wp:extent cx="4838700" cy="1504950"/>
-                <wp:effectExtent l="0" t="0" r="0" b="0"/>
-                <wp:docPr id="1362552331" name="Chart 1">
+              <wp:inline distT="0" distB="0" distL="0" distR="0" wp14:anchorId="030D7EB6" wp14:editId="097CE954">
+                <wp:extent cx="5000625" cy="2314575"/>
+                <wp:effectExtent l="0" t="0" r="9525" b="9525"/>
+                <wp:docPr id="142832558" name="Chart 1">
                   <a:extLst xmlns:a="http://schemas.openxmlformats.org/drawingml/2006/main">
                     <a:ext uri="{FF2B5EF4-FFF2-40B4-BE49-F238E27FC236}">
-                      <a16:creationId xmlns:a16="http://schemas.microsoft.com/office/drawing/2014/main" id="{BE1088F1-7692-F2D8-20C1-4F709675407A}"/>
+                      <a16:creationId xmlns:a16="http://schemas.microsoft.com/office/drawing/2014/main" id="{E8C9E106-ADD4-DAA3-FB14-CD803104E17B}"/>
                     </a:ext>
                   </a:extLst>
                 </wp:docPr>
@@ -761,10 +768,10 @@
                   <a:graphicData uri="http://schemas.openxmlformats.org/drawingml/2006/picture">
                     <pic:pic xmlns:pic="http://schemas.openxmlformats.org/drawingml/2006/picture">
                       <pic:nvPicPr>
-                        <pic:cNvPr id="1362552331" name="Chart 1">
+                        <pic:cNvPr id="142832558" name="Chart 1">
                           <a:extLst>
                             <a:ext uri="{FF2B5EF4-FFF2-40B4-BE49-F238E27FC236}">
-                              <a16:creationId xmlns:a16="http://schemas.microsoft.com/office/drawing/2014/main" id="{BE1088F1-7692-F2D8-20C1-4F709675407A}"/>
+                              <a16:creationId xmlns:a16="http://schemas.microsoft.com/office/drawing/2014/main" id="{E8C9E106-ADD4-DAA3-FB14-CD803104E17B}"/>
                             </a:ext>
                           </a:extLst>
                         </pic:cNvPr>
@@ -773,7 +780,7 @@
                         </pic:cNvPicPr>
                       </pic:nvPicPr>
                       <pic:blipFill>
-                        <a:blip r:embed="rId12"/>
+                        <a:blip r:embed="rId14"/>
                         <a:stretch>
                           <a:fillRect/>
                         </a:stretch>
@@ -781,7 +788,7 @@
                       <pic:spPr>
                         <a:xfrm>
                           <a:off x="0" y="0"/>
-                          <a:ext cx="4838700" cy="1504950"/>
+                          <a:ext cx="5000625" cy="2314575"/>
                         </a:xfrm>
                         <a:prstGeom prst="rect">
                           <a:avLst/>
@@ -804,6 +811,56 @@
     </w:sectPr>
   </w:body>
 </w:document>
+</file>
+
+<file path=word/endnotes.xml><?xml version="1.0" encoding="utf-8"?>
+<w:endnotes xmlns:wpc="http://schemas.microsoft.com/office/word/2010/wordprocessingCanvas" xmlns:cx="http://schemas.microsoft.com/office/drawing/2014/chartex" xmlns:cx1="http://schemas.microsoft.com/office/drawing/2015/9/8/chartex" xmlns:cx2="http://schemas.microsoft.com/office/drawing/2015/10/21/chartex" xmlns:cx3="http://schemas.microsoft.com/office/drawing/2016/5/9/chartex" xmlns:cx4="http://schemas.microsoft.com/office/drawing/2016/5/10/chartex" xmlns:cx5="http://schemas.microsoft.com/office/drawing/2016/5/11/chartex" xmlns:cx6="http://schemas.microsoft.com/office/drawing/2016/5/12/chartex" xmlns:cx7="http://schemas.microsoft.com/office/drawing/2016/5/13/chartex" xmlns:cx8="http://schemas.microsoft.com/office/drawing/2016/5/14/chartex" xmlns:mc="http://schemas.openxmlformats.org/markup-compatibility/2006" xmlns:aink="http://schemas.microsoft.com/office/drawing/2016/ink" xmlns:am3d="http://schemas.microsoft.com/office/drawing/2017/model3d" xmlns:o="urn:schemas-microsoft-com:office:office" xmlns:oel="http://schemas.microsoft.com/office/2019/extlst" xmlns:r="http://schemas.openxmlformats.org/officeDocument/2006/relationships" xmlns:m="http://schemas.openxmlformats.org/officeDocument/2006/math" xmlns:v="urn:schemas-microsoft-com:vml" xmlns:wp14="http://schemas.microsoft.com/office/word/2010/wordprocessingDrawing" xmlns:wp="http://schemas.openxmlformats.org/drawingml/2006/wordprocessingDrawing" xmlns:w10="urn:schemas-microsoft-com:office:word" xmlns:w="http://schemas.openxmlformats.org/wordprocessingml/2006/main" xmlns:w14="http://schemas.microsoft.com/office/word/2010/wordml" xmlns:w15="http://schemas.microsoft.com/office/word/2012/wordml" xmlns:w16cex="http://schemas.microsoft.com/office/word/2018/wordml/cex" xmlns:w16cid="http://schemas.microsoft.com/office/word/2016/wordml/cid" xmlns:w16="http://schemas.microsoft.com/office/word/2018/wordml" xmlns:w16sdtdh="http://schemas.microsoft.com/office/word/2020/wordml/sdtdatahash" xmlns:w16se="http://schemas.microsoft.com/office/word/2015/wordml/symex" xmlns:wpg="http://schemas.microsoft.com/office/word/2010/wordprocessingGroup" xmlns:wpi="http://schemas.microsoft.com/office/word/2010/wordprocessingInk" xmlns:wne="http://schemas.microsoft.com/office/word/2006/wordml" xmlns:wps="http://schemas.microsoft.com/office/word/2010/wordprocessingShape" mc:Ignorable="w14 w15 w16se w16cid w16 w16cex w16sdtdh wp14">
+  <w:endnote w:type="separator" w:id="-1">
+    <w:p>
+      <w:pPr>
+        <w:spacing w:after="0" w:line="240" w:lineRule="auto"/>
+      </w:pPr>
+      <w:r>
+        <w:separator/>
+      </w:r>
+    </w:p>
+  </w:endnote>
+  <w:endnote w:type="continuationSeparator" w:id="0">
+    <w:p>
+      <w:pPr>
+        <w:spacing w:after="0" w:line="240" w:lineRule="auto"/>
+      </w:pPr>
+      <w:r>
+        <w:continuationSeparator/>
+      </w:r>
+    </w:p>
+  </w:endnote>
+</w:endnotes>
+</file>
+
+<file path=word/footnotes.xml><?xml version="1.0" encoding="utf-8"?>
+<w:footnotes xmlns:wpc="http://schemas.microsoft.com/office/word/2010/wordprocessingCanvas" xmlns:cx="http://schemas.microsoft.com/office/drawing/2014/chartex" xmlns:cx1="http://schemas.microsoft.com/office/drawing/2015/9/8/chartex" xmlns:cx2="http://schemas.microsoft.com/office/drawing/2015/10/21/chartex" xmlns:cx3="http://schemas.microsoft.com/office/drawing/2016/5/9/chartex" xmlns:cx4="http://schemas.microsoft.com/office/drawing/2016/5/10/chartex" xmlns:cx5="http://schemas.microsoft.com/office/drawing/2016/5/11/chartex" xmlns:cx6="http://schemas.microsoft.com/office/drawing/2016/5/12/chartex" xmlns:cx7="http://schemas.microsoft.com/office/drawing/2016/5/13/chartex" xmlns:cx8="http://schemas.microsoft.com/office/drawing/2016/5/14/chartex" xmlns:mc="http://schemas.openxmlformats.org/markup-compatibility/2006" xmlns:aink="http://schemas.microsoft.com/office/drawing/2016/ink" xmlns:am3d="http://schemas.microsoft.com/office/drawing/2017/model3d" xmlns:o="urn:schemas-microsoft-com:office:office" xmlns:oel="http://schemas.microsoft.com/office/2019/extlst" xmlns:r="http://schemas.openxmlformats.org/officeDocument/2006/relationships" xmlns:m="http://schemas.openxmlformats.org/officeDocument/2006/math" xmlns:v="urn:schemas-microsoft-com:vml" xmlns:wp14="http://schemas.microsoft.com/office/word/2010/wordprocessingDrawing" xmlns:wp="http://schemas.openxmlformats.org/drawingml/2006/wordprocessingDrawing" xmlns:w10="urn:schemas-microsoft-com:office:word" xmlns:w="http://schemas.openxmlformats.org/wordprocessingml/2006/main" xmlns:w14="http://schemas.microsoft.com/office/word/2010/wordml" xmlns:w15="http://schemas.microsoft.com/office/word/2012/wordml" xmlns:w16cex="http://schemas.microsoft.com/office/word/2018/wordml/cex" xmlns:w16cid="http://schemas.microsoft.com/office/word/2016/wordml/cid" xmlns:w16="http://schemas.microsoft.com/office/word/2018/wordml" xmlns:w16sdtdh="http://schemas.microsoft.com/office/word/2020/wordml/sdtdatahash" xmlns:w16se="http://schemas.microsoft.com/office/word/2015/wordml/symex" xmlns:wpg="http://schemas.microsoft.com/office/word/2010/wordprocessingGroup" xmlns:wpi="http://schemas.microsoft.com/office/word/2010/wordprocessingInk" xmlns:wne="http://schemas.microsoft.com/office/word/2006/wordml" xmlns:wps="http://schemas.microsoft.com/office/word/2010/wordprocessingShape" mc:Ignorable="w14 w15 w16se w16cid w16 w16cex w16sdtdh wp14">
+  <w:footnote w:type="separator" w:id="-1">
+    <w:p>
+      <w:pPr>
+        <w:spacing w:after="0" w:line="240" w:lineRule="auto"/>
+      </w:pPr>
+      <w:r>
+        <w:separator/>
+      </w:r>
+    </w:p>
+  </w:footnote>
+  <w:footnote w:type="continuationSeparator" w:id="0">
+    <w:p>
+      <w:pPr>
+        <w:spacing w:after="0" w:line="240" w:lineRule="auto"/>
+      </w:pPr>
+      <w:r>
+        <w:continuationSeparator/>
+      </w:r>
+    </w:p>
+  </w:footnote>
+</w:footnotes>
 </file>
 
 <file path=word/numbering.xml><?xml version="1.0" encoding="utf-8"?>
@@ -1382,6 +1439,50 @@
       </w:tblBorders>
     </w:tblPr>
   </w:style>
+  <w:style w:type="paragraph" w:styleId="Header">
+    <w:name w:val="header"/>
+    <w:basedOn w:val="Normal"/>
+    <w:link w:val="HeaderChar"/>
+    <w:uiPriority w:val="99"/>
+    <w:unhideWhenUsed/>
+    <w:rsid w:val="00C60C11"/>
+    <w:pPr>
+      <w:tabs>
+        <w:tab w:val="center" w:pos="4680"/>
+        <w:tab w:val="right" w:pos="9360"/>
+      </w:tabs>
+      <w:spacing w:after="0" w:line="240" w:lineRule="auto"/>
+    </w:pPr>
+  </w:style>
+  <w:style w:type="character" w:customStyle="1" w:styleId="HeaderChar">
+    <w:name w:val="Header Char"/>
+    <w:basedOn w:val="DefaultParagraphFont"/>
+    <w:link w:val="Header"/>
+    <w:uiPriority w:val="99"/>
+    <w:rsid w:val="00C60C11"/>
+  </w:style>
+  <w:style w:type="paragraph" w:styleId="Footer">
+    <w:name w:val="footer"/>
+    <w:basedOn w:val="Normal"/>
+    <w:link w:val="FooterChar"/>
+    <w:uiPriority w:val="99"/>
+    <w:unhideWhenUsed/>
+    <w:rsid w:val="00C60C11"/>
+    <w:pPr>
+      <w:tabs>
+        <w:tab w:val="center" w:pos="4680"/>
+        <w:tab w:val="right" w:pos="9360"/>
+      </w:tabs>
+      <w:spacing w:after="0" w:line="240" w:lineRule="auto"/>
+    </w:pPr>
+  </w:style>
+  <w:style w:type="character" w:customStyle="1" w:styleId="FooterChar">
+    <w:name w:val="Footer Char"/>
+    <w:basedOn w:val="DefaultParagraphFont"/>
+    <w:link w:val="Footer"/>
+    <w:uiPriority w:val="99"/>
+    <w:rsid w:val="00C60C11"/>
+  </w:style>
 </w:styles>
 </file>
 
@@ -1398,6 +1499,7 @@
       <c:style val="2"/>
     </mc:Fallback>
   </mc:AlternateContent>
+  <c:clrMapOvr bg1="lt1" tx1="dk1" bg2="lt2" tx2="dk2" accent1="accent1" accent2="accent2" accent3="accent3" accent4="accent4" accent5="accent5" accent6="accent6" hlink="hlink" folHlink="folHlink"/>
   <c:chart>
     <c:title>
       <c:tx>
@@ -1478,7 +1580,7 @@
             </c:spPr>
             <c:extLst>
               <c:ext xmlns:c16="http://schemas.microsoft.com/office/drawing/2014/chart" uri="{C3380CC4-5D6E-409C-BE32-E72D297353CC}">
-                <c16:uniqueId val="{00000001-D1C5-4FA7-90E4-6CC0BC25260A}"/>
+                <c16:uniqueId val="{00000001-7B14-4B37-9574-B12F1B9C1BF5}"/>
               </c:ext>
             </c:extLst>
           </c:dPt>
@@ -1498,7 +1600,7 @@
             </c:spPr>
             <c:extLst>
               <c:ext xmlns:c16="http://schemas.microsoft.com/office/drawing/2014/chart" uri="{C3380CC4-5D6E-409C-BE32-E72D297353CC}">
-                <c16:uniqueId val="{00000003-D1C5-4FA7-90E4-6CC0BC25260A}"/>
+                <c16:uniqueId val="{00000003-7B14-4B37-9574-B12F1B9C1BF5}"/>
               </c:ext>
             </c:extLst>
           </c:dPt>
@@ -1518,7 +1620,7 @@
             </c:spPr>
             <c:extLst>
               <c:ext xmlns:c16="http://schemas.microsoft.com/office/drawing/2014/chart" uri="{C3380CC4-5D6E-409C-BE32-E72D297353CC}">
-                <c16:uniqueId val="{00000005-D1C5-4FA7-90E4-6CC0BC25260A}"/>
+                <c16:uniqueId val="{00000005-7B14-4B37-9574-B12F1B9C1BF5}"/>
               </c:ext>
             </c:extLst>
           </c:dPt>
@@ -1538,7 +1640,7 @@
             </c:spPr>
             <c:extLst>
               <c:ext xmlns:c16="http://schemas.microsoft.com/office/drawing/2014/chart" uri="{C3380CC4-5D6E-409C-BE32-E72D297353CC}">
-                <c16:uniqueId val="{00000007-D1C5-4FA7-90E4-6CC0BC25260A}"/>
+                <c16:uniqueId val="{00000007-7B14-4B37-9574-B12F1B9C1BF5}"/>
               </c:ext>
             </c:extLst>
           </c:dPt>
@@ -1599,7 +1701,7 @@
           </c:dLbls>
           <c:cat>
             <c:strRef>
-              <c:f>Sheet2!$C$24:$F$24</c:f>
+              <c:f>'Department Risk Levels'!$C$6:$F$6</c:f>
               <c:strCache>
                 <c:ptCount val="4"/>
                 <c:pt idx="0">
@@ -1619,28 +1721,28 @@
           </c:cat>
           <c:val>
             <c:numRef>
-              <c:f>Sheet2!$C$25:$F$25</c:f>
+              <c:f>'Department Risk Levels'!$C$7:$F$7</c:f>
               <c:numCache>
                 <c:formatCode>General</c:formatCode>
                 <c:ptCount val="4"/>
                 <c:pt idx="0">
-                  <c:v>28.57</c:v>
+                  <c:v>11.76</c:v>
                 </c:pt>
                 <c:pt idx="1">
                   <c:v>0</c:v>
                 </c:pt>
                 <c:pt idx="2">
-                  <c:v>28.57</c:v>
+                  <c:v>29.41</c:v>
                 </c:pt>
                 <c:pt idx="3">
-                  <c:v>42.86</c:v>
+                  <c:v>58.82</c:v>
                 </c:pt>
               </c:numCache>
             </c:numRef>
           </c:val>
           <c:extLst>
             <c:ext xmlns:c16="http://schemas.microsoft.com/office/drawing/2014/chart" uri="{C3380CC4-5D6E-409C-BE32-E72D297353CC}">
-              <c16:uniqueId val="{00000008-D1C5-4FA7-90E4-6CC0BC25260A}"/>
+              <c16:uniqueId val="{00000008-7B14-4B37-9574-B12F1B9C1BF5}"/>
             </c:ext>
           </c:extLst>
         </c:ser>
@@ -1699,7 +1801,7 @@
       <a:endParaRPr lang="en-US"/>
     </a:p>
   </c:txPr>
-  <c:externalData r:id="rId3">
+  <c:externalData r:id="rId4">
     <c:autoUpdate val="0"/>
   </c:externalData>
 </c:chartSpace>
@@ -1718,6 +1820,7 @@
       <c:style val="2"/>
     </mc:Fallback>
   </mc:AlternateContent>
+  <c:clrMapOvr bg1="lt1" tx1="dk1" bg2="lt2" tx2="dk2" accent1="accent1" accent2="accent2" accent3="accent3" accent4="accent4" accent5="accent5" accent6="accent6" hlink="hlink" folHlink="folHlink"/>
   <c:chart>
     <c:title>
       <c:tx>
@@ -1740,8 +1843,13 @@
             </a:pPr>
             <a:r>
               <a:rPr lang="en-US"/>
-              <a:t>Format Risk Change</a:t>
+              <a:t>Format</a:t>
             </a:r>
+            <a:r>
+              <a:rPr lang="en-US" baseline="0"/>
+              <a:t> Risk Change</a:t>
+            </a:r>
+            <a:endParaRPr lang="en-US"/>
           </a:p>
         </c:rich>
       </c:tx>
@@ -1785,7 +1893,15 @@
           <c:idx val="0"/>
           <c:order val="0"/>
           <c:tx>
-            <c:v>2021</c:v>
+            <c:strRef>
+              <c:f>'Department Risk Levels'!$B$7</c:f>
+              <c:strCache>
+                <c:ptCount val="1"/>
+                <c:pt idx="0">
+                  <c:v>2019</c:v>
+                </c:pt>
+              </c:strCache>
+            </c:strRef>
           </c:tx>
           <c:spPr>
             <a:solidFill>
@@ -1856,7 +1972,7 @@
           </c:dLbls>
           <c:cat>
             <c:strRef>
-              <c:f>Sheet1!$B$1:$E$1</c:f>
+              <c:f>'Department Risk Levels'!$C$6:$F$6</c:f>
               <c:strCache>
                 <c:ptCount val="4"/>
                 <c:pt idx="0">
@@ -1876,7 +1992,7 @@
           </c:cat>
           <c:val>
             <c:numRef>
-              <c:f>Sheet1!$B$2:$E$2</c:f>
+              <c:f>'Department Risk Levels'!$C$7:$F$7</c:f>
               <c:numCache>
                 <c:formatCode>General</c:formatCode>
                 <c:ptCount val="4"/>
@@ -1890,14 +2006,14 @@
                   <c:v>0</c:v>
                 </c:pt>
                 <c:pt idx="3">
-                  <c:v>4</c:v>
+                  <c:v>14</c:v>
                 </c:pt>
               </c:numCache>
             </c:numRef>
           </c:val>
           <c:extLst>
             <c:ext xmlns:c16="http://schemas.microsoft.com/office/drawing/2014/chart" uri="{C3380CC4-5D6E-409C-BE32-E72D297353CC}">
-              <c16:uniqueId val="{00000000-E10F-4A5B-B123-17DFD94C4B3D}"/>
+              <c16:uniqueId val="{00000000-A63A-486A-83D4-EFB610B25B4B}"/>
             </c:ext>
           </c:extLst>
         </c:ser>
@@ -1905,7 +2021,15 @@
           <c:idx val="1"/>
           <c:order val="1"/>
           <c:tx>
-            <c:v>2023</c:v>
+            <c:strRef>
+              <c:f>'Department Risk Levels'!$B$8</c:f>
+              <c:strCache>
+                <c:ptCount val="1"/>
+                <c:pt idx="0">
+                  <c:v>2023</c:v>
+                </c:pt>
+              </c:strCache>
+            </c:strRef>
           </c:tx>
           <c:spPr>
             <a:solidFill>
@@ -1976,7 +2100,7 @@
           </c:dLbls>
           <c:cat>
             <c:strRef>
-              <c:f>Sheet1!$B$1:$E$1</c:f>
+              <c:f>'Department Risk Levels'!$C$6:$F$6</c:f>
               <c:strCache>
                 <c:ptCount val="4"/>
                 <c:pt idx="0">
@@ -1996,7 +2120,7 @@
           </c:cat>
           <c:val>
             <c:numRef>
-              <c:f>Sheet1!$B$3:$E$3</c:f>
+              <c:f>'Department Risk Levels'!$C$8:$F$8</c:f>
               <c:numCache>
                 <c:formatCode>General</c:formatCode>
                 <c:ptCount val="4"/>
@@ -2007,17 +2131,17 @@
                   <c:v>0</c:v>
                 </c:pt>
                 <c:pt idx="2">
-                  <c:v>2</c:v>
+                  <c:v>5</c:v>
                 </c:pt>
                 <c:pt idx="3">
-                  <c:v>3</c:v>
+                  <c:v>10</c:v>
                 </c:pt>
               </c:numCache>
             </c:numRef>
           </c:val>
           <c:extLst>
             <c:ext xmlns:c16="http://schemas.microsoft.com/office/drawing/2014/chart" uri="{C3380CC4-5D6E-409C-BE32-E72D297353CC}">
-              <c16:uniqueId val="{00000001-E10F-4A5B-B123-17DFD94C4B3D}"/>
+              <c16:uniqueId val="{00000001-A63A-486A-83D4-EFB610B25B4B}"/>
             </c:ext>
           </c:extLst>
         </c:ser>
@@ -2031,11 +2155,11 @@
         </c:dLbls>
         <c:gapWidth val="150"/>
         <c:overlap val="-25"/>
-        <c:axId val="1907979535"/>
-        <c:axId val="674562495"/>
+        <c:axId val="668961135"/>
+        <c:axId val="944095087"/>
       </c:barChart>
       <c:catAx>
-        <c:axId val="1907979535"/>
+        <c:axId val="668961135"/>
         <c:scaling>
           <c:orientation val="minMax"/>
         </c:scaling>
@@ -2078,7 +2202,7 @@
             <a:endParaRPr lang="en-US"/>
           </a:p>
         </c:txPr>
-        <c:crossAx val="674562495"/>
+        <c:crossAx val="944095087"/>
         <c:crosses val="autoZero"/>
         <c:auto val="1"/>
         <c:lblAlgn val="ctr"/>
@@ -2086,7 +2210,7 @@
         <c:noMultiLvlLbl val="0"/>
       </c:catAx>
       <c:valAx>
-        <c:axId val="674562495"/>
+        <c:axId val="944095087"/>
         <c:scaling>
           <c:orientation val="minMax"/>
         </c:scaling>
@@ -2096,7 +2220,7 @@
         <c:majorTickMark val="none"/>
         <c:minorTickMark val="none"/>
         <c:tickLblPos val="nextTo"/>
-        <c:crossAx val="1907979535"/>
+        <c:crossAx val="668961135"/>
         <c:crosses val="autoZero"/>
         <c:crossBetween val="between"/>
       </c:valAx>
@@ -2175,7 +2299,7 @@
       <a:endParaRPr lang="en-US"/>
     </a:p>
   </c:txPr>
-  <c:externalData r:id="rId3">
+  <c:externalData r:id="rId4">
     <c:autoUpdate val="0"/>
   </c:externalData>
 </c:chartSpace>
@@ -2194,6 +2318,7 @@
       <c:style val="2"/>
     </mc:Fallback>
   </mc:AlternateContent>
+  <c:clrMapOvr bg1="lt1" tx1="dk1" bg2="lt2" tx2="dk2" accent1="accent1" accent2="accent2" accent3="accent3" accent4="accent4" accent5="accent5" accent6="accent6" hlink="hlink" folHlink="folHlink"/>
   <c:chart>
     <c:title>
       <c:tx>
@@ -2221,6 +2346,14 @@
           </a:p>
         </c:rich>
       </c:tx>
+      <c:layout>
+        <c:manualLayout>
+          <c:xMode val="edge"/>
+          <c:yMode val="edge"/>
+          <c:x val="0.40949300087489071"/>
+          <c:y val="1.8518518518518517E-2"/>
+        </c:manualLayout>
+      </c:layout>
       <c:overlay val="0"/>
       <c:spPr>
         <a:noFill/>
@@ -2262,7 +2395,7 @@
           <c:order val="0"/>
           <c:tx>
             <c:strRef>
-              <c:f>Sheet5!$C$1</c:f>
+              <c:f>Sheet3!$C$1</c:f>
               <c:strCache>
                 <c:ptCount val="1"/>
                 <c:pt idx="0">
@@ -2283,13 +2416,16 @@
           <c:invertIfNegative val="0"/>
           <c:cat>
             <c:strRef>
-              <c:f>Sheet5!$A$2:$A$3</c:f>
+              <c:f>Sheet3!$A$2:$A$4</c:f>
               <c:strCache>
-                <c:ptCount val="2"/>
+                <c:ptCount val="3"/>
                 <c:pt idx="0">
+                  <c:v>test-900</c:v>
+                </c:pt>
+                <c:pt idx="1">
                   <c:v>test-990</c:v>
                 </c:pt>
-                <c:pt idx="1">
+                <c:pt idx="2">
                   <c:v>test-999</c:v>
                 </c:pt>
               </c:strCache>
@@ -2297,14 +2433,17 @@
           </c:cat>
           <c:val>
             <c:numRef>
-              <c:f>Sheet5!$C$2:$C$3</c:f>
+              <c:f>Sheet3!$C$2:$C$4</c:f>
               <c:numCache>
                 <c:formatCode>General</c:formatCode>
-                <c:ptCount val="2"/>
+                <c:ptCount val="3"/>
                 <c:pt idx="0">
+                  <c:v>0</c:v>
+                </c:pt>
+                <c:pt idx="1">
                   <c:v>40</c:v>
                 </c:pt>
-                <c:pt idx="1">
+                <c:pt idx="2">
                   <c:v>20</c:v>
                 </c:pt>
               </c:numCache>
@@ -2312,7 +2451,7 @@
           </c:val>
           <c:extLst>
             <c:ext xmlns:c16="http://schemas.microsoft.com/office/drawing/2014/chart" uri="{C3380CC4-5D6E-409C-BE32-E72D297353CC}">
-              <c16:uniqueId val="{00000000-97BB-4C00-A595-75F717772426}"/>
+              <c16:uniqueId val="{00000000-59FC-41B7-87DA-C88CE76E6E1D}"/>
             </c:ext>
           </c:extLst>
         </c:ser>
@@ -2321,7 +2460,7 @@
           <c:order val="1"/>
           <c:tx>
             <c:strRef>
-              <c:f>Sheet5!$D$1</c:f>
+              <c:f>Sheet3!$D$1</c:f>
               <c:strCache>
                 <c:ptCount val="1"/>
                 <c:pt idx="0">
@@ -2342,13 +2481,16 @@
           <c:invertIfNegative val="0"/>
           <c:cat>
             <c:strRef>
-              <c:f>Sheet5!$A$2:$A$3</c:f>
+              <c:f>Sheet3!$A$2:$A$4</c:f>
               <c:strCache>
-                <c:ptCount val="2"/>
+                <c:ptCount val="3"/>
                 <c:pt idx="0">
+                  <c:v>test-900</c:v>
+                </c:pt>
+                <c:pt idx="1">
                   <c:v>test-990</c:v>
                 </c:pt>
-                <c:pt idx="1">
+                <c:pt idx="2">
                   <c:v>test-999</c:v>
                 </c:pt>
               </c:strCache>
@@ -2356,14 +2498,17 @@
           </c:cat>
           <c:val>
             <c:numRef>
-              <c:f>Sheet5!$D$2:$D$3</c:f>
+              <c:f>Sheet3!$D$2:$D$4</c:f>
               <c:numCache>
                 <c:formatCode>General</c:formatCode>
-                <c:ptCount val="2"/>
+                <c:ptCount val="3"/>
                 <c:pt idx="0">
                   <c:v>0</c:v>
                 </c:pt>
                 <c:pt idx="1">
+                  <c:v>0</c:v>
+                </c:pt>
+                <c:pt idx="2">
                   <c:v>0</c:v>
                 </c:pt>
               </c:numCache>
@@ -2371,7 +2516,7 @@
           </c:val>
           <c:extLst>
             <c:ext xmlns:c16="http://schemas.microsoft.com/office/drawing/2014/chart" uri="{C3380CC4-5D6E-409C-BE32-E72D297353CC}">
-              <c16:uniqueId val="{00000001-97BB-4C00-A595-75F717772426}"/>
+              <c16:uniqueId val="{00000001-59FC-41B7-87DA-C88CE76E6E1D}"/>
             </c:ext>
           </c:extLst>
         </c:ser>
@@ -2380,7 +2525,7 @@
           <c:order val="2"/>
           <c:tx>
             <c:strRef>
-              <c:f>Sheet5!$E$1</c:f>
+              <c:f>Sheet3!$E$1</c:f>
               <c:strCache>
                 <c:ptCount val="1"/>
                 <c:pt idx="0">
@@ -2401,13 +2546,16 @@
           <c:invertIfNegative val="0"/>
           <c:cat>
             <c:strRef>
-              <c:f>Sheet5!$A$2:$A$3</c:f>
+              <c:f>Sheet3!$A$2:$A$4</c:f>
               <c:strCache>
-                <c:ptCount val="2"/>
+                <c:ptCount val="3"/>
                 <c:pt idx="0">
+                  <c:v>test-900</c:v>
+                </c:pt>
+                <c:pt idx="1">
                   <c:v>test-990</c:v>
                 </c:pt>
-                <c:pt idx="1">
+                <c:pt idx="2">
                   <c:v>test-999</c:v>
                 </c:pt>
               </c:strCache>
@@ -2415,14 +2563,17 @@
           </c:cat>
           <c:val>
             <c:numRef>
-              <c:f>Sheet5!$E$2:$E$3</c:f>
+              <c:f>Sheet3!$E$2:$E$4</c:f>
               <c:numCache>
                 <c:formatCode>General</c:formatCode>
-                <c:ptCount val="2"/>
+                <c:ptCount val="3"/>
                 <c:pt idx="0">
+                  <c:v>27.27</c:v>
+                </c:pt>
+                <c:pt idx="1">
                   <c:v>20</c:v>
                 </c:pt>
-                <c:pt idx="1">
+                <c:pt idx="2">
                   <c:v>40</c:v>
                 </c:pt>
               </c:numCache>
@@ -2430,7 +2581,7 @@
           </c:val>
           <c:extLst>
             <c:ext xmlns:c16="http://schemas.microsoft.com/office/drawing/2014/chart" uri="{C3380CC4-5D6E-409C-BE32-E72D297353CC}">
-              <c16:uniqueId val="{00000002-97BB-4C00-A595-75F717772426}"/>
+              <c16:uniqueId val="{00000002-59FC-41B7-87DA-C88CE76E6E1D}"/>
             </c:ext>
           </c:extLst>
         </c:ser>
@@ -2439,7 +2590,7 @@
           <c:order val="3"/>
           <c:tx>
             <c:strRef>
-              <c:f>Sheet5!$F$1</c:f>
+              <c:f>Sheet3!$F$1</c:f>
               <c:strCache>
                 <c:ptCount val="1"/>
                 <c:pt idx="0">
@@ -2460,13 +2611,16 @@
           <c:invertIfNegative val="0"/>
           <c:cat>
             <c:strRef>
-              <c:f>Sheet5!$A$2:$A$3</c:f>
+              <c:f>Sheet3!$A$2:$A$4</c:f>
               <c:strCache>
-                <c:ptCount val="2"/>
+                <c:ptCount val="3"/>
                 <c:pt idx="0">
+                  <c:v>test-900</c:v>
+                </c:pt>
+                <c:pt idx="1">
                   <c:v>test-990</c:v>
                 </c:pt>
-                <c:pt idx="1">
+                <c:pt idx="2">
                   <c:v>test-999</c:v>
                 </c:pt>
               </c:strCache>
@@ -2474,14 +2628,17 @@
           </c:cat>
           <c:val>
             <c:numRef>
-              <c:f>Sheet5!$F$2:$F$3</c:f>
+              <c:f>Sheet3!$F$2:$F$4</c:f>
               <c:numCache>
                 <c:formatCode>General</c:formatCode>
-                <c:ptCount val="2"/>
+                <c:ptCount val="3"/>
                 <c:pt idx="0">
+                  <c:v>72.73</c:v>
+                </c:pt>
+                <c:pt idx="1">
                   <c:v>40</c:v>
                 </c:pt>
-                <c:pt idx="1">
+                <c:pt idx="2">
                   <c:v>40</c:v>
                 </c:pt>
               </c:numCache>
@@ -2489,7 +2646,7 @@
           </c:val>
           <c:extLst>
             <c:ext xmlns:c16="http://schemas.microsoft.com/office/drawing/2014/chart" uri="{C3380CC4-5D6E-409C-BE32-E72D297353CC}">
-              <c16:uniqueId val="{00000003-97BB-4C00-A595-75F717772426}"/>
+              <c16:uniqueId val="{00000003-59FC-41B7-87DA-C88CE76E6E1D}"/>
             </c:ext>
           </c:extLst>
         </c:ser>
@@ -2503,11 +2660,11 @@
         </c:dLbls>
         <c:gapWidth val="150"/>
         <c:overlap val="100"/>
-        <c:axId val="1449124319"/>
-        <c:axId val="1802657631"/>
+        <c:axId val="668947695"/>
+        <c:axId val="819978383"/>
       </c:barChart>
       <c:catAx>
-        <c:axId val="1449124319"/>
+        <c:axId val="668947695"/>
         <c:scaling>
           <c:orientation val="minMax"/>
         </c:scaling>
@@ -2550,7 +2707,7 @@
             <a:endParaRPr lang="en-US"/>
           </a:p>
         </c:txPr>
-        <c:crossAx val="1802657631"/>
+        <c:crossAx val="819978383"/>
         <c:crosses val="autoZero"/>
         <c:auto val="1"/>
         <c:lblAlgn val="ctr"/>
@@ -2558,7 +2715,7 @@
         <c:noMultiLvlLbl val="0"/>
       </c:catAx>
       <c:valAx>
-        <c:axId val="1802657631"/>
+        <c:axId val="819978383"/>
         <c:scaling>
           <c:orientation val="minMax"/>
         </c:scaling>
@@ -2609,7 +2766,7 @@
             <a:endParaRPr lang="en-US"/>
           </a:p>
         </c:txPr>
-        <c:crossAx val="1449124319"/>
+        <c:crossAx val="668947695"/>
         <c:crosses val="autoZero"/>
         <c:crossBetween val="between"/>
       </c:valAx>
@@ -2688,7 +2845,7 @@
       <a:endParaRPr lang="en-US"/>
     </a:p>
   </c:txPr>
-  <c:externalData r:id="rId3">
+  <c:externalData r:id="rId4">
     <c:autoUpdate val="0"/>
   </c:externalData>
 </c:chartSpace>
@@ -2700,21 +2857,43 @@
     <cx:externalData r:id="rId1" cx:autoUpdate="0"/>
     <cx:data id="0">
       <cx:strDim type="cat">
-        <cx:f>Sheet6!$A$30:$A$33</cx:f>
-        <cx:lvl ptCount="4">
-          <cx:pt idx="0">test-999-er-222222</cx:pt>
-          <cx:pt idx="1">test-999-er-111111</cx:pt>
-          <cx:pt idx="2">test-999-er-333333</cx:pt>
-          <cx:pt idx="3">test-990-er-123456</cx:pt>
+        <cx:f>Sheet4!$K$5:$K$19</cx:f>
+        <cx:lvl ptCount="15">
+          <cx:pt idx="0">test-900-er-000001</cx:pt>
+          <cx:pt idx="1">test-900-er-000002</cx:pt>
+          <cx:pt idx="2">test-900-er-000003</cx:pt>
+          <cx:pt idx="3">test-900-er-000004</cx:pt>
+          <cx:pt idx="4">test-900-er-000005</cx:pt>
+          <cx:pt idx="5">test-900-er-000006</cx:pt>
+          <cx:pt idx="6">test-900-er-000007</cx:pt>
+          <cx:pt idx="7">test-900-er-000008</cx:pt>
+          <cx:pt idx="8">test-900-er-000009</cx:pt>
+          <cx:pt idx="9">test-900-er-000010</cx:pt>
+          <cx:pt idx="10">test-999-er-222222</cx:pt>
+          <cx:pt idx="11">test-999-er-111111</cx:pt>
+          <cx:pt idx="12">test-999-er-333333</cx:pt>
+          <cx:pt idx="13">test-990-er-123456</cx:pt>
+          <cx:pt idx="14">test-900-er-000011</cx:pt>
         </cx:lvl>
       </cx:strDim>
       <cx:numDim type="val">
-        <cx:f>Sheet6!$B$30:$B$33</cx:f>
-        <cx:lvl ptCount="4" formatCode="General">
-          <cx:pt idx="0">3</cx:pt>
-          <cx:pt idx="1">4</cx:pt>
-          <cx:pt idx="2">4</cx:pt>
-          <cx:pt idx="3">5</cx:pt>
+        <cx:f>Sheet4!$L$5:$L$19</cx:f>
+        <cx:lvl ptCount="15" formatCode="General">
+          <cx:pt idx="0">1</cx:pt>
+          <cx:pt idx="1">1</cx:pt>
+          <cx:pt idx="2">1</cx:pt>
+          <cx:pt idx="3">1</cx:pt>
+          <cx:pt idx="4">1</cx:pt>
+          <cx:pt idx="5">1</cx:pt>
+          <cx:pt idx="6">1</cx:pt>
+          <cx:pt idx="7">1</cx:pt>
+          <cx:pt idx="8">1</cx:pt>
+          <cx:pt idx="9">1</cx:pt>
+          <cx:pt idx="10">3</cx:pt>
+          <cx:pt idx="11">4</cx:pt>
+          <cx:pt idx="12">4</cx:pt>
+          <cx:pt idx="13">5</cx:pt>
+          <cx:pt idx="14">10</cx:pt>
         </cx:lvl>
       </cx:numDim>
     </cx:data>
@@ -2741,7 +2920,7 @@
                   <a:lumOff val="35000"/>
                 </a:sysClr>
               </a:solidFill>
-              <a:latin typeface="Calibri" panose="020F0502020204030204"/>
+              <a:latin typeface="Calibri"/>
             </a:rPr>
             <a:t>Number of formats in an AIP</a:t>
           </a:r>
@@ -2750,10 +2929,10 @@
     </cx:title>
     <cx:plotArea>
       <cx:plotAreaRegion>
-        <cx:series layoutId="clusteredColumn" uniqueId="{B377C742-C498-4CD1-A3D3-C5303271501A}">
+        <cx:series layoutId="clusteredColumn" uniqueId="{F3FC633F-7C65-4923-BE06-2FC4FE8C87A6}">
           <cx:tx>
             <cx:txData>
-              <cx:f>Sheet6!$B$29</cx:f>
+              <cx:f>Sheet4!$L$4</cx:f>
               <cx:v>Number of Formats</cx:v>
             </cx:txData>
           </cx:tx>
@@ -2779,6 +2958,7 @@
       </cx:axis>
     </cx:plotArea>
   </cx:chart>
+  <cx:clrMapOvr bg1="lt1" tx1="dk1" bg2="lt2" tx2="dk2" accent1="accent1" accent2="accent2" accent3="accent3" accent4="accent4" accent5="accent5" accent6="accent6" hlink="hlink" folHlink="folHlink"/>
 </cx:chartSpace>
 </file>
 
@@ -5238,20 +5418,1131 @@
 </a:theme>
 </file>
 
-<file path=customXml/item1.xml><?xml version="1.0" encoding="utf-8"?>
-<p:properties xmlns:p="http://schemas.microsoft.com/office/2006/metadata/properties" xmlns:xsi="http://www.w3.org/2001/XMLSchema-instance" xmlns:pc="http://schemas.microsoft.com/office/infopath/2007/PartnerControls">
-  <documentManagement>
-    <_ip_UnifiedCompliancePolicyUIAction xmlns="http://schemas.microsoft.com/sharepoint/v3" xsi:nil="true"/>
-    <lcf76f155ced4ddcb4097134ff3c332f xmlns="8f1c6547-d36c-48f8-bf92-a1b1f6a20f48">
-      <Terms xmlns="http://schemas.microsoft.com/office/infopath/2007/PartnerControls"/>
-    </lcf76f155ced4ddcb4097134ff3c332f>
-    <_ip_UnifiedCompliancePolicyProperties xmlns="http://schemas.microsoft.com/sharepoint/v3" xsi:nil="true"/>
-    <TaxCatchAll xmlns="28e07cf1-9fbb-43f0-95a4-85f8ea525f4f" xsi:nil="true"/>
-  </documentManagement>
-</p:properties>
+<file path=word/theme/themeOverride1.xml><?xml version="1.0" encoding="utf-8"?>
+<a:themeOverride xmlns:a="http://schemas.openxmlformats.org/drawingml/2006/main">
+  <a:clrScheme name="Office 2007 - 2010">
+    <a:dk1>
+      <a:sysClr val="windowText" lastClr="000000"/>
+    </a:dk1>
+    <a:lt1>
+      <a:sysClr val="window" lastClr="FFFFFF"/>
+    </a:lt1>
+    <a:dk2>
+      <a:srgbClr val="1F497D"/>
+    </a:dk2>
+    <a:lt2>
+      <a:srgbClr val="EEECE1"/>
+    </a:lt2>
+    <a:accent1>
+      <a:srgbClr val="4F81BD"/>
+    </a:accent1>
+    <a:accent2>
+      <a:srgbClr val="C0504D"/>
+    </a:accent2>
+    <a:accent3>
+      <a:srgbClr val="9BBB59"/>
+    </a:accent3>
+    <a:accent4>
+      <a:srgbClr val="8064A2"/>
+    </a:accent4>
+    <a:accent5>
+      <a:srgbClr val="4BACC6"/>
+    </a:accent5>
+    <a:accent6>
+      <a:srgbClr val="F79646"/>
+    </a:accent6>
+    <a:hlink>
+      <a:srgbClr val="0000FF"/>
+    </a:hlink>
+    <a:folHlink>
+      <a:srgbClr val="800080"/>
+    </a:folHlink>
+  </a:clrScheme>
+  <a:fontScheme name="Office 2007 - 2010">
+    <a:majorFont>
+      <a:latin typeface="Cambria"/>
+      <a:ea typeface=""/>
+      <a:cs typeface=""/>
+      <a:font script="Jpan" typeface="ＭＳ Ｐゴシック"/>
+      <a:font script="Hang" typeface="맑은 고딕"/>
+      <a:font script="Hans" typeface="宋体"/>
+      <a:font script="Hant" typeface="新細明體"/>
+      <a:font script="Arab" typeface="Times New Roman"/>
+      <a:font script="Hebr" typeface="Times New Roman"/>
+      <a:font script="Thai" typeface="Tahoma"/>
+      <a:font script="Ethi" typeface="Nyala"/>
+      <a:font script="Beng" typeface="Vrinda"/>
+      <a:font script="Gujr" typeface="Shruti"/>
+      <a:font script="Khmr" typeface="MoolBoran"/>
+      <a:font script="Knda" typeface="Tunga"/>
+      <a:font script="Guru" typeface="Raavi"/>
+      <a:font script="Cans" typeface="Euphemia"/>
+      <a:font script="Cher" typeface="Plantagenet Cherokee"/>
+      <a:font script="Yiii" typeface="Microsoft Yi Baiti"/>
+      <a:font script="Tibt" typeface="Microsoft Himalaya"/>
+      <a:font script="Thaa" typeface="MV Boli"/>
+      <a:font script="Deva" typeface="Mangal"/>
+      <a:font script="Telu" typeface="Gautami"/>
+      <a:font script="Taml" typeface="Latha"/>
+      <a:font script="Syrc" typeface="Estrangelo Edessa"/>
+      <a:font script="Orya" typeface="Kalinga"/>
+      <a:font script="Mlym" typeface="Kartika"/>
+      <a:font script="Laoo" typeface="DokChampa"/>
+      <a:font script="Sinh" typeface="Iskoola Pota"/>
+      <a:font script="Mong" typeface="Mongolian Baiti"/>
+      <a:font script="Viet" typeface="Times New Roman"/>
+      <a:font script="Uigh" typeface="Microsoft Uighur"/>
+      <a:font script="Geor" typeface="Sylfaen"/>
+    </a:majorFont>
+    <a:minorFont>
+      <a:latin typeface="Calibri"/>
+      <a:ea typeface=""/>
+      <a:cs typeface=""/>
+      <a:font script="Jpan" typeface="ＭＳ Ｐゴシック"/>
+      <a:font script="Hang" typeface="맑은 고딕"/>
+      <a:font script="Hans" typeface="宋体"/>
+      <a:font script="Hant" typeface="新細明體"/>
+      <a:font script="Arab" typeface="Arial"/>
+      <a:font script="Hebr" typeface="Arial"/>
+      <a:font script="Thai" typeface="Tahoma"/>
+      <a:font script="Ethi" typeface="Nyala"/>
+      <a:font script="Beng" typeface="Vrinda"/>
+      <a:font script="Gujr" typeface="Shruti"/>
+      <a:font script="Khmr" typeface="DaunPenh"/>
+      <a:font script="Knda" typeface="Tunga"/>
+      <a:font script="Guru" typeface="Raavi"/>
+      <a:font script="Cans" typeface="Euphemia"/>
+      <a:font script="Cher" typeface="Plantagenet Cherokee"/>
+      <a:font script="Yiii" typeface="Microsoft Yi Baiti"/>
+      <a:font script="Tibt" typeface="Microsoft Himalaya"/>
+      <a:font script="Thaa" typeface="MV Boli"/>
+      <a:font script="Deva" typeface="Mangal"/>
+      <a:font script="Telu" typeface="Gautami"/>
+      <a:font script="Taml" typeface="Latha"/>
+      <a:font script="Syrc" typeface="Estrangelo Edessa"/>
+      <a:font script="Orya" typeface="Kalinga"/>
+      <a:font script="Mlym" typeface="Kartika"/>
+      <a:font script="Laoo" typeface="DokChampa"/>
+      <a:font script="Sinh" typeface="Iskoola Pota"/>
+      <a:font script="Mong" typeface="Mongolian Baiti"/>
+      <a:font script="Viet" typeface="Arial"/>
+      <a:font script="Uigh" typeface="Microsoft Uighur"/>
+      <a:font script="Geor" typeface="Sylfaen"/>
+    </a:minorFont>
+  </a:fontScheme>
+  <a:fmtScheme name="Office 2007 - 2010">
+    <a:fillStyleLst>
+      <a:solidFill>
+        <a:schemeClr val="phClr"/>
+      </a:solidFill>
+      <a:gradFill rotWithShape="1">
+        <a:gsLst>
+          <a:gs pos="0">
+            <a:schemeClr val="phClr">
+              <a:tint val="50000"/>
+              <a:satMod val="300000"/>
+            </a:schemeClr>
+          </a:gs>
+          <a:gs pos="35000">
+            <a:schemeClr val="phClr">
+              <a:tint val="37000"/>
+              <a:satMod val="300000"/>
+            </a:schemeClr>
+          </a:gs>
+          <a:gs pos="100000">
+            <a:schemeClr val="phClr">
+              <a:tint val="15000"/>
+              <a:satMod val="350000"/>
+            </a:schemeClr>
+          </a:gs>
+        </a:gsLst>
+        <a:lin ang="16200000" scaled="1"/>
+      </a:gradFill>
+      <a:gradFill rotWithShape="1">
+        <a:gsLst>
+          <a:gs pos="0">
+            <a:schemeClr val="phClr">
+              <a:shade val="51000"/>
+              <a:satMod val="130000"/>
+            </a:schemeClr>
+          </a:gs>
+          <a:gs pos="80000">
+            <a:schemeClr val="phClr">
+              <a:shade val="93000"/>
+              <a:satMod val="130000"/>
+            </a:schemeClr>
+          </a:gs>
+          <a:gs pos="100000">
+            <a:schemeClr val="phClr">
+              <a:shade val="94000"/>
+              <a:satMod val="135000"/>
+            </a:schemeClr>
+          </a:gs>
+        </a:gsLst>
+        <a:lin ang="16200000" scaled="0"/>
+      </a:gradFill>
+    </a:fillStyleLst>
+    <a:lnStyleLst>
+      <a:ln w="9525" cap="flat" cmpd="sng" algn="ctr">
+        <a:solidFill>
+          <a:schemeClr val="phClr">
+            <a:shade val="95000"/>
+            <a:satMod val="105000"/>
+          </a:schemeClr>
+        </a:solidFill>
+        <a:prstDash val="solid"/>
+      </a:ln>
+      <a:ln w="25400" cap="flat" cmpd="sng" algn="ctr">
+        <a:solidFill>
+          <a:schemeClr val="phClr"/>
+        </a:solidFill>
+        <a:prstDash val="solid"/>
+      </a:ln>
+      <a:ln w="38100" cap="flat" cmpd="sng" algn="ctr">
+        <a:solidFill>
+          <a:schemeClr val="phClr"/>
+        </a:solidFill>
+        <a:prstDash val="solid"/>
+      </a:ln>
+    </a:lnStyleLst>
+    <a:effectStyleLst>
+      <a:effectStyle>
+        <a:effectLst>
+          <a:outerShdw blurRad="40000" dist="20000" dir="5400000" rotWithShape="0">
+            <a:srgbClr val="000000">
+              <a:alpha val="38000"/>
+            </a:srgbClr>
+          </a:outerShdw>
+        </a:effectLst>
+      </a:effectStyle>
+      <a:effectStyle>
+        <a:effectLst>
+          <a:outerShdw blurRad="40000" dist="23000" dir="5400000" rotWithShape="0">
+            <a:srgbClr val="000000">
+              <a:alpha val="35000"/>
+            </a:srgbClr>
+          </a:outerShdw>
+        </a:effectLst>
+      </a:effectStyle>
+      <a:effectStyle>
+        <a:effectLst>
+          <a:outerShdw blurRad="40000" dist="23000" dir="5400000" rotWithShape="0">
+            <a:srgbClr val="000000">
+              <a:alpha val="35000"/>
+            </a:srgbClr>
+          </a:outerShdw>
+        </a:effectLst>
+        <a:scene3d>
+          <a:camera prst="orthographicFront">
+            <a:rot lat="0" lon="0" rev="0"/>
+          </a:camera>
+          <a:lightRig rig="threePt" dir="t">
+            <a:rot lat="0" lon="0" rev="1200000"/>
+          </a:lightRig>
+        </a:scene3d>
+        <a:sp3d>
+          <a:bevelT w="63500" h="25400"/>
+        </a:sp3d>
+      </a:effectStyle>
+    </a:effectStyleLst>
+    <a:bgFillStyleLst>
+      <a:solidFill>
+        <a:schemeClr val="phClr"/>
+      </a:solidFill>
+      <a:gradFill rotWithShape="1">
+        <a:gsLst>
+          <a:gs pos="0">
+            <a:schemeClr val="phClr">
+              <a:tint val="40000"/>
+              <a:satMod val="350000"/>
+            </a:schemeClr>
+          </a:gs>
+          <a:gs pos="40000">
+            <a:schemeClr val="phClr">
+              <a:tint val="45000"/>
+              <a:shade val="99000"/>
+              <a:satMod val="350000"/>
+            </a:schemeClr>
+          </a:gs>
+          <a:gs pos="100000">
+            <a:schemeClr val="phClr">
+              <a:shade val="20000"/>
+              <a:satMod val="255000"/>
+            </a:schemeClr>
+          </a:gs>
+        </a:gsLst>
+        <a:path path="circle">
+          <a:fillToRect l="50000" t="-80000" r="50000" b="180000"/>
+        </a:path>
+      </a:gradFill>
+      <a:gradFill rotWithShape="1">
+        <a:gsLst>
+          <a:gs pos="0">
+            <a:schemeClr val="phClr">
+              <a:tint val="80000"/>
+              <a:satMod val="300000"/>
+            </a:schemeClr>
+          </a:gs>
+          <a:gs pos="100000">
+            <a:schemeClr val="phClr">
+              <a:shade val="30000"/>
+              <a:satMod val="200000"/>
+            </a:schemeClr>
+          </a:gs>
+        </a:gsLst>
+        <a:path path="circle">
+          <a:fillToRect l="50000" t="50000" r="50000" b="50000"/>
+        </a:path>
+      </a:gradFill>
+    </a:bgFillStyleLst>
+  </a:fmtScheme>
+</a:themeOverride>
 </file>
 
-<file path=customXml/item2.xml><?xml version="1.0" encoding="utf-8"?>
+<file path=word/theme/themeOverride2.xml><?xml version="1.0" encoding="utf-8"?>
+<a:themeOverride xmlns:a="http://schemas.openxmlformats.org/drawingml/2006/main">
+  <a:clrScheme name="Office 2007 - 2010">
+    <a:dk1>
+      <a:sysClr val="windowText" lastClr="000000"/>
+    </a:dk1>
+    <a:lt1>
+      <a:sysClr val="window" lastClr="FFFFFF"/>
+    </a:lt1>
+    <a:dk2>
+      <a:srgbClr val="1F497D"/>
+    </a:dk2>
+    <a:lt2>
+      <a:srgbClr val="EEECE1"/>
+    </a:lt2>
+    <a:accent1>
+      <a:srgbClr val="4F81BD"/>
+    </a:accent1>
+    <a:accent2>
+      <a:srgbClr val="C0504D"/>
+    </a:accent2>
+    <a:accent3>
+      <a:srgbClr val="9BBB59"/>
+    </a:accent3>
+    <a:accent4>
+      <a:srgbClr val="8064A2"/>
+    </a:accent4>
+    <a:accent5>
+      <a:srgbClr val="4BACC6"/>
+    </a:accent5>
+    <a:accent6>
+      <a:srgbClr val="F79646"/>
+    </a:accent6>
+    <a:hlink>
+      <a:srgbClr val="0000FF"/>
+    </a:hlink>
+    <a:folHlink>
+      <a:srgbClr val="800080"/>
+    </a:folHlink>
+  </a:clrScheme>
+  <a:fontScheme name="Office 2007 - 2010">
+    <a:majorFont>
+      <a:latin typeface="Cambria"/>
+      <a:ea typeface=""/>
+      <a:cs typeface=""/>
+      <a:font script="Jpan" typeface="ＭＳ Ｐゴシック"/>
+      <a:font script="Hang" typeface="맑은 고딕"/>
+      <a:font script="Hans" typeface="宋体"/>
+      <a:font script="Hant" typeface="新細明體"/>
+      <a:font script="Arab" typeface="Times New Roman"/>
+      <a:font script="Hebr" typeface="Times New Roman"/>
+      <a:font script="Thai" typeface="Tahoma"/>
+      <a:font script="Ethi" typeface="Nyala"/>
+      <a:font script="Beng" typeface="Vrinda"/>
+      <a:font script="Gujr" typeface="Shruti"/>
+      <a:font script="Khmr" typeface="MoolBoran"/>
+      <a:font script="Knda" typeface="Tunga"/>
+      <a:font script="Guru" typeface="Raavi"/>
+      <a:font script="Cans" typeface="Euphemia"/>
+      <a:font script="Cher" typeface="Plantagenet Cherokee"/>
+      <a:font script="Yiii" typeface="Microsoft Yi Baiti"/>
+      <a:font script="Tibt" typeface="Microsoft Himalaya"/>
+      <a:font script="Thaa" typeface="MV Boli"/>
+      <a:font script="Deva" typeface="Mangal"/>
+      <a:font script="Telu" typeface="Gautami"/>
+      <a:font script="Taml" typeface="Latha"/>
+      <a:font script="Syrc" typeface="Estrangelo Edessa"/>
+      <a:font script="Orya" typeface="Kalinga"/>
+      <a:font script="Mlym" typeface="Kartika"/>
+      <a:font script="Laoo" typeface="DokChampa"/>
+      <a:font script="Sinh" typeface="Iskoola Pota"/>
+      <a:font script="Mong" typeface="Mongolian Baiti"/>
+      <a:font script="Viet" typeface="Times New Roman"/>
+      <a:font script="Uigh" typeface="Microsoft Uighur"/>
+      <a:font script="Geor" typeface="Sylfaen"/>
+    </a:majorFont>
+    <a:minorFont>
+      <a:latin typeface="Calibri"/>
+      <a:ea typeface=""/>
+      <a:cs typeface=""/>
+      <a:font script="Jpan" typeface="ＭＳ Ｐゴシック"/>
+      <a:font script="Hang" typeface="맑은 고딕"/>
+      <a:font script="Hans" typeface="宋体"/>
+      <a:font script="Hant" typeface="新細明體"/>
+      <a:font script="Arab" typeface="Arial"/>
+      <a:font script="Hebr" typeface="Arial"/>
+      <a:font script="Thai" typeface="Tahoma"/>
+      <a:font script="Ethi" typeface="Nyala"/>
+      <a:font script="Beng" typeface="Vrinda"/>
+      <a:font script="Gujr" typeface="Shruti"/>
+      <a:font script="Khmr" typeface="DaunPenh"/>
+      <a:font script="Knda" typeface="Tunga"/>
+      <a:font script="Guru" typeface="Raavi"/>
+      <a:font script="Cans" typeface="Euphemia"/>
+      <a:font script="Cher" typeface="Plantagenet Cherokee"/>
+      <a:font script="Yiii" typeface="Microsoft Yi Baiti"/>
+      <a:font script="Tibt" typeface="Microsoft Himalaya"/>
+      <a:font script="Thaa" typeface="MV Boli"/>
+      <a:font script="Deva" typeface="Mangal"/>
+      <a:font script="Telu" typeface="Gautami"/>
+      <a:font script="Taml" typeface="Latha"/>
+      <a:font script="Syrc" typeface="Estrangelo Edessa"/>
+      <a:font script="Orya" typeface="Kalinga"/>
+      <a:font script="Mlym" typeface="Kartika"/>
+      <a:font script="Laoo" typeface="DokChampa"/>
+      <a:font script="Sinh" typeface="Iskoola Pota"/>
+      <a:font script="Mong" typeface="Mongolian Baiti"/>
+      <a:font script="Viet" typeface="Arial"/>
+      <a:font script="Uigh" typeface="Microsoft Uighur"/>
+      <a:font script="Geor" typeface="Sylfaen"/>
+    </a:minorFont>
+  </a:fontScheme>
+  <a:fmtScheme name="Office 2007 - 2010">
+    <a:fillStyleLst>
+      <a:solidFill>
+        <a:schemeClr val="phClr"/>
+      </a:solidFill>
+      <a:gradFill rotWithShape="1">
+        <a:gsLst>
+          <a:gs pos="0">
+            <a:schemeClr val="phClr">
+              <a:tint val="50000"/>
+              <a:satMod val="300000"/>
+            </a:schemeClr>
+          </a:gs>
+          <a:gs pos="35000">
+            <a:schemeClr val="phClr">
+              <a:tint val="37000"/>
+              <a:satMod val="300000"/>
+            </a:schemeClr>
+          </a:gs>
+          <a:gs pos="100000">
+            <a:schemeClr val="phClr">
+              <a:tint val="15000"/>
+              <a:satMod val="350000"/>
+            </a:schemeClr>
+          </a:gs>
+        </a:gsLst>
+        <a:lin ang="16200000" scaled="1"/>
+      </a:gradFill>
+      <a:gradFill rotWithShape="1">
+        <a:gsLst>
+          <a:gs pos="0">
+            <a:schemeClr val="phClr">
+              <a:shade val="51000"/>
+              <a:satMod val="130000"/>
+            </a:schemeClr>
+          </a:gs>
+          <a:gs pos="80000">
+            <a:schemeClr val="phClr">
+              <a:shade val="93000"/>
+              <a:satMod val="130000"/>
+            </a:schemeClr>
+          </a:gs>
+          <a:gs pos="100000">
+            <a:schemeClr val="phClr">
+              <a:shade val="94000"/>
+              <a:satMod val="135000"/>
+            </a:schemeClr>
+          </a:gs>
+        </a:gsLst>
+        <a:lin ang="16200000" scaled="0"/>
+      </a:gradFill>
+    </a:fillStyleLst>
+    <a:lnStyleLst>
+      <a:ln w="9525" cap="flat" cmpd="sng" algn="ctr">
+        <a:solidFill>
+          <a:schemeClr val="phClr">
+            <a:shade val="95000"/>
+            <a:satMod val="105000"/>
+          </a:schemeClr>
+        </a:solidFill>
+        <a:prstDash val="solid"/>
+      </a:ln>
+      <a:ln w="25400" cap="flat" cmpd="sng" algn="ctr">
+        <a:solidFill>
+          <a:schemeClr val="phClr"/>
+        </a:solidFill>
+        <a:prstDash val="solid"/>
+      </a:ln>
+      <a:ln w="38100" cap="flat" cmpd="sng" algn="ctr">
+        <a:solidFill>
+          <a:schemeClr val="phClr"/>
+        </a:solidFill>
+        <a:prstDash val="solid"/>
+      </a:ln>
+    </a:lnStyleLst>
+    <a:effectStyleLst>
+      <a:effectStyle>
+        <a:effectLst>
+          <a:outerShdw blurRad="40000" dist="20000" dir="5400000" rotWithShape="0">
+            <a:srgbClr val="000000">
+              <a:alpha val="38000"/>
+            </a:srgbClr>
+          </a:outerShdw>
+        </a:effectLst>
+      </a:effectStyle>
+      <a:effectStyle>
+        <a:effectLst>
+          <a:outerShdw blurRad="40000" dist="23000" dir="5400000" rotWithShape="0">
+            <a:srgbClr val="000000">
+              <a:alpha val="35000"/>
+            </a:srgbClr>
+          </a:outerShdw>
+        </a:effectLst>
+      </a:effectStyle>
+      <a:effectStyle>
+        <a:effectLst>
+          <a:outerShdw blurRad="40000" dist="23000" dir="5400000" rotWithShape="0">
+            <a:srgbClr val="000000">
+              <a:alpha val="35000"/>
+            </a:srgbClr>
+          </a:outerShdw>
+        </a:effectLst>
+        <a:scene3d>
+          <a:camera prst="orthographicFront">
+            <a:rot lat="0" lon="0" rev="0"/>
+          </a:camera>
+          <a:lightRig rig="threePt" dir="t">
+            <a:rot lat="0" lon="0" rev="1200000"/>
+          </a:lightRig>
+        </a:scene3d>
+        <a:sp3d>
+          <a:bevelT w="63500" h="25400"/>
+        </a:sp3d>
+      </a:effectStyle>
+    </a:effectStyleLst>
+    <a:bgFillStyleLst>
+      <a:solidFill>
+        <a:schemeClr val="phClr"/>
+      </a:solidFill>
+      <a:gradFill rotWithShape="1">
+        <a:gsLst>
+          <a:gs pos="0">
+            <a:schemeClr val="phClr">
+              <a:tint val="40000"/>
+              <a:satMod val="350000"/>
+            </a:schemeClr>
+          </a:gs>
+          <a:gs pos="40000">
+            <a:schemeClr val="phClr">
+              <a:tint val="45000"/>
+              <a:shade val="99000"/>
+              <a:satMod val="350000"/>
+            </a:schemeClr>
+          </a:gs>
+          <a:gs pos="100000">
+            <a:schemeClr val="phClr">
+              <a:shade val="20000"/>
+              <a:satMod val="255000"/>
+            </a:schemeClr>
+          </a:gs>
+        </a:gsLst>
+        <a:path path="circle">
+          <a:fillToRect l="50000" t="-80000" r="50000" b="180000"/>
+        </a:path>
+      </a:gradFill>
+      <a:gradFill rotWithShape="1">
+        <a:gsLst>
+          <a:gs pos="0">
+            <a:schemeClr val="phClr">
+              <a:tint val="80000"/>
+              <a:satMod val="300000"/>
+            </a:schemeClr>
+          </a:gs>
+          <a:gs pos="100000">
+            <a:schemeClr val="phClr">
+              <a:shade val="30000"/>
+              <a:satMod val="200000"/>
+            </a:schemeClr>
+          </a:gs>
+        </a:gsLst>
+        <a:path path="circle">
+          <a:fillToRect l="50000" t="50000" r="50000" b="50000"/>
+        </a:path>
+      </a:gradFill>
+    </a:bgFillStyleLst>
+  </a:fmtScheme>
+</a:themeOverride>
+</file>
+
+<file path=word/theme/themeOverride3.xml><?xml version="1.0" encoding="utf-8"?>
+<a:themeOverride xmlns:a="http://schemas.openxmlformats.org/drawingml/2006/main">
+  <a:clrScheme name="Office 2007 - 2010">
+    <a:dk1>
+      <a:sysClr val="windowText" lastClr="000000"/>
+    </a:dk1>
+    <a:lt1>
+      <a:sysClr val="window" lastClr="FFFFFF"/>
+    </a:lt1>
+    <a:dk2>
+      <a:srgbClr val="1F497D"/>
+    </a:dk2>
+    <a:lt2>
+      <a:srgbClr val="EEECE1"/>
+    </a:lt2>
+    <a:accent1>
+      <a:srgbClr val="4F81BD"/>
+    </a:accent1>
+    <a:accent2>
+      <a:srgbClr val="C0504D"/>
+    </a:accent2>
+    <a:accent3>
+      <a:srgbClr val="9BBB59"/>
+    </a:accent3>
+    <a:accent4>
+      <a:srgbClr val="8064A2"/>
+    </a:accent4>
+    <a:accent5>
+      <a:srgbClr val="4BACC6"/>
+    </a:accent5>
+    <a:accent6>
+      <a:srgbClr val="F79646"/>
+    </a:accent6>
+    <a:hlink>
+      <a:srgbClr val="0000FF"/>
+    </a:hlink>
+    <a:folHlink>
+      <a:srgbClr val="800080"/>
+    </a:folHlink>
+  </a:clrScheme>
+  <a:fontScheme name="Office 2007 - 2010">
+    <a:majorFont>
+      <a:latin typeface="Cambria"/>
+      <a:ea typeface=""/>
+      <a:cs typeface=""/>
+      <a:font script="Jpan" typeface="ＭＳ Ｐゴシック"/>
+      <a:font script="Hang" typeface="맑은 고딕"/>
+      <a:font script="Hans" typeface="宋体"/>
+      <a:font script="Hant" typeface="新細明體"/>
+      <a:font script="Arab" typeface="Times New Roman"/>
+      <a:font script="Hebr" typeface="Times New Roman"/>
+      <a:font script="Thai" typeface="Tahoma"/>
+      <a:font script="Ethi" typeface="Nyala"/>
+      <a:font script="Beng" typeface="Vrinda"/>
+      <a:font script="Gujr" typeface="Shruti"/>
+      <a:font script="Khmr" typeface="MoolBoran"/>
+      <a:font script="Knda" typeface="Tunga"/>
+      <a:font script="Guru" typeface="Raavi"/>
+      <a:font script="Cans" typeface="Euphemia"/>
+      <a:font script="Cher" typeface="Plantagenet Cherokee"/>
+      <a:font script="Yiii" typeface="Microsoft Yi Baiti"/>
+      <a:font script="Tibt" typeface="Microsoft Himalaya"/>
+      <a:font script="Thaa" typeface="MV Boli"/>
+      <a:font script="Deva" typeface="Mangal"/>
+      <a:font script="Telu" typeface="Gautami"/>
+      <a:font script="Taml" typeface="Latha"/>
+      <a:font script="Syrc" typeface="Estrangelo Edessa"/>
+      <a:font script="Orya" typeface="Kalinga"/>
+      <a:font script="Mlym" typeface="Kartika"/>
+      <a:font script="Laoo" typeface="DokChampa"/>
+      <a:font script="Sinh" typeface="Iskoola Pota"/>
+      <a:font script="Mong" typeface="Mongolian Baiti"/>
+      <a:font script="Viet" typeface="Times New Roman"/>
+      <a:font script="Uigh" typeface="Microsoft Uighur"/>
+      <a:font script="Geor" typeface="Sylfaen"/>
+    </a:majorFont>
+    <a:minorFont>
+      <a:latin typeface="Calibri"/>
+      <a:ea typeface=""/>
+      <a:cs typeface=""/>
+      <a:font script="Jpan" typeface="ＭＳ Ｐゴシック"/>
+      <a:font script="Hang" typeface="맑은 고딕"/>
+      <a:font script="Hans" typeface="宋体"/>
+      <a:font script="Hant" typeface="新細明體"/>
+      <a:font script="Arab" typeface="Arial"/>
+      <a:font script="Hebr" typeface="Arial"/>
+      <a:font script="Thai" typeface="Tahoma"/>
+      <a:font script="Ethi" typeface="Nyala"/>
+      <a:font script="Beng" typeface="Vrinda"/>
+      <a:font script="Gujr" typeface="Shruti"/>
+      <a:font script="Khmr" typeface="DaunPenh"/>
+      <a:font script="Knda" typeface="Tunga"/>
+      <a:font script="Guru" typeface="Raavi"/>
+      <a:font script="Cans" typeface="Euphemia"/>
+      <a:font script="Cher" typeface="Plantagenet Cherokee"/>
+      <a:font script="Yiii" typeface="Microsoft Yi Baiti"/>
+      <a:font script="Tibt" typeface="Microsoft Himalaya"/>
+      <a:font script="Thaa" typeface="MV Boli"/>
+      <a:font script="Deva" typeface="Mangal"/>
+      <a:font script="Telu" typeface="Gautami"/>
+      <a:font script="Taml" typeface="Latha"/>
+      <a:font script="Syrc" typeface="Estrangelo Edessa"/>
+      <a:font script="Orya" typeface="Kalinga"/>
+      <a:font script="Mlym" typeface="Kartika"/>
+      <a:font script="Laoo" typeface="DokChampa"/>
+      <a:font script="Sinh" typeface="Iskoola Pota"/>
+      <a:font script="Mong" typeface="Mongolian Baiti"/>
+      <a:font script="Viet" typeface="Arial"/>
+      <a:font script="Uigh" typeface="Microsoft Uighur"/>
+      <a:font script="Geor" typeface="Sylfaen"/>
+    </a:minorFont>
+  </a:fontScheme>
+  <a:fmtScheme name="Office 2007 - 2010">
+    <a:fillStyleLst>
+      <a:solidFill>
+        <a:schemeClr val="phClr"/>
+      </a:solidFill>
+      <a:gradFill rotWithShape="1">
+        <a:gsLst>
+          <a:gs pos="0">
+            <a:schemeClr val="phClr">
+              <a:tint val="50000"/>
+              <a:satMod val="300000"/>
+            </a:schemeClr>
+          </a:gs>
+          <a:gs pos="35000">
+            <a:schemeClr val="phClr">
+              <a:tint val="37000"/>
+              <a:satMod val="300000"/>
+            </a:schemeClr>
+          </a:gs>
+          <a:gs pos="100000">
+            <a:schemeClr val="phClr">
+              <a:tint val="15000"/>
+              <a:satMod val="350000"/>
+            </a:schemeClr>
+          </a:gs>
+        </a:gsLst>
+        <a:lin ang="16200000" scaled="1"/>
+      </a:gradFill>
+      <a:gradFill rotWithShape="1">
+        <a:gsLst>
+          <a:gs pos="0">
+            <a:schemeClr val="phClr">
+              <a:shade val="51000"/>
+              <a:satMod val="130000"/>
+            </a:schemeClr>
+          </a:gs>
+          <a:gs pos="80000">
+            <a:schemeClr val="phClr">
+              <a:shade val="93000"/>
+              <a:satMod val="130000"/>
+            </a:schemeClr>
+          </a:gs>
+          <a:gs pos="100000">
+            <a:schemeClr val="phClr">
+              <a:shade val="94000"/>
+              <a:satMod val="135000"/>
+            </a:schemeClr>
+          </a:gs>
+        </a:gsLst>
+        <a:lin ang="16200000" scaled="0"/>
+      </a:gradFill>
+    </a:fillStyleLst>
+    <a:lnStyleLst>
+      <a:ln w="9525" cap="flat" cmpd="sng" algn="ctr">
+        <a:solidFill>
+          <a:schemeClr val="phClr">
+            <a:shade val="95000"/>
+            <a:satMod val="105000"/>
+          </a:schemeClr>
+        </a:solidFill>
+        <a:prstDash val="solid"/>
+      </a:ln>
+      <a:ln w="25400" cap="flat" cmpd="sng" algn="ctr">
+        <a:solidFill>
+          <a:schemeClr val="phClr"/>
+        </a:solidFill>
+        <a:prstDash val="solid"/>
+      </a:ln>
+      <a:ln w="38100" cap="flat" cmpd="sng" algn="ctr">
+        <a:solidFill>
+          <a:schemeClr val="phClr"/>
+        </a:solidFill>
+        <a:prstDash val="solid"/>
+      </a:ln>
+    </a:lnStyleLst>
+    <a:effectStyleLst>
+      <a:effectStyle>
+        <a:effectLst>
+          <a:outerShdw blurRad="40000" dist="20000" dir="5400000" rotWithShape="0">
+            <a:srgbClr val="000000">
+              <a:alpha val="38000"/>
+            </a:srgbClr>
+          </a:outerShdw>
+        </a:effectLst>
+      </a:effectStyle>
+      <a:effectStyle>
+        <a:effectLst>
+          <a:outerShdw blurRad="40000" dist="23000" dir="5400000" rotWithShape="0">
+            <a:srgbClr val="000000">
+              <a:alpha val="35000"/>
+            </a:srgbClr>
+          </a:outerShdw>
+        </a:effectLst>
+      </a:effectStyle>
+      <a:effectStyle>
+        <a:effectLst>
+          <a:outerShdw blurRad="40000" dist="23000" dir="5400000" rotWithShape="0">
+            <a:srgbClr val="000000">
+              <a:alpha val="35000"/>
+            </a:srgbClr>
+          </a:outerShdw>
+        </a:effectLst>
+        <a:scene3d>
+          <a:camera prst="orthographicFront">
+            <a:rot lat="0" lon="0" rev="0"/>
+          </a:camera>
+          <a:lightRig rig="threePt" dir="t">
+            <a:rot lat="0" lon="0" rev="1200000"/>
+          </a:lightRig>
+        </a:scene3d>
+        <a:sp3d>
+          <a:bevelT w="63500" h="25400"/>
+        </a:sp3d>
+      </a:effectStyle>
+    </a:effectStyleLst>
+    <a:bgFillStyleLst>
+      <a:solidFill>
+        <a:schemeClr val="phClr"/>
+      </a:solidFill>
+      <a:gradFill rotWithShape="1">
+        <a:gsLst>
+          <a:gs pos="0">
+            <a:schemeClr val="phClr">
+              <a:tint val="40000"/>
+              <a:satMod val="350000"/>
+            </a:schemeClr>
+          </a:gs>
+          <a:gs pos="40000">
+            <a:schemeClr val="phClr">
+              <a:tint val="45000"/>
+              <a:shade val="99000"/>
+              <a:satMod val="350000"/>
+            </a:schemeClr>
+          </a:gs>
+          <a:gs pos="100000">
+            <a:schemeClr val="phClr">
+              <a:shade val="20000"/>
+              <a:satMod val="255000"/>
+            </a:schemeClr>
+          </a:gs>
+        </a:gsLst>
+        <a:path path="circle">
+          <a:fillToRect l="50000" t="-80000" r="50000" b="180000"/>
+        </a:path>
+      </a:gradFill>
+      <a:gradFill rotWithShape="1">
+        <a:gsLst>
+          <a:gs pos="0">
+            <a:schemeClr val="phClr">
+              <a:tint val="80000"/>
+              <a:satMod val="300000"/>
+            </a:schemeClr>
+          </a:gs>
+          <a:gs pos="100000">
+            <a:schemeClr val="phClr">
+              <a:shade val="30000"/>
+              <a:satMod val="200000"/>
+            </a:schemeClr>
+          </a:gs>
+        </a:gsLst>
+        <a:path path="circle">
+          <a:fillToRect l="50000" t="50000" r="50000" b="50000"/>
+        </a:path>
+      </a:gradFill>
+    </a:bgFillStyleLst>
+  </a:fmtScheme>
+</a:themeOverride>
+</file>
+
+<file path=word/theme/themeOverride4.xml><?xml version="1.0" encoding="utf-8"?>
+<a:themeOverride xmlns:a="http://schemas.openxmlformats.org/drawingml/2006/main">
+  <a:clrScheme name="Office 2007 - 2010">
+    <a:dk1>
+      <a:sysClr val="windowText" lastClr="000000"/>
+    </a:dk1>
+    <a:lt1>
+      <a:sysClr val="window" lastClr="FFFFFF"/>
+    </a:lt1>
+    <a:dk2>
+      <a:srgbClr val="1F497D"/>
+    </a:dk2>
+    <a:lt2>
+      <a:srgbClr val="EEECE1"/>
+    </a:lt2>
+    <a:accent1>
+      <a:srgbClr val="4F81BD"/>
+    </a:accent1>
+    <a:accent2>
+      <a:srgbClr val="C0504D"/>
+    </a:accent2>
+    <a:accent3>
+      <a:srgbClr val="9BBB59"/>
+    </a:accent3>
+    <a:accent4>
+      <a:srgbClr val="8064A2"/>
+    </a:accent4>
+    <a:accent5>
+      <a:srgbClr val="4BACC6"/>
+    </a:accent5>
+    <a:accent6>
+      <a:srgbClr val="F79646"/>
+    </a:accent6>
+    <a:hlink>
+      <a:srgbClr val="0000FF"/>
+    </a:hlink>
+    <a:folHlink>
+      <a:srgbClr val="800080"/>
+    </a:folHlink>
+  </a:clrScheme>
+  <a:fontScheme name="Office 2007 - 2010">
+    <a:majorFont>
+      <a:latin typeface="Cambria"/>
+      <a:ea typeface=""/>
+      <a:cs typeface=""/>
+      <a:font script="Jpan" typeface="ＭＳ Ｐゴシック"/>
+      <a:font script="Hang" typeface="맑은 고딕"/>
+      <a:font script="Hans" typeface="宋体"/>
+      <a:font script="Hant" typeface="新細明體"/>
+      <a:font script="Arab" typeface="Times New Roman"/>
+      <a:font script="Hebr" typeface="Times New Roman"/>
+      <a:font script="Thai" typeface="Tahoma"/>
+      <a:font script="Ethi" typeface="Nyala"/>
+      <a:font script="Beng" typeface="Vrinda"/>
+      <a:font script="Gujr" typeface="Shruti"/>
+      <a:font script="Khmr" typeface="MoolBoran"/>
+      <a:font script="Knda" typeface="Tunga"/>
+      <a:font script="Guru" typeface="Raavi"/>
+      <a:font script="Cans" typeface="Euphemia"/>
+      <a:font script="Cher" typeface="Plantagenet Cherokee"/>
+      <a:font script="Yiii" typeface="Microsoft Yi Baiti"/>
+      <a:font script="Tibt" typeface="Microsoft Himalaya"/>
+      <a:font script="Thaa" typeface="MV Boli"/>
+      <a:font script="Deva" typeface="Mangal"/>
+      <a:font script="Telu" typeface="Gautami"/>
+      <a:font script="Taml" typeface="Latha"/>
+      <a:font script="Syrc" typeface="Estrangelo Edessa"/>
+      <a:font script="Orya" typeface="Kalinga"/>
+      <a:font script="Mlym" typeface="Kartika"/>
+      <a:font script="Laoo" typeface="DokChampa"/>
+      <a:font script="Sinh" typeface="Iskoola Pota"/>
+      <a:font script="Mong" typeface="Mongolian Baiti"/>
+      <a:font script="Viet" typeface="Times New Roman"/>
+      <a:font script="Uigh" typeface="Microsoft Uighur"/>
+      <a:font script="Geor" typeface="Sylfaen"/>
+    </a:majorFont>
+    <a:minorFont>
+      <a:latin typeface="Calibri"/>
+      <a:ea typeface=""/>
+      <a:cs typeface=""/>
+      <a:font script="Jpan" typeface="ＭＳ Ｐゴシック"/>
+      <a:font script="Hang" typeface="맑은 고딕"/>
+      <a:font script="Hans" typeface="宋体"/>
+      <a:font script="Hant" typeface="新細明體"/>
+      <a:font script="Arab" typeface="Arial"/>
+      <a:font script="Hebr" typeface="Arial"/>
+      <a:font script="Thai" typeface="Tahoma"/>
+      <a:font script="Ethi" typeface="Nyala"/>
+      <a:font script="Beng" typeface="Vrinda"/>
+      <a:font script="Gujr" typeface="Shruti"/>
+      <a:font script="Khmr" typeface="DaunPenh"/>
+      <a:font script="Knda" typeface="Tunga"/>
+      <a:font script="Guru" typeface="Raavi"/>
+      <a:font script="Cans" typeface="Euphemia"/>
+      <a:font script="Cher" typeface="Plantagenet Cherokee"/>
+      <a:font script="Yiii" typeface="Microsoft Yi Baiti"/>
+      <a:font script="Tibt" typeface="Microsoft Himalaya"/>
+      <a:font script="Thaa" typeface="MV Boli"/>
+      <a:font script="Deva" typeface="Mangal"/>
+      <a:font script="Telu" typeface="Gautami"/>
+      <a:font script="Taml" typeface="Latha"/>
+      <a:font script="Syrc" typeface="Estrangelo Edessa"/>
+      <a:font script="Orya" typeface="Kalinga"/>
+      <a:font script="Mlym" typeface="Kartika"/>
+      <a:font script="Laoo" typeface="DokChampa"/>
+      <a:font script="Sinh" typeface="Iskoola Pota"/>
+      <a:font script="Mong" typeface="Mongolian Baiti"/>
+      <a:font script="Viet" typeface="Arial"/>
+      <a:font script="Uigh" typeface="Microsoft Uighur"/>
+      <a:font script="Geor" typeface="Sylfaen"/>
+    </a:minorFont>
+  </a:fontScheme>
+  <a:fmtScheme name="Office 2007 - 2010">
+    <a:fillStyleLst>
+      <a:solidFill>
+        <a:schemeClr val="phClr"/>
+      </a:solidFill>
+      <a:gradFill rotWithShape="1">
+        <a:gsLst>
+          <a:gs pos="0">
+            <a:schemeClr val="phClr">
+              <a:tint val="50000"/>
+              <a:satMod val="300000"/>
+            </a:schemeClr>
+          </a:gs>
+          <a:gs pos="35000">
+            <a:schemeClr val="phClr">
+              <a:tint val="37000"/>
+              <a:satMod val="300000"/>
+            </a:schemeClr>
+          </a:gs>
+          <a:gs pos="100000">
+            <a:schemeClr val="phClr">
+              <a:tint val="15000"/>
+              <a:satMod val="350000"/>
+            </a:schemeClr>
+          </a:gs>
+        </a:gsLst>
+        <a:lin ang="16200000" scaled="1"/>
+      </a:gradFill>
+      <a:gradFill rotWithShape="1">
+        <a:gsLst>
+          <a:gs pos="0">
+            <a:schemeClr val="phClr">
+              <a:shade val="51000"/>
+              <a:satMod val="130000"/>
+            </a:schemeClr>
+          </a:gs>
+          <a:gs pos="80000">
+            <a:schemeClr val="phClr">
+              <a:shade val="93000"/>
+              <a:satMod val="130000"/>
+            </a:schemeClr>
+          </a:gs>
+          <a:gs pos="100000">
+            <a:schemeClr val="phClr">
+              <a:shade val="94000"/>
+              <a:satMod val="135000"/>
+            </a:schemeClr>
+          </a:gs>
+        </a:gsLst>
+        <a:lin ang="16200000" scaled="0"/>
+      </a:gradFill>
+    </a:fillStyleLst>
+    <a:lnStyleLst>
+      <a:ln w="9525" cap="flat" cmpd="sng" algn="ctr">
+        <a:solidFill>
+          <a:schemeClr val="phClr">
+            <a:shade val="95000"/>
+            <a:satMod val="105000"/>
+          </a:schemeClr>
+        </a:solidFill>
+        <a:prstDash val="solid"/>
+      </a:ln>
+      <a:ln w="25400" cap="flat" cmpd="sng" algn="ctr">
+        <a:solidFill>
+          <a:schemeClr val="phClr"/>
+        </a:solidFill>
+        <a:prstDash val="solid"/>
+      </a:ln>
+      <a:ln w="38100" cap="flat" cmpd="sng" algn="ctr">
+        <a:solidFill>
+          <a:schemeClr val="phClr"/>
+        </a:solidFill>
+        <a:prstDash val="solid"/>
+      </a:ln>
+    </a:lnStyleLst>
+    <a:effectStyleLst>
+      <a:effectStyle>
+        <a:effectLst>
+          <a:outerShdw blurRad="40000" dist="20000" dir="5400000" rotWithShape="0">
+            <a:srgbClr val="000000">
+              <a:alpha val="38000"/>
+            </a:srgbClr>
+          </a:outerShdw>
+        </a:effectLst>
+      </a:effectStyle>
+      <a:effectStyle>
+        <a:effectLst>
+          <a:outerShdw blurRad="40000" dist="23000" dir="5400000" rotWithShape="0">
+            <a:srgbClr val="000000">
+              <a:alpha val="35000"/>
+            </a:srgbClr>
+          </a:outerShdw>
+        </a:effectLst>
+      </a:effectStyle>
+      <a:effectStyle>
+        <a:effectLst>
+          <a:outerShdw blurRad="40000" dist="23000" dir="5400000" rotWithShape="0">
+            <a:srgbClr val="000000">
+              <a:alpha val="35000"/>
+            </a:srgbClr>
+          </a:outerShdw>
+        </a:effectLst>
+        <a:scene3d>
+          <a:camera prst="orthographicFront">
+            <a:rot lat="0" lon="0" rev="0"/>
+          </a:camera>
+          <a:lightRig rig="threePt" dir="t">
+            <a:rot lat="0" lon="0" rev="1200000"/>
+          </a:lightRig>
+        </a:scene3d>
+        <a:sp3d>
+          <a:bevelT w="63500" h="25400"/>
+        </a:sp3d>
+      </a:effectStyle>
+    </a:effectStyleLst>
+    <a:bgFillStyleLst>
+      <a:solidFill>
+        <a:schemeClr val="phClr"/>
+      </a:solidFill>
+      <a:gradFill rotWithShape="1">
+        <a:gsLst>
+          <a:gs pos="0">
+            <a:schemeClr val="phClr">
+              <a:tint val="40000"/>
+              <a:satMod val="350000"/>
+            </a:schemeClr>
+          </a:gs>
+          <a:gs pos="40000">
+            <a:schemeClr val="phClr">
+              <a:tint val="45000"/>
+              <a:shade val="99000"/>
+              <a:satMod val="350000"/>
+            </a:schemeClr>
+          </a:gs>
+          <a:gs pos="100000">
+            <a:schemeClr val="phClr">
+              <a:shade val="20000"/>
+              <a:satMod val="255000"/>
+            </a:schemeClr>
+          </a:gs>
+        </a:gsLst>
+        <a:path path="circle">
+          <a:fillToRect l="50000" t="-80000" r="50000" b="180000"/>
+        </a:path>
+      </a:gradFill>
+      <a:gradFill rotWithShape="1">
+        <a:gsLst>
+          <a:gs pos="0">
+            <a:schemeClr val="phClr">
+              <a:tint val="80000"/>
+              <a:satMod val="300000"/>
+            </a:schemeClr>
+          </a:gs>
+          <a:gs pos="100000">
+            <a:schemeClr val="phClr">
+              <a:shade val="30000"/>
+              <a:satMod val="200000"/>
+            </a:schemeClr>
+          </a:gs>
+        </a:gsLst>
+        <a:path path="circle">
+          <a:fillToRect l="50000" t="50000" r="50000" b="50000"/>
+        </a:path>
+      </a:gradFill>
+    </a:bgFillStyleLst>
+  </a:fmtScheme>
+</a:themeOverride>
+</file>
+
+<file path=customXml/item1.xml><?xml version="1.0" encoding="utf-8"?>
 <ct:contentTypeSchema xmlns:ct="http://schemas.microsoft.com/office/2006/metadata/contentType" xmlns:ma="http://schemas.microsoft.com/office/2006/metadata/properties/metaAttributes" ct:_="" ma:_="" ma:contentTypeName="Document" ma:contentTypeID="0x010100D9986DB9B6F5DE40BE44DC74045C5FAD" ma:contentTypeVersion="18" ma:contentTypeDescription="Create a new document." ma:contentTypeScope="" ma:versionID="84a1b596b2cbfa42cf8ead99694d9d7b">
   <xsd:schema xmlns:xsd="http://www.w3.org/2001/XMLSchema" xmlns:xs="http://www.w3.org/2001/XMLSchema" xmlns:p="http://schemas.microsoft.com/office/2006/metadata/properties" xmlns:ns1="http://schemas.microsoft.com/sharepoint/v3" xmlns:ns2="8f1c6547-d36c-48f8-bf92-a1b1f6a20f48" xmlns:ns3="28e07cf1-9fbb-43f0-95a4-85f8ea525f4f" targetNamespace="http://schemas.microsoft.com/office/2006/metadata/properties" ma:root="true" ma:fieldsID="46c7b3c4fb579e38f02abe3e33d957e8" ns1:_="" ns2:_="" ns3:_="">
     <xsd:import namespace="http://schemas.microsoft.com/sharepoint/v3"/>
@@ -5511,6 +6802,19 @@
 </ct:contentTypeSchema>
 </file>
 
+<file path=customXml/item2.xml><?xml version="1.0" encoding="utf-8"?>
+<p:properties xmlns:p="http://schemas.microsoft.com/office/2006/metadata/properties" xmlns:xsi="http://www.w3.org/2001/XMLSchema-instance" xmlns:pc="http://schemas.microsoft.com/office/infopath/2007/PartnerControls">
+  <documentManagement>
+    <_ip_UnifiedCompliancePolicyUIAction xmlns="http://schemas.microsoft.com/sharepoint/v3" xsi:nil="true"/>
+    <lcf76f155ced4ddcb4097134ff3c332f xmlns="8f1c6547-d36c-48f8-bf92-a1b1f6a20f48">
+      <Terms xmlns="http://schemas.microsoft.com/office/infopath/2007/PartnerControls"/>
+    </lcf76f155ced4ddcb4097134ff3c332f>
+    <_ip_UnifiedCompliancePolicyProperties xmlns="http://schemas.microsoft.com/sharepoint/v3" xsi:nil="true"/>
+    <TaxCatchAll xmlns="28e07cf1-9fbb-43f0-95a4-85f8ea525f4f" xsi:nil="true"/>
+  </documentManagement>
+</p:properties>
+</file>
+
 <file path=customXml/item3.xml><?xml version="1.0" encoding="utf-8"?>
 <?mso-contentType ?>
 <FormTemplates xmlns="http://schemas.microsoft.com/sharepoint/v3/contenttype/forms">
@@ -5521,18 +6825,6 @@
 </file>
 
 <file path=customXml/itemProps1.xml><?xml version="1.0" encoding="utf-8"?>
-<ds:datastoreItem xmlns:ds="http://schemas.openxmlformats.org/officeDocument/2006/customXml" ds:itemID="{E21E4F74-CFD7-4FC1-8DE6-D114B8489FE1}">
-  <ds:schemaRefs>
-    <ds:schemaRef ds:uri="http://schemas.microsoft.com/office/2006/metadata/properties"/>
-    <ds:schemaRef ds:uri="http://schemas.microsoft.com/office/infopath/2007/PartnerControls"/>
-    <ds:schemaRef ds:uri="http://schemas.microsoft.com/sharepoint/v3"/>
-    <ds:schemaRef ds:uri="8f1c6547-d36c-48f8-bf92-a1b1f6a20f48"/>
-    <ds:schemaRef ds:uri="28e07cf1-9fbb-43f0-95a4-85f8ea525f4f"/>
-  </ds:schemaRefs>
-</ds:datastoreItem>
-</file>
-
-<file path=customXml/itemProps2.xml><?xml version="1.0" encoding="utf-8"?>
 <ds:datastoreItem xmlns:ds="http://schemas.openxmlformats.org/officeDocument/2006/customXml" ds:itemID="{30118206-96B4-4085-8D7D-3CC268868872}">
   <ds:schemaRefs>
     <ds:schemaRef ds:uri="http://schemas.microsoft.com/office/2006/metadata/contentType"/>
@@ -5552,6 +6844,18 @@
 </ds:datastoreItem>
 </file>
 
+<file path=customXml/itemProps2.xml><?xml version="1.0" encoding="utf-8"?>
+<ds:datastoreItem xmlns:ds="http://schemas.openxmlformats.org/officeDocument/2006/customXml" ds:itemID="{E21E4F74-CFD7-4FC1-8DE6-D114B8489FE1}">
+  <ds:schemaRefs>
+    <ds:schemaRef ds:uri="http://schemas.microsoft.com/office/2006/metadata/properties"/>
+    <ds:schemaRef ds:uri="http://schemas.microsoft.com/office/infopath/2007/PartnerControls"/>
+    <ds:schemaRef ds:uri="http://schemas.microsoft.com/sharepoint/v3"/>
+    <ds:schemaRef ds:uri="8f1c6547-d36c-48f8-bf92-a1b1f6a20f48"/>
+    <ds:schemaRef ds:uri="28e07cf1-9fbb-43f0-95a4-85f8ea525f4f"/>
+  </ds:schemaRefs>
+</ds:datastoreItem>
+</file>
+
 <file path=customXml/itemProps3.xml><?xml version="1.0" encoding="utf-8"?>
 <ds:datastoreItem xmlns:ds="http://schemas.openxmlformats.org/officeDocument/2006/customXml" ds:itemID="{E4186ADF-D65F-4831-A5F1-84EBBAB58640}">
   <ds:schemaRefs>

</xml_diff>

<commit_message>
Example dept report: wording change in Overview
"{group} ARCHive holdings" to "{group} group holdings in ARCHive"
</commit_message>
<xml_diff>
--- a/documentation/example_dept_report/Test Risk Report.docx
+++ b/documentation/example_dept_report/Test Risk Report.docx
@@ -75,14 +75,35 @@
           <w:sz w:val="24"/>
           <w:szCs w:val="24"/>
         </w:rPr>
-        <w:t xml:space="preserve">the Test </w:t>
+        <w:t xml:space="preserve">the </w:t>
       </w:r>
       <w:r>
         <w:rPr>
           <w:sz w:val="24"/>
           <w:szCs w:val="24"/>
         </w:rPr>
-        <w:t>ARCHive holdings as of 2023-1</w:t>
+        <w:t>t</w:t>
+      </w:r>
+      <w:r>
+        <w:rPr>
+          <w:sz w:val="24"/>
+          <w:szCs w:val="24"/>
+        </w:rPr>
+        <w:t xml:space="preserve">est </w:t>
+      </w:r>
+      <w:r>
+        <w:rPr>
+          <w:sz w:val="24"/>
+          <w:szCs w:val="24"/>
+        </w:rPr>
+        <w:t xml:space="preserve">group holdings in </w:t>
+      </w:r>
+      <w:r>
+        <w:rPr>
+          <w:sz w:val="24"/>
+          <w:szCs w:val="24"/>
+        </w:rPr>
+        <w:t>ARCHive as of 2023-1</w:t>
       </w:r>
       <w:r>
         <w:rPr>
@@ -6543,6 +6564,28 @@
 </file>
 
 <file path=customXml/item1.xml><?xml version="1.0" encoding="utf-8"?>
+<?mso-contentType ?>
+<FormTemplates xmlns="http://schemas.microsoft.com/sharepoint/v3/contenttype/forms">
+  <Display>DocumentLibraryForm</Display>
+  <Edit>DocumentLibraryForm</Edit>
+  <New>DocumentLibraryForm</New>
+</FormTemplates>
+</file>
+
+<file path=customXml/item2.xml><?xml version="1.0" encoding="utf-8"?>
+<p:properties xmlns:p="http://schemas.microsoft.com/office/2006/metadata/properties" xmlns:xsi="http://www.w3.org/2001/XMLSchema-instance" xmlns:pc="http://schemas.microsoft.com/office/infopath/2007/PartnerControls">
+  <documentManagement>
+    <_ip_UnifiedCompliancePolicyUIAction xmlns="http://schemas.microsoft.com/sharepoint/v3" xsi:nil="true"/>
+    <lcf76f155ced4ddcb4097134ff3c332f xmlns="8f1c6547-d36c-48f8-bf92-a1b1f6a20f48">
+      <Terms xmlns="http://schemas.microsoft.com/office/infopath/2007/PartnerControls"/>
+    </lcf76f155ced4ddcb4097134ff3c332f>
+    <_ip_UnifiedCompliancePolicyProperties xmlns="http://schemas.microsoft.com/sharepoint/v3" xsi:nil="true"/>
+    <TaxCatchAll xmlns="28e07cf1-9fbb-43f0-95a4-85f8ea525f4f" xsi:nil="true"/>
+  </documentManagement>
+</p:properties>
+</file>
+
+<file path=customXml/item3.xml><?xml version="1.0" encoding="utf-8"?>
 <ct:contentTypeSchema xmlns:ct="http://schemas.microsoft.com/office/2006/metadata/contentType" xmlns:ma="http://schemas.microsoft.com/office/2006/metadata/properties/metaAttributes" ct:_="" ma:_="" ma:contentTypeName="Document" ma:contentTypeID="0x010100D9986DB9B6F5DE40BE44DC74045C5FAD" ma:contentTypeVersion="18" ma:contentTypeDescription="Create a new document." ma:contentTypeScope="" ma:versionID="84a1b596b2cbfa42cf8ead99694d9d7b">
   <xsd:schema xmlns:xsd="http://www.w3.org/2001/XMLSchema" xmlns:xs="http://www.w3.org/2001/XMLSchema" xmlns:p="http://schemas.microsoft.com/office/2006/metadata/properties" xmlns:ns1="http://schemas.microsoft.com/sharepoint/v3" xmlns:ns2="8f1c6547-d36c-48f8-bf92-a1b1f6a20f48" xmlns:ns3="28e07cf1-9fbb-43f0-95a4-85f8ea525f4f" targetNamespace="http://schemas.microsoft.com/office/2006/metadata/properties" ma:root="true" ma:fieldsID="46c7b3c4fb579e38f02abe3e33d957e8" ns1:_="" ns2:_="" ns3:_="">
     <xsd:import namespace="http://schemas.microsoft.com/sharepoint/v3"/>
@@ -6802,29 +6845,27 @@
 </ct:contentTypeSchema>
 </file>
 
-<file path=customXml/item2.xml><?xml version="1.0" encoding="utf-8"?>
-<p:properties xmlns:p="http://schemas.microsoft.com/office/2006/metadata/properties" xmlns:xsi="http://www.w3.org/2001/XMLSchema-instance" xmlns:pc="http://schemas.microsoft.com/office/infopath/2007/PartnerControls">
-  <documentManagement>
-    <_ip_UnifiedCompliancePolicyUIAction xmlns="http://schemas.microsoft.com/sharepoint/v3" xsi:nil="true"/>
-    <lcf76f155ced4ddcb4097134ff3c332f xmlns="8f1c6547-d36c-48f8-bf92-a1b1f6a20f48">
-      <Terms xmlns="http://schemas.microsoft.com/office/infopath/2007/PartnerControls"/>
-    </lcf76f155ced4ddcb4097134ff3c332f>
-    <_ip_UnifiedCompliancePolicyProperties xmlns="http://schemas.microsoft.com/sharepoint/v3" xsi:nil="true"/>
-    <TaxCatchAll xmlns="28e07cf1-9fbb-43f0-95a4-85f8ea525f4f" xsi:nil="true"/>
-  </documentManagement>
-</p:properties>
+<file path=customXml/itemProps1.xml><?xml version="1.0" encoding="utf-8"?>
+<ds:datastoreItem xmlns:ds="http://schemas.openxmlformats.org/officeDocument/2006/customXml" ds:itemID="{E4186ADF-D65F-4831-A5F1-84EBBAB58640}">
+  <ds:schemaRefs>
+    <ds:schemaRef ds:uri="http://schemas.microsoft.com/sharepoint/v3/contenttype/forms"/>
+  </ds:schemaRefs>
+</ds:datastoreItem>
 </file>
 
-<file path=customXml/item3.xml><?xml version="1.0" encoding="utf-8"?>
-<?mso-contentType ?>
-<FormTemplates xmlns="http://schemas.microsoft.com/sharepoint/v3/contenttype/forms">
-  <Display>DocumentLibraryForm</Display>
-  <Edit>DocumentLibraryForm</Edit>
-  <New>DocumentLibraryForm</New>
-</FormTemplates>
+<file path=customXml/itemProps2.xml><?xml version="1.0" encoding="utf-8"?>
+<ds:datastoreItem xmlns:ds="http://schemas.openxmlformats.org/officeDocument/2006/customXml" ds:itemID="{E21E4F74-CFD7-4FC1-8DE6-D114B8489FE1}">
+  <ds:schemaRefs>
+    <ds:schemaRef ds:uri="http://schemas.microsoft.com/office/2006/metadata/properties"/>
+    <ds:schemaRef ds:uri="http://schemas.microsoft.com/office/infopath/2007/PartnerControls"/>
+    <ds:schemaRef ds:uri="http://schemas.microsoft.com/sharepoint/v3"/>
+    <ds:schemaRef ds:uri="8f1c6547-d36c-48f8-bf92-a1b1f6a20f48"/>
+    <ds:schemaRef ds:uri="28e07cf1-9fbb-43f0-95a4-85f8ea525f4f"/>
+  </ds:schemaRefs>
+</ds:datastoreItem>
 </file>
 
-<file path=customXml/itemProps1.xml><?xml version="1.0" encoding="utf-8"?>
+<file path=customXml/itemProps3.xml><?xml version="1.0" encoding="utf-8"?>
 <ds:datastoreItem xmlns:ds="http://schemas.openxmlformats.org/officeDocument/2006/customXml" ds:itemID="{30118206-96B4-4085-8D7D-3CC268868872}">
   <ds:schemaRefs>
     <ds:schemaRef ds:uri="http://schemas.microsoft.com/office/2006/metadata/contentType"/>
@@ -6842,24 +6883,4 @@
     <ds:schemaRef ds:uri="http://schemas.microsoft.com/internal/obd"/>
   </ds:schemaRefs>
 </ds:datastoreItem>
-</file>
-
-<file path=customXml/itemProps2.xml><?xml version="1.0" encoding="utf-8"?>
-<ds:datastoreItem xmlns:ds="http://schemas.openxmlformats.org/officeDocument/2006/customXml" ds:itemID="{E21E4F74-CFD7-4FC1-8DE6-D114B8489FE1}">
-  <ds:schemaRefs>
-    <ds:schemaRef ds:uri="http://schemas.microsoft.com/office/2006/metadata/properties"/>
-    <ds:schemaRef ds:uri="http://schemas.microsoft.com/office/infopath/2007/PartnerControls"/>
-    <ds:schemaRef ds:uri="http://schemas.microsoft.com/sharepoint/v3"/>
-    <ds:schemaRef ds:uri="8f1c6547-d36c-48f8-bf92-a1b1f6a20f48"/>
-    <ds:schemaRef ds:uri="28e07cf1-9fbb-43f0-95a4-85f8ea525f4f"/>
-  </ds:schemaRefs>
-</ds:datastoreItem>
-</file>
-
-<file path=customXml/itemProps3.xml><?xml version="1.0" encoding="utf-8"?>
-<ds:datastoreItem xmlns:ds="http://schemas.openxmlformats.org/officeDocument/2006/customXml" ds:itemID="{E4186ADF-D65F-4831-A5F1-84EBBAB58640}">
-  <ds:schemaRefs>
-    <ds:schemaRef ds:uri="http://schemas.microsoft.com/sharepoint/v3/contenttype/forms"/>
-  </ds:schemaRefs>
-</ds:datastoreItem>
 </file>
</xml_diff>

<commit_message>
Overview: rework explanation of format = version
Moved to end of overview and specified it is for the rest of the report so that it is clear that it does not apply to the x versions of x formats aspect of overview
</commit_message>
<xml_diff>
--- a/documentation/example_dept_report/Test Risk Report.docx
+++ b/documentation/example_dept_report/Test Risk Report.docx
@@ -22,7 +22,23 @@
           <w:b/>
           <w:bCs/>
         </w:rPr>
-        <w:t xml:space="preserve"> ARCHive Format Risk Report</w:t>
+        <w:t xml:space="preserve"> </w:t>
+      </w:r>
+      <w:proofErr w:type="spellStart"/>
+      <w:r>
+        <w:rPr>
+          <w:b/>
+          <w:bCs/>
+        </w:rPr>
+        <w:t>ARCHive</w:t>
+      </w:r>
+      <w:proofErr w:type="spellEnd"/>
+      <w:r>
+        <w:rPr>
+          <w:b/>
+          <w:bCs/>
+        </w:rPr>
+        <w:t xml:space="preserve"> Format Risk Report</w:t>
       </w:r>
     </w:p>
     <w:p>
@@ -98,47 +114,49 @@
         </w:rPr>
         <w:t xml:space="preserve">group holdings in </w:t>
       </w:r>
+      <w:proofErr w:type="spellStart"/>
       <w:r>
         <w:rPr>
           <w:sz w:val="24"/>
           <w:szCs w:val="24"/>
         </w:rPr>
-        <w:t>ARCHive as of 2023-1</w:t>
-      </w:r>
+        <w:t>ARCHive</w:t>
+      </w:r>
+      <w:proofErr w:type="spellEnd"/>
       <w:r>
         <w:rPr>
           <w:sz w:val="24"/>
           <w:szCs w:val="24"/>
         </w:rPr>
-        <w:t>1</w:t>
+        <w:t xml:space="preserve"> as of 2023-1</w:t>
       </w:r>
       <w:r>
         <w:rPr>
           <w:sz w:val="24"/>
           <w:szCs w:val="24"/>
         </w:rPr>
-        <w:t>-</w:t>
+        <w:t>1</w:t>
       </w:r>
       <w:r>
         <w:rPr>
           <w:sz w:val="24"/>
           <w:szCs w:val="24"/>
         </w:rPr>
-        <w:t>03</w:t>
+        <w:t>-</w:t>
       </w:r>
       <w:r>
         <w:rPr>
           <w:sz w:val="24"/>
           <w:szCs w:val="24"/>
         </w:rPr>
-        <w:t>.</w:t>
+        <w:t>03</w:t>
       </w:r>
       <w:r>
         <w:rPr>
           <w:sz w:val="24"/>
           <w:szCs w:val="24"/>
         </w:rPr>
-        <w:t xml:space="preserve"> Throughout, “format” refers to a specific version of a format.</w:t>
+        <w:t>.</w:t>
       </w:r>
     </w:p>
     <w:p>
@@ -209,7 +227,6 @@
           <w:ilvl w:val="0"/>
           <w:numId w:val="1"/>
         </w:numPr>
-        <w:spacing w:after="0"/>
         <w:rPr>
           <w:sz w:val="24"/>
           <w:szCs w:val="24"/>
@@ -270,6 +287,22 @@
           <w:szCs w:val="24"/>
         </w:rPr>
         <w:t xml:space="preserve"> versions)</w:t>
+      </w:r>
+    </w:p>
+    <w:p>
+      <w:pPr>
+        <w:spacing w:after="0"/>
+        <w:rPr>
+          <w:sz w:val="24"/>
+          <w:szCs w:val="24"/>
+        </w:rPr>
+      </w:pPr>
+      <w:r>
+        <w:rPr>
+          <w:sz w:val="24"/>
+          <w:szCs w:val="24"/>
+        </w:rPr>
+        <w:t>For the rest of the report, “format” refers to the specific version of each format.</w:t>
       </w:r>
     </w:p>
     <w:p>

</xml_diff>

<commit_message>
Dept Report: Risk change is count not %
</commit_message>
<xml_diff>
--- a/documentation/example_dept_report/Test Risk Report.docx
+++ b/documentation/example_dept_report/Test Risk Report.docx
@@ -22,23 +22,7 @@
           <w:b/>
           <w:bCs/>
         </w:rPr>
-        <w:t xml:space="preserve"> </w:t>
-      </w:r>
-      <w:proofErr w:type="spellStart"/>
-      <w:r>
-        <w:rPr>
-          <w:b/>
-          <w:bCs/>
-        </w:rPr>
-        <w:t>ARCHive</w:t>
-      </w:r>
-      <w:proofErr w:type="spellEnd"/>
-      <w:r>
-        <w:rPr>
-          <w:b/>
-          <w:bCs/>
-        </w:rPr>
-        <w:t xml:space="preserve"> Format Risk Report</w:t>
+        <w:t xml:space="preserve"> ARCHive Format Risk Report</w:t>
       </w:r>
     </w:p>
     <w:p>
@@ -114,21 +98,12 @@
         </w:rPr>
         <w:t xml:space="preserve">group holdings in </w:t>
       </w:r>
-      <w:proofErr w:type="spellStart"/>
       <w:r>
         <w:rPr>
           <w:sz w:val="24"/>
           <w:szCs w:val="24"/>
         </w:rPr>
-        <w:t>ARCHive</w:t>
-      </w:r>
-      <w:proofErr w:type="spellEnd"/>
-      <w:r>
-        <w:rPr>
-          <w:sz w:val="24"/>
-          <w:szCs w:val="24"/>
-        </w:rPr>
-        <w:t xml:space="preserve"> as of 2023-1</w:t>
+        <w:t>ARCHive as of 2023-1</w:t>
       </w:r>
       <w:r>
         <w:rPr>
@@ -457,7 +432,14 @@
           <w:sz w:val="24"/>
           <w:szCs w:val="24"/>
         </w:rPr>
-        <w:t xml:space="preserve">percentage </w:t>
+        <w:t>number</w:t>
+      </w:r>
+      <w:r>
+        <w:rPr>
+          <w:sz w:val="24"/>
+          <w:szCs w:val="24"/>
+        </w:rPr>
+        <w:t xml:space="preserve"> </w:t>
       </w:r>
       <w:r>
         <w:rPr>

</xml_diff>

<commit_message>
Dept report: purpose of risk by collection
In the example, there are only 3 collections, so the extra explanation is not needed. For ones with a lot of collections, the purpose needs to be explained because they can't see what collection has what risk in the chart.
</commit_message>
<xml_diff>
--- a/documentation/example_dept_report/Test Risk Report.docx
+++ b/documentation/example_dept_report/Test Risk Report.docx
@@ -22,7 +22,23 @@
           <w:b/>
           <w:bCs/>
         </w:rPr>
-        <w:t xml:space="preserve"> ARCHive Format Risk Report</w:t>
+        <w:t xml:space="preserve"> </w:t>
+      </w:r>
+      <w:proofErr w:type="spellStart"/>
+      <w:r>
+        <w:rPr>
+          <w:b/>
+          <w:bCs/>
+        </w:rPr>
+        <w:t>ARCHive</w:t>
+      </w:r>
+      <w:proofErr w:type="spellEnd"/>
+      <w:r>
+        <w:rPr>
+          <w:b/>
+          <w:bCs/>
+        </w:rPr>
+        <w:t xml:space="preserve"> Format Risk Report</w:t>
       </w:r>
     </w:p>
     <w:p>
@@ -98,12 +114,21 @@
         </w:rPr>
         <w:t xml:space="preserve">group holdings in </w:t>
       </w:r>
+      <w:proofErr w:type="spellStart"/>
       <w:r>
         <w:rPr>
           <w:sz w:val="24"/>
           <w:szCs w:val="24"/>
         </w:rPr>
-        <w:t>ARCHive as of 2023-1</w:t>
+        <w:t>ARCHive</w:t>
+      </w:r>
+      <w:proofErr w:type="spellEnd"/>
+      <w:r>
+        <w:rPr>
+          <w:sz w:val="24"/>
+          <w:szCs w:val="24"/>
+        </w:rPr>
+        <w:t xml:space="preserve"> as of 2023-1</w:t>
       </w:r>
       <w:r>
         <w:rPr>
@@ -535,10 +560,41 @@
       </w:pPr>
       <w:r>
         <w:rPr>
-          <w:sz w:val="24"/>
-          <w:szCs w:val="24"/>
-        </w:rPr>
-        <w:t>The percentage of formats at each risk level in each collection.</w:t>
+          <w:rStyle w:val="normaltextrun"/>
+          <w:rFonts w:ascii="Calibri" w:hAnsi="Calibri" w:cs="Calibri"/>
+          <w:color w:val="000000"/>
+          <w:shd w:val="clear" w:color="auto" w:fill="FFFFFF"/>
+        </w:rPr>
+        <w:t>The percentage of formats at each risk level in each collection. The goal is to visualize how many collections have a high percentage of risk vs. low percentage of risk. The risk report spreadsheet (“</w:t>
+      </w:r>
+      <w:proofErr w:type="spellStart"/>
+      <w:r>
+        <w:rPr>
+          <w:rStyle w:val="normaltextrun"/>
+          <w:rFonts w:ascii="Calibri" w:hAnsi="Calibri" w:cs="Calibri"/>
+          <w:color w:val="000000"/>
+          <w:shd w:val="clear" w:color="auto" w:fill="FFFFFF"/>
+        </w:rPr>
+        <w:t>Collection_Risk_Levels</w:t>
+      </w:r>
+      <w:proofErr w:type="spellEnd"/>
+      <w:r>
+        <w:rPr>
+          <w:rStyle w:val="normaltextrun"/>
+          <w:rFonts w:ascii="Calibri" w:hAnsi="Calibri" w:cs="Calibri"/>
+          <w:color w:val="000000"/>
+          <w:shd w:val="clear" w:color="auto" w:fill="FFFFFF"/>
+        </w:rPr>
+        <w:t>”) has the risk data for individual collections.</w:t>
+      </w:r>
+      <w:r>
+        <w:rPr>
+          <w:rStyle w:val="eop"/>
+          <w:rFonts w:ascii="Calibri" w:hAnsi="Calibri" w:cs="Calibri"/>
+          <w:color w:val="000000"/>
+          <w:shd w:val="clear" w:color="auto" w:fill="FFFFFF"/>
+        </w:rPr>
+        <w:t> </w:t>
       </w:r>
     </w:p>
     <w:p>
@@ -547,9 +603,9 @@
           <w:noProof/>
         </w:rPr>
         <w:drawing>
-          <wp:inline distT="0" distB="0" distL="0" distR="0" wp14:anchorId="16624233" wp14:editId="5292541A">
-            <wp:extent cx="4572000" cy="2743200"/>
-            <wp:effectExtent l="0" t="0" r="0" b="0"/>
+          <wp:inline distT="0" distB="0" distL="0" distR="0" wp14:anchorId="16624233" wp14:editId="7187ED56">
+            <wp:extent cx="4305300" cy="2413000"/>
+            <wp:effectExtent l="0" t="0" r="0" b="6350"/>
             <wp:docPr id="12536169" name="Chart 1">
               <a:extLst xmlns:a="http://schemas.openxmlformats.org/drawingml/2006/main">
                 <a:ext uri="{FF2B5EF4-FFF2-40B4-BE49-F238E27FC236}">
@@ -1518,6 +1574,16 @@
     <w:link w:val="Footer"/>
     <w:uiPriority w:val="99"/>
     <w:rsid w:val="00C60C11"/>
+  </w:style>
+  <w:style w:type="character" w:customStyle="1" w:styleId="normaltextrun">
+    <w:name w:val="normaltextrun"/>
+    <w:basedOn w:val="DefaultParagraphFont"/>
+    <w:rsid w:val="003E7CE3"/>
+  </w:style>
+  <w:style w:type="character" w:customStyle="1" w:styleId="eop">
+    <w:name w:val="eop"/>
+    <w:basedOn w:val="DefaultParagraphFont"/>
+    <w:rsid w:val="003E7CE3"/>
   </w:style>
 </w:styles>
 </file>

</xml_diff>

<commit_message>
Example report: risk is NARA
Staff may view this report in isolation, without explanatory information from the ARCHive report.
</commit_message>
<xml_diff>
--- a/documentation/example_dept_report/Test Risk Report.docx
+++ b/documentation/example_dept_report/Test Risk Report.docx
@@ -22,23 +22,7 @@
           <w:b/>
           <w:bCs/>
         </w:rPr>
-        <w:t xml:space="preserve"> </w:t>
-      </w:r>
-      <w:proofErr w:type="spellStart"/>
-      <w:r>
-        <w:rPr>
-          <w:b/>
-          <w:bCs/>
-        </w:rPr>
-        <w:t>ARCHive</w:t>
-      </w:r>
-      <w:proofErr w:type="spellEnd"/>
-      <w:r>
-        <w:rPr>
-          <w:b/>
-          <w:bCs/>
-        </w:rPr>
-        <w:t xml:space="preserve"> Format Risk Report</w:t>
+        <w:t xml:space="preserve"> ARCHive Format Risk Report</w:t>
       </w:r>
     </w:p>
     <w:p>
@@ -114,21 +98,12 @@
         </w:rPr>
         <w:t xml:space="preserve">group holdings in </w:t>
       </w:r>
-      <w:proofErr w:type="spellStart"/>
       <w:r>
         <w:rPr>
           <w:sz w:val="24"/>
           <w:szCs w:val="24"/>
         </w:rPr>
-        <w:t>ARCHive</w:t>
-      </w:r>
-      <w:proofErr w:type="spellEnd"/>
-      <w:r>
-        <w:rPr>
-          <w:sz w:val="24"/>
-          <w:szCs w:val="24"/>
-        </w:rPr>
-        <w:t xml:space="preserve"> as of 2023-1</w:t>
+        <w:t>ARCHive as of 2023-1</w:t>
       </w:r>
       <w:r>
         <w:rPr>
@@ -370,7 +345,21 @@
           <w:sz w:val="24"/>
           <w:szCs w:val="24"/>
         </w:rPr>
-        <w:t xml:space="preserve"> at each risk level for the entire department.</w:t>
+        <w:t xml:space="preserve"> at each </w:t>
+      </w:r>
+      <w:r>
+        <w:rPr>
+          <w:sz w:val="24"/>
+          <w:szCs w:val="24"/>
+        </w:rPr>
+        <w:t xml:space="preserve">NARA </w:t>
+      </w:r>
+      <w:r>
+        <w:rPr>
+          <w:sz w:val="24"/>
+          <w:szCs w:val="24"/>
+        </w:rPr>
+        <w:t>risk level for the entire department.</w:t>
       </w:r>
     </w:p>
     <w:p>
@@ -471,7 +460,21 @@
           <w:sz w:val="24"/>
           <w:szCs w:val="24"/>
         </w:rPr>
-        <w:t xml:space="preserve">of formats at each risk level from the previous analysis and </w:t>
+        <w:t xml:space="preserve">of formats at each </w:t>
+      </w:r>
+      <w:r>
+        <w:rPr>
+          <w:sz w:val="24"/>
+          <w:szCs w:val="24"/>
+        </w:rPr>
+        <w:t xml:space="preserve">NARA </w:t>
+      </w:r>
+      <w:r>
+        <w:rPr>
+          <w:sz w:val="24"/>
+          <w:szCs w:val="24"/>
+        </w:rPr>
+        <w:t xml:space="preserve">risk level from the previous analysis and </w:t>
       </w:r>
       <w:r>
         <w:rPr>
@@ -565,9 +568,8 @@
           <w:color w:val="000000"/>
           <w:shd w:val="clear" w:color="auto" w:fill="FFFFFF"/>
         </w:rPr>
-        <w:t>The percentage of formats at each risk level in each collection. The goal is to visualize how many collections have a high percentage of risk vs. low percentage of risk. The risk report spreadsheet (“</w:t>
-      </w:r>
-      <w:proofErr w:type="spellStart"/>
+        <w:t xml:space="preserve">The percentage of formats at each </w:t>
+      </w:r>
       <w:r>
         <w:rPr>
           <w:rStyle w:val="normaltextrun"/>
@@ -575,9 +577,8 @@
           <w:color w:val="000000"/>
           <w:shd w:val="clear" w:color="auto" w:fill="FFFFFF"/>
         </w:rPr>
-        <w:t>Collection_Risk_Levels</w:t>
-      </w:r>
-      <w:proofErr w:type="spellEnd"/>
+        <w:t xml:space="preserve">NARA </w:t>
+      </w:r>
       <w:r>
         <w:rPr>
           <w:rStyle w:val="normaltextrun"/>
@@ -585,7 +586,7 @@
           <w:color w:val="000000"/>
           <w:shd w:val="clear" w:color="auto" w:fill="FFFFFF"/>
         </w:rPr>
-        <w:t>”) has the risk data for individual collections.</w:t>
+        <w:t>risk level in each collection. The goal is to visualize how many collections have a high percentage of risk vs. low percentage of risk. The risk report spreadsheet (“Collection_Risk_Levels”) has the risk data for individual collections.</w:t>
       </w:r>
       <w:r>
         <w:rPr>

</xml_diff>

<commit_message>
Overview: format has # versions
Added the "has"
</commit_message>
<xml_diff>
--- a/documentation/example_dept_report/Test Risk Report.docx
+++ b/documentation/example_dept_report/Test Risk Report.docx
@@ -28,27 +28,7 @@
           <w:sz w:val="28"/>
           <w:szCs w:val="28"/>
         </w:rPr>
-        <w:t xml:space="preserve"> </w:t>
-      </w:r>
-      <w:proofErr w:type="spellStart"/>
-      <w:r>
-        <w:rPr>
-          <w:b/>
-          <w:bCs/>
-          <w:sz w:val="28"/>
-          <w:szCs w:val="28"/>
-        </w:rPr>
-        <w:t>ARCHive</w:t>
-      </w:r>
-      <w:proofErr w:type="spellEnd"/>
-      <w:r>
-        <w:rPr>
-          <w:b/>
-          <w:bCs/>
-          <w:sz w:val="28"/>
-          <w:szCs w:val="28"/>
-        </w:rPr>
-        <w:t xml:space="preserve"> Format Risk Report</w:t>
+        <w:t xml:space="preserve"> ARCHive Format Risk Report</w:t>
       </w:r>
     </w:p>
     <w:p>
@@ -124,21 +104,12 @@
         </w:rPr>
         <w:t xml:space="preserve">group holdings in </w:t>
       </w:r>
-      <w:proofErr w:type="spellStart"/>
       <w:r>
         <w:rPr>
           <w:sz w:val="24"/>
           <w:szCs w:val="24"/>
         </w:rPr>
-        <w:t>ARCHive</w:t>
-      </w:r>
-      <w:proofErr w:type="spellEnd"/>
-      <w:r>
-        <w:rPr>
-          <w:sz w:val="24"/>
-          <w:szCs w:val="24"/>
-        </w:rPr>
-        <w:t xml:space="preserve"> as of 2023-1</w:t>
+        <w:t>ARCHive as of 2023-1</w:t>
       </w:r>
       <w:r>
         <w:rPr>
@@ -282,7 +253,21 @@
           <w:sz w:val="24"/>
           <w:szCs w:val="24"/>
         </w:rPr>
-        <w:t xml:space="preserve"> (each format 1-</w:t>
+        <w:t xml:space="preserve"> (each format </w:t>
+      </w:r>
+      <w:r>
+        <w:rPr>
+          <w:sz w:val="24"/>
+          <w:szCs w:val="24"/>
+        </w:rPr>
+        <w:t xml:space="preserve">has </w:t>
+      </w:r>
+      <w:r>
+        <w:rPr>
+          <w:sz w:val="24"/>
+          <w:szCs w:val="24"/>
+        </w:rPr>
+        <w:t>1-</w:t>
       </w:r>
       <w:r>
         <w:rPr>
@@ -639,27 +624,7 @@
           <w:color w:val="000000"/>
           <w:shd w:val="clear" w:color="auto" w:fill="FFFFFF"/>
         </w:rPr>
-        <w:t>risk level in each collection. The goal is to visualize how many collections have a high percentage of risk vs. low percentage of risk. The risk report spreadsheet (“</w:t>
-      </w:r>
-      <w:proofErr w:type="spellStart"/>
-      <w:r>
-        <w:rPr>
-          <w:rStyle w:val="normaltextrun"/>
-          <w:rFonts w:ascii="Calibri" w:hAnsi="Calibri" w:cs="Calibri"/>
-          <w:color w:val="000000"/>
-          <w:shd w:val="clear" w:color="auto" w:fill="FFFFFF"/>
-        </w:rPr>
-        <w:t>Collection_Risk_Levels</w:t>
-      </w:r>
-      <w:proofErr w:type="spellEnd"/>
-      <w:r>
-        <w:rPr>
-          <w:rStyle w:val="normaltextrun"/>
-          <w:rFonts w:ascii="Calibri" w:hAnsi="Calibri" w:cs="Calibri"/>
-          <w:color w:val="000000"/>
-          <w:shd w:val="clear" w:color="auto" w:fill="FFFFFF"/>
-        </w:rPr>
-        <w:t>”) has the risk data for individual collections.</w:t>
+        <w:t>risk level in each collection. The goal is to visualize how many collections have a high percentage of risk vs. low percentage of risk. The risk report spreadsheet (“Collection_Risk_Levels”) has the risk data for individual collections.</w:t>
       </w:r>
       <w:r>
         <w:rPr>
@@ -6720,28 +6685,6 @@
 </file>
 
 <file path=customXml/item1.xml><?xml version="1.0" encoding="utf-8"?>
-<?mso-contentType ?>
-<FormTemplates xmlns="http://schemas.microsoft.com/sharepoint/v3/contenttype/forms">
-  <Display>DocumentLibraryForm</Display>
-  <Edit>DocumentLibraryForm</Edit>
-  <New>DocumentLibraryForm</New>
-</FormTemplates>
-</file>
-
-<file path=customXml/item2.xml><?xml version="1.0" encoding="utf-8"?>
-<p:properties xmlns:p="http://schemas.microsoft.com/office/2006/metadata/properties" xmlns:xsi="http://www.w3.org/2001/XMLSchema-instance" xmlns:pc="http://schemas.microsoft.com/office/infopath/2007/PartnerControls">
-  <documentManagement>
-    <_ip_UnifiedCompliancePolicyUIAction xmlns="http://schemas.microsoft.com/sharepoint/v3" xsi:nil="true"/>
-    <lcf76f155ced4ddcb4097134ff3c332f xmlns="8f1c6547-d36c-48f8-bf92-a1b1f6a20f48">
-      <Terms xmlns="http://schemas.microsoft.com/office/infopath/2007/PartnerControls"/>
-    </lcf76f155ced4ddcb4097134ff3c332f>
-    <_ip_UnifiedCompliancePolicyProperties xmlns="http://schemas.microsoft.com/sharepoint/v3" xsi:nil="true"/>
-    <TaxCatchAll xmlns="28e07cf1-9fbb-43f0-95a4-85f8ea525f4f" xsi:nil="true"/>
-  </documentManagement>
-</p:properties>
-</file>
-
-<file path=customXml/item3.xml><?xml version="1.0" encoding="utf-8"?>
 <ct:contentTypeSchema xmlns:ct="http://schemas.microsoft.com/office/2006/metadata/contentType" xmlns:ma="http://schemas.microsoft.com/office/2006/metadata/properties/metaAttributes" ct:_="" ma:_="" ma:contentTypeName="Document" ma:contentTypeID="0x010100D9986DB9B6F5DE40BE44DC74045C5FAD" ma:contentTypeVersion="18" ma:contentTypeDescription="Create a new document." ma:contentTypeScope="" ma:versionID="84a1b596b2cbfa42cf8ead99694d9d7b">
   <xsd:schema xmlns:xsd="http://www.w3.org/2001/XMLSchema" xmlns:xs="http://www.w3.org/2001/XMLSchema" xmlns:p="http://schemas.microsoft.com/office/2006/metadata/properties" xmlns:ns1="http://schemas.microsoft.com/sharepoint/v3" xmlns:ns2="8f1c6547-d36c-48f8-bf92-a1b1f6a20f48" xmlns:ns3="28e07cf1-9fbb-43f0-95a4-85f8ea525f4f" targetNamespace="http://schemas.microsoft.com/office/2006/metadata/properties" ma:root="true" ma:fieldsID="46c7b3c4fb579e38f02abe3e33d957e8" ns1:_="" ns2:_="" ns3:_="">
     <xsd:import namespace="http://schemas.microsoft.com/sharepoint/v3"/>
@@ -7001,10 +6944,44 @@
 </ct:contentTypeSchema>
 </file>
 
+<file path=customXml/item2.xml><?xml version="1.0" encoding="utf-8"?>
+<p:properties xmlns:p="http://schemas.microsoft.com/office/2006/metadata/properties" xmlns:xsi="http://www.w3.org/2001/XMLSchema-instance" xmlns:pc="http://schemas.microsoft.com/office/infopath/2007/PartnerControls">
+  <documentManagement>
+    <_ip_UnifiedCompliancePolicyUIAction xmlns="http://schemas.microsoft.com/sharepoint/v3" xsi:nil="true"/>
+    <lcf76f155ced4ddcb4097134ff3c332f xmlns="8f1c6547-d36c-48f8-bf92-a1b1f6a20f48">
+      <Terms xmlns="http://schemas.microsoft.com/office/infopath/2007/PartnerControls"/>
+    </lcf76f155ced4ddcb4097134ff3c332f>
+    <_ip_UnifiedCompliancePolicyProperties xmlns="http://schemas.microsoft.com/sharepoint/v3" xsi:nil="true"/>
+    <TaxCatchAll xmlns="28e07cf1-9fbb-43f0-95a4-85f8ea525f4f" xsi:nil="true"/>
+  </documentManagement>
+</p:properties>
+</file>
+
+<file path=customXml/item3.xml><?xml version="1.0" encoding="utf-8"?>
+<?mso-contentType ?>
+<FormTemplates xmlns="http://schemas.microsoft.com/sharepoint/v3/contenttype/forms">
+  <Display>DocumentLibraryForm</Display>
+  <Edit>DocumentLibraryForm</Edit>
+  <New>DocumentLibraryForm</New>
+</FormTemplates>
+</file>
+
 <file path=customXml/itemProps1.xml><?xml version="1.0" encoding="utf-8"?>
-<ds:datastoreItem xmlns:ds="http://schemas.openxmlformats.org/officeDocument/2006/customXml" ds:itemID="{E4186ADF-D65F-4831-A5F1-84EBBAB58640}">
+<ds:datastoreItem xmlns:ds="http://schemas.openxmlformats.org/officeDocument/2006/customXml" ds:itemID="{30118206-96B4-4085-8D7D-3CC268868872}">
   <ds:schemaRefs>
-    <ds:schemaRef ds:uri="http://schemas.microsoft.com/sharepoint/v3/contenttype/forms"/>
+    <ds:schemaRef ds:uri="http://schemas.microsoft.com/office/2006/metadata/contentType"/>
+    <ds:schemaRef ds:uri="http://schemas.microsoft.com/office/2006/metadata/properties/metaAttributes"/>
+    <ds:schemaRef ds:uri="http://www.w3.org/2001/XMLSchema"/>
+    <ds:schemaRef ds:uri="http://schemas.microsoft.com/office/2006/metadata/properties"/>
+    <ds:schemaRef ds:uri="http://schemas.microsoft.com/sharepoint/v3"/>
+    <ds:schemaRef ds:uri="8f1c6547-d36c-48f8-bf92-a1b1f6a20f48"/>
+    <ds:schemaRef ds:uri="28e07cf1-9fbb-43f0-95a4-85f8ea525f4f"/>
+    <ds:schemaRef ds:uri="http://schemas.microsoft.com/office/2006/documentManagement/types"/>
+    <ds:schemaRef ds:uri="http://schemas.microsoft.com/office/infopath/2007/PartnerControls"/>
+    <ds:schemaRef ds:uri="http://schemas.openxmlformats.org/package/2006/metadata/core-properties"/>
+    <ds:schemaRef ds:uri="http://purl.org/dc/elements/1.1/"/>
+    <ds:schemaRef ds:uri="http://purl.org/dc/terms/"/>
+    <ds:schemaRef ds:uri="http://schemas.microsoft.com/internal/obd"/>
   </ds:schemaRefs>
 </ds:datastoreItem>
 </file>
@@ -7022,21 +6999,9 @@
 </file>
 
 <file path=customXml/itemProps3.xml><?xml version="1.0" encoding="utf-8"?>
-<ds:datastoreItem xmlns:ds="http://schemas.openxmlformats.org/officeDocument/2006/customXml" ds:itemID="{30118206-96B4-4085-8D7D-3CC268868872}">
+<ds:datastoreItem xmlns:ds="http://schemas.openxmlformats.org/officeDocument/2006/customXml" ds:itemID="{E4186ADF-D65F-4831-A5F1-84EBBAB58640}">
   <ds:schemaRefs>
-    <ds:schemaRef ds:uri="http://schemas.microsoft.com/office/2006/metadata/contentType"/>
-    <ds:schemaRef ds:uri="http://schemas.microsoft.com/office/2006/metadata/properties/metaAttributes"/>
-    <ds:schemaRef ds:uri="http://www.w3.org/2001/XMLSchema"/>
-    <ds:schemaRef ds:uri="http://schemas.microsoft.com/office/2006/metadata/properties"/>
-    <ds:schemaRef ds:uri="http://schemas.microsoft.com/sharepoint/v3"/>
-    <ds:schemaRef ds:uri="8f1c6547-d36c-48f8-bf92-a1b1f6a20f48"/>
-    <ds:schemaRef ds:uri="28e07cf1-9fbb-43f0-95a4-85f8ea525f4f"/>
-    <ds:schemaRef ds:uri="http://schemas.microsoft.com/office/2006/documentManagement/types"/>
-    <ds:schemaRef ds:uri="http://schemas.microsoft.com/office/infopath/2007/PartnerControls"/>
-    <ds:schemaRef ds:uri="http://schemas.openxmlformats.org/package/2006/metadata/core-properties"/>
-    <ds:schemaRef ds:uri="http://purl.org/dc/elements/1.1/"/>
-    <ds:schemaRef ds:uri="http://purl.org/dc/terms/"/>
-    <ds:schemaRef ds:uri="http://schemas.microsoft.com/internal/obd"/>
+    <ds:schemaRef ds:uri="http://schemas.microsoft.com/sharepoint/v3/contenttype/forms"/>
   </ds:schemaRefs>
 </ds:datastoreItem>
 </file>
</xml_diff>

<commit_message>
Dept Report: formatting changes
Smaller title font, less space before section headers
</commit_message>
<xml_diff>
--- a/documentation/example_dept_report/Test Risk Report.docx
+++ b/documentation/example_dept_report/Test Risk Report.docx
@@ -1,6 +1,6 @@
 
 <file path=word/document.xml><?xml version="1.0" encoding="utf-8"?>
-<w:document xmlns:wpc="http://schemas.microsoft.com/office/word/2010/wordprocessingCanvas" xmlns:cx="http://schemas.microsoft.com/office/drawing/2014/chartex" xmlns:cx1="http://schemas.microsoft.com/office/drawing/2015/9/8/chartex" xmlns:cx2="http://schemas.microsoft.com/office/drawing/2015/10/21/chartex" xmlns:cx3="http://schemas.microsoft.com/office/drawing/2016/5/9/chartex" xmlns:cx4="http://schemas.microsoft.com/office/drawing/2016/5/10/chartex" xmlns:cx5="http://schemas.microsoft.com/office/drawing/2016/5/11/chartex" xmlns:cx6="http://schemas.microsoft.com/office/drawing/2016/5/12/chartex" xmlns:cx7="http://schemas.microsoft.com/office/drawing/2016/5/13/chartex" xmlns:cx8="http://schemas.microsoft.com/office/drawing/2016/5/14/chartex" xmlns:mc="http://schemas.openxmlformats.org/markup-compatibility/2006" xmlns:aink="http://schemas.microsoft.com/office/drawing/2016/ink" xmlns:am3d="http://schemas.microsoft.com/office/drawing/2017/model3d" xmlns:o="urn:schemas-microsoft-com:office:office" xmlns:oel="http://schemas.microsoft.com/office/2019/extlst" xmlns:r="http://schemas.openxmlformats.org/officeDocument/2006/relationships" xmlns:m="http://schemas.openxmlformats.org/officeDocument/2006/math" xmlns:v="urn:schemas-microsoft-com:vml" xmlns:wp14="http://schemas.microsoft.com/office/word/2010/wordprocessingDrawing" xmlns:wp="http://schemas.openxmlformats.org/drawingml/2006/wordprocessingDrawing" xmlns:w10="urn:schemas-microsoft-com:office:word" xmlns:w="http://schemas.openxmlformats.org/wordprocessingml/2006/main" xmlns:w14="http://schemas.microsoft.com/office/word/2010/wordml" xmlns:w15="http://schemas.microsoft.com/office/word/2012/wordml" xmlns:w16cex="http://schemas.microsoft.com/office/word/2018/wordml/cex" xmlns:w16cid="http://schemas.microsoft.com/office/word/2016/wordml/cid" xmlns:w16="http://schemas.microsoft.com/office/word/2018/wordml" xmlns:w16sdtdh="http://schemas.microsoft.com/office/word/2020/wordml/sdtdatahash" xmlns:w16se="http://schemas.microsoft.com/office/word/2015/wordml/symex" xmlns:wpg="http://schemas.microsoft.com/office/word/2010/wordprocessingGroup" xmlns:wpi="http://schemas.microsoft.com/office/word/2010/wordprocessingInk" xmlns:wne="http://schemas.microsoft.com/office/word/2006/wordml" xmlns:wps="http://schemas.microsoft.com/office/word/2010/wordprocessingShape" mc:Ignorable="w14 w15 w16se w16cid w16 w16cex w16sdtdh wp14">
+<w:document xmlns:wpc="http://schemas.microsoft.com/office/word/2010/wordprocessingCanvas" xmlns:cx="http://schemas.microsoft.com/office/drawing/2014/chartex" xmlns:cx1="http://schemas.microsoft.com/office/drawing/2015/9/8/chartex" xmlns:mc="http://schemas.openxmlformats.org/markup-compatibility/2006" xmlns:o="urn:schemas-microsoft-com:office:office" xmlns:r="http://schemas.openxmlformats.org/officeDocument/2006/relationships" xmlns:m="http://schemas.openxmlformats.org/officeDocument/2006/math" xmlns:v="urn:schemas-microsoft-com:vml" xmlns:wp14="http://schemas.microsoft.com/office/word/2010/wordprocessingDrawing" xmlns:wp="http://schemas.openxmlformats.org/drawingml/2006/wordprocessingDrawing" xmlns:w10="urn:schemas-microsoft-com:office:word" xmlns:w="http://schemas.openxmlformats.org/wordprocessingml/2006/main" xmlns:w14="http://schemas.microsoft.com/office/word/2010/wordml" xmlns:w15="http://schemas.microsoft.com/office/word/2012/wordml" xmlns:w16se="http://schemas.microsoft.com/office/word/2015/wordml/symex" xmlns:wpg="http://schemas.microsoft.com/office/word/2010/wordprocessingGroup" xmlns:wpi="http://schemas.microsoft.com/office/word/2010/wordprocessingInk" xmlns:wne="http://schemas.microsoft.com/office/word/2006/wordml" xmlns:wps="http://schemas.microsoft.com/office/word/2010/wordprocessingShape" mc:Ignorable="w14 w15 w16se wp14">
   <w:body>
     <w:p>
       <w:pPr>
@@ -8,7 +8,7 @@
         <w:rPr>
           <w:b/>
           <w:bCs/>
-          <w:sz w:val="28"/>
+          <w:sz w:val="24"/>
           <w:szCs w:val="28"/>
         </w:rPr>
       </w:pPr>
@@ -16,7 +16,7 @@
         <w:rPr>
           <w:b/>
           <w:bCs/>
-          <w:sz w:val="28"/>
+          <w:sz w:val="24"/>
           <w:szCs w:val="28"/>
         </w:rPr>
         <w:t>Test</w:t>
@@ -25,7 +25,7 @@
         <w:rPr>
           <w:b/>
           <w:bCs/>
-          <w:sz w:val="28"/>
+          <w:sz w:val="24"/>
           <w:szCs w:val="28"/>
         </w:rPr>
         <w:t xml:space="preserve"> ARCHive Format Risk Report</w:t>
@@ -34,11 +34,9 @@
     <w:p>
       <w:pPr>
         <w:spacing w:after="0"/>
-        <w:jc w:val="center"/>
         <w:rPr>
           <w:b/>
           <w:bCs/>
-          <w:sz w:val="24"/>
           <w:szCs w:val="24"/>
         </w:rPr>
       </w:pPr>
@@ -301,10 +299,10 @@
     </w:p>
     <w:p>
       <w:pPr>
+        <w:spacing w:after="0"/>
         <w:rPr>
           <w:b/>
           <w:bCs/>
-          <w:sz w:val="24"/>
           <w:szCs w:val="24"/>
         </w:rPr>
       </w:pPr>
@@ -419,10 +417,10 @@
     </w:p>
     <w:p>
       <w:pPr>
+        <w:spacing w:after="0"/>
         <w:rPr>
           <w:b/>
           <w:bCs/>
-          <w:sz w:val="24"/>
           <w:szCs w:val="24"/>
         </w:rPr>
       </w:pPr>
@@ -563,10 +561,10 @@
     </w:p>
     <w:p>
       <w:pPr>
+        <w:spacing w:after="0"/>
         <w:rPr>
           <w:b/>
           <w:bCs/>
-          <w:sz w:val="24"/>
           <w:szCs w:val="24"/>
         </w:rPr>
       </w:pPr>
@@ -662,7 +660,13 @@
         </w:drawing>
       </w:r>
     </w:p>
-    <w:p/>
+    <w:p>
+      <w:pPr>
+        <w:spacing w:after="0"/>
+      </w:pPr>
+      <w:bookmarkStart w:id="0" w:name="_GoBack"/>
+      <w:bookmarkEnd w:id="0"/>
+    </w:p>
     <w:p>
       <w:pPr>
         <w:rPr>
@@ -881,7 +885,7 @@
               </wp:inline>
             </w:drawing>
           </mc:Choice>
-          <mc:Fallback>
+          <mc:Fallback xmlns:w16sdtdh="http://schemas.microsoft.com/office/word/2020/wordml/sdtdatahash" xmlns:w16="http://schemas.microsoft.com/office/word/2018/wordml" xmlns:w16cid="http://schemas.microsoft.com/office/word/2016/wordml/cid" xmlns:w16cex="http://schemas.microsoft.com/office/word/2018/wordml/cex" xmlns:oel="http://schemas.microsoft.com/office/2019/extlst" xmlns:am3d="http://schemas.microsoft.com/office/drawing/2017/model3d" xmlns:aink="http://schemas.microsoft.com/office/drawing/2016/ink" xmlns:cx8="http://schemas.microsoft.com/office/drawing/2016/5/14/chartex" xmlns:cx7="http://schemas.microsoft.com/office/drawing/2016/5/13/chartex" xmlns:cx6="http://schemas.microsoft.com/office/drawing/2016/5/12/chartex" xmlns:cx5="http://schemas.microsoft.com/office/drawing/2016/5/11/chartex" xmlns:cx4="http://schemas.microsoft.com/office/drawing/2016/5/10/chartex" xmlns:cx3="http://schemas.microsoft.com/office/drawing/2016/5/9/chartex" xmlns:cx2="http://schemas.microsoft.com/office/drawing/2015/10/21/chartex">
             <w:drawing>
               <wp:inline distT="0" distB="0" distL="0" distR="0" wp14:anchorId="030D7EB6" wp14:editId="097CE954">
                 <wp:extent cx="5000625" cy="2314575"/>
@@ -946,7 +950,7 @@
 </file>
 
 <file path=word/endnotes.xml><?xml version="1.0" encoding="utf-8"?>
-<w:endnotes xmlns:wpc="http://schemas.microsoft.com/office/word/2010/wordprocessingCanvas" xmlns:cx="http://schemas.microsoft.com/office/drawing/2014/chartex" xmlns:cx1="http://schemas.microsoft.com/office/drawing/2015/9/8/chartex" xmlns:cx2="http://schemas.microsoft.com/office/drawing/2015/10/21/chartex" xmlns:cx3="http://schemas.microsoft.com/office/drawing/2016/5/9/chartex" xmlns:cx4="http://schemas.microsoft.com/office/drawing/2016/5/10/chartex" xmlns:cx5="http://schemas.microsoft.com/office/drawing/2016/5/11/chartex" xmlns:cx6="http://schemas.microsoft.com/office/drawing/2016/5/12/chartex" xmlns:cx7="http://schemas.microsoft.com/office/drawing/2016/5/13/chartex" xmlns:cx8="http://schemas.microsoft.com/office/drawing/2016/5/14/chartex" xmlns:mc="http://schemas.openxmlformats.org/markup-compatibility/2006" xmlns:aink="http://schemas.microsoft.com/office/drawing/2016/ink" xmlns:am3d="http://schemas.microsoft.com/office/drawing/2017/model3d" xmlns:o="urn:schemas-microsoft-com:office:office" xmlns:oel="http://schemas.microsoft.com/office/2019/extlst" xmlns:r="http://schemas.openxmlformats.org/officeDocument/2006/relationships" xmlns:m="http://schemas.openxmlformats.org/officeDocument/2006/math" xmlns:v="urn:schemas-microsoft-com:vml" xmlns:wp14="http://schemas.microsoft.com/office/word/2010/wordprocessingDrawing" xmlns:wp="http://schemas.openxmlformats.org/drawingml/2006/wordprocessingDrawing" xmlns:w10="urn:schemas-microsoft-com:office:word" xmlns:w="http://schemas.openxmlformats.org/wordprocessingml/2006/main" xmlns:w14="http://schemas.microsoft.com/office/word/2010/wordml" xmlns:w15="http://schemas.microsoft.com/office/word/2012/wordml" xmlns:w16cex="http://schemas.microsoft.com/office/word/2018/wordml/cex" xmlns:w16cid="http://schemas.microsoft.com/office/word/2016/wordml/cid" xmlns:w16="http://schemas.microsoft.com/office/word/2018/wordml" xmlns:w16sdtdh="http://schemas.microsoft.com/office/word/2020/wordml/sdtdatahash" xmlns:w16se="http://schemas.microsoft.com/office/word/2015/wordml/symex" xmlns:wpg="http://schemas.microsoft.com/office/word/2010/wordprocessingGroup" xmlns:wpi="http://schemas.microsoft.com/office/word/2010/wordprocessingInk" xmlns:wne="http://schemas.microsoft.com/office/word/2006/wordml" xmlns:wps="http://schemas.microsoft.com/office/word/2010/wordprocessingShape" mc:Ignorable="w14 w15 w16se w16cid w16 w16cex w16sdtdh wp14">
+<w:endnotes xmlns:wpc="http://schemas.microsoft.com/office/word/2010/wordprocessingCanvas" xmlns:cx="http://schemas.microsoft.com/office/drawing/2014/chartex" xmlns:cx1="http://schemas.microsoft.com/office/drawing/2015/9/8/chartex" xmlns:mc="http://schemas.openxmlformats.org/markup-compatibility/2006" xmlns:o="urn:schemas-microsoft-com:office:office" xmlns:r="http://schemas.openxmlformats.org/officeDocument/2006/relationships" xmlns:m="http://schemas.openxmlformats.org/officeDocument/2006/math" xmlns:v="urn:schemas-microsoft-com:vml" xmlns:wp14="http://schemas.microsoft.com/office/word/2010/wordprocessingDrawing" xmlns:wp="http://schemas.openxmlformats.org/drawingml/2006/wordprocessingDrawing" xmlns:w10="urn:schemas-microsoft-com:office:word" xmlns:w="http://schemas.openxmlformats.org/wordprocessingml/2006/main" xmlns:w14="http://schemas.microsoft.com/office/word/2010/wordml" xmlns:w15="http://schemas.microsoft.com/office/word/2012/wordml" xmlns:w16se="http://schemas.microsoft.com/office/word/2015/wordml/symex" xmlns:wpg="http://schemas.microsoft.com/office/word/2010/wordprocessingGroup" xmlns:wpi="http://schemas.microsoft.com/office/word/2010/wordprocessingInk" xmlns:wne="http://schemas.microsoft.com/office/word/2006/wordml" xmlns:wps="http://schemas.microsoft.com/office/word/2010/wordprocessingShape" mc:Ignorable="w14 w15 w16se wp14">
   <w:endnote w:type="separator" w:id="-1">
     <w:p>
       <w:pPr>
@@ -971,7 +975,7 @@
 </file>
 
 <file path=word/footnotes.xml><?xml version="1.0" encoding="utf-8"?>
-<w:footnotes xmlns:wpc="http://schemas.microsoft.com/office/word/2010/wordprocessingCanvas" xmlns:cx="http://schemas.microsoft.com/office/drawing/2014/chartex" xmlns:cx1="http://schemas.microsoft.com/office/drawing/2015/9/8/chartex" xmlns:cx2="http://schemas.microsoft.com/office/drawing/2015/10/21/chartex" xmlns:cx3="http://schemas.microsoft.com/office/drawing/2016/5/9/chartex" xmlns:cx4="http://schemas.microsoft.com/office/drawing/2016/5/10/chartex" xmlns:cx5="http://schemas.microsoft.com/office/drawing/2016/5/11/chartex" xmlns:cx6="http://schemas.microsoft.com/office/drawing/2016/5/12/chartex" xmlns:cx7="http://schemas.microsoft.com/office/drawing/2016/5/13/chartex" xmlns:cx8="http://schemas.microsoft.com/office/drawing/2016/5/14/chartex" xmlns:mc="http://schemas.openxmlformats.org/markup-compatibility/2006" xmlns:aink="http://schemas.microsoft.com/office/drawing/2016/ink" xmlns:am3d="http://schemas.microsoft.com/office/drawing/2017/model3d" xmlns:o="urn:schemas-microsoft-com:office:office" xmlns:oel="http://schemas.microsoft.com/office/2019/extlst" xmlns:r="http://schemas.openxmlformats.org/officeDocument/2006/relationships" xmlns:m="http://schemas.openxmlformats.org/officeDocument/2006/math" xmlns:v="urn:schemas-microsoft-com:vml" xmlns:wp14="http://schemas.microsoft.com/office/word/2010/wordprocessingDrawing" xmlns:wp="http://schemas.openxmlformats.org/drawingml/2006/wordprocessingDrawing" xmlns:w10="urn:schemas-microsoft-com:office:word" xmlns:w="http://schemas.openxmlformats.org/wordprocessingml/2006/main" xmlns:w14="http://schemas.microsoft.com/office/word/2010/wordml" xmlns:w15="http://schemas.microsoft.com/office/word/2012/wordml" xmlns:w16cex="http://schemas.microsoft.com/office/word/2018/wordml/cex" xmlns:w16cid="http://schemas.microsoft.com/office/word/2016/wordml/cid" xmlns:w16="http://schemas.microsoft.com/office/word/2018/wordml" xmlns:w16sdtdh="http://schemas.microsoft.com/office/word/2020/wordml/sdtdatahash" xmlns:w16se="http://schemas.microsoft.com/office/word/2015/wordml/symex" xmlns:wpg="http://schemas.microsoft.com/office/word/2010/wordprocessingGroup" xmlns:wpi="http://schemas.microsoft.com/office/word/2010/wordprocessingInk" xmlns:wne="http://schemas.microsoft.com/office/word/2006/wordml" xmlns:wps="http://schemas.microsoft.com/office/word/2010/wordprocessingShape" mc:Ignorable="w14 w15 w16se w16cid w16 w16cex w16sdtdh wp14">
+<w:footnotes xmlns:wpc="http://schemas.microsoft.com/office/word/2010/wordprocessingCanvas" xmlns:cx="http://schemas.microsoft.com/office/drawing/2014/chartex" xmlns:cx1="http://schemas.microsoft.com/office/drawing/2015/9/8/chartex" xmlns:mc="http://schemas.openxmlformats.org/markup-compatibility/2006" xmlns:o="urn:schemas-microsoft-com:office:office" xmlns:r="http://schemas.openxmlformats.org/officeDocument/2006/relationships" xmlns:m="http://schemas.openxmlformats.org/officeDocument/2006/math" xmlns:v="urn:schemas-microsoft-com:vml" xmlns:wp14="http://schemas.microsoft.com/office/word/2010/wordprocessingDrawing" xmlns:wp="http://schemas.openxmlformats.org/drawingml/2006/wordprocessingDrawing" xmlns:w10="urn:schemas-microsoft-com:office:word" xmlns:w="http://schemas.openxmlformats.org/wordprocessingml/2006/main" xmlns:w14="http://schemas.microsoft.com/office/word/2010/wordml" xmlns:w15="http://schemas.microsoft.com/office/word/2012/wordml" xmlns:w16se="http://schemas.microsoft.com/office/word/2015/wordml/symex" xmlns:wpg="http://schemas.microsoft.com/office/word/2010/wordprocessingGroup" xmlns:wpi="http://schemas.microsoft.com/office/word/2010/wordprocessingInk" xmlns:wne="http://schemas.microsoft.com/office/word/2006/wordml" xmlns:wps="http://schemas.microsoft.com/office/word/2010/wordprocessingShape" mc:Ignorable="w14 w15 w16se wp14">
   <w:footnote w:type="separator" w:id="-1">
     <w:p>
       <w:pPr>
@@ -996,7 +1000,7 @@
 </file>
 
 <file path=word/numbering.xml><?xml version="1.0" encoding="utf-8"?>
-<w:numbering xmlns:wpc="http://schemas.microsoft.com/office/word/2010/wordprocessingCanvas" xmlns:cx="http://schemas.microsoft.com/office/drawing/2014/chartex" xmlns:cx1="http://schemas.microsoft.com/office/drawing/2015/9/8/chartex" xmlns:cx2="http://schemas.microsoft.com/office/drawing/2015/10/21/chartex" xmlns:cx3="http://schemas.microsoft.com/office/drawing/2016/5/9/chartex" xmlns:cx4="http://schemas.microsoft.com/office/drawing/2016/5/10/chartex" xmlns:cx5="http://schemas.microsoft.com/office/drawing/2016/5/11/chartex" xmlns:cx6="http://schemas.microsoft.com/office/drawing/2016/5/12/chartex" xmlns:cx7="http://schemas.microsoft.com/office/drawing/2016/5/13/chartex" xmlns:cx8="http://schemas.microsoft.com/office/drawing/2016/5/14/chartex" xmlns:mc="http://schemas.openxmlformats.org/markup-compatibility/2006" xmlns:aink="http://schemas.microsoft.com/office/drawing/2016/ink" xmlns:am3d="http://schemas.microsoft.com/office/drawing/2017/model3d" xmlns:o="urn:schemas-microsoft-com:office:office" xmlns:oel="http://schemas.microsoft.com/office/2019/extlst" xmlns:r="http://schemas.openxmlformats.org/officeDocument/2006/relationships" xmlns:m="http://schemas.openxmlformats.org/officeDocument/2006/math" xmlns:v="urn:schemas-microsoft-com:vml" xmlns:wp14="http://schemas.microsoft.com/office/word/2010/wordprocessingDrawing" xmlns:wp="http://schemas.openxmlformats.org/drawingml/2006/wordprocessingDrawing" xmlns:w10="urn:schemas-microsoft-com:office:word" xmlns:w="http://schemas.openxmlformats.org/wordprocessingml/2006/main" xmlns:w14="http://schemas.microsoft.com/office/word/2010/wordml" xmlns:w15="http://schemas.microsoft.com/office/word/2012/wordml" xmlns:w16cex="http://schemas.microsoft.com/office/word/2018/wordml/cex" xmlns:w16cid="http://schemas.microsoft.com/office/word/2016/wordml/cid" xmlns:w16="http://schemas.microsoft.com/office/word/2018/wordml" xmlns:w16sdtdh="http://schemas.microsoft.com/office/word/2020/wordml/sdtdatahash" xmlns:w16se="http://schemas.microsoft.com/office/word/2015/wordml/symex" xmlns:wpg="http://schemas.microsoft.com/office/word/2010/wordprocessingGroup" xmlns:wpi="http://schemas.microsoft.com/office/word/2010/wordprocessingInk" xmlns:wne="http://schemas.microsoft.com/office/word/2006/wordml" xmlns:wps="http://schemas.microsoft.com/office/word/2010/wordprocessingShape" mc:Ignorable="w14 w15 w16se w16cid w16 w16cex w16sdtdh wp14">
+<w:numbering xmlns:wpc="http://schemas.microsoft.com/office/word/2010/wordprocessingCanvas" xmlns:cx="http://schemas.microsoft.com/office/drawing/2014/chartex" xmlns:cx1="http://schemas.microsoft.com/office/drawing/2015/9/8/chartex" xmlns:mc="http://schemas.openxmlformats.org/markup-compatibility/2006" xmlns:o="urn:schemas-microsoft-com:office:office" xmlns:r="http://schemas.openxmlformats.org/officeDocument/2006/relationships" xmlns:m="http://schemas.openxmlformats.org/officeDocument/2006/math" xmlns:v="urn:schemas-microsoft-com:vml" xmlns:wp14="http://schemas.microsoft.com/office/word/2010/wordprocessingDrawing" xmlns:wp="http://schemas.openxmlformats.org/drawingml/2006/wordprocessingDrawing" xmlns:w10="urn:schemas-microsoft-com:office:word" xmlns:w="http://schemas.openxmlformats.org/wordprocessingml/2006/main" xmlns:w14="http://schemas.microsoft.com/office/word/2010/wordml" xmlns:w15="http://schemas.microsoft.com/office/word/2012/wordml" xmlns:w16se="http://schemas.microsoft.com/office/word/2015/wordml/symex" xmlns:wpg="http://schemas.microsoft.com/office/word/2010/wordprocessingGroup" xmlns:wpi="http://schemas.microsoft.com/office/word/2010/wordprocessingInk" xmlns:wne="http://schemas.microsoft.com/office/word/2006/wordml" xmlns:wps="http://schemas.microsoft.com/office/word/2010/wordprocessingShape" mc:Ignorable="w14 w15 w16se wp14">
   <w:abstractNum w:abstractNumId="0" w15:restartNumberingAfterBreak="0">
     <w:nsid w:val="78281C16"/>
     <w:multiLevelType w:val="hybridMultilevel"/>
@@ -1110,14 +1114,14 @@
       </w:rPr>
     </w:lvl>
   </w:abstractNum>
-  <w:num w:numId="1" w16cid:durableId="100420834">
+  <w:num w:numId="1">
     <w:abstractNumId w:val="0"/>
   </w:num>
 </w:numbering>
 </file>
 
 <file path=word/styles.xml><?xml version="1.0" encoding="utf-8"?>
-<w:styles xmlns:mc="http://schemas.openxmlformats.org/markup-compatibility/2006" xmlns:r="http://schemas.openxmlformats.org/officeDocument/2006/relationships" xmlns:w="http://schemas.openxmlformats.org/wordprocessingml/2006/main" xmlns:w14="http://schemas.microsoft.com/office/word/2010/wordml" xmlns:w15="http://schemas.microsoft.com/office/word/2012/wordml" xmlns:w16cex="http://schemas.microsoft.com/office/word/2018/wordml/cex" xmlns:w16cid="http://schemas.microsoft.com/office/word/2016/wordml/cid" xmlns:w16="http://schemas.microsoft.com/office/word/2018/wordml" xmlns:w16sdtdh="http://schemas.microsoft.com/office/word/2020/wordml/sdtdatahash" xmlns:w16se="http://schemas.microsoft.com/office/word/2015/wordml/symex" mc:Ignorable="w14 w15 w16se w16cid w16 w16cex w16sdtdh">
+<w:styles xmlns:mc="http://schemas.openxmlformats.org/markup-compatibility/2006" xmlns:r="http://schemas.openxmlformats.org/officeDocument/2006/relationships" xmlns:w="http://schemas.openxmlformats.org/wordprocessingml/2006/main" xmlns:w14="http://schemas.microsoft.com/office/word/2010/wordml" xmlns:w15="http://schemas.microsoft.com/office/word/2012/wordml" xmlns:w16se="http://schemas.microsoft.com/office/word/2015/wordml/symex" mc:Ignorable="w14 w15 w16se">
   <w:docDefaults>
     <w:rPrDefault>
       <w:rPr>
@@ -1133,7 +1137,7 @@
       </w:pPr>
     </w:pPrDefault>
   </w:docDefaults>
-  <w:latentStyles w:defLockedState="0" w:defUIPriority="99" w:defSemiHidden="0" w:defUnhideWhenUsed="0" w:defQFormat="0" w:count="376">
+  <w:latentStyles w:defLockedState="0" w:defUIPriority="99" w:defSemiHidden="0" w:defUnhideWhenUsed="0" w:defQFormat="0" w:count="371">
     <w:lsdException w:name="Normal" w:uiPriority="0" w:qFormat="1"/>
     <w:lsdException w:name="heading 1" w:uiPriority="9" w:qFormat="1"/>
     <w:lsdException w:name="heading 2" w:semiHidden="1" w:uiPriority="9" w:unhideWhenUsed="1" w:qFormat="1"/>
@@ -1505,11 +1509,6 @@
     <w:lsdException w:name="List Table 5 Dark Accent 6" w:uiPriority="50"/>
     <w:lsdException w:name="List Table 6 Colorful Accent 6" w:uiPriority="51"/>
     <w:lsdException w:name="List Table 7 Colorful Accent 6" w:uiPriority="52"/>
-    <w:lsdException w:name="Mention" w:semiHidden="1" w:unhideWhenUsed="1"/>
-    <w:lsdException w:name="Smart Hyperlink" w:semiHidden="1" w:unhideWhenUsed="1"/>
-    <w:lsdException w:name="Hashtag" w:semiHidden="1" w:unhideWhenUsed="1"/>
-    <w:lsdException w:name="Unresolved Mention" w:semiHidden="1" w:unhideWhenUsed="1"/>
-    <w:lsdException w:name="Smart Link" w:semiHidden="1" w:unhideWhenUsed="1"/>
   </w:latentStyles>
   <w:style w:type="paragraph" w:default="1" w:styleId="Normal">
     <w:name w:val="Normal"/>
@@ -1669,6 +1668,7 @@
           </a:p>
         </c:rich>
       </c:tx>
+      <c:layout/>
       <c:overlay val="0"/>
       <c:spPr>
         <a:noFill/>
@@ -1838,7 +1838,9 @@
               </c:spPr>
             </c:leaderLines>
             <c:extLst>
-              <c:ext xmlns:c15="http://schemas.microsoft.com/office/drawing/2012/chart" uri="{CE6537A1-D6FC-4f65-9D91-7224C49458BB}"/>
+              <c:ext xmlns:c15="http://schemas.microsoft.com/office/drawing/2012/chart" uri="{CE6537A1-D6FC-4f65-9D91-7224C49458BB}">
+                <c15:layout/>
+              </c:ext>
             </c:extLst>
           </c:dLbls>
           <c:cat>
@@ -1909,6 +1911,7 @@
     </c:plotArea>
     <c:plotVisOnly val="1"/>
     <c:dispBlanksAs val="gap"/>
+    <c:showDLblsOverMax val="0"/>
     <c:extLst>
       <c:ext xmlns:c16r3="http://schemas.microsoft.com/office/drawing/2017/03/chart" uri="{56B9EC1D-385E-4148-901F-78D8002777C0}">
         <c16r3:dataDisplayOptions16>
@@ -1916,7 +1919,6 @@
         </c16r3:dataDisplayOptions16>
       </c:ext>
     </c:extLst>
-    <c:showDLblsOverMax val="0"/>
   </c:chart>
   <c:spPr>
     <a:solidFill>
@@ -1995,6 +1997,7 @@
           </a:p>
         </c:rich>
       </c:tx>
+      <c:layout/>
       <c:overlay val="0"/>
       <c:spPr>
         <a:noFill/>
@@ -2094,6 +2097,7 @@
             <c:showLeaderLines val="0"/>
             <c:extLst>
               <c:ext xmlns:c15="http://schemas.microsoft.com/office/drawing/2012/chart" uri="{CE6537A1-D6FC-4f65-9D91-7224C49458BB}">
+                <c15:layout/>
                 <c15:showLeaderLines val="1"/>
                 <c15:leaderLines>
                   <c:spPr>
@@ -2222,6 +2226,7 @@
             <c:showLeaderLines val="0"/>
             <c:extLst>
               <c:ext xmlns:c15="http://schemas.microsoft.com/office/drawing/2012/chart" uri="{CE6537A1-D6FC-4f65-9D91-7224C49458BB}">
+                <c15:layout/>
                 <c15:showLeaderLines val="1"/>
                 <c15:leaderLines>
                   <c:spPr>
@@ -2376,6 +2381,7 @@
     </c:plotArea>
     <c:legend>
       <c:legendPos val="t"/>
+      <c:layout/>
       <c:overlay val="0"/>
       <c:spPr>
         <a:noFill/>
@@ -2407,6 +2413,7 @@
     </c:legend>
     <c:plotVisOnly val="1"/>
     <c:dispBlanksAs val="gap"/>
+    <c:showDLblsOverMax val="0"/>
     <c:extLst>
       <c:ext xmlns:c16r3="http://schemas.microsoft.com/office/drawing/2017/03/chart" uri="{56B9EC1D-385E-4148-901F-78D8002777C0}">
         <c16r3:dataDisplayOptions16>
@@ -2414,7 +2421,6 @@
         </c16r3:dataDisplayOptions16>
       </c:ext>
     </c:extLst>
-    <c:showDLblsOverMax val="0"/>
   </c:chart>
   <c:spPr>
     <a:solidFill>
@@ -2922,6 +2928,7 @@
     </c:plotArea>
     <c:legend>
       <c:legendPos val="b"/>
+      <c:layout/>
       <c:overlay val="0"/>
       <c:spPr>
         <a:noFill/>
@@ -2953,6 +2960,7 @@
     </c:legend>
     <c:plotVisOnly val="1"/>
     <c:dispBlanksAs val="gap"/>
+    <c:showDLblsOverMax val="0"/>
     <c:extLst>
       <c:ext xmlns:c16r3="http://schemas.microsoft.com/office/drawing/2017/03/chart" uri="{56B9EC1D-385E-4148-901F-78D8002777C0}">
         <c16r3:dataDisplayOptions16>
@@ -2960,7 +2968,6 @@
         </c16r3:dataDisplayOptions16>
       </c:ext>
     </c:extLst>
-    <c:showDLblsOverMax val="0"/>
   </c:chart>
   <c:spPr>
     <a:solidFill>
@@ -6685,6 +6692,19 @@
 </file>
 
 <file path=customXml/item1.xml><?xml version="1.0" encoding="utf-8"?>
+<p:properties xmlns:p="http://schemas.microsoft.com/office/2006/metadata/properties" xmlns:xsi="http://www.w3.org/2001/XMLSchema-instance" xmlns:pc="http://schemas.microsoft.com/office/infopath/2007/PartnerControls">
+  <documentManagement>
+    <_ip_UnifiedCompliancePolicyUIAction xmlns="http://schemas.microsoft.com/sharepoint/v3" xsi:nil="true"/>
+    <lcf76f155ced4ddcb4097134ff3c332f xmlns="8f1c6547-d36c-48f8-bf92-a1b1f6a20f48">
+      <Terms xmlns="http://schemas.microsoft.com/office/infopath/2007/PartnerControls"/>
+    </lcf76f155ced4ddcb4097134ff3c332f>
+    <_ip_UnifiedCompliancePolicyProperties xmlns="http://schemas.microsoft.com/sharepoint/v3" xsi:nil="true"/>
+    <TaxCatchAll xmlns="28e07cf1-9fbb-43f0-95a4-85f8ea525f4f" xsi:nil="true"/>
+  </documentManagement>
+</p:properties>
+</file>
+
+<file path=customXml/item2.xml><?xml version="1.0" encoding="utf-8"?>
 <ct:contentTypeSchema xmlns:ct="http://schemas.microsoft.com/office/2006/metadata/contentType" xmlns:ma="http://schemas.microsoft.com/office/2006/metadata/properties/metaAttributes" ct:_="" ma:_="" ma:contentTypeName="Document" ma:contentTypeID="0x010100D9986DB9B6F5DE40BE44DC74045C5FAD" ma:contentTypeVersion="18" ma:contentTypeDescription="Create a new document." ma:contentTypeScope="" ma:versionID="84a1b596b2cbfa42cf8ead99694d9d7b">
   <xsd:schema xmlns:xsd="http://www.w3.org/2001/XMLSchema" xmlns:xs="http://www.w3.org/2001/XMLSchema" xmlns:p="http://schemas.microsoft.com/office/2006/metadata/properties" xmlns:ns1="http://schemas.microsoft.com/sharepoint/v3" xmlns:ns2="8f1c6547-d36c-48f8-bf92-a1b1f6a20f48" xmlns:ns3="28e07cf1-9fbb-43f0-95a4-85f8ea525f4f" targetNamespace="http://schemas.microsoft.com/office/2006/metadata/properties" ma:root="true" ma:fieldsID="46c7b3c4fb579e38f02abe3e33d957e8" ns1:_="" ns2:_="" ns3:_="">
     <xsd:import namespace="http://schemas.microsoft.com/sharepoint/v3"/>
@@ -6944,19 +6964,6 @@
 </ct:contentTypeSchema>
 </file>
 
-<file path=customXml/item2.xml><?xml version="1.0" encoding="utf-8"?>
-<p:properties xmlns:p="http://schemas.microsoft.com/office/2006/metadata/properties" xmlns:xsi="http://www.w3.org/2001/XMLSchema-instance" xmlns:pc="http://schemas.microsoft.com/office/infopath/2007/PartnerControls">
-  <documentManagement>
-    <_ip_UnifiedCompliancePolicyUIAction xmlns="http://schemas.microsoft.com/sharepoint/v3" xsi:nil="true"/>
-    <lcf76f155ced4ddcb4097134ff3c332f xmlns="8f1c6547-d36c-48f8-bf92-a1b1f6a20f48">
-      <Terms xmlns="http://schemas.microsoft.com/office/infopath/2007/PartnerControls"/>
-    </lcf76f155ced4ddcb4097134ff3c332f>
-    <_ip_UnifiedCompliancePolicyProperties xmlns="http://schemas.microsoft.com/sharepoint/v3" xsi:nil="true"/>
-    <TaxCatchAll xmlns="28e07cf1-9fbb-43f0-95a4-85f8ea525f4f" xsi:nil="true"/>
-  </documentManagement>
-</p:properties>
-</file>
-
 <file path=customXml/item3.xml><?xml version="1.0" encoding="utf-8"?>
 <?mso-contentType ?>
 <FormTemplates xmlns="http://schemas.microsoft.com/sharepoint/v3/contenttype/forms">
@@ -6967,6 +6974,24 @@
 </file>
 
 <file path=customXml/itemProps1.xml><?xml version="1.0" encoding="utf-8"?>
+<ds:datastoreItem xmlns:ds="http://schemas.openxmlformats.org/officeDocument/2006/customXml" ds:itemID="{E21E4F74-CFD7-4FC1-8DE6-D114B8489FE1}">
+  <ds:schemaRefs>
+    <ds:schemaRef ds:uri="http://purl.org/dc/elements/1.1/"/>
+    <ds:schemaRef ds:uri="8f1c6547-d36c-48f8-bf92-a1b1f6a20f48"/>
+    <ds:schemaRef ds:uri="http://schemas.microsoft.com/office/infopath/2007/PartnerControls"/>
+    <ds:schemaRef ds:uri="http://schemas.openxmlformats.org/package/2006/metadata/core-properties"/>
+    <ds:schemaRef ds:uri="http://schemas.microsoft.com/sharepoint/v3"/>
+    <ds:schemaRef ds:uri="http://schemas.microsoft.com/office/2006/metadata/properties"/>
+    <ds:schemaRef ds:uri="http://schemas.microsoft.com/office/2006/documentManagement/types"/>
+    <ds:schemaRef ds:uri="http://purl.org/dc/dcmitype/"/>
+    <ds:schemaRef ds:uri="28e07cf1-9fbb-43f0-95a4-85f8ea525f4f"/>
+    <ds:schemaRef ds:uri="http://www.w3.org/XML/1998/namespace"/>
+    <ds:schemaRef ds:uri="http://purl.org/dc/terms/"/>
+  </ds:schemaRefs>
+</ds:datastoreItem>
+</file>
+
+<file path=customXml/itemProps2.xml><?xml version="1.0" encoding="utf-8"?>
 <ds:datastoreItem xmlns:ds="http://schemas.openxmlformats.org/officeDocument/2006/customXml" ds:itemID="{30118206-96B4-4085-8D7D-3CC268868872}">
   <ds:schemaRefs>
     <ds:schemaRef ds:uri="http://schemas.microsoft.com/office/2006/metadata/contentType"/>
@@ -6986,18 +7011,6 @@
 </ds:datastoreItem>
 </file>
 
-<file path=customXml/itemProps2.xml><?xml version="1.0" encoding="utf-8"?>
-<ds:datastoreItem xmlns:ds="http://schemas.openxmlformats.org/officeDocument/2006/customXml" ds:itemID="{E21E4F74-CFD7-4FC1-8DE6-D114B8489FE1}">
-  <ds:schemaRefs>
-    <ds:schemaRef ds:uri="http://schemas.microsoft.com/office/2006/metadata/properties"/>
-    <ds:schemaRef ds:uri="http://schemas.microsoft.com/office/infopath/2007/PartnerControls"/>
-    <ds:schemaRef ds:uri="http://schemas.microsoft.com/sharepoint/v3"/>
-    <ds:schemaRef ds:uri="8f1c6547-d36c-48f8-bf92-a1b1f6a20f48"/>
-    <ds:schemaRef ds:uri="28e07cf1-9fbb-43f0-95a4-85f8ea525f4f"/>
-  </ds:schemaRefs>
-</ds:datastoreItem>
-</file>
-
 <file path=customXml/itemProps3.xml><?xml version="1.0" encoding="utf-8"?>
 <ds:datastoreItem xmlns:ds="http://schemas.openxmlformats.org/officeDocument/2006/customXml" ds:itemID="{E4186ADF-D65F-4831-A5F1-84EBBAB58640}">
   <ds:schemaRefs>

</xml_diff>

<commit_message>
Dept Report: Added context
Risk Profile: more on NARA no matches, Risk Change: list increased risks, Formats per AIP: may also mean the ID tool needs adjustment
</commit_message>
<xml_diff>
--- a/documentation/example_dept_report/Test Risk Report.docx
+++ b/documentation/example_dept_report/Test Risk Report.docx
@@ -375,7 +375,21 @@
           <w:sz w:val="24"/>
           <w:szCs w:val="24"/>
         </w:rPr>
-        <w:t>risk level for the entire department.</w:t>
+        <w:t>risk</w:t>
+      </w:r>
+      <w:r>
+        <w:rPr>
+          <w:sz w:val="24"/>
+          <w:szCs w:val="24"/>
+        </w:rPr>
+        <w:t xml:space="preserve"> level for the entire group</w:t>
+      </w:r>
+      <w:r>
+        <w:rPr>
+          <w:sz w:val="24"/>
+          <w:szCs w:val="24"/>
+        </w:rPr>
+        <w:t>.</w:t>
       </w:r>
     </w:p>
     <w:p>
@@ -417,6 +431,19 @@
     </w:p>
     <w:p>
       <w:pPr>
+        <w:rPr>
+          <w:noProof/>
+        </w:rPr>
+      </w:pPr>
+      <w:r>
+        <w:rPr>
+          <w:noProof/>
+        </w:rPr>
+        <w:t>The formats that do not have a NARA risk level are Comma-Separated Values (CSV) with no PUID, Office Open XML Document, and Office Open XML Workbook. Not matching NARA does not necessarily mean they are high risk, but simply that no files in that format have been donated to NARA.</w:t>
+      </w:r>
+    </w:p>
+    <w:p>
+      <w:pPr>
         <w:spacing w:after="0"/>
         <w:rPr>
           <w:b/>
@@ -472,7 +499,7 @@
           <w:sz w:val="24"/>
           <w:szCs w:val="24"/>
         </w:rPr>
-        <w:t>number</w:t>
+        <w:t>percentage</w:t>
       </w:r>
       <w:r>
         <w:rPr>
@@ -500,35 +527,26 @@
           <w:sz w:val="24"/>
           <w:szCs w:val="24"/>
         </w:rPr>
-        <w:t xml:space="preserve">risk level from the previous analysis and </w:t>
-      </w:r>
-      <w:r>
-        <w:rPr>
-          <w:sz w:val="24"/>
-          <w:szCs w:val="24"/>
-        </w:rPr>
-        <w:t xml:space="preserve">the </w:t>
-      </w:r>
-      <w:r>
-        <w:rPr>
-          <w:sz w:val="24"/>
-          <w:szCs w:val="24"/>
-        </w:rPr>
-        <w:t>current analysis</w:t>
-      </w:r>
-      <w:r>
-        <w:rPr>
-          <w:sz w:val="24"/>
-          <w:szCs w:val="24"/>
-        </w:rPr>
-        <w:t>. There is 1 format that is only present in 2023.</w:t>
+        <w:t xml:space="preserve">risk level from the </w:t>
+      </w:r>
+      <w:r>
+        <w:rPr>
+          <w:sz w:val="24"/>
+          <w:szCs w:val="24"/>
+        </w:rPr>
+        <w:t>2019 and 2023 analyses</w:t>
+      </w:r>
+      <w:r>
+        <w:rPr>
+          <w:sz w:val="24"/>
+          <w:szCs w:val="24"/>
+        </w:rPr>
+        <w:t xml:space="preserve">. </w:t>
       </w:r>
     </w:p>
     <w:p>
       <w:pPr>
         <w:rPr>
-          <w:b/>
-          <w:bCs/>
           <w:sz w:val="24"/>
           <w:szCs w:val="24"/>
         </w:rPr>
@@ -539,7 +557,7 @@
         </w:rPr>
         <w:lastRenderedPageBreak/>
         <w:drawing>
-          <wp:inline distT="0" distB="0" distL="0" distR="0" wp14:anchorId="1AB53958" wp14:editId="2F48F9AC">
+          <wp:inline distT="0" distB="0" distL="0" distR="0" wp14:anchorId="51910B1D" wp14:editId="44642815">
             <wp:extent cx="4829175" cy="1847850"/>
             <wp:effectExtent l="0" t="0" r="9525" b="0"/>
             <wp:docPr id="841353487" name="Chart 1">
@@ -557,6 +575,113 @@
             </a:graphic>
           </wp:inline>
         </w:drawing>
+      </w:r>
+    </w:p>
+    <w:p>
+      <w:pPr>
+        <w:rPr>
+          <w:sz w:val="24"/>
+          <w:szCs w:val="24"/>
+        </w:rPr>
+      </w:pPr>
+      <w:r>
+        <w:rPr>
+          <w:sz w:val="24"/>
+          <w:szCs w:val="24"/>
+        </w:rPr>
+        <w:t>There is one</w:t>
+      </w:r>
+      <w:r>
+        <w:rPr>
+          <w:sz w:val="24"/>
+          <w:szCs w:val="24"/>
+        </w:rPr>
+        <w:t xml:space="preserve"> </w:t>
+      </w:r>
+      <w:r>
+        <w:rPr>
+          <w:sz w:val="24"/>
+          <w:szCs w:val="24"/>
+        </w:rPr>
+        <w:t xml:space="preserve">new </w:t>
+      </w:r>
+      <w:r>
+        <w:rPr>
+          <w:sz w:val="24"/>
+          <w:szCs w:val="24"/>
+        </w:rPr>
+        <w:t xml:space="preserve">format </w:t>
+      </w:r>
+      <w:r>
+        <w:rPr>
+          <w:sz w:val="24"/>
+          <w:szCs w:val="24"/>
+        </w:rPr>
+        <w:t>since the 2019 analysis: Office Open XML Document 2007 onwards</w:t>
+      </w:r>
+      <w:r>
+        <w:rPr>
+          <w:sz w:val="24"/>
+          <w:szCs w:val="24"/>
+        </w:rPr>
+        <w:t>.</w:t>
+      </w:r>
+    </w:p>
+    <w:p>
+      <w:pPr>
+        <w:rPr>
+          <w:sz w:val="24"/>
+          <w:szCs w:val="24"/>
+        </w:rPr>
+      </w:pPr>
+      <w:r>
+        <w:rPr>
+          <w:sz w:val="24"/>
+          <w:szCs w:val="24"/>
+        </w:rPr>
+        <w:t>M</w:t>
+      </w:r>
+      <w:r>
+        <w:rPr>
+          <w:sz w:val="24"/>
+          <w:szCs w:val="24"/>
+        </w:rPr>
+        <w:t>acromedia Flash Data</w:t>
+      </w:r>
+      <w:r>
+        <w:rPr>
+          <w:sz w:val="24"/>
+          <w:szCs w:val="24"/>
+        </w:rPr>
+        <w:t xml:space="preserve"> (</w:t>
+      </w:r>
+      <w:r>
+        <w:rPr>
+          <w:sz w:val="24"/>
+          <w:szCs w:val="24"/>
+        </w:rPr>
+        <w:t>version</w:t>
+      </w:r>
+      <w:r>
+        <w:rPr>
+          <w:sz w:val="24"/>
+          <w:szCs w:val="24"/>
+        </w:rPr>
+        <w:t>s</w:t>
+      </w:r>
+      <w:r>
+        <w:rPr>
+          <w:sz w:val="24"/>
+          <w:szCs w:val="24"/>
+        </w:rPr>
+        <w:t xml:space="preserve"> 5-7</w:t>
+      </w:r>
+      <w:r>
+        <w:rPr>
+          <w:sz w:val="24"/>
+          <w:szCs w:val="24"/>
+        </w:rPr>
+        <w:t>) and PDF/A version 1a increased to moderate risk.</w:t>
       </w:r>
     </w:p>
     <w:p>
@@ -664,8 +789,6 @@
       <w:pPr>
         <w:spacing w:after="0"/>
       </w:pPr>
-      <w:bookmarkStart w:id="0" w:name="_GoBack"/>
-      <w:bookmarkEnd w:id="0"/>
     </w:p>
     <w:p>
       <w:pPr>
@@ -714,11 +837,45 @@
       </w:r>
     </w:p>
     <w:p>
-      <w:r>
-        <w:t>The purpose of this analysis is to visualize the complexity of AIPs in terms of the number of formats. Having more complex AIPs could make preservation actions like format migration more difficult and may in</w:t>
-      </w:r>
-      <w:r>
-        <w:t xml:space="preserve">dicate the need to narrow the boundaries of future AIPs. </w:t>
+      <w:pPr>
+        <w:rPr>
+          <w:rStyle w:val="eop"/>
+          <w:rFonts w:ascii="Calibri" w:hAnsi="Calibri" w:cs="Calibri"/>
+          <w:color w:val="000000"/>
+          <w:shd w:val="clear" w:color="auto" w:fill="FFFFFF"/>
+        </w:rPr>
+      </w:pPr>
+      <w:r>
+        <w:t xml:space="preserve">The purpose of this analysis is to visualize the complexity of AIPs in terms of the number of formats. </w:t>
+      </w:r>
+      <w:r>
+        <w:rPr>
+          <w:rStyle w:val="normaltextrun"/>
+          <w:rFonts w:ascii="Calibri" w:hAnsi="Calibri" w:cs="Calibri"/>
+          <w:color w:val="000000"/>
+          <w:shd w:val="clear" w:color="auto" w:fill="FFFFFF"/>
+        </w:rPr>
+        <w:t>Having more complex AIPs could make preservation actions like format migration more difficult, and you may wish to narrow the boundaries of future AIPs. Having more formats than you expect in AIPs may also mean that your format identification tool listed multiple possib</w:t>
+      </w:r>
+      <w:bookmarkStart w:id="0" w:name="_GoBack"/>
+      <w:bookmarkEnd w:id="0"/>
+      <w:r>
+        <w:rPr>
+          <w:rStyle w:val="normaltextrun"/>
+          <w:rFonts w:ascii="Calibri" w:hAnsi="Calibri" w:cs="Calibri"/>
+          <w:color w:val="000000"/>
+          <w:shd w:val="clear" w:color="auto" w:fill="FFFFFF"/>
+        </w:rPr>
+        <w:t>le formats for the same file and needs to be adjusted. </w:t>
+      </w:r>
+      <w:r>
+        <w:rPr>
+          <w:rStyle w:val="eop"/>
+          <w:rFonts w:ascii="Calibri" w:hAnsi="Calibri" w:cs="Calibri"/>
+          <w:color w:val="000000"/>
+          <w:shd w:val="clear" w:color="auto" w:fill="FFFFFF"/>
+        </w:rPr>
+        <w:t> </w:t>
       </w:r>
     </w:p>
     <w:p>
@@ -800,6 +957,7 @@
     </w:p>
     <w:p>
       <w:r>
+        <w:lastRenderedPageBreak/>
         <w:t xml:space="preserve">In this histogram below, </w:t>
       </w:r>
       <w:r>
@@ -862,7 +1020,6 @@
         <w:rPr>
           <w:noProof/>
         </w:rPr>
-        <w:lastRenderedPageBreak/>
         <mc:AlternateContent>
           <mc:Choice Requires="cx1">
             <w:drawing>
@@ -1002,6 +1159,119 @@
 <file path=word/numbering.xml><?xml version="1.0" encoding="utf-8"?>
 <w:numbering xmlns:wpc="http://schemas.microsoft.com/office/word/2010/wordprocessingCanvas" xmlns:cx="http://schemas.microsoft.com/office/drawing/2014/chartex" xmlns:cx1="http://schemas.microsoft.com/office/drawing/2015/9/8/chartex" xmlns:mc="http://schemas.openxmlformats.org/markup-compatibility/2006" xmlns:o="urn:schemas-microsoft-com:office:office" xmlns:r="http://schemas.openxmlformats.org/officeDocument/2006/relationships" xmlns:m="http://schemas.openxmlformats.org/officeDocument/2006/math" xmlns:v="urn:schemas-microsoft-com:vml" xmlns:wp14="http://schemas.microsoft.com/office/word/2010/wordprocessingDrawing" xmlns:wp="http://schemas.openxmlformats.org/drawingml/2006/wordprocessingDrawing" xmlns:w10="urn:schemas-microsoft-com:office:word" xmlns:w="http://schemas.openxmlformats.org/wordprocessingml/2006/main" xmlns:w14="http://schemas.microsoft.com/office/word/2010/wordml" xmlns:w15="http://schemas.microsoft.com/office/word/2012/wordml" xmlns:w16se="http://schemas.microsoft.com/office/word/2015/wordml/symex" xmlns:wpg="http://schemas.microsoft.com/office/word/2010/wordprocessingGroup" xmlns:wpi="http://schemas.microsoft.com/office/word/2010/wordprocessingInk" xmlns:wne="http://schemas.microsoft.com/office/word/2006/wordml" xmlns:wps="http://schemas.microsoft.com/office/word/2010/wordprocessingShape" mc:Ignorable="w14 w15 w16se wp14">
   <w:abstractNum w:abstractNumId="0" w15:restartNumberingAfterBreak="0">
+    <w:nsid w:val="101948C0"/>
+    <w:multiLevelType w:val="hybridMultilevel"/>
+    <w:tmpl w:val="41DCFEE0"/>
+    <w:lvl w:ilvl="0" w:tplc="04090001">
+      <w:start w:val="1"/>
+      <w:numFmt w:val="bullet"/>
+      <w:lvlText w:val=""/>
+      <w:lvlJc w:val="left"/>
+      <w:pPr>
+        <w:ind w:left="720" w:hanging="360"/>
+      </w:pPr>
+      <w:rPr>
+        <w:rFonts w:ascii="Symbol" w:hAnsi="Symbol" w:hint="default"/>
+      </w:rPr>
+    </w:lvl>
+    <w:lvl w:ilvl="1" w:tplc="04090003" w:tentative="1">
+      <w:start w:val="1"/>
+      <w:numFmt w:val="bullet"/>
+      <w:lvlText w:val="o"/>
+      <w:lvlJc w:val="left"/>
+      <w:pPr>
+        <w:ind w:left="1440" w:hanging="360"/>
+      </w:pPr>
+      <w:rPr>
+        <w:rFonts w:ascii="Courier New" w:hAnsi="Courier New" w:cs="Courier New" w:hint="default"/>
+      </w:rPr>
+    </w:lvl>
+    <w:lvl w:ilvl="2" w:tplc="04090005" w:tentative="1">
+      <w:start w:val="1"/>
+      <w:numFmt w:val="bullet"/>
+      <w:lvlText w:val=""/>
+      <w:lvlJc w:val="left"/>
+      <w:pPr>
+        <w:ind w:left="2160" w:hanging="360"/>
+      </w:pPr>
+      <w:rPr>
+        <w:rFonts w:ascii="Wingdings" w:hAnsi="Wingdings" w:hint="default"/>
+      </w:rPr>
+    </w:lvl>
+    <w:lvl w:ilvl="3" w:tplc="04090001" w:tentative="1">
+      <w:start w:val="1"/>
+      <w:numFmt w:val="bullet"/>
+      <w:lvlText w:val=""/>
+      <w:lvlJc w:val="left"/>
+      <w:pPr>
+        <w:ind w:left="2880" w:hanging="360"/>
+      </w:pPr>
+      <w:rPr>
+        <w:rFonts w:ascii="Symbol" w:hAnsi="Symbol" w:hint="default"/>
+      </w:rPr>
+    </w:lvl>
+    <w:lvl w:ilvl="4" w:tplc="04090003" w:tentative="1">
+      <w:start w:val="1"/>
+      <w:numFmt w:val="bullet"/>
+      <w:lvlText w:val="o"/>
+      <w:lvlJc w:val="left"/>
+      <w:pPr>
+        <w:ind w:left="3600" w:hanging="360"/>
+      </w:pPr>
+      <w:rPr>
+        <w:rFonts w:ascii="Courier New" w:hAnsi="Courier New" w:cs="Courier New" w:hint="default"/>
+      </w:rPr>
+    </w:lvl>
+    <w:lvl w:ilvl="5" w:tplc="04090005" w:tentative="1">
+      <w:start w:val="1"/>
+      <w:numFmt w:val="bullet"/>
+      <w:lvlText w:val=""/>
+      <w:lvlJc w:val="left"/>
+      <w:pPr>
+        <w:ind w:left="4320" w:hanging="360"/>
+      </w:pPr>
+      <w:rPr>
+        <w:rFonts w:ascii="Wingdings" w:hAnsi="Wingdings" w:hint="default"/>
+      </w:rPr>
+    </w:lvl>
+    <w:lvl w:ilvl="6" w:tplc="04090001" w:tentative="1">
+      <w:start w:val="1"/>
+      <w:numFmt w:val="bullet"/>
+      <w:lvlText w:val=""/>
+      <w:lvlJc w:val="left"/>
+      <w:pPr>
+        <w:ind w:left="5040" w:hanging="360"/>
+      </w:pPr>
+      <w:rPr>
+        <w:rFonts w:ascii="Symbol" w:hAnsi="Symbol" w:hint="default"/>
+      </w:rPr>
+    </w:lvl>
+    <w:lvl w:ilvl="7" w:tplc="04090003" w:tentative="1">
+      <w:start w:val="1"/>
+      <w:numFmt w:val="bullet"/>
+      <w:lvlText w:val="o"/>
+      <w:lvlJc w:val="left"/>
+      <w:pPr>
+        <w:ind w:left="5760" w:hanging="360"/>
+      </w:pPr>
+      <w:rPr>
+        <w:rFonts w:ascii="Courier New" w:hAnsi="Courier New" w:cs="Courier New" w:hint="default"/>
+      </w:rPr>
+    </w:lvl>
+    <w:lvl w:ilvl="8" w:tplc="04090005" w:tentative="1">
+      <w:start w:val="1"/>
+      <w:numFmt w:val="bullet"/>
+      <w:lvlText w:val=""/>
+      <w:lvlJc w:val="left"/>
+      <w:pPr>
+        <w:ind w:left="6480" w:hanging="360"/>
+      </w:pPr>
+      <w:rPr>
+        <w:rFonts w:ascii="Wingdings" w:hAnsi="Wingdings" w:hint="default"/>
+      </w:rPr>
+    </w:lvl>
+  </w:abstractNum>
+  <w:abstractNum w:abstractNumId="1" w15:restartNumberingAfterBreak="0">
     <w:nsid w:val="78281C16"/>
     <w:multiLevelType w:val="hybridMultilevel"/>
     <w:tmpl w:val="53D6AC1E"/>
@@ -1115,6 +1385,9 @@
     </w:lvl>
   </w:abstractNum>
   <w:num w:numId="1">
+    <w:abstractNumId w:val="1"/>
+  </w:num>
+  <w:num w:numId="2">
     <w:abstractNumId w:val="0"/>
   </w:num>
 </w:numbering>
@@ -2159,7 +2432,7 @@
           </c:val>
           <c:extLst>
             <c:ext xmlns:c16="http://schemas.microsoft.com/office/drawing/2014/chart" uri="{C3380CC4-5D6E-409C-BE32-E72D297353CC}">
-              <c16:uniqueId val="{00000000-A63A-486A-83D4-EFB610B25B4B}"/>
+              <c16:uniqueId val="{00000000-ABB9-4606-8064-2B060862B57F}"/>
             </c:ext>
           </c:extLst>
         </c:ser>
@@ -2288,7 +2561,7 @@
           </c:val>
           <c:extLst>
             <c:ext xmlns:c16="http://schemas.microsoft.com/office/drawing/2014/chart" uri="{C3380CC4-5D6E-409C-BE32-E72D297353CC}">
-              <c16:uniqueId val="{00000001-A63A-486A-83D4-EFB610B25B4B}"/>
+              <c16:uniqueId val="{00000001-ABB9-4606-8064-2B060862B57F}"/>
             </c:ext>
           </c:extLst>
         </c:ser>

</xml_diff>

<commit_message>
Dept Report: pie chart formatting
</commit_message>
<xml_diff>
--- a/documentation/example_dept_report/Test Risk Report.docx
+++ b/documentation/example_dept_report/Test Risk Report.docx
@@ -402,31 +402,64 @@
         <w:rPr>
           <w:noProof/>
         </w:rPr>
-        <w:br w:type="textWrapping" w:clear="all"/>
-      </w:r>
-      <w:r>
-        <w:rPr>
-          <w:noProof/>
-        </w:rPr>
         <w:drawing>
-          <wp:inline distT="0" distB="0" distL="0" distR="0" wp14:anchorId="6D1EAB5A" wp14:editId="5A525A97">
-            <wp:extent cx="3076575" cy="2333625"/>
-            <wp:effectExtent l="0" t="0" r="9525" b="9525"/>
-            <wp:docPr id="2132129751" name="Chart 1">
-              <a:extLst xmlns:a="http://schemas.openxmlformats.org/drawingml/2006/main">
-                <a:ext uri="{FF2B5EF4-FFF2-40B4-BE49-F238E27FC236}">
-                  <a16:creationId xmlns:a16="http://schemas.microsoft.com/office/drawing/2014/main" id="{77C43CFF-E2AB-AF5D-FB81-BDE4340841F1}"/>
-                </a:ext>
-              </a:extLst>
-            </wp:docPr>
-            <wp:cNvGraphicFramePr/>
+          <wp:inline distT="0" distB="0" distL="0" distR="0" wp14:anchorId="71BD4C1C" wp14:editId="79B8D650">
+            <wp:extent cx="2067614" cy="2228850"/>
+            <wp:effectExtent l="0" t="0" r="8890" b="0"/>
+            <wp:docPr id="3" name="Picture 3" descr="C:\Users\Adriane Hanson\AppData\Local\Microsoft\Windows\INetCache\Content.MSO\8DCBF8EA.tmp"/>
+            <wp:cNvGraphicFramePr>
+              <a:graphicFrameLocks xmlns:a="http://schemas.openxmlformats.org/drawingml/2006/main" noChangeAspect="1"/>
+            </wp:cNvGraphicFramePr>
             <a:graphic xmlns:a="http://schemas.openxmlformats.org/drawingml/2006/main">
-              <a:graphicData uri="http://schemas.openxmlformats.org/drawingml/2006/chart">
-                <c:chart xmlns:c="http://schemas.openxmlformats.org/drawingml/2006/chart" xmlns:r="http://schemas.openxmlformats.org/officeDocument/2006/relationships" r:id="rId10"/>
+              <a:graphicData uri="http://schemas.openxmlformats.org/drawingml/2006/picture">
+                <pic:pic xmlns:pic="http://schemas.openxmlformats.org/drawingml/2006/picture">
+                  <pic:nvPicPr>
+                    <pic:cNvPr id="0" name="Picture 3" descr="C:\Users\Adriane Hanson\AppData\Local\Microsoft\Windows\INetCache\Content.MSO\8DCBF8EA.tmp"/>
+                    <pic:cNvPicPr>
+                      <a:picLocks noChangeAspect="1" noChangeArrowheads="1"/>
+                    </pic:cNvPicPr>
+                  </pic:nvPicPr>
+                  <pic:blipFill>
+                    <a:blip r:embed="rId10">
+                      <a:extLst>
+                        <a:ext uri="{28A0092B-C50C-407E-A947-70E740481C1C}">
+                          <a14:useLocalDpi xmlns:a14="http://schemas.microsoft.com/office/drawing/2010/main" val="0"/>
+                        </a:ext>
+                      </a:extLst>
+                    </a:blip>
+                    <a:srcRect/>
+                    <a:stretch>
+                      <a:fillRect/>
+                    </a:stretch>
+                  </pic:blipFill>
+                  <pic:spPr bwMode="auto">
+                    <a:xfrm>
+                      <a:off x="0" y="0"/>
+                      <a:ext cx="2123553" cy="2289152"/>
+                    </a:xfrm>
+                    <a:prstGeom prst="rect">
+                      <a:avLst/>
+                    </a:prstGeom>
+                    <a:noFill/>
+                    <a:ln>
+                      <a:noFill/>
+                    </a:ln>
+                  </pic:spPr>
+                </pic:pic>
               </a:graphicData>
             </a:graphic>
           </wp:inline>
         </w:drawing>
+      </w:r>
+      <w:bookmarkStart w:id="0" w:name="_GoBack"/>
+      <w:bookmarkEnd w:id="0"/>
+      <w:r>
+        <w:rPr>
+          <w:rFonts w:ascii="Calibri" w:hAnsi="Calibri" w:cs="Calibri"/>
+          <w:color w:val="000000"/>
+          <w:shd w:val="clear" w:color="auto" w:fill="FFFFFF"/>
+        </w:rPr>
+        <w:br/>
       </w:r>
     </w:p>
     <w:p>
@@ -855,18 +888,7 @@
           <w:color w:val="000000"/>
           <w:shd w:val="clear" w:color="auto" w:fill="FFFFFF"/>
         </w:rPr>
-        <w:t>Having more complex AIPs could make preservation actions like format migration more difficult, and you may wish to narrow the boundaries of future AIPs. Having more formats than you expect in AIPs may also mean that your format identification tool listed multiple possib</w:t>
-      </w:r>
-      <w:bookmarkStart w:id="0" w:name="_GoBack"/>
-      <w:bookmarkEnd w:id="0"/>
-      <w:r>
-        <w:rPr>
-          <w:rStyle w:val="normaltextrun"/>
-          <w:rFonts w:ascii="Calibri" w:hAnsi="Calibri" w:cs="Calibri"/>
-          <w:color w:val="000000"/>
-          <w:shd w:val="clear" w:color="auto" w:fill="FFFFFF"/>
-        </w:rPr>
-        <w:t>le formats for the same file and needs to be adjusted. </w:t>
+        <w:t>Having more complex AIPs could make preservation actions like format migration more difficult, and you may wish to narrow the boundaries of future AIPs. Having more formats than you expect in AIPs may also mean that your format identification tool listed multiple possible formats for the same file and needs to be adjusted. </w:t>
       </w:r>
       <w:r>
         <w:rPr>
@@ -1936,330 +1958,6 @@
             </a:pPr>
             <a:r>
               <a:rPr lang="en-US"/>
-              <a:t>Format Risk Profile</a:t>
-            </a:r>
-          </a:p>
-        </c:rich>
-      </c:tx>
-      <c:layout/>
-      <c:overlay val="0"/>
-      <c:spPr>
-        <a:noFill/>
-        <a:ln>
-          <a:noFill/>
-        </a:ln>
-        <a:effectLst/>
-      </c:spPr>
-      <c:txPr>
-        <a:bodyPr rot="0" spcFirstLastPara="1" vertOverflow="ellipsis" vert="horz" wrap="square" anchor="ctr" anchorCtr="1"/>
-        <a:lstStyle/>
-        <a:p>
-          <a:pPr>
-            <a:defRPr sz="1400" b="0" i="0" u="none" strike="noStrike" kern="1200" spc="0" baseline="0">
-              <a:solidFill>
-                <a:schemeClr val="tx1">
-                  <a:lumMod val="65000"/>
-                  <a:lumOff val="35000"/>
-                </a:schemeClr>
-              </a:solidFill>
-              <a:latin typeface="+mn-lt"/>
-              <a:ea typeface="+mn-ea"/>
-              <a:cs typeface="+mn-cs"/>
-            </a:defRPr>
-          </a:pPr>
-          <a:endParaRPr lang="en-US"/>
-        </a:p>
-      </c:txPr>
-    </c:title>
-    <c:autoTitleDeleted val="0"/>
-    <c:plotArea>
-      <c:layout/>
-      <c:pieChart>
-        <c:varyColors val="1"/>
-        <c:ser>
-          <c:idx val="0"/>
-          <c:order val="0"/>
-          <c:dPt>
-            <c:idx val="0"/>
-            <c:bubble3D val="0"/>
-            <c:spPr>
-              <a:solidFill>
-                <a:schemeClr val="accent1"/>
-              </a:solidFill>
-              <a:ln w="19050">
-                <a:solidFill>
-                  <a:schemeClr val="lt1"/>
-                </a:solidFill>
-              </a:ln>
-              <a:effectLst/>
-            </c:spPr>
-            <c:extLst>
-              <c:ext xmlns:c16="http://schemas.microsoft.com/office/drawing/2014/chart" uri="{C3380CC4-5D6E-409C-BE32-E72D297353CC}">
-                <c16:uniqueId val="{00000001-7B14-4B37-9574-B12F1B9C1BF5}"/>
-              </c:ext>
-            </c:extLst>
-          </c:dPt>
-          <c:dPt>
-            <c:idx val="1"/>
-            <c:bubble3D val="0"/>
-            <c:spPr>
-              <a:solidFill>
-                <a:schemeClr val="accent2"/>
-              </a:solidFill>
-              <a:ln w="19050">
-                <a:solidFill>
-                  <a:schemeClr val="lt1"/>
-                </a:solidFill>
-              </a:ln>
-              <a:effectLst/>
-            </c:spPr>
-            <c:extLst>
-              <c:ext xmlns:c16="http://schemas.microsoft.com/office/drawing/2014/chart" uri="{C3380CC4-5D6E-409C-BE32-E72D297353CC}">
-                <c16:uniqueId val="{00000003-7B14-4B37-9574-B12F1B9C1BF5}"/>
-              </c:ext>
-            </c:extLst>
-          </c:dPt>
-          <c:dPt>
-            <c:idx val="2"/>
-            <c:bubble3D val="0"/>
-            <c:spPr>
-              <a:solidFill>
-                <a:schemeClr val="accent3"/>
-              </a:solidFill>
-              <a:ln w="19050">
-                <a:solidFill>
-                  <a:schemeClr val="lt1"/>
-                </a:solidFill>
-              </a:ln>
-              <a:effectLst/>
-            </c:spPr>
-            <c:extLst>
-              <c:ext xmlns:c16="http://schemas.microsoft.com/office/drawing/2014/chart" uri="{C3380CC4-5D6E-409C-BE32-E72D297353CC}">
-                <c16:uniqueId val="{00000005-7B14-4B37-9574-B12F1B9C1BF5}"/>
-              </c:ext>
-            </c:extLst>
-          </c:dPt>
-          <c:dPt>
-            <c:idx val="3"/>
-            <c:bubble3D val="0"/>
-            <c:spPr>
-              <a:solidFill>
-                <a:schemeClr val="accent4"/>
-              </a:solidFill>
-              <a:ln w="19050">
-                <a:solidFill>
-                  <a:schemeClr val="lt1"/>
-                </a:solidFill>
-              </a:ln>
-              <a:effectLst/>
-            </c:spPr>
-            <c:extLst>
-              <c:ext xmlns:c16="http://schemas.microsoft.com/office/drawing/2014/chart" uri="{C3380CC4-5D6E-409C-BE32-E72D297353CC}">
-                <c16:uniqueId val="{00000007-7B14-4B37-9574-B12F1B9C1BF5}"/>
-              </c:ext>
-            </c:extLst>
-          </c:dPt>
-          <c:dLbls>
-            <c:spPr>
-              <a:noFill/>
-              <a:ln>
-                <a:noFill/>
-              </a:ln>
-              <a:effectLst/>
-            </c:spPr>
-            <c:txPr>
-              <a:bodyPr rot="0" spcFirstLastPara="1" vertOverflow="ellipsis" vert="horz" wrap="square" lIns="38100" tIns="19050" rIns="38100" bIns="19050" anchor="ctr" anchorCtr="1">
-                <a:spAutoFit/>
-              </a:bodyPr>
-              <a:lstStyle/>
-              <a:p>
-                <a:pPr>
-                  <a:defRPr sz="900" b="0" i="0" u="none" strike="noStrike" kern="1200" baseline="0">
-                    <a:solidFill>
-                      <a:schemeClr val="tx1">
-                        <a:lumMod val="75000"/>
-                        <a:lumOff val="25000"/>
-                      </a:schemeClr>
-                    </a:solidFill>
-                    <a:latin typeface="+mn-lt"/>
-                    <a:ea typeface="+mn-ea"/>
-                    <a:cs typeface="+mn-cs"/>
-                  </a:defRPr>
-                </a:pPr>
-                <a:endParaRPr lang="en-US"/>
-              </a:p>
-            </c:txPr>
-            <c:showLegendKey val="0"/>
-            <c:showVal val="0"/>
-            <c:showCatName val="1"/>
-            <c:showSerName val="0"/>
-            <c:showPercent val="1"/>
-            <c:showBubbleSize val="0"/>
-            <c:showLeaderLines val="1"/>
-            <c:leaderLines>
-              <c:spPr>
-                <a:ln w="9525" cap="flat" cmpd="sng" algn="ctr">
-                  <a:solidFill>
-                    <a:schemeClr val="tx1">
-                      <a:lumMod val="35000"/>
-                      <a:lumOff val="65000"/>
-                    </a:schemeClr>
-                  </a:solidFill>
-                  <a:round/>
-                </a:ln>
-                <a:effectLst/>
-              </c:spPr>
-            </c:leaderLines>
-            <c:extLst>
-              <c:ext xmlns:c15="http://schemas.microsoft.com/office/drawing/2012/chart" uri="{CE6537A1-D6FC-4f65-9D91-7224C49458BB}">
-                <c15:layout/>
-              </c:ext>
-            </c:extLst>
-          </c:dLbls>
-          <c:cat>
-            <c:strRef>
-              <c:f>'Department Risk Levels'!$C$6:$F$6</c:f>
-              <c:strCache>
-                <c:ptCount val="4"/>
-                <c:pt idx="0">
-                  <c:v>No Match</c:v>
-                </c:pt>
-                <c:pt idx="1">
-                  <c:v>High Risk</c:v>
-                </c:pt>
-                <c:pt idx="2">
-                  <c:v>Moderate Risk</c:v>
-                </c:pt>
-                <c:pt idx="3">
-                  <c:v>Low Risk</c:v>
-                </c:pt>
-              </c:strCache>
-            </c:strRef>
-          </c:cat>
-          <c:val>
-            <c:numRef>
-              <c:f>'Department Risk Levels'!$C$7:$F$7</c:f>
-              <c:numCache>
-                <c:formatCode>General</c:formatCode>
-                <c:ptCount val="4"/>
-                <c:pt idx="0">
-                  <c:v>11.76</c:v>
-                </c:pt>
-                <c:pt idx="1">
-                  <c:v>0</c:v>
-                </c:pt>
-                <c:pt idx="2">
-                  <c:v>29.41</c:v>
-                </c:pt>
-                <c:pt idx="3">
-                  <c:v>58.82</c:v>
-                </c:pt>
-              </c:numCache>
-            </c:numRef>
-          </c:val>
-          <c:extLst>
-            <c:ext xmlns:c16="http://schemas.microsoft.com/office/drawing/2014/chart" uri="{C3380CC4-5D6E-409C-BE32-E72D297353CC}">
-              <c16:uniqueId val="{00000008-7B14-4B37-9574-B12F1B9C1BF5}"/>
-            </c:ext>
-          </c:extLst>
-        </c:ser>
-        <c:dLbls>
-          <c:showLegendKey val="0"/>
-          <c:showVal val="0"/>
-          <c:showCatName val="1"/>
-          <c:showSerName val="0"/>
-          <c:showPercent val="1"/>
-          <c:showBubbleSize val="0"/>
-          <c:showLeaderLines val="1"/>
-        </c:dLbls>
-        <c:firstSliceAng val="0"/>
-      </c:pieChart>
-      <c:spPr>
-        <a:noFill/>
-        <a:ln>
-          <a:noFill/>
-        </a:ln>
-        <a:effectLst/>
-      </c:spPr>
-    </c:plotArea>
-    <c:plotVisOnly val="1"/>
-    <c:dispBlanksAs val="gap"/>
-    <c:showDLblsOverMax val="0"/>
-    <c:extLst>
-      <c:ext xmlns:c16r3="http://schemas.microsoft.com/office/drawing/2017/03/chart" uri="{56B9EC1D-385E-4148-901F-78D8002777C0}">
-        <c16r3:dataDisplayOptions16>
-          <c16r3:dispNaAsBlank val="1"/>
-        </c16r3:dataDisplayOptions16>
-      </c:ext>
-    </c:extLst>
-  </c:chart>
-  <c:spPr>
-    <a:solidFill>
-      <a:schemeClr val="bg1"/>
-    </a:solidFill>
-    <a:ln w="9525" cap="flat" cmpd="sng" algn="ctr">
-      <a:solidFill>
-        <a:schemeClr val="tx1">
-          <a:lumMod val="15000"/>
-          <a:lumOff val="85000"/>
-        </a:schemeClr>
-      </a:solidFill>
-      <a:round/>
-    </a:ln>
-    <a:effectLst/>
-  </c:spPr>
-  <c:txPr>
-    <a:bodyPr/>
-    <a:lstStyle/>
-    <a:p>
-      <a:pPr>
-        <a:defRPr/>
-      </a:pPr>
-      <a:endParaRPr lang="en-US"/>
-    </a:p>
-  </c:txPr>
-  <c:externalData r:id="rId4">
-    <c:autoUpdate val="0"/>
-  </c:externalData>
-</c:chartSpace>
-</file>
-
-<file path=word/charts/chart2.xml><?xml version="1.0" encoding="utf-8"?>
-<c:chartSpace xmlns:c="http://schemas.openxmlformats.org/drawingml/2006/chart" xmlns:a="http://schemas.openxmlformats.org/drawingml/2006/main" xmlns:r="http://schemas.openxmlformats.org/officeDocument/2006/relationships" xmlns:c16r2="http://schemas.microsoft.com/office/drawing/2015/06/chart">
-  <c:date1904 val="0"/>
-  <c:lang val="en-US"/>
-  <c:roundedCorners val="0"/>
-  <mc:AlternateContent xmlns:mc="http://schemas.openxmlformats.org/markup-compatibility/2006">
-    <mc:Choice xmlns:c14="http://schemas.microsoft.com/office/drawing/2007/8/2/chart" Requires="c14">
-      <c14:style val="102"/>
-    </mc:Choice>
-    <mc:Fallback>
-      <c:style val="2"/>
-    </mc:Fallback>
-  </mc:AlternateContent>
-  <c:clrMapOvr bg1="lt1" tx1="dk1" bg2="lt2" tx2="dk2" accent1="accent1" accent2="accent2" accent3="accent3" accent4="accent4" accent5="accent5" accent6="accent6" hlink="hlink" folHlink="folHlink"/>
-  <c:chart>
-    <c:title>
-      <c:tx>
-        <c:rich>
-          <a:bodyPr rot="0" spcFirstLastPara="1" vertOverflow="ellipsis" vert="horz" wrap="square" anchor="ctr" anchorCtr="1"/>
-          <a:lstStyle/>
-          <a:p>
-            <a:pPr>
-              <a:defRPr sz="1400" b="0" i="0" u="none" strike="noStrike" kern="1200" spc="0" baseline="0">
-                <a:solidFill>
-                  <a:schemeClr val="tx1">
-                    <a:lumMod val="65000"/>
-                    <a:lumOff val="35000"/>
-                  </a:schemeClr>
-                </a:solidFill>
-                <a:latin typeface="+mn-lt"/>
-                <a:ea typeface="+mn-ea"/>
-                <a:cs typeface="+mn-cs"/>
-              </a:defRPr>
-            </a:pPr>
-            <a:r>
-              <a:rPr lang="en-US"/>
               <a:t>Format</a:t>
             </a:r>
             <a:r>
@@ -2726,7 +2424,7 @@
 </c:chartSpace>
 </file>
 
-<file path=word/charts/chart3.xml><?xml version="1.0" encoding="utf-8"?>
+<file path=word/charts/chart2.xml><?xml version="1.0" encoding="utf-8"?>
 <c:chartSpace xmlns:c="http://schemas.openxmlformats.org/drawingml/2006/chart" xmlns:a="http://schemas.openxmlformats.org/drawingml/2006/main" xmlns:r="http://schemas.openxmlformats.org/officeDocument/2006/relationships" xmlns:c16r2="http://schemas.microsoft.com/office/drawing/2015/06/chart">
   <c:date1904 val="0"/>
   <c:lang val="en-US"/>
@@ -3504,48 +3202,8 @@
 </cs:colorStyle>
 </file>
 
-<file path=word/charts/colors4.xml><?xml version="1.0" encoding="utf-8"?>
-<cs:colorStyle xmlns:cs="http://schemas.microsoft.com/office/drawing/2012/chartStyle" xmlns:a="http://schemas.openxmlformats.org/drawingml/2006/main" meth="cycle" id="10">
-  <a:schemeClr val="accent1"/>
-  <a:schemeClr val="accent2"/>
-  <a:schemeClr val="accent3"/>
-  <a:schemeClr val="accent4"/>
-  <a:schemeClr val="accent5"/>
-  <a:schemeClr val="accent6"/>
-  <cs:variation/>
-  <cs:variation>
-    <a:lumMod val="60000"/>
-  </cs:variation>
-  <cs:variation>
-    <a:lumMod val="80000"/>
-    <a:lumOff val="20000"/>
-  </cs:variation>
-  <cs:variation>
-    <a:lumMod val="80000"/>
-  </cs:variation>
-  <cs:variation>
-    <a:lumMod val="60000"/>
-    <a:lumOff val="40000"/>
-  </cs:variation>
-  <cs:variation>
-    <a:lumMod val="50000"/>
-  </cs:variation>
-  <cs:variation>
-    <a:lumMod val="70000"/>
-    <a:lumOff val="30000"/>
-  </cs:variation>
-  <cs:variation>
-    <a:lumMod val="70000"/>
-  </cs:variation>
-  <cs:variation>
-    <a:lumMod val="50000"/>
-    <a:lumOff val="50000"/>
-  </cs:variation>
-</cs:colorStyle>
-</file>
-
 <file path=word/charts/style1.xml><?xml version="1.0" encoding="utf-8"?>
-<cs:chartStyle xmlns:cs="http://schemas.microsoft.com/office/drawing/2012/chartStyle" xmlns:a="http://schemas.openxmlformats.org/drawingml/2006/main" id="251">
+<cs:chartStyle xmlns:cs="http://schemas.microsoft.com/office/drawing/2012/chartStyle" xmlns:a="http://schemas.openxmlformats.org/drawingml/2006/main" id="201">
   <cs:axisTitle>
     <cs:lnRef idx="0"/>
     <cs:fillRef idx="0"/>
@@ -3602,7 +3260,7 @@
         <a:round/>
       </a:ln>
     </cs:spPr>
-    <cs:defRPr sz="900" kern="1200"/>
+    <cs:defRPr sz="1000" kern="1200"/>
   </cs:chartArea>
   <cs:dataLabel>
     <cs:lnRef idx="0"/>
@@ -3653,13 +3311,6 @@
     <cs:fontRef idx="minor">
       <a:schemeClr val="tx1"/>
     </cs:fontRef>
-    <cs:spPr>
-      <a:ln w="19050">
-        <a:solidFill>
-          <a:schemeClr val="lt1"/>
-        </a:solidFill>
-      </a:ln>
-    </cs:spPr>
   </cs:dataPoint>
   <cs:dataPoint3D>
     <cs:lnRef idx="0"/>
@@ -3670,19 +3321,12 @@
     <cs:fontRef idx="minor">
       <a:schemeClr val="tx1"/>
     </cs:fontRef>
-    <cs:spPr>
-      <a:ln w="25400">
-        <a:solidFill>
-          <a:schemeClr val="lt1"/>
-        </a:solidFill>
-      </a:ln>
-    </cs:spPr>
   </cs:dataPoint3D>
   <cs:dataPointLine>
     <cs:lnRef idx="0">
       <cs:styleClr val="auto"/>
     </cs:lnRef>
-    <cs:fillRef idx="0"/>
+    <cs:fillRef idx="1"/>
     <cs:effectRef idx="0"/>
     <cs:fontRef idx="minor">
       <a:schemeClr val="tx1"/>
@@ -3720,7 +3364,7 @@
     <cs:lnRef idx="0">
       <cs:styleClr val="auto"/>
     </cs:lnRef>
-    <cs:fillRef idx="0"/>
+    <cs:fillRef idx="1"/>
     <cs:effectRef idx="0"/>
     <cs:fontRef idx="minor">
       <a:schemeClr val="tx1"/>
@@ -3763,23 +3407,22 @@
     <cs:fillRef idx="0"/>
     <cs:effectRef idx="0"/>
     <cs:fontRef idx="minor">
-      <a:schemeClr val="tx1"/>
+      <a:schemeClr val="dk1"/>
     </cs:fontRef>
     <cs:spPr>
       <a:solidFill>
         <a:schemeClr val="dk1">
-          <a:lumMod val="75000"/>
-          <a:lumOff val="25000"/>
+          <a:lumMod val="65000"/>
+          <a:lumOff val="35000"/>
         </a:schemeClr>
       </a:solidFill>
-      <a:ln w="9525" cap="flat" cmpd="sng" algn="ctr">
+      <a:ln w="9525">
         <a:solidFill>
           <a:schemeClr val="tx1">
             <a:lumMod val="65000"/>
             <a:lumOff val="35000"/>
           </a:schemeClr>
         </a:solidFill>
-        <a:round/>
       </a:ln>
     </cs:spPr>
   </cs:downBar>
@@ -3884,8 +3527,8 @@
       <a:ln w="9525" cap="flat" cmpd="sng" algn="ctr">
         <a:solidFill>
           <a:schemeClr val="tx1">
-            <a:lumMod val="50000"/>
-            <a:lumOff val="50000"/>
+            <a:lumMod val="75000"/>
+            <a:lumOff val="25000"/>
           </a:schemeClr>
         </a:solidFill>
         <a:round/>
@@ -4017,20 +3660,19 @@
     <cs:fillRef idx="0"/>
     <cs:effectRef idx="0"/>
     <cs:fontRef idx="minor">
-      <a:schemeClr val="tx1"/>
+      <a:schemeClr val="dk1"/>
     </cs:fontRef>
     <cs:spPr>
       <a:solidFill>
         <a:schemeClr val="lt1"/>
       </a:solidFill>
-      <a:ln w="9525" cap="flat" cmpd="sng" algn="ctr">
+      <a:ln w="9525">
         <a:solidFill>
           <a:schemeClr val="tx1">
-            <a:lumMod val="65000"/>
-            <a:lumOff val="35000"/>
+            <a:lumMod val="15000"/>
+            <a:lumOff val="85000"/>
           </a:schemeClr>
         </a:solidFill>
-        <a:round/>
       </a:ln>
     </cs:spPr>
   </cs:upBar>
@@ -4064,7 +3706,7 @@
 </file>
 
 <file path=word/charts/style2.xml><?xml version="1.0" encoding="utf-8"?>
-<cs:chartStyle xmlns:cs="http://schemas.microsoft.com/office/drawing/2012/chartStyle" xmlns:a="http://schemas.openxmlformats.org/drawingml/2006/main" id="201">
+<cs:chartStyle xmlns:cs="http://schemas.microsoft.com/office/drawing/2012/chartStyle" xmlns:a="http://schemas.openxmlformats.org/drawingml/2006/main" id="297">
   <cs:axisTitle>
     <cs:lnRef idx="0"/>
     <cs:fillRef idx="0"/>
@@ -4268,509 +3910,6 @@
     <cs:fillRef idx="0"/>
     <cs:effectRef idx="0"/>
     <cs:fontRef idx="minor">
-      <a:schemeClr val="dk1"/>
-    </cs:fontRef>
-    <cs:spPr>
-      <a:solidFill>
-        <a:schemeClr val="dk1">
-          <a:lumMod val="65000"/>
-          <a:lumOff val="35000"/>
-        </a:schemeClr>
-      </a:solidFill>
-      <a:ln w="9525">
-        <a:solidFill>
-          <a:schemeClr val="tx1">
-            <a:lumMod val="65000"/>
-            <a:lumOff val="35000"/>
-          </a:schemeClr>
-        </a:solidFill>
-      </a:ln>
-    </cs:spPr>
-  </cs:downBar>
-  <cs:dropLine>
-    <cs:lnRef idx="0"/>
-    <cs:fillRef idx="0"/>
-    <cs:effectRef idx="0"/>
-    <cs:fontRef idx="minor">
-      <a:schemeClr val="tx1"/>
-    </cs:fontRef>
-    <cs:spPr>
-      <a:ln w="9525" cap="flat" cmpd="sng" algn="ctr">
-        <a:solidFill>
-          <a:schemeClr val="tx1">
-            <a:lumMod val="35000"/>
-            <a:lumOff val="65000"/>
-          </a:schemeClr>
-        </a:solidFill>
-        <a:round/>
-      </a:ln>
-    </cs:spPr>
-  </cs:dropLine>
-  <cs:errorBar>
-    <cs:lnRef idx="0"/>
-    <cs:fillRef idx="0"/>
-    <cs:effectRef idx="0"/>
-    <cs:fontRef idx="minor">
-      <a:schemeClr val="tx1"/>
-    </cs:fontRef>
-    <cs:spPr>
-      <a:ln w="9525" cap="flat" cmpd="sng" algn="ctr">
-        <a:solidFill>
-          <a:schemeClr val="tx1">
-            <a:lumMod val="65000"/>
-            <a:lumOff val="35000"/>
-          </a:schemeClr>
-        </a:solidFill>
-        <a:round/>
-      </a:ln>
-    </cs:spPr>
-  </cs:errorBar>
-  <cs:floor>
-    <cs:lnRef idx="0"/>
-    <cs:fillRef idx="0"/>
-    <cs:effectRef idx="0"/>
-    <cs:fontRef idx="minor">
-      <a:schemeClr val="tx1"/>
-    </cs:fontRef>
-    <cs:spPr>
-      <a:noFill/>
-      <a:ln>
-        <a:noFill/>
-      </a:ln>
-    </cs:spPr>
-  </cs:floor>
-  <cs:gridlineMajor>
-    <cs:lnRef idx="0"/>
-    <cs:fillRef idx="0"/>
-    <cs:effectRef idx="0"/>
-    <cs:fontRef idx="minor">
-      <a:schemeClr val="tx1"/>
-    </cs:fontRef>
-    <cs:spPr>
-      <a:ln w="9525" cap="flat" cmpd="sng" algn="ctr">
-        <a:solidFill>
-          <a:schemeClr val="tx1">
-            <a:lumMod val="15000"/>
-            <a:lumOff val="85000"/>
-          </a:schemeClr>
-        </a:solidFill>
-        <a:round/>
-      </a:ln>
-    </cs:spPr>
-  </cs:gridlineMajor>
-  <cs:gridlineMinor>
-    <cs:lnRef idx="0"/>
-    <cs:fillRef idx="0"/>
-    <cs:effectRef idx="0"/>
-    <cs:fontRef idx="minor">
-      <a:schemeClr val="tx1"/>
-    </cs:fontRef>
-    <cs:spPr>
-      <a:ln w="9525" cap="flat" cmpd="sng" algn="ctr">
-        <a:solidFill>
-          <a:schemeClr val="tx1">
-            <a:lumMod val="5000"/>
-            <a:lumOff val="95000"/>
-          </a:schemeClr>
-        </a:solidFill>
-        <a:round/>
-      </a:ln>
-    </cs:spPr>
-  </cs:gridlineMinor>
-  <cs:hiLoLine>
-    <cs:lnRef idx="0"/>
-    <cs:fillRef idx="0"/>
-    <cs:effectRef idx="0"/>
-    <cs:fontRef idx="minor">
-      <a:schemeClr val="tx1"/>
-    </cs:fontRef>
-    <cs:spPr>
-      <a:ln w="9525" cap="flat" cmpd="sng" algn="ctr">
-        <a:solidFill>
-          <a:schemeClr val="tx1">
-            <a:lumMod val="75000"/>
-            <a:lumOff val="25000"/>
-          </a:schemeClr>
-        </a:solidFill>
-        <a:round/>
-      </a:ln>
-    </cs:spPr>
-  </cs:hiLoLine>
-  <cs:leaderLine>
-    <cs:lnRef idx="0"/>
-    <cs:fillRef idx="0"/>
-    <cs:effectRef idx="0"/>
-    <cs:fontRef idx="minor">
-      <a:schemeClr val="tx1"/>
-    </cs:fontRef>
-    <cs:spPr>
-      <a:ln w="9525" cap="flat" cmpd="sng" algn="ctr">
-        <a:solidFill>
-          <a:schemeClr val="tx1">
-            <a:lumMod val="35000"/>
-            <a:lumOff val="65000"/>
-          </a:schemeClr>
-        </a:solidFill>
-        <a:round/>
-      </a:ln>
-    </cs:spPr>
-  </cs:leaderLine>
-  <cs:legend>
-    <cs:lnRef idx="0"/>
-    <cs:fillRef idx="0"/>
-    <cs:effectRef idx="0"/>
-    <cs:fontRef idx="minor">
-      <a:schemeClr val="tx1">
-        <a:lumMod val="65000"/>
-        <a:lumOff val="35000"/>
-      </a:schemeClr>
-    </cs:fontRef>
-    <cs:defRPr sz="900" kern="1200"/>
-  </cs:legend>
-  <cs:plotArea mods="allowNoFillOverride allowNoLineOverride">
-    <cs:lnRef idx="0"/>
-    <cs:fillRef idx="0"/>
-    <cs:effectRef idx="0"/>
-    <cs:fontRef idx="minor">
-      <a:schemeClr val="tx1"/>
-    </cs:fontRef>
-  </cs:plotArea>
-  <cs:plotArea3D mods="allowNoFillOverride allowNoLineOverride">
-    <cs:lnRef idx="0"/>
-    <cs:fillRef idx="0"/>
-    <cs:effectRef idx="0"/>
-    <cs:fontRef idx="minor">
-      <a:schemeClr val="tx1"/>
-    </cs:fontRef>
-  </cs:plotArea3D>
-  <cs:seriesAxis>
-    <cs:lnRef idx="0"/>
-    <cs:fillRef idx="0"/>
-    <cs:effectRef idx="0"/>
-    <cs:fontRef idx="minor">
-      <a:schemeClr val="tx1">
-        <a:lumMod val="65000"/>
-        <a:lumOff val="35000"/>
-      </a:schemeClr>
-    </cs:fontRef>
-    <cs:defRPr sz="900" kern="1200"/>
-  </cs:seriesAxis>
-  <cs:seriesLine>
-    <cs:lnRef idx="0"/>
-    <cs:fillRef idx="0"/>
-    <cs:effectRef idx="0"/>
-    <cs:fontRef idx="minor">
-      <a:schemeClr val="tx1"/>
-    </cs:fontRef>
-    <cs:spPr>
-      <a:ln w="9525" cap="flat" cmpd="sng" algn="ctr">
-        <a:solidFill>
-          <a:schemeClr val="tx1">
-            <a:lumMod val="35000"/>
-            <a:lumOff val="65000"/>
-          </a:schemeClr>
-        </a:solidFill>
-        <a:round/>
-      </a:ln>
-    </cs:spPr>
-  </cs:seriesLine>
-  <cs:title>
-    <cs:lnRef idx="0"/>
-    <cs:fillRef idx="0"/>
-    <cs:effectRef idx="0"/>
-    <cs:fontRef idx="minor">
-      <a:schemeClr val="tx1">
-        <a:lumMod val="65000"/>
-        <a:lumOff val="35000"/>
-      </a:schemeClr>
-    </cs:fontRef>
-    <cs:defRPr sz="1400" b="0" kern="1200" spc="0" baseline="0"/>
-  </cs:title>
-  <cs:trendline>
-    <cs:lnRef idx="0">
-      <cs:styleClr val="auto"/>
-    </cs:lnRef>
-    <cs:fillRef idx="0"/>
-    <cs:effectRef idx="0"/>
-    <cs:fontRef idx="minor">
-      <a:schemeClr val="tx1"/>
-    </cs:fontRef>
-    <cs:spPr>
-      <a:ln w="19050" cap="rnd">
-        <a:solidFill>
-          <a:schemeClr val="phClr"/>
-        </a:solidFill>
-        <a:prstDash val="sysDot"/>
-      </a:ln>
-    </cs:spPr>
-  </cs:trendline>
-  <cs:trendlineLabel>
-    <cs:lnRef idx="0"/>
-    <cs:fillRef idx="0"/>
-    <cs:effectRef idx="0"/>
-    <cs:fontRef idx="minor">
-      <a:schemeClr val="tx1">
-        <a:lumMod val="65000"/>
-        <a:lumOff val="35000"/>
-      </a:schemeClr>
-    </cs:fontRef>
-    <cs:defRPr sz="900" kern="1200"/>
-  </cs:trendlineLabel>
-  <cs:upBar>
-    <cs:lnRef idx="0"/>
-    <cs:fillRef idx="0"/>
-    <cs:effectRef idx="0"/>
-    <cs:fontRef idx="minor">
-      <a:schemeClr val="dk1"/>
-    </cs:fontRef>
-    <cs:spPr>
-      <a:solidFill>
-        <a:schemeClr val="lt1"/>
-      </a:solidFill>
-      <a:ln w="9525">
-        <a:solidFill>
-          <a:schemeClr val="tx1">
-            <a:lumMod val="15000"/>
-            <a:lumOff val="85000"/>
-          </a:schemeClr>
-        </a:solidFill>
-      </a:ln>
-    </cs:spPr>
-  </cs:upBar>
-  <cs:valueAxis>
-    <cs:lnRef idx="0"/>
-    <cs:fillRef idx="0"/>
-    <cs:effectRef idx="0"/>
-    <cs:fontRef idx="minor">
-      <a:schemeClr val="tx1">
-        <a:lumMod val="65000"/>
-        <a:lumOff val="35000"/>
-      </a:schemeClr>
-    </cs:fontRef>
-    <cs:defRPr sz="900" kern="1200"/>
-  </cs:valueAxis>
-  <cs:wall>
-    <cs:lnRef idx="0"/>
-    <cs:fillRef idx="0"/>
-    <cs:effectRef idx="0"/>
-    <cs:fontRef idx="minor">
-      <a:schemeClr val="tx1"/>
-    </cs:fontRef>
-    <cs:spPr>
-      <a:noFill/>
-      <a:ln>
-        <a:noFill/>
-      </a:ln>
-    </cs:spPr>
-  </cs:wall>
-</cs:chartStyle>
-</file>
-
-<file path=word/charts/style3.xml><?xml version="1.0" encoding="utf-8"?>
-<cs:chartStyle xmlns:cs="http://schemas.microsoft.com/office/drawing/2012/chartStyle" xmlns:a="http://schemas.openxmlformats.org/drawingml/2006/main" id="297">
-  <cs:axisTitle>
-    <cs:lnRef idx="0"/>
-    <cs:fillRef idx="0"/>
-    <cs:effectRef idx="0"/>
-    <cs:fontRef idx="minor">
-      <a:schemeClr val="tx1">
-        <a:lumMod val="65000"/>
-        <a:lumOff val="35000"/>
-      </a:schemeClr>
-    </cs:fontRef>
-    <cs:defRPr sz="1000" kern="1200"/>
-  </cs:axisTitle>
-  <cs:categoryAxis>
-    <cs:lnRef idx="0"/>
-    <cs:fillRef idx="0"/>
-    <cs:effectRef idx="0"/>
-    <cs:fontRef idx="minor">
-      <a:schemeClr val="tx1">
-        <a:lumMod val="65000"/>
-        <a:lumOff val="35000"/>
-      </a:schemeClr>
-    </cs:fontRef>
-    <cs:spPr>
-      <a:ln w="9525" cap="flat" cmpd="sng" algn="ctr">
-        <a:solidFill>
-          <a:schemeClr val="tx1">
-            <a:lumMod val="15000"/>
-            <a:lumOff val="85000"/>
-          </a:schemeClr>
-        </a:solidFill>
-        <a:round/>
-      </a:ln>
-    </cs:spPr>
-    <cs:defRPr sz="900" kern="1200"/>
-  </cs:categoryAxis>
-  <cs:chartArea mods="allowNoFillOverride allowNoLineOverride">
-    <cs:lnRef idx="0"/>
-    <cs:fillRef idx="0"/>
-    <cs:effectRef idx="0"/>
-    <cs:fontRef idx="minor">
-      <a:schemeClr val="tx1"/>
-    </cs:fontRef>
-    <cs:spPr>
-      <a:solidFill>
-        <a:schemeClr val="bg1"/>
-      </a:solidFill>
-      <a:ln w="9525" cap="flat" cmpd="sng" algn="ctr">
-        <a:solidFill>
-          <a:schemeClr val="tx1">
-            <a:lumMod val="15000"/>
-            <a:lumOff val="85000"/>
-          </a:schemeClr>
-        </a:solidFill>
-        <a:round/>
-      </a:ln>
-    </cs:spPr>
-    <cs:defRPr sz="1000" kern="1200"/>
-  </cs:chartArea>
-  <cs:dataLabel>
-    <cs:lnRef idx="0"/>
-    <cs:fillRef idx="0"/>
-    <cs:effectRef idx="0"/>
-    <cs:fontRef idx="minor">
-      <a:schemeClr val="tx1">
-        <a:lumMod val="75000"/>
-        <a:lumOff val="25000"/>
-      </a:schemeClr>
-    </cs:fontRef>
-    <cs:defRPr sz="900" kern="1200"/>
-  </cs:dataLabel>
-  <cs:dataLabelCallout>
-    <cs:lnRef idx="0"/>
-    <cs:fillRef idx="0"/>
-    <cs:effectRef idx="0"/>
-    <cs:fontRef idx="minor">
-      <a:schemeClr val="dk1">
-        <a:lumMod val="65000"/>
-        <a:lumOff val="35000"/>
-      </a:schemeClr>
-    </cs:fontRef>
-    <cs:spPr>
-      <a:solidFill>
-        <a:schemeClr val="lt1"/>
-      </a:solidFill>
-      <a:ln>
-        <a:solidFill>
-          <a:schemeClr val="dk1">
-            <a:lumMod val="25000"/>
-            <a:lumOff val="75000"/>
-          </a:schemeClr>
-        </a:solidFill>
-      </a:ln>
-    </cs:spPr>
-    <cs:defRPr sz="900" kern="1200"/>
-    <cs:bodyPr rot="0" spcFirstLastPara="1" vertOverflow="clip" horzOverflow="clip" vert="horz" wrap="square" lIns="36576" tIns="18288" rIns="36576" bIns="18288" anchor="ctr" anchorCtr="1">
-      <a:spAutoFit/>
-    </cs:bodyPr>
-  </cs:dataLabelCallout>
-  <cs:dataPoint>
-    <cs:lnRef idx="0"/>
-    <cs:fillRef idx="1">
-      <cs:styleClr val="auto"/>
-    </cs:fillRef>
-    <cs:effectRef idx="0"/>
-    <cs:fontRef idx="minor">
-      <a:schemeClr val="tx1"/>
-    </cs:fontRef>
-  </cs:dataPoint>
-  <cs:dataPoint3D>
-    <cs:lnRef idx="0"/>
-    <cs:fillRef idx="1">
-      <cs:styleClr val="auto"/>
-    </cs:fillRef>
-    <cs:effectRef idx="0"/>
-    <cs:fontRef idx="minor">
-      <a:schemeClr val="tx1"/>
-    </cs:fontRef>
-  </cs:dataPoint3D>
-  <cs:dataPointLine>
-    <cs:lnRef idx="0">
-      <cs:styleClr val="auto"/>
-    </cs:lnRef>
-    <cs:fillRef idx="1"/>
-    <cs:effectRef idx="0"/>
-    <cs:fontRef idx="minor">
-      <a:schemeClr val="tx1"/>
-    </cs:fontRef>
-    <cs:spPr>
-      <a:ln w="28575" cap="rnd">
-        <a:solidFill>
-          <a:schemeClr val="phClr"/>
-        </a:solidFill>
-        <a:round/>
-      </a:ln>
-    </cs:spPr>
-  </cs:dataPointLine>
-  <cs:dataPointMarker>
-    <cs:lnRef idx="0">
-      <cs:styleClr val="auto"/>
-    </cs:lnRef>
-    <cs:fillRef idx="1">
-      <cs:styleClr val="auto"/>
-    </cs:fillRef>
-    <cs:effectRef idx="0"/>
-    <cs:fontRef idx="minor">
-      <a:schemeClr val="tx1"/>
-    </cs:fontRef>
-    <cs:spPr>
-      <a:ln w="9525">
-        <a:solidFill>
-          <a:schemeClr val="phClr"/>
-        </a:solidFill>
-      </a:ln>
-    </cs:spPr>
-  </cs:dataPointMarker>
-  <cs:dataPointMarkerLayout symbol="circle" size="5"/>
-  <cs:dataPointWireframe>
-    <cs:lnRef idx="0">
-      <cs:styleClr val="auto"/>
-    </cs:lnRef>
-    <cs:fillRef idx="1"/>
-    <cs:effectRef idx="0"/>
-    <cs:fontRef idx="minor">
-      <a:schemeClr val="tx1"/>
-    </cs:fontRef>
-    <cs:spPr>
-      <a:ln w="9525" cap="rnd">
-        <a:solidFill>
-          <a:schemeClr val="phClr"/>
-        </a:solidFill>
-        <a:round/>
-      </a:ln>
-    </cs:spPr>
-  </cs:dataPointWireframe>
-  <cs:dataTable>
-    <cs:lnRef idx="0"/>
-    <cs:fillRef idx="0"/>
-    <cs:effectRef idx="0"/>
-    <cs:fontRef idx="minor">
-      <a:schemeClr val="tx1">
-        <a:lumMod val="65000"/>
-        <a:lumOff val="35000"/>
-      </a:schemeClr>
-    </cs:fontRef>
-    <cs:spPr>
-      <a:noFill/>
-      <a:ln w="9525" cap="flat" cmpd="sng" algn="ctr">
-        <a:solidFill>
-          <a:schemeClr val="tx1">
-            <a:lumMod val="15000"/>
-            <a:lumOff val="85000"/>
-          </a:schemeClr>
-        </a:solidFill>
-        <a:round/>
-      </a:ln>
-    </cs:spPr>
-    <cs:defRPr sz="900" kern="1200"/>
-  </cs:dataTable>
-  <cs:downBar>
-    <cs:lnRef idx="0"/>
-    <cs:fillRef idx="0"/>
-    <cs:effectRef idx="0"/>
-    <cs:fontRef idx="minor">
       <a:schemeClr val="tx1"/>
     </cs:fontRef>
     <cs:spPr>
@@ -5071,7 +4210,7 @@
 </cs:chartStyle>
 </file>
 
-<file path=word/charts/style4.xml><?xml version="1.0" encoding="utf-8"?>
+<file path=word/charts/style3.xml><?xml version="1.0" encoding="utf-8"?>
 <cs:chartStyle xmlns:cs="http://schemas.microsoft.com/office/drawing/2012/chartStyle" xmlns:a="http://schemas.openxmlformats.org/drawingml/2006/main" id="366">
   <cs:axisTitle>
     <cs:lnRef idx="0"/>
@@ -6403,287 +5542,6 @@
 </file>
 
 <file path=word/theme/themeOverride3.xml><?xml version="1.0" encoding="utf-8"?>
-<a:themeOverride xmlns:a="http://schemas.openxmlformats.org/drawingml/2006/main">
-  <a:clrScheme name="Office 2007 - 2010">
-    <a:dk1>
-      <a:sysClr val="windowText" lastClr="000000"/>
-    </a:dk1>
-    <a:lt1>
-      <a:sysClr val="window" lastClr="FFFFFF"/>
-    </a:lt1>
-    <a:dk2>
-      <a:srgbClr val="1F497D"/>
-    </a:dk2>
-    <a:lt2>
-      <a:srgbClr val="EEECE1"/>
-    </a:lt2>
-    <a:accent1>
-      <a:srgbClr val="4F81BD"/>
-    </a:accent1>
-    <a:accent2>
-      <a:srgbClr val="C0504D"/>
-    </a:accent2>
-    <a:accent3>
-      <a:srgbClr val="9BBB59"/>
-    </a:accent3>
-    <a:accent4>
-      <a:srgbClr val="8064A2"/>
-    </a:accent4>
-    <a:accent5>
-      <a:srgbClr val="4BACC6"/>
-    </a:accent5>
-    <a:accent6>
-      <a:srgbClr val="F79646"/>
-    </a:accent6>
-    <a:hlink>
-      <a:srgbClr val="0000FF"/>
-    </a:hlink>
-    <a:folHlink>
-      <a:srgbClr val="800080"/>
-    </a:folHlink>
-  </a:clrScheme>
-  <a:fontScheme name="Office 2007 - 2010">
-    <a:majorFont>
-      <a:latin typeface="Cambria"/>
-      <a:ea typeface=""/>
-      <a:cs typeface=""/>
-      <a:font script="Jpan" typeface="ＭＳ Ｐゴシック"/>
-      <a:font script="Hang" typeface="맑은 고딕"/>
-      <a:font script="Hans" typeface="宋体"/>
-      <a:font script="Hant" typeface="新細明體"/>
-      <a:font script="Arab" typeface="Times New Roman"/>
-      <a:font script="Hebr" typeface="Times New Roman"/>
-      <a:font script="Thai" typeface="Tahoma"/>
-      <a:font script="Ethi" typeface="Nyala"/>
-      <a:font script="Beng" typeface="Vrinda"/>
-      <a:font script="Gujr" typeface="Shruti"/>
-      <a:font script="Khmr" typeface="MoolBoran"/>
-      <a:font script="Knda" typeface="Tunga"/>
-      <a:font script="Guru" typeface="Raavi"/>
-      <a:font script="Cans" typeface="Euphemia"/>
-      <a:font script="Cher" typeface="Plantagenet Cherokee"/>
-      <a:font script="Yiii" typeface="Microsoft Yi Baiti"/>
-      <a:font script="Tibt" typeface="Microsoft Himalaya"/>
-      <a:font script="Thaa" typeface="MV Boli"/>
-      <a:font script="Deva" typeface="Mangal"/>
-      <a:font script="Telu" typeface="Gautami"/>
-      <a:font script="Taml" typeface="Latha"/>
-      <a:font script="Syrc" typeface="Estrangelo Edessa"/>
-      <a:font script="Orya" typeface="Kalinga"/>
-      <a:font script="Mlym" typeface="Kartika"/>
-      <a:font script="Laoo" typeface="DokChampa"/>
-      <a:font script="Sinh" typeface="Iskoola Pota"/>
-      <a:font script="Mong" typeface="Mongolian Baiti"/>
-      <a:font script="Viet" typeface="Times New Roman"/>
-      <a:font script="Uigh" typeface="Microsoft Uighur"/>
-      <a:font script="Geor" typeface="Sylfaen"/>
-    </a:majorFont>
-    <a:minorFont>
-      <a:latin typeface="Calibri"/>
-      <a:ea typeface=""/>
-      <a:cs typeface=""/>
-      <a:font script="Jpan" typeface="ＭＳ Ｐゴシック"/>
-      <a:font script="Hang" typeface="맑은 고딕"/>
-      <a:font script="Hans" typeface="宋体"/>
-      <a:font script="Hant" typeface="新細明體"/>
-      <a:font script="Arab" typeface="Arial"/>
-      <a:font script="Hebr" typeface="Arial"/>
-      <a:font script="Thai" typeface="Tahoma"/>
-      <a:font script="Ethi" typeface="Nyala"/>
-      <a:font script="Beng" typeface="Vrinda"/>
-      <a:font script="Gujr" typeface="Shruti"/>
-      <a:font script="Khmr" typeface="DaunPenh"/>
-      <a:font script="Knda" typeface="Tunga"/>
-      <a:font script="Guru" typeface="Raavi"/>
-      <a:font script="Cans" typeface="Euphemia"/>
-      <a:font script="Cher" typeface="Plantagenet Cherokee"/>
-      <a:font script="Yiii" typeface="Microsoft Yi Baiti"/>
-      <a:font script="Tibt" typeface="Microsoft Himalaya"/>
-      <a:font script="Thaa" typeface="MV Boli"/>
-      <a:font script="Deva" typeface="Mangal"/>
-      <a:font script="Telu" typeface="Gautami"/>
-      <a:font script="Taml" typeface="Latha"/>
-      <a:font script="Syrc" typeface="Estrangelo Edessa"/>
-      <a:font script="Orya" typeface="Kalinga"/>
-      <a:font script="Mlym" typeface="Kartika"/>
-      <a:font script="Laoo" typeface="DokChampa"/>
-      <a:font script="Sinh" typeface="Iskoola Pota"/>
-      <a:font script="Mong" typeface="Mongolian Baiti"/>
-      <a:font script="Viet" typeface="Arial"/>
-      <a:font script="Uigh" typeface="Microsoft Uighur"/>
-      <a:font script="Geor" typeface="Sylfaen"/>
-    </a:minorFont>
-  </a:fontScheme>
-  <a:fmtScheme name="Office 2007 - 2010">
-    <a:fillStyleLst>
-      <a:solidFill>
-        <a:schemeClr val="phClr"/>
-      </a:solidFill>
-      <a:gradFill rotWithShape="1">
-        <a:gsLst>
-          <a:gs pos="0">
-            <a:schemeClr val="phClr">
-              <a:tint val="50000"/>
-              <a:satMod val="300000"/>
-            </a:schemeClr>
-          </a:gs>
-          <a:gs pos="35000">
-            <a:schemeClr val="phClr">
-              <a:tint val="37000"/>
-              <a:satMod val="300000"/>
-            </a:schemeClr>
-          </a:gs>
-          <a:gs pos="100000">
-            <a:schemeClr val="phClr">
-              <a:tint val="15000"/>
-              <a:satMod val="350000"/>
-            </a:schemeClr>
-          </a:gs>
-        </a:gsLst>
-        <a:lin ang="16200000" scaled="1"/>
-      </a:gradFill>
-      <a:gradFill rotWithShape="1">
-        <a:gsLst>
-          <a:gs pos="0">
-            <a:schemeClr val="phClr">
-              <a:shade val="51000"/>
-              <a:satMod val="130000"/>
-            </a:schemeClr>
-          </a:gs>
-          <a:gs pos="80000">
-            <a:schemeClr val="phClr">
-              <a:shade val="93000"/>
-              <a:satMod val="130000"/>
-            </a:schemeClr>
-          </a:gs>
-          <a:gs pos="100000">
-            <a:schemeClr val="phClr">
-              <a:shade val="94000"/>
-              <a:satMod val="135000"/>
-            </a:schemeClr>
-          </a:gs>
-        </a:gsLst>
-        <a:lin ang="16200000" scaled="0"/>
-      </a:gradFill>
-    </a:fillStyleLst>
-    <a:lnStyleLst>
-      <a:ln w="9525" cap="flat" cmpd="sng" algn="ctr">
-        <a:solidFill>
-          <a:schemeClr val="phClr">
-            <a:shade val="95000"/>
-            <a:satMod val="105000"/>
-          </a:schemeClr>
-        </a:solidFill>
-        <a:prstDash val="solid"/>
-      </a:ln>
-      <a:ln w="25400" cap="flat" cmpd="sng" algn="ctr">
-        <a:solidFill>
-          <a:schemeClr val="phClr"/>
-        </a:solidFill>
-        <a:prstDash val="solid"/>
-      </a:ln>
-      <a:ln w="38100" cap="flat" cmpd="sng" algn="ctr">
-        <a:solidFill>
-          <a:schemeClr val="phClr"/>
-        </a:solidFill>
-        <a:prstDash val="solid"/>
-      </a:ln>
-    </a:lnStyleLst>
-    <a:effectStyleLst>
-      <a:effectStyle>
-        <a:effectLst>
-          <a:outerShdw blurRad="40000" dist="20000" dir="5400000" rotWithShape="0">
-            <a:srgbClr val="000000">
-              <a:alpha val="38000"/>
-            </a:srgbClr>
-          </a:outerShdw>
-        </a:effectLst>
-      </a:effectStyle>
-      <a:effectStyle>
-        <a:effectLst>
-          <a:outerShdw blurRad="40000" dist="23000" dir="5400000" rotWithShape="0">
-            <a:srgbClr val="000000">
-              <a:alpha val="35000"/>
-            </a:srgbClr>
-          </a:outerShdw>
-        </a:effectLst>
-      </a:effectStyle>
-      <a:effectStyle>
-        <a:effectLst>
-          <a:outerShdw blurRad="40000" dist="23000" dir="5400000" rotWithShape="0">
-            <a:srgbClr val="000000">
-              <a:alpha val="35000"/>
-            </a:srgbClr>
-          </a:outerShdw>
-        </a:effectLst>
-        <a:scene3d>
-          <a:camera prst="orthographicFront">
-            <a:rot lat="0" lon="0" rev="0"/>
-          </a:camera>
-          <a:lightRig rig="threePt" dir="t">
-            <a:rot lat="0" lon="0" rev="1200000"/>
-          </a:lightRig>
-        </a:scene3d>
-        <a:sp3d>
-          <a:bevelT w="63500" h="25400"/>
-        </a:sp3d>
-      </a:effectStyle>
-    </a:effectStyleLst>
-    <a:bgFillStyleLst>
-      <a:solidFill>
-        <a:schemeClr val="phClr"/>
-      </a:solidFill>
-      <a:gradFill rotWithShape="1">
-        <a:gsLst>
-          <a:gs pos="0">
-            <a:schemeClr val="phClr">
-              <a:tint val="40000"/>
-              <a:satMod val="350000"/>
-            </a:schemeClr>
-          </a:gs>
-          <a:gs pos="40000">
-            <a:schemeClr val="phClr">
-              <a:tint val="45000"/>
-              <a:shade val="99000"/>
-              <a:satMod val="350000"/>
-            </a:schemeClr>
-          </a:gs>
-          <a:gs pos="100000">
-            <a:schemeClr val="phClr">
-              <a:shade val="20000"/>
-              <a:satMod val="255000"/>
-            </a:schemeClr>
-          </a:gs>
-        </a:gsLst>
-        <a:path path="circle">
-          <a:fillToRect l="50000" t="-80000" r="50000" b="180000"/>
-        </a:path>
-      </a:gradFill>
-      <a:gradFill rotWithShape="1">
-        <a:gsLst>
-          <a:gs pos="0">
-            <a:schemeClr val="phClr">
-              <a:tint val="80000"/>
-              <a:satMod val="300000"/>
-            </a:schemeClr>
-          </a:gs>
-          <a:gs pos="100000">
-            <a:schemeClr val="phClr">
-              <a:shade val="30000"/>
-              <a:satMod val="200000"/>
-            </a:schemeClr>
-          </a:gs>
-        </a:gsLst>
-        <a:path path="circle">
-          <a:fillToRect l="50000" t="50000" r="50000" b="50000"/>
-        </a:path>
-      </a:gradFill>
-    </a:bgFillStyleLst>
-  </a:fmtScheme>
-</a:themeOverride>
-</file>
-
-<file path=word/theme/themeOverride4.xml><?xml version="1.0" encoding="utf-8"?>
 <a:themeOverride xmlns:a="http://schemas.openxmlformats.org/drawingml/2006/main">
   <a:clrScheme name="Office 2007 - 2010">
     <a:dk1>

</xml_diff>

<commit_message>
Dept Report: Format Risk Change chart formating
</commit_message>
<xml_diff>
--- a/documentation/example_dept_report/Test Risk Report.docx
+++ b/documentation/example_dept_report/Test Risk Report.docx
@@ -4,6 +4,7 @@
   <w:body>
     <w:p>
       <w:pPr>
+        <w:spacing w:after="0"/>
         <w:jc w:val="center"/>
         <w:rPr>
           <w:b/>
@@ -403,9 +404,9 @@
           <w:noProof/>
         </w:rPr>
         <w:drawing>
-          <wp:inline distT="0" distB="0" distL="0" distR="0" wp14:anchorId="71BD4C1C" wp14:editId="79B8D650">
-            <wp:extent cx="2067614" cy="2228850"/>
-            <wp:effectExtent l="0" t="0" r="8890" b="0"/>
+          <wp:inline distT="0" distB="0" distL="0" distR="0" wp14:anchorId="71BD4C1C" wp14:editId="025A0998">
+            <wp:extent cx="1873221" cy="2019300"/>
+            <wp:effectExtent l="0" t="0" r="0" b="0"/>
             <wp:docPr id="3" name="Picture 3" descr="C:\Users\Adriane Hanson\AppData\Local\Microsoft\Windows\INetCache\Content.MSO\8DCBF8EA.tmp"/>
             <wp:cNvGraphicFramePr>
               <a:graphicFrameLocks xmlns:a="http://schemas.openxmlformats.org/drawingml/2006/main" noChangeAspect="1"/>
@@ -435,7 +436,7 @@
                   <pic:spPr bwMode="auto">
                     <a:xfrm>
                       <a:off x="0" y="0"/>
-                      <a:ext cx="2123553" cy="2289152"/>
+                      <a:ext cx="1973332" cy="2127218"/>
                     </a:xfrm>
                     <a:prstGeom prst="rect">
                       <a:avLst/>
@@ -451,16 +452,6 @@
           </wp:inline>
         </w:drawing>
       </w:r>
-      <w:bookmarkStart w:id="0" w:name="_GoBack"/>
-      <w:bookmarkEnd w:id="0"/>
-      <w:r>
-        <w:rPr>
-          <w:rFonts w:ascii="Calibri" w:hAnsi="Calibri" w:cs="Calibri"/>
-          <w:color w:val="000000"/>
-          <w:shd w:val="clear" w:color="auto" w:fill="FFFFFF"/>
-        </w:rPr>
-        <w:br/>
-      </w:r>
     </w:p>
     <w:p>
       <w:pPr>
@@ -588,27 +579,63 @@
         <w:rPr>
           <w:noProof/>
         </w:rPr>
-        <w:lastRenderedPageBreak/>
         <w:drawing>
-          <wp:inline distT="0" distB="0" distL="0" distR="0" wp14:anchorId="51910B1D" wp14:editId="44642815">
-            <wp:extent cx="4829175" cy="1847850"/>
-            <wp:effectExtent l="0" t="0" r="9525" b="0"/>
-            <wp:docPr id="841353487" name="Chart 1">
-              <a:extLst xmlns:a="http://schemas.openxmlformats.org/drawingml/2006/main">
-                <a:ext uri="{FF2B5EF4-FFF2-40B4-BE49-F238E27FC236}">
-                  <a16:creationId xmlns:a16="http://schemas.microsoft.com/office/drawing/2014/main" id="{688DCD93-E26C-E0B6-AB23-994F487B433C}"/>
-                </a:ext>
-              </a:extLst>
-            </wp:docPr>
-            <wp:cNvGraphicFramePr/>
+          <wp:inline distT="0" distB="0" distL="0" distR="0" wp14:anchorId="49F500A6" wp14:editId="6C597310">
+            <wp:extent cx="3095625" cy="1637320"/>
+            <wp:effectExtent l="0" t="0" r="0" b="1270"/>
+            <wp:docPr id="4" name="Picture 4" descr="C:\Users\Adriane Hanson\AppData\Local\Microsoft\Windows\INetCache\Content.MSO\6264D088.tmp"/>
+            <wp:cNvGraphicFramePr>
+              <a:graphicFrameLocks xmlns:a="http://schemas.openxmlformats.org/drawingml/2006/main" noChangeAspect="1"/>
+            </wp:cNvGraphicFramePr>
             <a:graphic xmlns:a="http://schemas.openxmlformats.org/drawingml/2006/main">
-              <a:graphicData uri="http://schemas.openxmlformats.org/drawingml/2006/chart">
-                <c:chart xmlns:c="http://schemas.openxmlformats.org/drawingml/2006/chart" xmlns:r="http://schemas.openxmlformats.org/officeDocument/2006/relationships" r:id="rId11"/>
+              <a:graphicData uri="http://schemas.openxmlformats.org/drawingml/2006/picture">
+                <pic:pic xmlns:pic="http://schemas.openxmlformats.org/drawingml/2006/picture">
+                  <pic:nvPicPr>
+                    <pic:cNvPr id="0" name="Picture 5" descr="C:\Users\Adriane Hanson\AppData\Local\Microsoft\Windows\INetCache\Content.MSO\6264D088.tmp"/>
+                    <pic:cNvPicPr>
+                      <a:picLocks noChangeAspect="1" noChangeArrowheads="1"/>
+                    </pic:cNvPicPr>
+                  </pic:nvPicPr>
+                  <pic:blipFill>
+                    <a:blip r:embed="rId11">
+                      <a:extLst>
+                        <a:ext uri="{28A0092B-C50C-407E-A947-70E740481C1C}">
+                          <a14:useLocalDpi xmlns:a14="http://schemas.microsoft.com/office/drawing/2010/main" val="0"/>
+                        </a:ext>
+                      </a:extLst>
+                    </a:blip>
+                    <a:srcRect/>
+                    <a:stretch>
+                      <a:fillRect/>
+                    </a:stretch>
+                  </pic:blipFill>
+                  <pic:spPr bwMode="auto">
+                    <a:xfrm>
+                      <a:off x="0" y="0"/>
+                      <a:ext cx="3151357" cy="1666797"/>
+                    </a:xfrm>
+                    <a:prstGeom prst="rect">
+                      <a:avLst/>
+                    </a:prstGeom>
+                    <a:noFill/>
+                    <a:ln>
+                      <a:noFill/>
+                    </a:ln>
+                  </pic:spPr>
+                </pic:pic>
               </a:graphicData>
             </a:graphic>
           </wp:inline>
         </w:drawing>
       </w:r>
+      <w:r>
+        <w:rPr>
+          <w:rFonts w:ascii="Calibri" w:hAnsi="Calibri" w:cs="Calibri"/>
+          <w:color w:val="000000"/>
+          <w:shd w:val="clear" w:color="auto" w:fill="FFFFFF"/>
+        </w:rPr>
+        <w:br/>
+      </w:r>
     </w:p>
     <w:p>
       <w:pPr>
@@ -622,6 +649,7 @@
           <w:sz w:val="24"/>
           <w:szCs w:val="24"/>
         </w:rPr>
+        <w:lastRenderedPageBreak/>
         <w:t>There is one</w:t>
       </w:r>
       <w:r>
@@ -714,7 +742,23 @@
           <w:sz w:val="24"/>
           <w:szCs w:val="24"/>
         </w:rPr>
-        <w:t>) and PDF/A version 1a increased to moderate risk.</w:t>
+        <w:t xml:space="preserve">) and PDF/A version 1a </w:t>
+      </w:r>
+      <w:r>
+        <w:rPr>
+          <w:sz w:val="24"/>
+          <w:szCs w:val="24"/>
+        </w:rPr>
+        <w:t xml:space="preserve">all </w:t>
+      </w:r>
+      <w:bookmarkStart w:id="0" w:name="_GoBack"/>
+      <w:bookmarkEnd w:id="0"/>
+      <w:r>
+        <w:rPr>
+          <w:sz w:val="24"/>
+          <w:szCs w:val="24"/>
+        </w:rPr>
+        <w:t>increased to moderate risk.</w:t>
       </w:r>
     </w:p>
     <w:p>
@@ -979,7 +1023,6 @@
     </w:p>
     <w:p>
       <w:r>
-        <w:lastRenderedPageBreak/>
         <w:t xml:space="preserve">In this histogram below, </w:t>
       </w:r>
       <w:r>
@@ -1042,6 +1085,7 @@
         <w:rPr>
           <w:noProof/>
         </w:rPr>
+        <w:lastRenderedPageBreak/>
         <mc:AlternateContent>
           <mc:Choice Requires="cx1">
             <w:drawing>
@@ -1958,508 +2002,6 @@
             </a:pPr>
             <a:r>
               <a:rPr lang="en-US"/>
-              <a:t>Format</a:t>
-            </a:r>
-            <a:r>
-              <a:rPr lang="en-US" baseline="0"/>
-              <a:t> Risk Change</a:t>
-            </a:r>
-            <a:endParaRPr lang="en-US"/>
-          </a:p>
-        </c:rich>
-      </c:tx>
-      <c:layout/>
-      <c:overlay val="0"/>
-      <c:spPr>
-        <a:noFill/>
-        <a:ln>
-          <a:noFill/>
-        </a:ln>
-        <a:effectLst/>
-      </c:spPr>
-      <c:txPr>
-        <a:bodyPr rot="0" spcFirstLastPara="1" vertOverflow="ellipsis" vert="horz" wrap="square" anchor="ctr" anchorCtr="1"/>
-        <a:lstStyle/>
-        <a:p>
-          <a:pPr>
-            <a:defRPr sz="1400" b="0" i="0" u="none" strike="noStrike" kern="1200" spc="0" baseline="0">
-              <a:solidFill>
-                <a:schemeClr val="tx1">
-                  <a:lumMod val="65000"/>
-                  <a:lumOff val="35000"/>
-                </a:schemeClr>
-              </a:solidFill>
-              <a:latin typeface="+mn-lt"/>
-              <a:ea typeface="+mn-ea"/>
-              <a:cs typeface="+mn-cs"/>
-            </a:defRPr>
-          </a:pPr>
-          <a:endParaRPr lang="en-US"/>
-        </a:p>
-      </c:txPr>
-    </c:title>
-    <c:autoTitleDeleted val="0"/>
-    <c:plotArea>
-      <c:layout/>
-      <c:barChart>
-        <c:barDir val="col"/>
-        <c:grouping val="clustered"/>
-        <c:varyColors val="0"/>
-        <c:ser>
-          <c:idx val="0"/>
-          <c:order val="0"/>
-          <c:tx>
-            <c:strRef>
-              <c:f>'Department Risk Levels'!$B$7</c:f>
-              <c:strCache>
-                <c:ptCount val="1"/>
-                <c:pt idx="0">
-                  <c:v>2019</c:v>
-                </c:pt>
-              </c:strCache>
-            </c:strRef>
-          </c:tx>
-          <c:spPr>
-            <a:solidFill>
-              <a:schemeClr val="accent1"/>
-            </a:solidFill>
-            <a:ln>
-              <a:noFill/>
-            </a:ln>
-            <a:effectLst/>
-          </c:spPr>
-          <c:invertIfNegative val="0"/>
-          <c:dLbls>
-            <c:spPr>
-              <a:noFill/>
-              <a:ln>
-                <a:noFill/>
-              </a:ln>
-              <a:effectLst/>
-            </c:spPr>
-            <c:txPr>
-              <a:bodyPr rot="0" spcFirstLastPara="1" vertOverflow="ellipsis" vert="horz" wrap="square" lIns="38100" tIns="19050" rIns="38100" bIns="19050" anchor="ctr" anchorCtr="1">
-                <a:spAutoFit/>
-              </a:bodyPr>
-              <a:lstStyle/>
-              <a:p>
-                <a:pPr>
-                  <a:defRPr sz="900" b="0" i="0" u="none" strike="noStrike" kern="1200" baseline="0">
-                    <a:solidFill>
-                      <a:schemeClr val="tx1">
-                        <a:lumMod val="75000"/>
-                        <a:lumOff val="25000"/>
-                      </a:schemeClr>
-                    </a:solidFill>
-                    <a:latin typeface="+mn-lt"/>
-                    <a:ea typeface="+mn-ea"/>
-                    <a:cs typeface="+mn-cs"/>
-                  </a:defRPr>
-                </a:pPr>
-                <a:endParaRPr lang="en-US"/>
-              </a:p>
-            </c:txPr>
-            <c:showLegendKey val="0"/>
-            <c:showVal val="1"/>
-            <c:showCatName val="0"/>
-            <c:showSerName val="0"/>
-            <c:showPercent val="0"/>
-            <c:showBubbleSize val="0"/>
-            <c:showLeaderLines val="0"/>
-            <c:extLst>
-              <c:ext xmlns:c15="http://schemas.microsoft.com/office/drawing/2012/chart" uri="{CE6537A1-D6FC-4f65-9D91-7224C49458BB}">
-                <c15:layout/>
-                <c15:showLeaderLines val="1"/>
-                <c15:leaderLines>
-                  <c:spPr>
-                    <a:ln w="9525" cap="flat" cmpd="sng" algn="ctr">
-                      <a:solidFill>
-                        <a:schemeClr val="tx1">
-                          <a:lumMod val="35000"/>
-                          <a:lumOff val="65000"/>
-                        </a:schemeClr>
-                      </a:solidFill>
-                      <a:round/>
-                    </a:ln>
-                    <a:effectLst/>
-                  </c:spPr>
-                </c15:leaderLines>
-              </c:ext>
-            </c:extLst>
-          </c:dLbls>
-          <c:cat>
-            <c:strRef>
-              <c:f>'Department Risk Levels'!$C$6:$F$6</c:f>
-              <c:strCache>
-                <c:ptCount val="4"/>
-                <c:pt idx="0">
-                  <c:v>No Match</c:v>
-                </c:pt>
-                <c:pt idx="1">
-                  <c:v>High Risk</c:v>
-                </c:pt>
-                <c:pt idx="2">
-                  <c:v>Moderate Risk</c:v>
-                </c:pt>
-                <c:pt idx="3">
-                  <c:v>Low Risk</c:v>
-                </c:pt>
-              </c:strCache>
-            </c:strRef>
-          </c:cat>
-          <c:val>
-            <c:numRef>
-              <c:f>'Department Risk Levels'!$C$7:$F$7</c:f>
-              <c:numCache>
-                <c:formatCode>General</c:formatCode>
-                <c:ptCount val="4"/>
-                <c:pt idx="0">
-                  <c:v>2</c:v>
-                </c:pt>
-                <c:pt idx="1">
-                  <c:v>0</c:v>
-                </c:pt>
-                <c:pt idx="2">
-                  <c:v>0</c:v>
-                </c:pt>
-                <c:pt idx="3">
-                  <c:v>14</c:v>
-                </c:pt>
-              </c:numCache>
-            </c:numRef>
-          </c:val>
-          <c:extLst>
-            <c:ext xmlns:c16="http://schemas.microsoft.com/office/drawing/2014/chart" uri="{C3380CC4-5D6E-409C-BE32-E72D297353CC}">
-              <c16:uniqueId val="{00000000-ABB9-4606-8064-2B060862B57F}"/>
-            </c:ext>
-          </c:extLst>
-        </c:ser>
-        <c:ser>
-          <c:idx val="1"/>
-          <c:order val="1"/>
-          <c:tx>
-            <c:strRef>
-              <c:f>'Department Risk Levels'!$B$8</c:f>
-              <c:strCache>
-                <c:ptCount val="1"/>
-                <c:pt idx="0">
-                  <c:v>2023</c:v>
-                </c:pt>
-              </c:strCache>
-            </c:strRef>
-          </c:tx>
-          <c:spPr>
-            <a:solidFill>
-              <a:schemeClr val="accent2"/>
-            </a:solidFill>
-            <a:ln>
-              <a:noFill/>
-            </a:ln>
-            <a:effectLst/>
-          </c:spPr>
-          <c:invertIfNegative val="0"/>
-          <c:dLbls>
-            <c:spPr>
-              <a:noFill/>
-              <a:ln>
-                <a:noFill/>
-              </a:ln>
-              <a:effectLst/>
-            </c:spPr>
-            <c:txPr>
-              <a:bodyPr rot="0" spcFirstLastPara="1" vertOverflow="ellipsis" vert="horz" wrap="square" lIns="38100" tIns="19050" rIns="38100" bIns="19050" anchor="ctr" anchorCtr="1">
-                <a:spAutoFit/>
-              </a:bodyPr>
-              <a:lstStyle/>
-              <a:p>
-                <a:pPr>
-                  <a:defRPr sz="900" b="0" i="0" u="none" strike="noStrike" kern="1200" baseline="0">
-                    <a:solidFill>
-                      <a:schemeClr val="tx1">
-                        <a:lumMod val="75000"/>
-                        <a:lumOff val="25000"/>
-                      </a:schemeClr>
-                    </a:solidFill>
-                    <a:latin typeface="+mn-lt"/>
-                    <a:ea typeface="+mn-ea"/>
-                    <a:cs typeface="+mn-cs"/>
-                  </a:defRPr>
-                </a:pPr>
-                <a:endParaRPr lang="en-US"/>
-              </a:p>
-            </c:txPr>
-            <c:showLegendKey val="0"/>
-            <c:showVal val="1"/>
-            <c:showCatName val="0"/>
-            <c:showSerName val="0"/>
-            <c:showPercent val="0"/>
-            <c:showBubbleSize val="0"/>
-            <c:showLeaderLines val="0"/>
-            <c:extLst>
-              <c:ext xmlns:c15="http://schemas.microsoft.com/office/drawing/2012/chart" uri="{CE6537A1-D6FC-4f65-9D91-7224C49458BB}">
-                <c15:layout/>
-                <c15:showLeaderLines val="1"/>
-                <c15:leaderLines>
-                  <c:spPr>
-                    <a:ln w="9525" cap="flat" cmpd="sng" algn="ctr">
-                      <a:solidFill>
-                        <a:schemeClr val="tx1">
-                          <a:lumMod val="35000"/>
-                          <a:lumOff val="65000"/>
-                        </a:schemeClr>
-                      </a:solidFill>
-                      <a:round/>
-                    </a:ln>
-                    <a:effectLst/>
-                  </c:spPr>
-                </c15:leaderLines>
-              </c:ext>
-            </c:extLst>
-          </c:dLbls>
-          <c:cat>
-            <c:strRef>
-              <c:f>'Department Risk Levels'!$C$6:$F$6</c:f>
-              <c:strCache>
-                <c:ptCount val="4"/>
-                <c:pt idx="0">
-                  <c:v>No Match</c:v>
-                </c:pt>
-                <c:pt idx="1">
-                  <c:v>High Risk</c:v>
-                </c:pt>
-                <c:pt idx="2">
-                  <c:v>Moderate Risk</c:v>
-                </c:pt>
-                <c:pt idx="3">
-                  <c:v>Low Risk</c:v>
-                </c:pt>
-              </c:strCache>
-            </c:strRef>
-          </c:cat>
-          <c:val>
-            <c:numRef>
-              <c:f>'Department Risk Levels'!$C$8:$F$8</c:f>
-              <c:numCache>
-                <c:formatCode>General</c:formatCode>
-                <c:ptCount val="4"/>
-                <c:pt idx="0">
-                  <c:v>2</c:v>
-                </c:pt>
-                <c:pt idx="1">
-                  <c:v>0</c:v>
-                </c:pt>
-                <c:pt idx="2">
-                  <c:v>5</c:v>
-                </c:pt>
-                <c:pt idx="3">
-                  <c:v>10</c:v>
-                </c:pt>
-              </c:numCache>
-            </c:numRef>
-          </c:val>
-          <c:extLst>
-            <c:ext xmlns:c16="http://schemas.microsoft.com/office/drawing/2014/chart" uri="{C3380CC4-5D6E-409C-BE32-E72D297353CC}">
-              <c16:uniqueId val="{00000001-ABB9-4606-8064-2B060862B57F}"/>
-            </c:ext>
-          </c:extLst>
-        </c:ser>
-        <c:dLbls>
-          <c:showLegendKey val="0"/>
-          <c:showVal val="1"/>
-          <c:showCatName val="0"/>
-          <c:showSerName val="0"/>
-          <c:showPercent val="0"/>
-          <c:showBubbleSize val="0"/>
-        </c:dLbls>
-        <c:gapWidth val="150"/>
-        <c:overlap val="-25"/>
-        <c:axId val="668961135"/>
-        <c:axId val="944095087"/>
-      </c:barChart>
-      <c:catAx>
-        <c:axId val="668961135"/>
-        <c:scaling>
-          <c:orientation val="minMax"/>
-        </c:scaling>
-        <c:delete val="0"/>
-        <c:axPos val="b"/>
-        <c:numFmt formatCode="General" sourceLinked="1"/>
-        <c:majorTickMark val="none"/>
-        <c:minorTickMark val="none"/>
-        <c:tickLblPos val="nextTo"/>
-        <c:spPr>
-          <a:noFill/>
-          <a:ln w="9525" cap="flat" cmpd="sng" algn="ctr">
-            <a:solidFill>
-              <a:schemeClr val="tx1">
-                <a:lumMod val="15000"/>
-                <a:lumOff val="85000"/>
-              </a:schemeClr>
-            </a:solidFill>
-            <a:round/>
-          </a:ln>
-          <a:effectLst/>
-        </c:spPr>
-        <c:txPr>
-          <a:bodyPr rot="-60000000" spcFirstLastPara="1" vertOverflow="ellipsis" vert="horz" wrap="square" anchor="ctr" anchorCtr="1"/>
-          <a:lstStyle/>
-          <a:p>
-            <a:pPr>
-              <a:defRPr sz="900" b="0" i="0" u="none" strike="noStrike" kern="1200" baseline="0">
-                <a:solidFill>
-                  <a:schemeClr val="tx1">
-                    <a:lumMod val="65000"/>
-                    <a:lumOff val="35000"/>
-                  </a:schemeClr>
-                </a:solidFill>
-                <a:latin typeface="+mn-lt"/>
-                <a:ea typeface="+mn-ea"/>
-                <a:cs typeface="+mn-cs"/>
-              </a:defRPr>
-            </a:pPr>
-            <a:endParaRPr lang="en-US"/>
-          </a:p>
-        </c:txPr>
-        <c:crossAx val="944095087"/>
-        <c:crosses val="autoZero"/>
-        <c:auto val="1"/>
-        <c:lblAlgn val="ctr"/>
-        <c:lblOffset val="100"/>
-        <c:noMultiLvlLbl val="0"/>
-      </c:catAx>
-      <c:valAx>
-        <c:axId val="944095087"/>
-        <c:scaling>
-          <c:orientation val="minMax"/>
-        </c:scaling>
-        <c:delete val="1"/>
-        <c:axPos val="l"/>
-        <c:numFmt formatCode="General" sourceLinked="1"/>
-        <c:majorTickMark val="none"/>
-        <c:minorTickMark val="none"/>
-        <c:tickLblPos val="nextTo"/>
-        <c:crossAx val="668961135"/>
-        <c:crosses val="autoZero"/>
-        <c:crossBetween val="between"/>
-      </c:valAx>
-      <c:spPr>
-        <a:noFill/>
-        <a:ln>
-          <a:noFill/>
-        </a:ln>
-        <a:effectLst/>
-      </c:spPr>
-    </c:plotArea>
-    <c:legend>
-      <c:legendPos val="t"/>
-      <c:layout/>
-      <c:overlay val="0"/>
-      <c:spPr>
-        <a:noFill/>
-        <a:ln>
-          <a:noFill/>
-        </a:ln>
-        <a:effectLst/>
-      </c:spPr>
-      <c:txPr>
-        <a:bodyPr rot="0" spcFirstLastPara="1" vertOverflow="ellipsis" vert="horz" wrap="square" anchor="ctr" anchorCtr="1"/>
-        <a:lstStyle/>
-        <a:p>
-          <a:pPr>
-            <a:defRPr sz="900" b="0" i="0" u="none" strike="noStrike" kern="1200" baseline="0">
-              <a:solidFill>
-                <a:schemeClr val="tx1">
-                  <a:lumMod val="65000"/>
-                  <a:lumOff val="35000"/>
-                </a:schemeClr>
-              </a:solidFill>
-              <a:latin typeface="+mn-lt"/>
-              <a:ea typeface="+mn-ea"/>
-              <a:cs typeface="+mn-cs"/>
-            </a:defRPr>
-          </a:pPr>
-          <a:endParaRPr lang="en-US"/>
-        </a:p>
-      </c:txPr>
-    </c:legend>
-    <c:plotVisOnly val="1"/>
-    <c:dispBlanksAs val="gap"/>
-    <c:showDLblsOverMax val="0"/>
-    <c:extLst>
-      <c:ext xmlns:c16r3="http://schemas.microsoft.com/office/drawing/2017/03/chart" uri="{56B9EC1D-385E-4148-901F-78D8002777C0}">
-        <c16r3:dataDisplayOptions16>
-          <c16r3:dispNaAsBlank val="1"/>
-        </c16r3:dataDisplayOptions16>
-      </c:ext>
-    </c:extLst>
-  </c:chart>
-  <c:spPr>
-    <a:solidFill>
-      <a:schemeClr val="bg1"/>
-    </a:solidFill>
-    <a:ln w="9525" cap="flat" cmpd="sng" algn="ctr">
-      <a:solidFill>
-        <a:schemeClr val="tx1">
-          <a:lumMod val="15000"/>
-          <a:lumOff val="85000"/>
-        </a:schemeClr>
-      </a:solidFill>
-      <a:round/>
-    </a:ln>
-    <a:effectLst/>
-  </c:spPr>
-  <c:txPr>
-    <a:bodyPr/>
-    <a:lstStyle/>
-    <a:p>
-      <a:pPr>
-        <a:defRPr/>
-      </a:pPr>
-      <a:endParaRPr lang="en-US"/>
-    </a:p>
-  </c:txPr>
-  <c:externalData r:id="rId4">
-    <c:autoUpdate val="0"/>
-  </c:externalData>
-</c:chartSpace>
-</file>
-
-<file path=word/charts/chart2.xml><?xml version="1.0" encoding="utf-8"?>
-<c:chartSpace xmlns:c="http://schemas.openxmlformats.org/drawingml/2006/chart" xmlns:a="http://schemas.openxmlformats.org/drawingml/2006/main" xmlns:r="http://schemas.openxmlformats.org/officeDocument/2006/relationships" xmlns:c16r2="http://schemas.microsoft.com/office/drawing/2015/06/chart">
-  <c:date1904 val="0"/>
-  <c:lang val="en-US"/>
-  <c:roundedCorners val="0"/>
-  <mc:AlternateContent xmlns:mc="http://schemas.openxmlformats.org/markup-compatibility/2006">
-    <mc:Choice xmlns:c14="http://schemas.microsoft.com/office/drawing/2007/8/2/chart" Requires="c14">
-      <c14:style val="102"/>
-    </mc:Choice>
-    <mc:Fallback>
-      <c:style val="2"/>
-    </mc:Fallback>
-  </mc:AlternateContent>
-  <c:clrMapOvr bg1="lt1" tx1="dk1" bg2="lt2" tx2="dk2" accent1="accent1" accent2="accent2" accent3="accent3" accent4="accent4" accent5="accent5" accent6="accent6" hlink="hlink" folHlink="folHlink"/>
-  <c:chart>
-    <c:title>
-      <c:tx>
-        <c:rich>
-          <a:bodyPr rot="0" spcFirstLastPara="1" vertOverflow="ellipsis" vert="horz" wrap="square" anchor="ctr" anchorCtr="1"/>
-          <a:lstStyle/>
-          <a:p>
-            <a:pPr>
-              <a:defRPr sz="1400" b="0" i="0" u="none" strike="noStrike" kern="1200" spc="0" baseline="0">
-                <a:solidFill>
-                  <a:schemeClr val="tx1">
-                    <a:lumMod val="65000"/>
-                    <a:lumOff val="35000"/>
-                  </a:schemeClr>
-                </a:solidFill>
-                <a:latin typeface="+mn-lt"/>
-                <a:ea typeface="+mn-ea"/>
-                <a:cs typeface="+mn-cs"/>
-              </a:defRPr>
-            </a:pPr>
-            <a:r>
-              <a:rPr lang="en-US"/>
               <a:t>Risk by Collection</a:t>
             </a:r>
           </a:p>
@@ -3162,48 +2704,8 @@
 </cs:colorStyle>
 </file>
 
-<file path=word/charts/colors3.xml><?xml version="1.0" encoding="utf-8"?>
-<cs:colorStyle xmlns:cs="http://schemas.microsoft.com/office/drawing/2012/chartStyle" xmlns:a="http://schemas.openxmlformats.org/drawingml/2006/main" meth="cycle" id="10">
-  <a:schemeClr val="accent1"/>
-  <a:schemeClr val="accent2"/>
-  <a:schemeClr val="accent3"/>
-  <a:schemeClr val="accent4"/>
-  <a:schemeClr val="accent5"/>
-  <a:schemeClr val="accent6"/>
-  <cs:variation/>
-  <cs:variation>
-    <a:lumMod val="60000"/>
-  </cs:variation>
-  <cs:variation>
-    <a:lumMod val="80000"/>
-    <a:lumOff val="20000"/>
-  </cs:variation>
-  <cs:variation>
-    <a:lumMod val="80000"/>
-  </cs:variation>
-  <cs:variation>
-    <a:lumMod val="60000"/>
-    <a:lumOff val="40000"/>
-  </cs:variation>
-  <cs:variation>
-    <a:lumMod val="50000"/>
-  </cs:variation>
-  <cs:variation>
-    <a:lumMod val="70000"/>
-    <a:lumOff val="30000"/>
-  </cs:variation>
-  <cs:variation>
-    <a:lumMod val="70000"/>
-  </cs:variation>
-  <cs:variation>
-    <a:lumMod val="50000"/>
-    <a:lumOff val="50000"/>
-  </cs:variation>
-</cs:colorStyle>
-</file>
-
 <file path=word/charts/style1.xml><?xml version="1.0" encoding="utf-8"?>
-<cs:chartStyle xmlns:cs="http://schemas.microsoft.com/office/drawing/2012/chartStyle" xmlns:a="http://schemas.openxmlformats.org/drawingml/2006/main" id="201">
+<cs:chartStyle xmlns:cs="http://schemas.microsoft.com/office/drawing/2012/chartStyle" xmlns:a="http://schemas.openxmlformats.org/drawingml/2006/main" id="297">
   <cs:axisTitle>
     <cs:lnRef idx="0"/>
     <cs:fillRef idx="0"/>
@@ -3407,509 +2909,6 @@
     <cs:fillRef idx="0"/>
     <cs:effectRef idx="0"/>
     <cs:fontRef idx="minor">
-      <a:schemeClr val="dk1"/>
-    </cs:fontRef>
-    <cs:spPr>
-      <a:solidFill>
-        <a:schemeClr val="dk1">
-          <a:lumMod val="65000"/>
-          <a:lumOff val="35000"/>
-        </a:schemeClr>
-      </a:solidFill>
-      <a:ln w="9525">
-        <a:solidFill>
-          <a:schemeClr val="tx1">
-            <a:lumMod val="65000"/>
-            <a:lumOff val="35000"/>
-          </a:schemeClr>
-        </a:solidFill>
-      </a:ln>
-    </cs:spPr>
-  </cs:downBar>
-  <cs:dropLine>
-    <cs:lnRef idx="0"/>
-    <cs:fillRef idx="0"/>
-    <cs:effectRef idx="0"/>
-    <cs:fontRef idx="minor">
-      <a:schemeClr val="tx1"/>
-    </cs:fontRef>
-    <cs:spPr>
-      <a:ln w="9525" cap="flat" cmpd="sng" algn="ctr">
-        <a:solidFill>
-          <a:schemeClr val="tx1">
-            <a:lumMod val="35000"/>
-            <a:lumOff val="65000"/>
-          </a:schemeClr>
-        </a:solidFill>
-        <a:round/>
-      </a:ln>
-    </cs:spPr>
-  </cs:dropLine>
-  <cs:errorBar>
-    <cs:lnRef idx="0"/>
-    <cs:fillRef idx="0"/>
-    <cs:effectRef idx="0"/>
-    <cs:fontRef idx="minor">
-      <a:schemeClr val="tx1"/>
-    </cs:fontRef>
-    <cs:spPr>
-      <a:ln w="9525" cap="flat" cmpd="sng" algn="ctr">
-        <a:solidFill>
-          <a:schemeClr val="tx1">
-            <a:lumMod val="65000"/>
-            <a:lumOff val="35000"/>
-          </a:schemeClr>
-        </a:solidFill>
-        <a:round/>
-      </a:ln>
-    </cs:spPr>
-  </cs:errorBar>
-  <cs:floor>
-    <cs:lnRef idx="0"/>
-    <cs:fillRef idx="0"/>
-    <cs:effectRef idx="0"/>
-    <cs:fontRef idx="minor">
-      <a:schemeClr val="tx1"/>
-    </cs:fontRef>
-    <cs:spPr>
-      <a:noFill/>
-      <a:ln>
-        <a:noFill/>
-      </a:ln>
-    </cs:spPr>
-  </cs:floor>
-  <cs:gridlineMajor>
-    <cs:lnRef idx="0"/>
-    <cs:fillRef idx="0"/>
-    <cs:effectRef idx="0"/>
-    <cs:fontRef idx="minor">
-      <a:schemeClr val="tx1"/>
-    </cs:fontRef>
-    <cs:spPr>
-      <a:ln w="9525" cap="flat" cmpd="sng" algn="ctr">
-        <a:solidFill>
-          <a:schemeClr val="tx1">
-            <a:lumMod val="15000"/>
-            <a:lumOff val="85000"/>
-          </a:schemeClr>
-        </a:solidFill>
-        <a:round/>
-      </a:ln>
-    </cs:spPr>
-  </cs:gridlineMajor>
-  <cs:gridlineMinor>
-    <cs:lnRef idx="0"/>
-    <cs:fillRef idx="0"/>
-    <cs:effectRef idx="0"/>
-    <cs:fontRef idx="minor">
-      <a:schemeClr val="tx1"/>
-    </cs:fontRef>
-    <cs:spPr>
-      <a:ln w="9525" cap="flat" cmpd="sng" algn="ctr">
-        <a:solidFill>
-          <a:schemeClr val="tx1">
-            <a:lumMod val="5000"/>
-            <a:lumOff val="95000"/>
-          </a:schemeClr>
-        </a:solidFill>
-        <a:round/>
-      </a:ln>
-    </cs:spPr>
-  </cs:gridlineMinor>
-  <cs:hiLoLine>
-    <cs:lnRef idx="0"/>
-    <cs:fillRef idx="0"/>
-    <cs:effectRef idx="0"/>
-    <cs:fontRef idx="minor">
-      <a:schemeClr val="tx1"/>
-    </cs:fontRef>
-    <cs:spPr>
-      <a:ln w="9525" cap="flat" cmpd="sng" algn="ctr">
-        <a:solidFill>
-          <a:schemeClr val="tx1">
-            <a:lumMod val="75000"/>
-            <a:lumOff val="25000"/>
-          </a:schemeClr>
-        </a:solidFill>
-        <a:round/>
-      </a:ln>
-    </cs:spPr>
-  </cs:hiLoLine>
-  <cs:leaderLine>
-    <cs:lnRef idx="0"/>
-    <cs:fillRef idx="0"/>
-    <cs:effectRef idx="0"/>
-    <cs:fontRef idx="minor">
-      <a:schemeClr val="tx1"/>
-    </cs:fontRef>
-    <cs:spPr>
-      <a:ln w="9525" cap="flat" cmpd="sng" algn="ctr">
-        <a:solidFill>
-          <a:schemeClr val="tx1">
-            <a:lumMod val="35000"/>
-            <a:lumOff val="65000"/>
-          </a:schemeClr>
-        </a:solidFill>
-        <a:round/>
-      </a:ln>
-    </cs:spPr>
-  </cs:leaderLine>
-  <cs:legend>
-    <cs:lnRef idx="0"/>
-    <cs:fillRef idx="0"/>
-    <cs:effectRef idx="0"/>
-    <cs:fontRef idx="minor">
-      <a:schemeClr val="tx1">
-        <a:lumMod val="65000"/>
-        <a:lumOff val="35000"/>
-      </a:schemeClr>
-    </cs:fontRef>
-    <cs:defRPr sz="900" kern="1200"/>
-  </cs:legend>
-  <cs:plotArea mods="allowNoFillOverride allowNoLineOverride">
-    <cs:lnRef idx="0"/>
-    <cs:fillRef idx="0"/>
-    <cs:effectRef idx="0"/>
-    <cs:fontRef idx="minor">
-      <a:schemeClr val="tx1"/>
-    </cs:fontRef>
-  </cs:plotArea>
-  <cs:plotArea3D mods="allowNoFillOverride allowNoLineOverride">
-    <cs:lnRef idx="0"/>
-    <cs:fillRef idx="0"/>
-    <cs:effectRef idx="0"/>
-    <cs:fontRef idx="minor">
-      <a:schemeClr val="tx1"/>
-    </cs:fontRef>
-  </cs:plotArea3D>
-  <cs:seriesAxis>
-    <cs:lnRef idx="0"/>
-    <cs:fillRef idx="0"/>
-    <cs:effectRef idx="0"/>
-    <cs:fontRef idx="minor">
-      <a:schemeClr val="tx1">
-        <a:lumMod val="65000"/>
-        <a:lumOff val="35000"/>
-      </a:schemeClr>
-    </cs:fontRef>
-    <cs:defRPr sz="900" kern="1200"/>
-  </cs:seriesAxis>
-  <cs:seriesLine>
-    <cs:lnRef idx="0"/>
-    <cs:fillRef idx="0"/>
-    <cs:effectRef idx="0"/>
-    <cs:fontRef idx="minor">
-      <a:schemeClr val="tx1"/>
-    </cs:fontRef>
-    <cs:spPr>
-      <a:ln w="9525" cap="flat" cmpd="sng" algn="ctr">
-        <a:solidFill>
-          <a:schemeClr val="tx1">
-            <a:lumMod val="35000"/>
-            <a:lumOff val="65000"/>
-          </a:schemeClr>
-        </a:solidFill>
-        <a:round/>
-      </a:ln>
-    </cs:spPr>
-  </cs:seriesLine>
-  <cs:title>
-    <cs:lnRef idx="0"/>
-    <cs:fillRef idx="0"/>
-    <cs:effectRef idx="0"/>
-    <cs:fontRef idx="minor">
-      <a:schemeClr val="tx1">
-        <a:lumMod val="65000"/>
-        <a:lumOff val="35000"/>
-      </a:schemeClr>
-    </cs:fontRef>
-    <cs:defRPr sz="1400" b="0" kern="1200" spc="0" baseline="0"/>
-  </cs:title>
-  <cs:trendline>
-    <cs:lnRef idx="0">
-      <cs:styleClr val="auto"/>
-    </cs:lnRef>
-    <cs:fillRef idx="0"/>
-    <cs:effectRef idx="0"/>
-    <cs:fontRef idx="minor">
-      <a:schemeClr val="tx1"/>
-    </cs:fontRef>
-    <cs:spPr>
-      <a:ln w="19050" cap="rnd">
-        <a:solidFill>
-          <a:schemeClr val="phClr"/>
-        </a:solidFill>
-        <a:prstDash val="sysDot"/>
-      </a:ln>
-    </cs:spPr>
-  </cs:trendline>
-  <cs:trendlineLabel>
-    <cs:lnRef idx="0"/>
-    <cs:fillRef idx="0"/>
-    <cs:effectRef idx="0"/>
-    <cs:fontRef idx="minor">
-      <a:schemeClr val="tx1">
-        <a:lumMod val="65000"/>
-        <a:lumOff val="35000"/>
-      </a:schemeClr>
-    </cs:fontRef>
-    <cs:defRPr sz="900" kern="1200"/>
-  </cs:trendlineLabel>
-  <cs:upBar>
-    <cs:lnRef idx="0"/>
-    <cs:fillRef idx="0"/>
-    <cs:effectRef idx="0"/>
-    <cs:fontRef idx="minor">
-      <a:schemeClr val="dk1"/>
-    </cs:fontRef>
-    <cs:spPr>
-      <a:solidFill>
-        <a:schemeClr val="lt1"/>
-      </a:solidFill>
-      <a:ln w="9525">
-        <a:solidFill>
-          <a:schemeClr val="tx1">
-            <a:lumMod val="15000"/>
-            <a:lumOff val="85000"/>
-          </a:schemeClr>
-        </a:solidFill>
-      </a:ln>
-    </cs:spPr>
-  </cs:upBar>
-  <cs:valueAxis>
-    <cs:lnRef idx="0"/>
-    <cs:fillRef idx="0"/>
-    <cs:effectRef idx="0"/>
-    <cs:fontRef idx="minor">
-      <a:schemeClr val="tx1">
-        <a:lumMod val="65000"/>
-        <a:lumOff val="35000"/>
-      </a:schemeClr>
-    </cs:fontRef>
-    <cs:defRPr sz="900" kern="1200"/>
-  </cs:valueAxis>
-  <cs:wall>
-    <cs:lnRef idx="0"/>
-    <cs:fillRef idx="0"/>
-    <cs:effectRef idx="0"/>
-    <cs:fontRef idx="minor">
-      <a:schemeClr val="tx1"/>
-    </cs:fontRef>
-    <cs:spPr>
-      <a:noFill/>
-      <a:ln>
-        <a:noFill/>
-      </a:ln>
-    </cs:spPr>
-  </cs:wall>
-</cs:chartStyle>
-</file>
-
-<file path=word/charts/style2.xml><?xml version="1.0" encoding="utf-8"?>
-<cs:chartStyle xmlns:cs="http://schemas.microsoft.com/office/drawing/2012/chartStyle" xmlns:a="http://schemas.openxmlformats.org/drawingml/2006/main" id="297">
-  <cs:axisTitle>
-    <cs:lnRef idx="0"/>
-    <cs:fillRef idx="0"/>
-    <cs:effectRef idx="0"/>
-    <cs:fontRef idx="minor">
-      <a:schemeClr val="tx1">
-        <a:lumMod val="65000"/>
-        <a:lumOff val="35000"/>
-      </a:schemeClr>
-    </cs:fontRef>
-    <cs:defRPr sz="1000" kern="1200"/>
-  </cs:axisTitle>
-  <cs:categoryAxis>
-    <cs:lnRef idx="0"/>
-    <cs:fillRef idx="0"/>
-    <cs:effectRef idx="0"/>
-    <cs:fontRef idx="minor">
-      <a:schemeClr val="tx1">
-        <a:lumMod val="65000"/>
-        <a:lumOff val="35000"/>
-      </a:schemeClr>
-    </cs:fontRef>
-    <cs:spPr>
-      <a:ln w="9525" cap="flat" cmpd="sng" algn="ctr">
-        <a:solidFill>
-          <a:schemeClr val="tx1">
-            <a:lumMod val="15000"/>
-            <a:lumOff val="85000"/>
-          </a:schemeClr>
-        </a:solidFill>
-        <a:round/>
-      </a:ln>
-    </cs:spPr>
-    <cs:defRPr sz="900" kern="1200"/>
-  </cs:categoryAxis>
-  <cs:chartArea mods="allowNoFillOverride allowNoLineOverride">
-    <cs:lnRef idx="0"/>
-    <cs:fillRef idx="0"/>
-    <cs:effectRef idx="0"/>
-    <cs:fontRef idx="minor">
-      <a:schemeClr val="tx1"/>
-    </cs:fontRef>
-    <cs:spPr>
-      <a:solidFill>
-        <a:schemeClr val="bg1"/>
-      </a:solidFill>
-      <a:ln w="9525" cap="flat" cmpd="sng" algn="ctr">
-        <a:solidFill>
-          <a:schemeClr val="tx1">
-            <a:lumMod val="15000"/>
-            <a:lumOff val="85000"/>
-          </a:schemeClr>
-        </a:solidFill>
-        <a:round/>
-      </a:ln>
-    </cs:spPr>
-    <cs:defRPr sz="1000" kern="1200"/>
-  </cs:chartArea>
-  <cs:dataLabel>
-    <cs:lnRef idx="0"/>
-    <cs:fillRef idx="0"/>
-    <cs:effectRef idx="0"/>
-    <cs:fontRef idx="minor">
-      <a:schemeClr val="tx1">
-        <a:lumMod val="75000"/>
-        <a:lumOff val="25000"/>
-      </a:schemeClr>
-    </cs:fontRef>
-    <cs:defRPr sz="900" kern="1200"/>
-  </cs:dataLabel>
-  <cs:dataLabelCallout>
-    <cs:lnRef idx="0"/>
-    <cs:fillRef idx="0"/>
-    <cs:effectRef idx="0"/>
-    <cs:fontRef idx="minor">
-      <a:schemeClr val="dk1">
-        <a:lumMod val="65000"/>
-        <a:lumOff val="35000"/>
-      </a:schemeClr>
-    </cs:fontRef>
-    <cs:spPr>
-      <a:solidFill>
-        <a:schemeClr val="lt1"/>
-      </a:solidFill>
-      <a:ln>
-        <a:solidFill>
-          <a:schemeClr val="dk1">
-            <a:lumMod val="25000"/>
-            <a:lumOff val="75000"/>
-          </a:schemeClr>
-        </a:solidFill>
-      </a:ln>
-    </cs:spPr>
-    <cs:defRPr sz="900" kern="1200"/>
-    <cs:bodyPr rot="0" spcFirstLastPara="1" vertOverflow="clip" horzOverflow="clip" vert="horz" wrap="square" lIns="36576" tIns="18288" rIns="36576" bIns="18288" anchor="ctr" anchorCtr="1">
-      <a:spAutoFit/>
-    </cs:bodyPr>
-  </cs:dataLabelCallout>
-  <cs:dataPoint>
-    <cs:lnRef idx="0"/>
-    <cs:fillRef idx="1">
-      <cs:styleClr val="auto"/>
-    </cs:fillRef>
-    <cs:effectRef idx="0"/>
-    <cs:fontRef idx="minor">
-      <a:schemeClr val="tx1"/>
-    </cs:fontRef>
-  </cs:dataPoint>
-  <cs:dataPoint3D>
-    <cs:lnRef idx="0"/>
-    <cs:fillRef idx="1">
-      <cs:styleClr val="auto"/>
-    </cs:fillRef>
-    <cs:effectRef idx="0"/>
-    <cs:fontRef idx="minor">
-      <a:schemeClr val="tx1"/>
-    </cs:fontRef>
-  </cs:dataPoint3D>
-  <cs:dataPointLine>
-    <cs:lnRef idx="0">
-      <cs:styleClr val="auto"/>
-    </cs:lnRef>
-    <cs:fillRef idx="1"/>
-    <cs:effectRef idx="0"/>
-    <cs:fontRef idx="minor">
-      <a:schemeClr val="tx1"/>
-    </cs:fontRef>
-    <cs:spPr>
-      <a:ln w="28575" cap="rnd">
-        <a:solidFill>
-          <a:schemeClr val="phClr"/>
-        </a:solidFill>
-        <a:round/>
-      </a:ln>
-    </cs:spPr>
-  </cs:dataPointLine>
-  <cs:dataPointMarker>
-    <cs:lnRef idx="0">
-      <cs:styleClr val="auto"/>
-    </cs:lnRef>
-    <cs:fillRef idx="1">
-      <cs:styleClr val="auto"/>
-    </cs:fillRef>
-    <cs:effectRef idx="0"/>
-    <cs:fontRef idx="minor">
-      <a:schemeClr val="tx1"/>
-    </cs:fontRef>
-    <cs:spPr>
-      <a:ln w="9525">
-        <a:solidFill>
-          <a:schemeClr val="phClr"/>
-        </a:solidFill>
-      </a:ln>
-    </cs:spPr>
-  </cs:dataPointMarker>
-  <cs:dataPointMarkerLayout symbol="circle" size="5"/>
-  <cs:dataPointWireframe>
-    <cs:lnRef idx="0">
-      <cs:styleClr val="auto"/>
-    </cs:lnRef>
-    <cs:fillRef idx="1"/>
-    <cs:effectRef idx="0"/>
-    <cs:fontRef idx="minor">
-      <a:schemeClr val="tx1"/>
-    </cs:fontRef>
-    <cs:spPr>
-      <a:ln w="9525" cap="rnd">
-        <a:solidFill>
-          <a:schemeClr val="phClr"/>
-        </a:solidFill>
-        <a:round/>
-      </a:ln>
-    </cs:spPr>
-  </cs:dataPointWireframe>
-  <cs:dataTable>
-    <cs:lnRef idx="0"/>
-    <cs:fillRef idx="0"/>
-    <cs:effectRef idx="0"/>
-    <cs:fontRef idx="minor">
-      <a:schemeClr val="tx1">
-        <a:lumMod val="65000"/>
-        <a:lumOff val="35000"/>
-      </a:schemeClr>
-    </cs:fontRef>
-    <cs:spPr>
-      <a:noFill/>
-      <a:ln w="9525" cap="flat" cmpd="sng" algn="ctr">
-        <a:solidFill>
-          <a:schemeClr val="tx1">
-            <a:lumMod val="15000"/>
-            <a:lumOff val="85000"/>
-          </a:schemeClr>
-        </a:solidFill>
-        <a:round/>
-      </a:ln>
-    </cs:spPr>
-    <cs:defRPr sz="900" kern="1200"/>
-  </cs:dataTable>
-  <cs:downBar>
-    <cs:lnRef idx="0"/>
-    <cs:fillRef idx="0"/>
-    <cs:effectRef idx="0"/>
-    <cs:fontRef idx="minor">
       <a:schemeClr val="tx1"/>
     </cs:fontRef>
     <cs:spPr>
@@ -4210,7 +3209,7 @@
 </cs:chartStyle>
 </file>
 
-<file path=word/charts/style3.xml><?xml version="1.0" encoding="utf-8"?>
+<file path=word/charts/style2.xml><?xml version="1.0" encoding="utf-8"?>
 <cs:chartStyle xmlns:cs="http://schemas.microsoft.com/office/drawing/2012/chartStyle" xmlns:a="http://schemas.openxmlformats.org/drawingml/2006/main" id="366">
   <cs:axisTitle>
     <cs:lnRef idx="0"/>
@@ -5541,287 +4540,6 @@
 </a:themeOverride>
 </file>
 
-<file path=word/theme/themeOverride3.xml><?xml version="1.0" encoding="utf-8"?>
-<a:themeOverride xmlns:a="http://schemas.openxmlformats.org/drawingml/2006/main">
-  <a:clrScheme name="Office 2007 - 2010">
-    <a:dk1>
-      <a:sysClr val="windowText" lastClr="000000"/>
-    </a:dk1>
-    <a:lt1>
-      <a:sysClr val="window" lastClr="FFFFFF"/>
-    </a:lt1>
-    <a:dk2>
-      <a:srgbClr val="1F497D"/>
-    </a:dk2>
-    <a:lt2>
-      <a:srgbClr val="EEECE1"/>
-    </a:lt2>
-    <a:accent1>
-      <a:srgbClr val="4F81BD"/>
-    </a:accent1>
-    <a:accent2>
-      <a:srgbClr val="C0504D"/>
-    </a:accent2>
-    <a:accent3>
-      <a:srgbClr val="9BBB59"/>
-    </a:accent3>
-    <a:accent4>
-      <a:srgbClr val="8064A2"/>
-    </a:accent4>
-    <a:accent5>
-      <a:srgbClr val="4BACC6"/>
-    </a:accent5>
-    <a:accent6>
-      <a:srgbClr val="F79646"/>
-    </a:accent6>
-    <a:hlink>
-      <a:srgbClr val="0000FF"/>
-    </a:hlink>
-    <a:folHlink>
-      <a:srgbClr val="800080"/>
-    </a:folHlink>
-  </a:clrScheme>
-  <a:fontScheme name="Office 2007 - 2010">
-    <a:majorFont>
-      <a:latin typeface="Cambria"/>
-      <a:ea typeface=""/>
-      <a:cs typeface=""/>
-      <a:font script="Jpan" typeface="ＭＳ Ｐゴシック"/>
-      <a:font script="Hang" typeface="맑은 고딕"/>
-      <a:font script="Hans" typeface="宋体"/>
-      <a:font script="Hant" typeface="新細明體"/>
-      <a:font script="Arab" typeface="Times New Roman"/>
-      <a:font script="Hebr" typeface="Times New Roman"/>
-      <a:font script="Thai" typeface="Tahoma"/>
-      <a:font script="Ethi" typeface="Nyala"/>
-      <a:font script="Beng" typeface="Vrinda"/>
-      <a:font script="Gujr" typeface="Shruti"/>
-      <a:font script="Khmr" typeface="MoolBoran"/>
-      <a:font script="Knda" typeface="Tunga"/>
-      <a:font script="Guru" typeface="Raavi"/>
-      <a:font script="Cans" typeface="Euphemia"/>
-      <a:font script="Cher" typeface="Plantagenet Cherokee"/>
-      <a:font script="Yiii" typeface="Microsoft Yi Baiti"/>
-      <a:font script="Tibt" typeface="Microsoft Himalaya"/>
-      <a:font script="Thaa" typeface="MV Boli"/>
-      <a:font script="Deva" typeface="Mangal"/>
-      <a:font script="Telu" typeface="Gautami"/>
-      <a:font script="Taml" typeface="Latha"/>
-      <a:font script="Syrc" typeface="Estrangelo Edessa"/>
-      <a:font script="Orya" typeface="Kalinga"/>
-      <a:font script="Mlym" typeface="Kartika"/>
-      <a:font script="Laoo" typeface="DokChampa"/>
-      <a:font script="Sinh" typeface="Iskoola Pota"/>
-      <a:font script="Mong" typeface="Mongolian Baiti"/>
-      <a:font script="Viet" typeface="Times New Roman"/>
-      <a:font script="Uigh" typeface="Microsoft Uighur"/>
-      <a:font script="Geor" typeface="Sylfaen"/>
-    </a:majorFont>
-    <a:minorFont>
-      <a:latin typeface="Calibri"/>
-      <a:ea typeface=""/>
-      <a:cs typeface=""/>
-      <a:font script="Jpan" typeface="ＭＳ Ｐゴシック"/>
-      <a:font script="Hang" typeface="맑은 고딕"/>
-      <a:font script="Hans" typeface="宋体"/>
-      <a:font script="Hant" typeface="新細明體"/>
-      <a:font script="Arab" typeface="Arial"/>
-      <a:font script="Hebr" typeface="Arial"/>
-      <a:font script="Thai" typeface="Tahoma"/>
-      <a:font script="Ethi" typeface="Nyala"/>
-      <a:font script="Beng" typeface="Vrinda"/>
-      <a:font script="Gujr" typeface="Shruti"/>
-      <a:font script="Khmr" typeface="DaunPenh"/>
-      <a:font script="Knda" typeface="Tunga"/>
-      <a:font script="Guru" typeface="Raavi"/>
-      <a:font script="Cans" typeface="Euphemia"/>
-      <a:font script="Cher" typeface="Plantagenet Cherokee"/>
-      <a:font script="Yiii" typeface="Microsoft Yi Baiti"/>
-      <a:font script="Tibt" typeface="Microsoft Himalaya"/>
-      <a:font script="Thaa" typeface="MV Boli"/>
-      <a:font script="Deva" typeface="Mangal"/>
-      <a:font script="Telu" typeface="Gautami"/>
-      <a:font script="Taml" typeface="Latha"/>
-      <a:font script="Syrc" typeface="Estrangelo Edessa"/>
-      <a:font script="Orya" typeface="Kalinga"/>
-      <a:font script="Mlym" typeface="Kartika"/>
-      <a:font script="Laoo" typeface="DokChampa"/>
-      <a:font script="Sinh" typeface="Iskoola Pota"/>
-      <a:font script="Mong" typeface="Mongolian Baiti"/>
-      <a:font script="Viet" typeface="Arial"/>
-      <a:font script="Uigh" typeface="Microsoft Uighur"/>
-      <a:font script="Geor" typeface="Sylfaen"/>
-    </a:minorFont>
-  </a:fontScheme>
-  <a:fmtScheme name="Office 2007 - 2010">
-    <a:fillStyleLst>
-      <a:solidFill>
-        <a:schemeClr val="phClr"/>
-      </a:solidFill>
-      <a:gradFill rotWithShape="1">
-        <a:gsLst>
-          <a:gs pos="0">
-            <a:schemeClr val="phClr">
-              <a:tint val="50000"/>
-              <a:satMod val="300000"/>
-            </a:schemeClr>
-          </a:gs>
-          <a:gs pos="35000">
-            <a:schemeClr val="phClr">
-              <a:tint val="37000"/>
-              <a:satMod val="300000"/>
-            </a:schemeClr>
-          </a:gs>
-          <a:gs pos="100000">
-            <a:schemeClr val="phClr">
-              <a:tint val="15000"/>
-              <a:satMod val="350000"/>
-            </a:schemeClr>
-          </a:gs>
-        </a:gsLst>
-        <a:lin ang="16200000" scaled="1"/>
-      </a:gradFill>
-      <a:gradFill rotWithShape="1">
-        <a:gsLst>
-          <a:gs pos="0">
-            <a:schemeClr val="phClr">
-              <a:shade val="51000"/>
-              <a:satMod val="130000"/>
-            </a:schemeClr>
-          </a:gs>
-          <a:gs pos="80000">
-            <a:schemeClr val="phClr">
-              <a:shade val="93000"/>
-              <a:satMod val="130000"/>
-            </a:schemeClr>
-          </a:gs>
-          <a:gs pos="100000">
-            <a:schemeClr val="phClr">
-              <a:shade val="94000"/>
-              <a:satMod val="135000"/>
-            </a:schemeClr>
-          </a:gs>
-        </a:gsLst>
-        <a:lin ang="16200000" scaled="0"/>
-      </a:gradFill>
-    </a:fillStyleLst>
-    <a:lnStyleLst>
-      <a:ln w="9525" cap="flat" cmpd="sng" algn="ctr">
-        <a:solidFill>
-          <a:schemeClr val="phClr">
-            <a:shade val="95000"/>
-            <a:satMod val="105000"/>
-          </a:schemeClr>
-        </a:solidFill>
-        <a:prstDash val="solid"/>
-      </a:ln>
-      <a:ln w="25400" cap="flat" cmpd="sng" algn="ctr">
-        <a:solidFill>
-          <a:schemeClr val="phClr"/>
-        </a:solidFill>
-        <a:prstDash val="solid"/>
-      </a:ln>
-      <a:ln w="38100" cap="flat" cmpd="sng" algn="ctr">
-        <a:solidFill>
-          <a:schemeClr val="phClr"/>
-        </a:solidFill>
-        <a:prstDash val="solid"/>
-      </a:ln>
-    </a:lnStyleLst>
-    <a:effectStyleLst>
-      <a:effectStyle>
-        <a:effectLst>
-          <a:outerShdw blurRad="40000" dist="20000" dir="5400000" rotWithShape="0">
-            <a:srgbClr val="000000">
-              <a:alpha val="38000"/>
-            </a:srgbClr>
-          </a:outerShdw>
-        </a:effectLst>
-      </a:effectStyle>
-      <a:effectStyle>
-        <a:effectLst>
-          <a:outerShdw blurRad="40000" dist="23000" dir="5400000" rotWithShape="0">
-            <a:srgbClr val="000000">
-              <a:alpha val="35000"/>
-            </a:srgbClr>
-          </a:outerShdw>
-        </a:effectLst>
-      </a:effectStyle>
-      <a:effectStyle>
-        <a:effectLst>
-          <a:outerShdw blurRad="40000" dist="23000" dir="5400000" rotWithShape="0">
-            <a:srgbClr val="000000">
-              <a:alpha val="35000"/>
-            </a:srgbClr>
-          </a:outerShdw>
-        </a:effectLst>
-        <a:scene3d>
-          <a:camera prst="orthographicFront">
-            <a:rot lat="0" lon="0" rev="0"/>
-          </a:camera>
-          <a:lightRig rig="threePt" dir="t">
-            <a:rot lat="0" lon="0" rev="1200000"/>
-          </a:lightRig>
-        </a:scene3d>
-        <a:sp3d>
-          <a:bevelT w="63500" h="25400"/>
-        </a:sp3d>
-      </a:effectStyle>
-    </a:effectStyleLst>
-    <a:bgFillStyleLst>
-      <a:solidFill>
-        <a:schemeClr val="phClr"/>
-      </a:solidFill>
-      <a:gradFill rotWithShape="1">
-        <a:gsLst>
-          <a:gs pos="0">
-            <a:schemeClr val="phClr">
-              <a:tint val="40000"/>
-              <a:satMod val="350000"/>
-            </a:schemeClr>
-          </a:gs>
-          <a:gs pos="40000">
-            <a:schemeClr val="phClr">
-              <a:tint val="45000"/>
-              <a:shade val="99000"/>
-              <a:satMod val="350000"/>
-            </a:schemeClr>
-          </a:gs>
-          <a:gs pos="100000">
-            <a:schemeClr val="phClr">
-              <a:shade val="20000"/>
-              <a:satMod val="255000"/>
-            </a:schemeClr>
-          </a:gs>
-        </a:gsLst>
-        <a:path path="circle">
-          <a:fillToRect l="50000" t="-80000" r="50000" b="180000"/>
-        </a:path>
-      </a:gradFill>
-      <a:gradFill rotWithShape="1">
-        <a:gsLst>
-          <a:gs pos="0">
-            <a:schemeClr val="phClr">
-              <a:tint val="80000"/>
-              <a:satMod val="300000"/>
-            </a:schemeClr>
-          </a:gs>
-          <a:gs pos="100000">
-            <a:schemeClr val="phClr">
-              <a:shade val="30000"/>
-              <a:satMod val="200000"/>
-            </a:schemeClr>
-          </a:gs>
-        </a:gsLst>
-        <a:path path="circle">
-          <a:fillToRect l="50000" t="50000" r="50000" b="50000"/>
-        </a:path>
-      </a:gradFill>
-    </a:bgFillStyleLst>
-  </a:fmtScheme>
-</a:themeOverride>
-</file>
-
 <file path=customXml/item1.xml><?xml version="1.0" encoding="utf-8"?>
 <p:properties xmlns:p="http://schemas.microsoft.com/office/2006/metadata/properties" xmlns:xsi="http://www.w3.org/2001/XMLSchema-instance" xmlns:pc="http://schemas.microsoft.com/office/infopath/2007/PartnerControls">
   <documentManagement>

</xml_diff>

<commit_message>
Dept report: font size
</commit_message>
<xml_diff>
--- a/documentation/example_dept_report/Test Risk Report.docx
+++ b/documentation/example_dept_report/Test Risk Report.docx
@@ -64,76 +64,65 @@
     <w:p>
       <w:pPr>
         <w:rPr>
-          <w:sz w:val="24"/>
           <w:szCs w:val="24"/>
         </w:rPr>
       </w:pPr>
       <w:r>
         <w:rPr>
-          <w:sz w:val="24"/>
           <w:szCs w:val="24"/>
         </w:rPr>
         <w:t xml:space="preserve">This report summarizes </w:t>
       </w:r>
       <w:r>
         <w:rPr>
-          <w:sz w:val="24"/>
           <w:szCs w:val="24"/>
         </w:rPr>
         <w:t xml:space="preserve">the </w:t>
       </w:r>
       <w:r>
         <w:rPr>
-          <w:sz w:val="24"/>
           <w:szCs w:val="24"/>
         </w:rPr>
         <w:t>t</w:t>
       </w:r>
       <w:r>
         <w:rPr>
-          <w:sz w:val="24"/>
           <w:szCs w:val="24"/>
         </w:rPr>
         <w:t xml:space="preserve">est </w:t>
       </w:r>
       <w:r>
         <w:rPr>
-          <w:sz w:val="24"/>
           <w:szCs w:val="24"/>
         </w:rPr>
         <w:t xml:space="preserve">group holdings in </w:t>
       </w:r>
       <w:r>
         <w:rPr>
-          <w:sz w:val="24"/>
           <w:szCs w:val="24"/>
         </w:rPr>
         <w:t>ARCHive as of 2023-1</w:t>
       </w:r>
       <w:r>
         <w:rPr>
-          <w:sz w:val="24"/>
           <w:szCs w:val="24"/>
         </w:rPr>
         <w:t>1</w:t>
       </w:r>
       <w:r>
         <w:rPr>
-          <w:sz w:val="24"/>
           <w:szCs w:val="24"/>
         </w:rPr>
         <w:t>-</w:t>
       </w:r>
       <w:r>
         <w:rPr>
-          <w:sz w:val="24"/>
           <w:szCs w:val="24"/>
         </w:rPr>
         <w:t>03</w:t>
       </w:r>
       <w:r>
         <w:rPr>
-          <w:sz w:val="24"/>
           <w:szCs w:val="24"/>
         </w:rPr>
         <w:t>.</w:t>
@@ -147,20 +136,17 @@
           <w:numId w:val="1"/>
         </w:numPr>
         <w:rPr>
-          <w:sz w:val="24"/>
           <w:szCs w:val="24"/>
         </w:rPr>
       </w:pPr>
       <w:r>
         <w:rPr>
-          <w:sz w:val="24"/>
           <w:szCs w:val="24"/>
         </w:rPr>
         <w:t>3</w:t>
       </w:r>
       <w:r>
         <w:rPr>
-          <w:sz w:val="24"/>
           <w:szCs w:val="24"/>
         </w:rPr>
         <w:t xml:space="preserve"> collections</w:t>
@@ -174,27 +160,23 @@
           <w:numId w:val="1"/>
         </w:numPr>
         <w:rPr>
-          <w:sz w:val="24"/>
           <w:szCs w:val="24"/>
         </w:rPr>
       </w:pPr>
       <w:r>
         <w:rPr>
-          <w:sz w:val="24"/>
           <w:szCs w:val="24"/>
         </w:rPr>
         <w:t>15</w:t>
       </w:r>
       <w:r>
         <w:rPr>
-          <w:sz w:val="24"/>
           <w:szCs w:val="24"/>
         </w:rPr>
         <w:t xml:space="preserve"> AI</w:t>
       </w:r>
       <w:r>
         <w:rPr>
-          <w:sz w:val="24"/>
           <w:szCs w:val="24"/>
         </w:rPr>
         <w:t>Ps</w:t>
@@ -208,76 +190,65 @@
           <w:numId w:val="1"/>
         </w:numPr>
         <w:rPr>
-          <w:sz w:val="24"/>
           <w:szCs w:val="24"/>
         </w:rPr>
       </w:pPr>
       <w:r>
         <w:rPr>
-          <w:sz w:val="24"/>
           <w:szCs w:val="24"/>
         </w:rPr>
         <w:t>1</w:t>
       </w:r>
       <w:r>
         <w:rPr>
-          <w:sz w:val="24"/>
           <w:szCs w:val="24"/>
         </w:rPr>
         <w:t>7</w:t>
       </w:r>
       <w:r>
         <w:rPr>
-          <w:sz w:val="24"/>
           <w:szCs w:val="24"/>
         </w:rPr>
         <w:t xml:space="preserve"> versions of </w:t>
       </w:r>
       <w:r>
         <w:rPr>
-          <w:sz w:val="24"/>
           <w:szCs w:val="24"/>
         </w:rPr>
         <w:t>9</w:t>
       </w:r>
       <w:r>
         <w:rPr>
-          <w:sz w:val="24"/>
           <w:szCs w:val="24"/>
         </w:rPr>
         <w:t xml:space="preserve"> formats</w:t>
       </w:r>
       <w:r>
         <w:rPr>
-          <w:sz w:val="24"/>
           <w:szCs w:val="24"/>
         </w:rPr>
         <w:t xml:space="preserve"> (each format </w:t>
       </w:r>
       <w:r>
         <w:rPr>
-          <w:sz w:val="24"/>
           <w:szCs w:val="24"/>
         </w:rPr>
         <w:t xml:space="preserve">has </w:t>
       </w:r>
       <w:r>
         <w:rPr>
-          <w:sz w:val="24"/>
           <w:szCs w:val="24"/>
         </w:rPr>
         <w:t>1-</w:t>
       </w:r>
       <w:r>
         <w:rPr>
-          <w:sz w:val="24"/>
           <w:szCs w:val="24"/>
         </w:rPr>
         <w:t>4</w:t>
       </w:r>
       <w:r>
         <w:rPr>
-          <w:sz w:val="24"/>
           <w:szCs w:val="24"/>
         </w:rPr>
         <w:t xml:space="preserve"> versions)</w:t>
@@ -286,13 +257,11 @@
     <w:p>
       <w:pPr>
         <w:rPr>
-          <w:sz w:val="24"/>
           <w:szCs w:val="24"/>
         </w:rPr>
       </w:pPr>
       <w:r>
         <w:rPr>
-          <w:sz w:val="24"/>
           <w:szCs w:val="24"/>
         </w:rPr>
         <w:t>For the rest of the report, “format” refers to the specific version of each format.</w:t>
@@ -332,62 +301,53 @@
         <w:rPr>
           <w:b/>
           <w:bCs/>
-          <w:sz w:val="24"/>
           <w:szCs w:val="24"/>
         </w:rPr>
       </w:pPr>
       <w:r>
         <w:rPr>
-          <w:sz w:val="24"/>
           <w:szCs w:val="24"/>
         </w:rPr>
         <w:t>The p</w:t>
       </w:r>
       <w:r>
         <w:rPr>
-          <w:sz w:val="24"/>
           <w:szCs w:val="24"/>
         </w:rPr>
         <w:t>ercentage of format</w:t>
       </w:r>
       <w:r>
         <w:rPr>
-          <w:sz w:val="24"/>
           <w:szCs w:val="24"/>
         </w:rPr>
         <w:t>s</w:t>
       </w:r>
       <w:r>
         <w:rPr>
-          <w:sz w:val="24"/>
           <w:szCs w:val="24"/>
         </w:rPr>
         <w:t xml:space="preserve"> at each </w:t>
       </w:r>
       <w:r>
         <w:rPr>
-          <w:sz w:val="24"/>
           <w:szCs w:val="24"/>
         </w:rPr>
         <w:t xml:space="preserve">NARA </w:t>
       </w:r>
       <w:r>
         <w:rPr>
-          <w:sz w:val="24"/>
           <w:szCs w:val="24"/>
         </w:rPr>
         <w:t>risk</w:t>
       </w:r>
       <w:r>
         <w:rPr>
-          <w:sz w:val="24"/>
           <w:szCs w:val="24"/>
         </w:rPr>
         <w:t xml:space="preserve"> level for the entire group</w:t>
       </w:r>
       <w:r>
         <w:rPr>
-          <w:sz w:val="24"/>
           <w:szCs w:val="24"/>
         </w:rPr>
         <w:t>.</w:t>
@@ -404,8 +364,8 @@
           <w:noProof/>
         </w:rPr>
         <w:drawing>
-          <wp:inline distT="0" distB="0" distL="0" distR="0" wp14:anchorId="71BD4C1C" wp14:editId="025A0998">
-            <wp:extent cx="1873221" cy="2019300"/>
+          <wp:inline distT="0" distB="0" distL="0" distR="0" wp14:anchorId="71BD4C1C" wp14:editId="569148E2">
+            <wp:extent cx="1990444" cy="2038350"/>
             <wp:effectExtent l="0" t="0" r="0" b="0"/>
             <wp:docPr id="3" name="Picture 3" descr="C:\Users\Adriane Hanson\AppData\Local\Microsoft\Windows\INetCache\Content.MSO\8DCBF8EA.tmp"/>
             <wp:cNvGraphicFramePr>
@@ -420,7 +380,7 @@
                       <a:picLocks noChangeAspect="1" noChangeArrowheads="1"/>
                     </pic:cNvPicPr>
                   </pic:nvPicPr>
-                  <pic:blipFill>
+                  <pic:blipFill rotWithShape="1">
                     <a:blip r:embed="rId10">
                       <a:extLst>
                         <a:ext uri="{28A0092B-C50C-407E-A947-70E740481C1C}">
@@ -428,15 +388,13 @@
                         </a:ext>
                       </a:extLst>
                     </a:blip>
-                    <a:srcRect/>
-                    <a:stretch>
-                      <a:fillRect/>
-                    </a:stretch>
+                    <a:srcRect b="5001"/>
+                    <a:stretch/>
                   </pic:blipFill>
                   <pic:spPr bwMode="auto">
                     <a:xfrm>
                       <a:off x="0" y="0"/>
-                      <a:ext cx="1973332" cy="2127218"/>
+                      <a:ext cx="2104678" cy="2155333"/>
                     </a:xfrm>
                     <a:prstGeom prst="rect">
                       <a:avLst/>
@@ -445,6 +403,11 @@
                     <a:ln>
                       <a:noFill/>
                     </a:ln>
+                    <a:extLst>
+                      <a:ext uri="{53640926-AAD7-44D8-BBD7-CCE9431645EC}">
+                        <a14:shadowObscured xmlns:a14="http://schemas.microsoft.com/office/drawing/2010/main"/>
+                      </a:ext>
+                    </a:extLst>
                   </pic:spPr>
                 </pic:pic>
               </a:graphicData>
@@ -507,62 +470,53 @@
     <w:p>
       <w:pPr>
         <w:rPr>
-          <w:sz w:val="24"/>
           <w:szCs w:val="24"/>
         </w:rPr>
       </w:pPr>
       <w:r>
         <w:rPr>
-          <w:sz w:val="24"/>
           <w:szCs w:val="24"/>
         </w:rPr>
         <w:t xml:space="preserve">The </w:t>
       </w:r>
       <w:r>
         <w:rPr>
-          <w:sz w:val="24"/>
           <w:szCs w:val="24"/>
         </w:rPr>
         <w:t>percentage</w:t>
       </w:r>
       <w:r>
         <w:rPr>
-          <w:sz w:val="24"/>
           <w:szCs w:val="24"/>
         </w:rPr>
         <w:t xml:space="preserve"> </w:t>
       </w:r>
       <w:r>
         <w:rPr>
-          <w:sz w:val="24"/>
           <w:szCs w:val="24"/>
         </w:rPr>
         <w:t xml:space="preserve">of formats at each </w:t>
       </w:r>
       <w:r>
         <w:rPr>
-          <w:sz w:val="24"/>
           <w:szCs w:val="24"/>
         </w:rPr>
         <w:t xml:space="preserve">NARA </w:t>
       </w:r>
       <w:r>
         <w:rPr>
-          <w:sz w:val="24"/>
           <w:szCs w:val="24"/>
         </w:rPr>
         <w:t xml:space="preserve">risk level from the </w:t>
       </w:r>
       <w:r>
         <w:rPr>
-          <w:sz w:val="24"/>
           <w:szCs w:val="24"/>
         </w:rPr>
         <w:t>2019 and 2023 analyses</w:t>
       </w:r>
       <w:r>
         <w:rPr>
-          <w:sz w:val="24"/>
           <w:szCs w:val="24"/>
         </w:rPr>
         <w:t xml:space="preserve">. </w:t>
@@ -580,9 +534,9 @@
           <w:noProof/>
         </w:rPr>
         <w:drawing>
-          <wp:inline distT="0" distB="0" distL="0" distR="0" wp14:anchorId="49F500A6" wp14:editId="6C597310">
-            <wp:extent cx="3095625" cy="1637320"/>
-            <wp:effectExtent l="0" t="0" r="0" b="1270"/>
+          <wp:inline distT="0" distB="0" distL="0" distR="0" wp14:anchorId="49F500A6" wp14:editId="7646B7DE">
+            <wp:extent cx="3205531" cy="1695450"/>
+            <wp:effectExtent l="0" t="0" r="0" b="0"/>
             <wp:docPr id="4" name="Picture 4" descr="C:\Users\Adriane Hanson\AppData\Local\Microsoft\Windows\INetCache\Content.MSO\6264D088.tmp"/>
             <wp:cNvGraphicFramePr>
               <a:graphicFrameLocks xmlns:a="http://schemas.openxmlformats.org/drawingml/2006/main" noChangeAspect="1"/>
@@ -612,7 +566,7 @@
                   <pic:spPr bwMode="auto">
                     <a:xfrm>
                       <a:off x="0" y="0"/>
-                      <a:ext cx="3151357" cy="1666797"/>
+                      <a:ext cx="3267069" cy="1727998"/>
                     </a:xfrm>
                     <a:prstGeom prst="rect">
                       <a:avLst/>
@@ -640,13 +594,11 @@
     <w:p>
       <w:pPr>
         <w:rPr>
-          <w:sz w:val="24"/>
           <w:szCs w:val="24"/>
         </w:rPr>
       </w:pPr>
       <w:r>
         <w:rPr>
-          <w:sz w:val="24"/>
           <w:szCs w:val="24"/>
         </w:rPr>
         <w:lastRenderedPageBreak/>
@@ -654,35 +606,30 @@
       </w:r>
       <w:r>
         <w:rPr>
-          <w:sz w:val="24"/>
           <w:szCs w:val="24"/>
         </w:rPr>
         <w:t xml:space="preserve"> </w:t>
       </w:r>
       <w:r>
         <w:rPr>
-          <w:sz w:val="24"/>
           <w:szCs w:val="24"/>
         </w:rPr>
         <w:t xml:space="preserve">new </w:t>
       </w:r>
       <w:r>
         <w:rPr>
-          <w:sz w:val="24"/>
           <w:szCs w:val="24"/>
         </w:rPr>
         <w:t xml:space="preserve">format </w:t>
       </w:r>
       <w:r>
         <w:rPr>
-          <w:sz w:val="24"/>
           <w:szCs w:val="24"/>
         </w:rPr>
         <w:t>since the 2019 analysis: Office Open XML Document 2007 onwards</w:t>
       </w:r>
       <w:r>
         <w:rPr>
-          <w:sz w:val="24"/>
           <w:szCs w:val="24"/>
         </w:rPr>
         <w:t>.</w:t>
@@ -691,71 +638,23 @@
     <w:p>
       <w:pPr>
         <w:rPr>
-          <w:sz w:val="24"/>
           <w:szCs w:val="24"/>
         </w:rPr>
       </w:pPr>
       <w:r>
         <w:rPr>
-          <w:sz w:val="24"/>
-          <w:szCs w:val="24"/>
-        </w:rPr>
-        <w:t>M</w:t>
-      </w:r>
-      <w:r>
-        <w:rPr>
-          <w:sz w:val="24"/>
-          <w:szCs w:val="24"/>
-        </w:rPr>
-        <w:t>acromedia Flash Data</w:t>
-      </w:r>
-      <w:r>
-        <w:rPr>
-          <w:sz w:val="24"/>
-          <w:szCs w:val="24"/>
-        </w:rPr>
-        <w:t xml:space="preserve"> (</w:t>
-      </w:r>
-      <w:r>
-        <w:rPr>
-          <w:sz w:val="24"/>
-          <w:szCs w:val="24"/>
-        </w:rPr>
-        <w:t>version</w:t>
-      </w:r>
-      <w:r>
-        <w:rPr>
-          <w:sz w:val="24"/>
-          <w:szCs w:val="24"/>
-        </w:rPr>
-        <w:t>s</w:t>
-      </w:r>
-      <w:r>
-        <w:rPr>
-          <w:sz w:val="24"/>
-          <w:szCs w:val="24"/>
-        </w:rPr>
-        <w:t xml:space="preserve"> 5-7</w:t>
-      </w:r>
-      <w:r>
-        <w:rPr>
-          <w:sz w:val="24"/>
-          <w:szCs w:val="24"/>
-        </w:rPr>
-        <w:t xml:space="preserve">) and PDF/A version 1a </w:t>
-      </w:r>
-      <w:r>
-        <w:rPr>
-          <w:sz w:val="24"/>
+          <w:szCs w:val="24"/>
+        </w:rPr>
+        <w:t xml:space="preserve">Macromedia Flash Data (versions 5-7) and PDF/A version 1a </w:t>
+      </w:r>
+      <w:r>
+        <w:rPr>
           <w:szCs w:val="24"/>
         </w:rPr>
         <w:t xml:space="preserve">all </w:t>
       </w:r>
-      <w:bookmarkStart w:id="0" w:name="_GoBack"/>
-      <w:bookmarkEnd w:id="0"/>
-      <w:r>
-        <w:rPr>
-          <w:sz w:val="24"/>
+      <w:r>
+        <w:rPr>
           <w:szCs w:val="24"/>
         </w:rPr>
         <w:t>increased to moderate risk.</w:t>
@@ -837,6 +736,7 @@
       </w:r>
     </w:p>
     <w:p>
+      <w:bookmarkStart w:id="0" w:name="_GoBack"/>
       <w:r>
         <w:rPr>
           <w:noProof/>
@@ -861,6 +761,7 @@
           </wp:inline>
         </w:drawing>
       </w:r>
+      <w:bookmarkEnd w:id="0"/>
     </w:p>
     <w:p>
       <w:pPr>

</xml_diff>

<commit_message>
Dept report: Risk by Collection chart formating
</commit_message>
<xml_diff>
--- a/documentation/example_dept_report/Test Risk Report.docx
+++ b/documentation/example_dept_report/Test Risk Report.docx
@@ -742,26 +742,63 @@
           <w:noProof/>
         </w:rPr>
         <w:drawing>
-          <wp:inline distT="0" distB="0" distL="0" distR="0" wp14:anchorId="16624233" wp14:editId="7187ED56">
-            <wp:extent cx="4305300" cy="2413000"/>
-            <wp:effectExtent l="0" t="0" r="0" b="6350"/>
-            <wp:docPr id="12536169" name="Chart 1">
-              <a:extLst xmlns:a="http://schemas.openxmlformats.org/drawingml/2006/main">
-                <a:ext uri="{FF2B5EF4-FFF2-40B4-BE49-F238E27FC236}">
-                  <a16:creationId xmlns:a16="http://schemas.microsoft.com/office/drawing/2014/main" id="{12B59F9F-D184-7F35-5238-FFCB874D7B3E}"/>
-                </a:ext>
-              </a:extLst>
-            </wp:docPr>
-            <wp:cNvGraphicFramePr/>
+          <wp:inline distT="0" distB="0" distL="0" distR="0" wp14:anchorId="14C7D60B" wp14:editId="28E37894">
+            <wp:extent cx="3804727" cy="2286000"/>
+            <wp:effectExtent l="0" t="0" r="5715" b="0"/>
+            <wp:docPr id="5" name="Picture 5" descr="C:\Users\Adriane Hanson\AppData\Local\Microsoft\Windows\INetCache\Content.MSO\557EFD6.tmp"/>
+            <wp:cNvGraphicFramePr>
+              <a:graphicFrameLocks xmlns:a="http://schemas.openxmlformats.org/drawingml/2006/main" noChangeAspect="1"/>
+            </wp:cNvGraphicFramePr>
             <a:graphic xmlns:a="http://schemas.openxmlformats.org/drawingml/2006/main">
-              <a:graphicData uri="http://schemas.openxmlformats.org/drawingml/2006/chart">
-                <c:chart xmlns:c="http://schemas.openxmlformats.org/drawingml/2006/chart" xmlns:r="http://schemas.openxmlformats.org/officeDocument/2006/relationships" r:id="rId12"/>
+              <a:graphicData uri="http://schemas.openxmlformats.org/drawingml/2006/picture">
+                <pic:pic xmlns:pic="http://schemas.openxmlformats.org/drawingml/2006/picture">
+                  <pic:nvPicPr>
+                    <pic:cNvPr id="0" name="Picture 7" descr="C:\Users\Adriane Hanson\AppData\Local\Microsoft\Windows\INetCache\Content.MSO\557EFD6.tmp"/>
+                    <pic:cNvPicPr>
+                      <a:picLocks noChangeAspect="1" noChangeArrowheads="1"/>
+                    </pic:cNvPicPr>
+                  </pic:nvPicPr>
+                  <pic:blipFill>
+                    <a:blip r:embed="rId12">
+                      <a:extLst>
+                        <a:ext uri="{28A0092B-C50C-407E-A947-70E740481C1C}">
+                          <a14:useLocalDpi xmlns:a14="http://schemas.microsoft.com/office/drawing/2010/main" val="0"/>
+                        </a:ext>
+                      </a:extLst>
+                    </a:blip>
+                    <a:srcRect/>
+                    <a:stretch>
+                      <a:fillRect/>
+                    </a:stretch>
+                  </pic:blipFill>
+                  <pic:spPr bwMode="auto">
+                    <a:xfrm>
+                      <a:off x="0" y="0"/>
+                      <a:ext cx="3842365" cy="2308614"/>
+                    </a:xfrm>
+                    <a:prstGeom prst="rect">
+                      <a:avLst/>
+                    </a:prstGeom>
+                    <a:noFill/>
+                    <a:ln>
+                      <a:noFill/>
+                    </a:ln>
+                  </pic:spPr>
+                </pic:pic>
               </a:graphicData>
             </a:graphic>
           </wp:inline>
         </w:drawing>
       </w:r>
       <w:bookmarkEnd w:id="0"/>
+      <w:r>
+        <w:rPr>
+          <w:rFonts w:ascii="Calibri" w:hAnsi="Calibri" w:cs="Calibri"/>
+          <w:color w:val="000000"/>
+          <w:shd w:val="clear" w:color="auto" w:fill="FFFFFF"/>
+        </w:rPr>
+        <w:br/>
+      </w:r>
     </w:p>
     <w:p>
       <w:pPr>
@@ -1867,553 +1904,6 @@
 </w:styles>
 </file>
 
-<file path=word/charts/chart1.xml><?xml version="1.0" encoding="utf-8"?>
-<c:chartSpace xmlns:c="http://schemas.openxmlformats.org/drawingml/2006/chart" xmlns:a="http://schemas.openxmlformats.org/drawingml/2006/main" xmlns:r="http://schemas.openxmlformats.org/officeDocument/2006/relationships" xmlns:c16r2="http://schemas.microsoft.com/office/drawing/2015/06/chart">
-  <c:date1904 val="0"/>
-  <c:lang val="en-US"/>
-  <c:roundedCorners val="0"/>
-  <mc:AlternateContent xmlns:mc="http://schemas.openxmlformats.org/markup-compatibility/2006">
-    <mc:Choice xmlns:c14="http://schemas.microsoft.com/office/drawing/2007/8/2/chart" Requires="c14">
-      <c14:style val="102"/>
-    </mc:Choice>
-    <mc:Fallback>
-      <c:style val="2"/>
-    </mc:Fallback>
-  </mc:AlternateContent>
-  <c:clrMapOvr bg1="lt1" tx1="dk1" bg2="lt2" tx2="dk2" accent1="accent1" accent2="accent2" accent3="accent3" accent4="accent4" accent5="accent5" accent6="accent6" hlink="hlink" folHlink="folHlink"/>
-  <c:chart>
-    <c:title>
-      <c:tx>
-        <c:rich>
-          <a:bodyPr rot="0" spcFirstLastPara="1" vertOverflow="ellipsis" vert="horz" wrap="square" anchor="ctr" anchorCtr="1"/>
-          <a:lstStyle/>
-          <a:p>
-            <a:pPr>
-              <a:defRPr sz="1400" b="0" i="0" u="none" strike="noStrike" kern="1200" spc="0" baseline="0">
-                <a:solidFill>
-                  <a:schemeClr val="tx1">
-                    <a:lumMod val="65000"/>
-                    <a:lumOff val="35000"/>
-                  </a:schemeClr>
-                </a:solidFill>
-                <a:latin typeface="+mn-lt"/>
-                <a:ea typeface="+mn-ea"/>
-                <a:cs typeface="+mn-cs"/>
-              </a:defRPr>
-            </a:pPr>
-            <a:r>
-              <a:rPr lang="en-US"/>
-              <a:t>Risk by Collection</a:t>
-            </a:r>
-          </a:p>
-        </c:rich>
-      </c:tx>
-      <c:layout>
-        <c:manualLayout>
-          <c:xMode val="edge"/>
-          <c:yMode val="edge"/>
-          <c:x val="0.40949300087489071"/>
-          <c:y val="1.8518518518518517E-2"/>
-        </c:manualLayout>
-      </c:layout>
-      <c:overlay val="0"/>
-      <c:spPr>
-        <a:noFill/>
-        <a:ln>
-          <a:noFill/>
-        </a:ln>
-        <a:effectLst/>
-      </c:spPr>
-      <c:txPr>
-        <a:bodyPr rot="0" spcFirstLastPara="1" vertOverflow="ellipsis" vert="horz" wrap="square" anchor="ctr" anchorCtr="1"/>
-        <a:lstStyle/>
-        <a:p>
-          <a:pPr>
-            <a:defRPr sz="1400" b="0" i="0" u="none" strike="noStrike" kern="1200" spc="0" baseline="0">
-              <a:solidFill>
-                <a:schemeClr val="tx1">
-                  <a:lumMod val="65000"/>
-                  <a:lumOff val="35000"/>
-                </a:schemeClr>
-              </a:solidFill>
-              <a:latin typeface="+mn-lt"/>
-              <a:ea typeface="+mn-ea"/>
-              <a:cs typeface="+mn-cs"/>
-            </a:defRPr>
-          </a:pPr>
-          <a:endParaRPr lang="en-US"/>
-        </a:p>
-      </c:txPr>
-    </c:title>
-    <c:autoTitleDeleted val="0"/>
-    <c:plotArea>
-      <c:layout/>
-      <c:barChart>
-        <c:barDir val="col"/>
-        <c:grouping val="percentStacked"/>
-        <c:varyColors val="0"/>
-        <c:ser>
-          <c:idx val="0"/>
-          <c:order val="0"/>
-          <c:tx>
-            <c:strRef>
-              <c:f>Sheet3!$C$1</c:f>
-              <c:strCache>
-                <c:ptCount val="1"/>
-                <c:pt idx="0">
-                  <c:v>No Match</c:v>
-                </c:pt>
-              </c:strCache>
-            </c:strRef>
-          </c:tx>
-          <c:spPr>
-            <a:solidFill>
-              <a:schemeClr val="accent1"/>
-            </a:solidFill>
-            <a:ln>
-              <a:noFill/>
-            </a:ln>
-            <a:effectLst/>
-          </c:spPr>
-          <c:invertIfNegative val="0"/>
-          <c:cat>
-            <c:strRef>
-              <c:f>Sheet3!$A$2:$A$4</c:f>
-              <c:strCache>
-                <c:ptCount val="3"/>
-                <c:pt idx="0">
-                  <c:v>test-900</c:v>
-                </c:pt>
-                <c:pt idx="1">
-                  <c:v>test-990</c:v>
-                </c:pt>
-                <c:pt idx="2">
-                  <c:v>test-999</c:v>
-                </c:pt>
-              </c:strCache>
-            </c:strRef>
-          </c:cat>
-          <c:val>
-            <c:numRef>
-              <c:f>Sheet3!$C$2:$C$4</c:f>
-              <c:numCache>
-                <c:formatCode>General</c:formatCode>
-                <c:ptCount val="3"/>
-                <c:pt idx="0">
-                  <c:v>0</c:v>
-                </c:pt>
-                <c:pt idx="1">
-                  <c:v>40</c:v>
-                </c:pt>
-                <c:pt idx="2">
-                  <c:v>20</c:v>
-                </c:pt>
-              </c:numCache>
-            </c:numRef>
-          </c:val>
-          <c:extLst>
-            <c:ext xmlns:c16="http://schemas.microsoft.com/office/drawing/2014/chart" uri="{C3380CC4-5D6E-409C-BE32-E72D297353CC}">
-              <c16:uniqueId val="{00000000-59FC-41B7-87DA-C88CE76E6E1D}"/>
-            </c:ext>
-          </c:extLst>
-        </c:ser>
-        <c:ser>
-          <c:idx val="1"/>
-          <c:order val="1"/>
-          <c:tx>
-            <c:strRef>
-              <c:f>Sheet3!$D$1</c:f>
-              <c:strCache>
-                <c:ptCount val="1"/>
-                <c:pt idx="0">
-                  <c:v>High Risk</c:v>
-                </c:pt>
-              </c:strCache>
-            </c:strRef>
-          </c:tx>
-          <c:spPr>
-            <a:solidFill>
-              <a:schemeClr val="accent2"/>
-            </a:solidFill>
-            <a:ln>
-              <a:noFill/>
-            </a:ln>
-            <a:effectLst/>
-          </c:spPr>
-          <c:invertIfNegative val="0"/>
-          <c:cat>
-            <c:strRef>
-              <c:f>Sheet3!$A$2:$A$4</c:f>
-              <c:strCache>
-                <c:ptCount val="3"/>
-                <c:pt idx="0">
-                  <c:v>test-900</c:v>
-                </c:pt>
-                <c:pt idx="1">
-                  <c:v>test-990</c:v>
-                </c:pt>
-                <c:pt idx="2">
-                  <c:v>test-999</c:v>
-                </c:pt>
-              </c:strCache>
-            </c:strRef>
-          </c:cat>
-          <c:val>
-            <c:numRef>
-              <c:f>Sheet3!$D$2:$D$4</c:f>
-              <c:numCache>
-                <c:formatCode>General</c:formatCode>
-                <c:ptCount val="3"/>
-                <c:pt idx="0">
-                  <c:v>0</c:v>
-                </c:pt>
-                <c:pt idx="1">
-                  <c:v>0</c:v>
-                </c:pt>
-                <c:pt idx="2">
-                  <c:v>0</c:v>
-                </c:pt>
-              </c:numCache>
-            </c:numRef>
-          </c:val>
-          <c:extLst>
-            <c:ext xmlns:c16="http://schemas.microsoft.com/office/drawing/2014/chart" uri="{C3380CC4-5D6E-409C-BE32-E72D297353CC}">
-              <c16:uniqueId val="{00000001-59FC-41B7-87DA-C88CE76E6E1D}"/>
-            </c:ext>
-          </c:extLst>
-        </c:ser>
-        <c:ser>
-          <c:idx val="2"/>
-          <c:order val="2"/>
-          <c:tx>
-            <c:strRef>
-              <c:f>Sheet3!$E$1</c:f>
-              <c:strCache>
-                <c:ptCount val="1"/>
-                <c:pt idx="0">
-                  <c:v>Moderate Risk</c:v>
-                </c:pt>
-              </c:strCache>
-            </c:strRef>
-          </c:tx>
-          <c:spPr>
-            <a:solidFill>
-              <a:schemeClr val="accent3"/>
-            </a:solidFill>
-            <a:ln>
-              <a:noFill/>
-            </a:ln>
-            <a:effectLst/>
-          </c:spPr>
-          <c:invertIfNegative val="0"/>
-          <c:cat>
-            <c:strRef>
-              <c:f>Sheet3!$A$2:$A$4</c:f>
-              <c:strCache>
-                <c:ptCount val="3"/>
-                <c:pt idx="0">
-                  <c:v>test-900</c:v>
-                </c:pt>
-                <c:pt idx="1">
-                  <c:v>test-990</c:v>
-                </c:pt>
-                <c:pt idx="2">
-                  <c:v>test-999</c:v>
-                </c:pt>
-              </c:strCache>
-            </c:strRef>
-          </c:cat>
-          <c:val>
-            <c:numRef>
-              <c:f>Sheet3!$E$2:$E$4</c:f>
-              <c:numCache>
-                <c:formatCode>General</c:formatCode>
-                <c:ptCount val="3"/>
-                <c:pt idx="0">
-                  <c:v>27.27</c:v>
-                </c:pt>
-                <c:pt idx="1">
-                  <c:v>20</c:v>
-                </c:pt>
-                <c:pt idx="2">
-                  <c:v>40</c:v>
-                </c:pt>
-              </c:numCache>
-            </c:numRef>
-          </c:val>
-          <c:extLst>
-            <c:ext xmlns:c16="http://schemas.microsoft.com/office/drawing/2014/chart" uri="{C3380CC4-5D6E-409C-BE32-E72D297353CC}">
-              <c16:uniqueId val="{00000002-59FC-41B7-87DA-C88CE76E6E1D}"/>
-            </c:ext>
-          </c:extLst>
-        </c:ser>
-        <c:ser>
-          <c:idx val="3"/>
-          <c:order val="3"/>
-          <c:tx>
-            <c:strRef>
-              <c:f>Sheet3!$F$1</c:f>
-              <c:strCache>
-                <c:ptCount val="1"/>
-                <c:pt idx="0">
-                  <c:v>Low Risk</c:v>
-                </c:pt>
-              </c:strCache>
-            </c:strRef>
-          </c:tx>
-          <c:spPr>
-            <a:solidFill>
-              <a:schemeClr val="accent4"/>
-            </a:solidFill>
-            <a:ln>
-              <a:noFill/>
-            </a:ln>
-            <a:effectLst/>
-          </c:spPr>
-          <c:invertIfNegative val="0"/>
-          <c:cat>
-            <c:strRef>
-              <c:f>Sheet3!$A$2:$A$4</c:f>
-              <c:strCache>
-                <c:ptCount val="3"/>
-                <c:pt idx="0">
-                  <c:v>test-900</c:v>
-                </c:pt>
-                <c:pt idx="1">
-                  <c:v>test-990</c:v>
-                </c:pt>
-                <c:pt idx="2">
-                  <c:v>test-999</c:v>
-                </c:pt>
-              </c:strCache>
-            </c:strRef>
-          </c:cat>
-          <c:val>
-            <c:numRef>
-              <c:f>Sheet3!$F$2:$F$4</c:f>
-              <c:numCache>
-                <c:formatCode>General</c:formatCode>
-                <c:ptCount val="3"/>
-                <c:pt idx="0">
-                  <c:v>72.73</c:v>
-                </c:pt>
-                <c:pt idx="1">
-                  <c:v>40</c:v>
-                </c:pt>
-                <c:pt idx="2">
-                  <c:v>40</c:v>
-                </c:pt>
-              </c:numCache>
-            </c:numRef>
-          </c:val>
-          <c:extLst>
-            <c:ext xmlns:c16="http://schemas.microsoft.com/office/drawing/2014/chart" uri="{C3380CC4-5D6E-409C-BE32-E72D297353CC}">
-              <c16:uniqueId val="{00000003-59FC-41B7-87DA-C88CE76E6E1D}"/>
-            </c:ext>
-          </c:extLst>
-        </c:ser>
-        <c:dLbls>
-          <c:showLegendKey val="0"/>
-          <c:showVal val="0"/>
-          <c:showCatName val="0"/>
-          <c:showSerName val="0"/>
-          <c:showPercent val="0"/>
-          <c:showBubbleSize val="0"/>
-        </c:dLbls>
-        <c:gapWidth val="150"/>
-        <c:overlap val="100"/>
-        <c:axId val="668947695"/>
-        <c:axId val="819978383"/>
-      </c:barChart>
-      <c:catAx>
-        <c:axId val="668947695"/>
-        <c:scaling>
-          <c:orientation val="minMax"/>
-        </c:scaling>
-        <c:delete val="0"/>
-        <c:axPos val="b"/>
-        <c:numFmt formatCode="General" sourceLinked="1"/>
-        <c:majorTickMark val="none"/>
-        <c:minorTickMark val="none"/>
-        <c:tickLblPos val="nextTo"/>
-        <c:spPr>
-          <a:noFill/>
-          <a:ln w="9525" cap="flat" cmpd="sng" algn="ctr">
-            <a:solidFill>
-              <a:schemeClr val="tx1">
-                <a:lumMod val="15000"/>
-                <a:lumOff val="85000"/>
-              </a:schemeClr>
-            </a:solidFill>
-            <a:round/>
-          </a:ln>
-          <a:effectLst/>
-        </c:spPr>
-        <c:txPr>
-          <a:bodyPr rot="-60000000" spcFirstLastPara="1" vertOverflow="ellipsis" vert="horz" wrap="square" anchor="ctr" anchorCtr="1"/>
-          <a:lstStyle/>
-          <a:p>
-            <a:pPr>
-              <a:defRPr sz="900" b="0" i="0" u="none" strike="noStrike" kern="1200" baseline="0">
-                <a:solidFill>
-                  <a:schemeClr val="tx1">
-                    <a:lumMod val="65000"/>
-                    <a:lumOff val="35000"/>
-                  </a:schemeClr>
-                </a:solidFill>
-                <a:latin typeface="+mn-lt"/>
-                <a:ea typeface="+mn-ea"/>
-                <a:cs typeface="+mn-cs"/>
-              </a:defRPr>
-            </a:pPr>
-            <a:endParaRPr lang="en-US"/>
-          </a:p>
-        </c:txPr>
-        <c:crossAx val="819978383"/>
-        <c:crosses val="autoZero"/>
-        <c:auto val="1"/>
-        <c:lblAlgn val="ctr"/>
-        <c:lblOffset val="100"/>
-        <c:noMultiLvlLbl val="0"/>
-      </c:catAx>
-      <c:valAx>
-        <c:axId val="819978383"/>
-        <c:scaling>
-          <c:orientation val="minMax"/>
-        </c:scaling>
-        <c:delete val="0"/>
-        <c:axPos val="l"/>
-        <c:majorGridlines>
-          <c:spPr>
-            <a:ln w="9525" cap="flat" cmpd="sng" algn="ctr">
-              <a:solidFill>
-                <a:schemeClr val="tx1">
-                  <a:lumMod val="15000"/>
-                  <a:lumOff val="85000"/>
-                </a:schemeClr>
-              </a:solidFill>
-              <a:round/>
-            </a:ln>
-            <a:effectLst/>
-          </c:spPr>
-        </c:majorGridlines>
-        <c:numFmt formatCode="0%" sourceLinked="1"/>
-        <c:majorTickMark val="none"/>
-        <c:minorTickMark val="none"/>
-        <c:tickLblPos val="nextTo"/>
-        <c:spPr>
-          <a:noFill/>
-          <a:ln>
-            <a:noFill/>
-          </a:ln>
-          <a:effectLst/>
-        </c:spPr>
-        <c:txPr>
-          <a:bodyPr rot="-60000000" spcFirstLastPara="1" vertOverflow="ellipsis" vert="horz" wrap="square" anchor="ctr" anchorCtr="1"/>
-          <a:lstStyle/>
-          <a:p>
-            <a:pPr>
-              <a:defRPr sz="900" b="0" i="0" u="none" strike="noStrike" kern="1200" baseline="0">
-                <a:solidFill>
-                  <a:schemeClr val="tx1">
-                    <a:lumMod val="65000"/>
-                    <a:lumOff val="35000"/>
-                  </a:schemeClr>
-                </a:solidFill>
-                <a:latin typeface="+mn-lt"/>
-                <a:ea typeface="+mn-ea"/>
-                <a:cs typeface="+mn-cs"/>
-              </a:defRPr>
-            </a:pPr>
-            <a:endParaRPr lang="en-US"/>
-          </a:p>
-        </c:txPr>
-        <c:crossAx val="668947695"/>
-        <c:crosses val="autoZero"/>
-        <c:crossBetween val="between"/>
-      </c:valAx>
-      <c:spPr>
-        <a:noFill/>
-        <a:ln>
-          <a:noFill/>
-        </a:ln>
-        <a:effectLst/>
-      </c:spPr>
-    </c:plotArea>
-    <c:legend>
-      <c:legendPos val="b"/>
-      <c:layout/>
-      <c:overlay val="0"/>
-      <c:spPr>
-        <a:noFill/>
-        <a:ln>
-          <a:noFill/>
-        </a:ln>
-        <a:effectLst/>
-      </c:spPr>
-      <c:txPr>
-        <a:bodyPr rot="0" spcFirstLastPara="1" vertOverflow="ellipsis" vert="horz" wrap="square" anchor="ctr" anchorCtr="1"/>
-        <a:lstStyle/>
-        <a:p>
-          <a:pPr>
-            <a:defRPr sz="900" b="0" i="0" u="none" strike="noStrike" kern="1200" baseline="0">
-              <a:solidFill>
-                <a:schemeClr val="tx1">
-                  <a:lumMod val="65000"/>
-                  <a:lumOff val="35000"/>
-                </a:schemeClr>
-              </a:solidFill>
-              <a:latin typeface="+mn-lt"/>
-              <a:ea typeface="+mn-ea"/>
-              <a:cs typeface="+mn-cs"/>
-            </a:defRPr>
-          </a:pPr>
-          <a:endParaRPr lang="en-US"/>
-        </a:p>
-      </c:txPr>
-    </c:legend>
-    <c:plotVisOnly val="1"/>
-    <c:dispBlanksAs val="gap"/>
-    <c:showDLblsOverMax val="0"/>
-    <c:extLst>
-      <c:ext xmlns:c16r3="http://schemas.microsoft.com/office/drawing/2017/03/chart" uri="{56B9EC1D-385E-4148-901F-78D8002777C0}">
-        <c16r3:dataDisplayOptions16>
-          <c16r3:dispNaAsBlank val="1"/>
-        </c16r3:dataDisplayOptions16>
-      </c:ext>
-    </c:extLst>
-  </c:chart>
-  <c:spPr>
-    <a:solidFill>
-      <a:schemeClr val="bg1"/>
-    </a:solidFill>
-    <a:ln w="9525" cap="flat" cmpd="sng" algn="ctr">
-      <a:solidFill>
-        <a:schemeClr val="tx1">
-          <a:lumMod val="15000"/>
-          <a:lumOff val="85000"/>
-        </a:schemeClr>
-      </a:solidFill>
-      <a:round/>
-    </a:ln>
-    <a:effectLst/>
-  </c:spPr>
-  <c:txPr>
-    <a:bodyPr/>
-    <a:lstStyle/>
-    <a:p>
-      <a:pPr>
-        <a:defRPr/>
-      </a:pPr>
-      <a:endParaRPr lang="en-US"/>
-    </a:p>
-  </c:txPr>
-  <c:externalData r:id="rId4">
-    <c:autoUpdate val="0"/>
-  </c:externalData>
-</c:chartSpace>
-</file>
-
 <file path=word/charts/chartEx1.xml><?xml version="1.0" encoding="utf-8"?>
 <cx:chartSpace xmlns:a="http://schemas.openxmlformats.org/drawingml/2006/main" xmlns:r="http://schemas.openxmlformats.org/officeDocument/2006/relationships" xmlns:cx="http://schemas.microsoft.com/office/drawing/2014/chartex">
   <cx:chartData>
@@ -2565,552 +2055,7 @@
 </cs:colorStyle>
 </file>
 
-<file path=word/charts/colors2.xml><?xml version="1.0" encoding="utf-8"?>
-<cs:colorStyle xmlns:cs="http://schemas.microsoft.com/office/drawing/2012/chartStyle" xmlns:a="http://schemas.openxmlformats.org/drawingml/2006/main" meth="cycle" id="10">
-  <a:schemeClr val="accent1"/>
-  <a:schemeClr val="accent2"/>
-  <a:schemeClr val="accent3"/>
-  <a:schemeClr val="accent4"/>
-  <a:schemeClr val="accent5"/>
-  <a:schemeClr val="accent6"/>
-  <cs:variation/>
-  <cs:variation>
-    <a:lumMod val="60000"/>
-  </cs:variation>
-  <cs:variation>
-    <a:lumMod val="80000"/>
-    <a:lumOff val="20000"/>
-  </cs:variation>
-  <cs:variation>
-    <a:lumMod val="80000"/>
-  </cs:variation>
-  <cs:variation>
-    <a:lumMod val="60000"/>
-    <a:lumOff val="40000"/>
-  </cs:variation>
-  <cs:variation>
-    <a:lumMod val="50000"/>
-  </cs:variation>
-  <cs:variation>
-    <a:lumMod val="70000"/>
-    <a:lumOff val="30000"/>
-  </cs:variation>
-  <cs:variation>
-    <a:lumMod val="70000"/>
-  </cs:variation>
-  <cs:variation>
-    <a:lumMod val="50000"/>
-    <a:lumOff val="50000"/>
-  </cs:variation>
-</cs:colorStyle>
-</file>
-
 <file path=word/charts/style1.xml><?xml version="1.0" encoding="utf-8"?>
-<cs:chartStyle xmlns:cs="http://schemas.microsoft.com/office/drawing/2012/chartStyle" xmlns:a="http://schemas.openxmlformats.org/drawingml/2006/main" id="297">
-  <cs:axisTitle>
-    <cs:lnRef idx="0"/>
-    <cs:fillRef idx="0"/>
-    <cs:effectRef idx="0"/>
-    <cs:fontRef idx="minor">
-      <a:schemeClr val="tx1">
-        <a:lumMod val="65000"/>
-        <a:lumOff val="35000"/>
-      </a:schemeClr>
-    </cs:fontRef>
-    <cs:defRPr sz="1000" kern="1200"/>
-  </cs:axisTitle>
-  <cs:categoryAxis>
-    <cs:lnRef idx="0"/>
-    <cs:fillRef idx="0"/>
-    <cs:effectRef idx="0"/>
-    <cs:fontRef idx="minor">
-      <a:schemeClr val="tx1">
-        <a:lumMod val="65000"/>
-        <a:lumOff val="35000"/>
-      </a:schemeClr>
-    </cs:fontRef>
-    <cs:spPr>
-      <a:ln w="9525" cap="flat" cmpd="sng" algn="ctr">
-        <a:solidFill>
-          <a:schemeClr val="tx1">
-            <a:lumMod val="15000"/>
-            <a:lumOff val="85000"/>
-          </a:schemeClr>
-        </a:solidFill>
-        <a:round/>
-      </a:ln>
-    </cs:spPr>
-    <cs:defRPr sz="900" kern="1200"/>
-  </cs:categoryAxis>
-  <cs:chartArea mods="allowNoFillOverride allowNoLineOverride">
-    <cs:lnRef idx="0"/>
-    <cs:fillRef idx="0"/>
-    <cs:effectRef idx="0"/>
-    <cs:fontRef idx="minor">
-      <a:schemeClr val="tx1"/>
-    </cs:fontRef>
-    <cs:spPr>
-      <a:solidFill>
-        <a:schemeClr val="bg1"/>
-      </a:solidFill>
-      <a:ln w="9525" cap="flat" cmpd="sng" algn="ctr">
-        <a:solidFill>
-          <a:schemeClr val="tx1">
-            <a:lumMod val="15000"/>
-            <a:lumOff val="85000"/>
-          </a:schemeClr>
-        </a:solidFill>
-        <a:round/>
-      </a:ln>
-    </cs:spPr>
-    <cs:defRPr sz="1000" kern="1200"/>
-  </cs:chartArea>
-  <cs:dataLabel>
-    <cs:lnRef idx="0"/>
-    <cs:fillRef idx="0"/>
-    <cs:effectRef idx="0"/>
-    <cs:fontRef idx="minor">
-      <a:schemeClr val="tx1">
-        <a:lumMod val="75000"/>
-        <a:lumOff val="25000"/>
-      </a:schemeClr>
-    </cs:fontRef>
-    <cs:defRPr sz="900" kern="1200"/>
-  </cs:dataLabel>
-  <cs:dataLabelCallout>
-    <cs:lnRef idx="0"/>
-    <cs:fillRef idx="0"/>
-    <cs:effectRef idx="0"/>
-    <cs:fontRef idx="minor">
-      <a:schemeClr val="dk1">
-        <a:lumMod val="65000"/>
-        <a:lumOff val="35000"/>
-      </a:schemeClr>
-    </cs:fontRef>
-    <cs:spPr>
-      <a:solidFill>
-        <a:schemeClr val="lt1"/>
-      </a:solidFill>
-      <a:ln>
-        <a:solidFill>
-          <a:schemeClr val="dk1">
-            <a:lumMod val="25000"/>
-            <a:lumOff val="75000"/>
-          </a:schemeClr>
-        </a:solidFill>
-      </a:ln>
-    </cs:spPr>
-    <cs:defRPr sz="900" kern="1200"/>
-    <cs:bodyPr rot="0" spcFirstLastPara="1" vertOverflow="clip" horzOverflow="clip" vert="horz" wrap="square" lIns="36576" tIns="18288" rIns="36576" bIns="18288" anchor="ctr" anchorCtr="1">
-      <a:spAutoFit/>
-    </cs:bodyPr>
-  </cs:dataLabelCallout>
-  <cs:dataPoint>
-    <cs:lnRef idx="0"/>
-    <cs:fillRef idx="1">
-      <cs:styleClr val="auto"/>
-    </cs:fillRef>
-    <cs:effectRef idx="0"/>
-    <cs:fontRef idx="minor">
-      <a:schemeClr val="tx1"/>
-    </cs:fontRef>
-  </cs:dataPoint>
-  <cs:dataPoint3D>
-    <cs:lnRef idx="0"/>
-    <cs:fillRef idx="1">
-      <cs:styleClr val="auto"/>
-    </cs:fillRef>
-    <cs:effectRef idx="0"/>
-    <cs:fontRef idx="minor">
-      <a:schemeClr val="tx1"/>
-    </cs:fontRef>
-  </cs:dataPoint3D>
-  <cs:dataPointLine>
-    <cs:lnRef idx="0">
-      <cs:styleClr val="auto"/>
-    </cs:lnRef>
-    <cs:fillRef idx="1"/>
-    <cs:effectRef idx="0"/>
-    <cs:fontRef idx="minor">
-      <a:schemeClr val="tx1"/>
-    </cs:fontRef>
-    <cs:spPr>
-      <a:ln w="28575" cap="rnd">
-        <a:solidFill>
-          <a:schemeClr val="phClr"/>
-        </a:solidFill>
-        <a:round/>
-      </a:ln>
-    </cs:spPr>
-  </cs:dataPointLine>
-  <cs:dataPointMarker>
-    <cs:lnRef idx="0">
-      <cs:styleClr val="auto"/>
-    </cs:lnRef>
-    <cs:fillRef idx="1">
-      <cs:styleClr val="auto"/>
-    </cs:fillRef>
-    <cs:effectRef idx="0"/>
-    <cs:fontRef idx="minor">
-      <a:schemeClr val="tx1"/>
-    </cs:fontRef>
-    <cs:spPr>
-      <a:ln w="9525">
-        <a:solidFill>
-          <a:schemeClr val="phClr"/>
-        </a:solidFill>
-      </a:ln>
-    </cs:spPr>
-  </cs:dataPointMarker>
-  <cs:dataPointMarkerLayout symbol="circle" size="5"/>
-  <cs:dataPointWireframe>
-    <cs:lnRef idx="0">
-      <cs:styleClr val="auto"/>
-    </cs:lnRef>
-    <cs:fillRef idx="1"/>
-    <cs:effectRef idx="0"/>
-    <cs:fontRef idx="minor">
-      <a:schemeClr val="tx1"/>
-    </cs:fontRef>
-    <cs:spPr>
-      <a:ln w="9525" cap="rnd">
-        <a:solidFill>
-          <a:schemeClr val="phClr"/>
-        </a:solidFill>
-        <a:round/>
-      </a:ln>
-    </cs:spPr>
-  </cs:dataPointWireframe>
-  <cs:dataTable>
-    <cs:lnRef idx="0"/>
-    <cs:fillRef idx="0"/>
-    <cs:effectRef idx="0"/>
-    <cs:fontRef idx="minor">
-      <a:schemeClr val="tx1">
-        <a:lumMod val="65000"/>
-        <a:lumOff val="35000"/>
-      </a:schemeClr>
-    </cs:fontRef>
-    <cs:spPr>
-      <a:noFill/>
-      <a:ln w="9525" cap="flat" cmpd="sng" algn="ctr">
-        <a:solidFill>
-          <a:schemeClr val="tx1">
-            <a:lumMod val="15000"/>
-            <a:lumOff val="85000"/>
-          </a:schemeClr>
-        </a:solidFill>
-        <a:round/>
-      </a:ln>
-    </cs:spPr>
-    <cs:defRPr sz="900" kern="1200"/>
-  </cs:dataTable>
-  <cs:downBar>
-    <cs:lnRef idx="0"/>
-    <cs:fillRef idx="0"/>
-    <cs:effectRef idx="0"/>
-    <cs:fontRef idx="minor">
-      <a:schemeClr val="tx1"/>
-    </cs:fontRef>
-    <cs:spPr>
-      <a:solidFill>
-        <a:schemeClr val="dk1">
-          <a:lumMod val="75000"/>
-          <a:lumOff val="25000"/>
-        </a:schemeClr>
-      </a:solidFill>
-      <a:ln w="9525" cap="flat" cmpd="sng" algn="ctr">
-        <a:solidFill>
-          <a:schemeClr val="tx1">
-            <a:lumMod val="65000"/>
-            <a:lumOff val="35000"/>
-          </a:schemeClr>
-        </a:solidFill>
-        <a:round/>
-      </a:ln>
-    </cs:spPr>
-  </cs:downBar>
-  <cs:dropLine>
-    <cs:lnRef idx="0"/>
-    <cs:fillRef idx="0"/>
-    <cs:effectRef idx="0"/>
-    <cs:fontRef idx="minor">
-      <a:schemeClr val="tx1"/>
-    </cs:fontRef>
-    <cs:spPr>
-      <a:ln w="9525" cap="flat" cmpd="sng" algn="ctr">
-        <a:solidFill>
-          <a:schemeClr val="tx1">
-            <a:lumMod val="35000"/>
-            <a:lumOff val="65000"/>
-          </a:schemeClr>
-        </a:solidFill>
-        <a:round/>
-      </a:ln>
-    </cs:spPr>
-  </cs:dropLine>
-  <cs:errorBar>
-    <cs:lnRef idx="0"/>
-    <cs:fillRef idx="0"/>
-    <cs:effectRef idx="0"/>
-    <cs:fontRef idx="minor">
-      <a:schemeClr val="tx1"/>
-    </cs:fontRef>
-    <cs:spPr>
-      <a:ln w="9525" cap="flat" cmpd="sng" algn="ctr">
-        <a:solidFill>
-          <a:schemeClr val="tx1">
-            <a:lumMod val="65000"/>
-            <a:lumOff val="35000"/>
-          </a:schemeClr>
-        </a:solidFill>
-        <a:round/>
-      </a:ln>
-    </cs:spPr>
-  </cs:errorBar>
-  <cs:floor>
-    <cs:lnRef idx="0"/>
-    <cs:fillRef idx="0"/>
-    <cs:effectRef idx="0"/>
-    <cs:fontRef idx="minor">
-      <a:schemeClr val="tx1"/>
-    </cs:fontRef>
-    <cs:spPr>
-      <a:noFill/>
-      <a:ln>
-        <a:noFill/>
-      </a:ln>
-    </cs:spPr>
-  </cs:floor>
-  <cs:gridlineMajor>
-    <cs:lnRef idx="0"/>
-    <cs:fillRef idx="0"/>
-    <cs:effectRef idx="0"/>
-    <cs:fontRef idx="minor">
-      <a:schemeClr val="tx1"/>
-    </cs:fontRef>
-    <cs:spPr>
-      <a:ln w="9525" cap="flat" cmpd="sng" algn="ctr">
-        <a:solidFill>
-          <a:schemeClr val="tx1">
-            <a:lumMod val="15000"/>
-            <a:lumOff val="85000"/>
-          </a:schemeClr>
-        </a:solidFill>
-        <a:round/>
-      </a:ln>
-    </cs:spPr>
-  </cs:gridlineMajor>
-  <cs:gridlineMinor>
-    <cs:lnRef idx="0"/>
-    <cs:fillRef idx="0"/>
-    <cs:effectRef idx="0"/>
-    <cs:fontRef idx="minor">
-      <a:schemeClr val="tx1"/>
-    </cs:fontRef>
-    <cs:spPr>
-      <a:ln w="9525" cap="flat" cmpd="sng" algn="ctr">
-        <a:solidFill>
-          <a:schemeClr val="tx1">
-            <a:lumMod val="5000"/>
-            <a:lumOff val="95000"/>
-          </a:schemeClr>
-        </a:solidFill>
-        <a:round/>
-      </a:ln>
-    </cs:spPr>
-  </cs:gridlineMinor>
-  <cs:hiLoLine>
-    <cs:lnRef idx="0"/>
-    <cs:fillRef idx="0"/>
-    <cs:effectRef idx="0"/>
-    <cs:fontRef idx="minor">
-      <a:schemeClr val="tx1"/>
-    </cs:fontRef>
-    <cs:spPr>
-      <a:ln w="9525" cap="flat" cmpd="sng" algn="ctr">
-        <a:solidFill>
-          <a:schemeClr val="tx1">
-            <a:lumMod val="50000"/>
-            <a:lumOff val="50000"/>
-          </a:schemeClr>
-        </a:solidFill>
-        <a:round/>
-      </a:ln>
-    </cs:spPr>
-  </cs:hiLoLine>
-  <cs:leaderLine>
-    <cs:lnRef idx="0"/>
-    <cs:fillRef idx="0"/>
-    <cs:effectRef idx="0"/>
-    <cs:fontRef idx="minor">
-      <a:schemeClr val="tx1"/>
-    </cs:fontRef>
-    <cs:spPr>
-      <a:ln w="9525" cap="flat" cmpd="sng" algn="ctr">
-        <a:solidFill>
-          <a:schemeClr val="tx1">
-            <a:lumMod val="35000"/>
-            <a:lumOff val="65000"/>
-          </a:schemeClr>
-        </a:solidFill>
-        <a:round/>
-      </a:ln>
-    </cs:spPr>
-  </cs:leaderLine>
-  <cs:legend>
-    <cs:lnRef idx="0"/>
-    <cs:fillRef idx="0"/>
-    <cs:effectRef idx="0"/>
-    <cs:fontRef idx="minor">
-      <a:schemeClr val="tx1">
-        <a:lumMod val="65000"/>
-        <a:lumOff val="35000"/>
-      </a:schemeClr>
-    </cs:fontRef>
-    <cs:defRPr sz="900" kern="1200"/>
-  </cs:legend>
-  <cs:plotArea mods="allowNoFillOverride allowNoLineOverride">
-    <cs:lnRef idx="0"/>
-    <cs:fillRef idx="0"/>
-    <cs:effectRef idx="0"/>
-    <cs:fontRef idx="minor">
-      <a:schemeClr val="tx1"/>
-    </cs:fontRef>
-  </cs:plotArea>
-  <cs:plotArea3D mods="allowNoFillOverride allowNoLineOverride">
-    <cs:lnRef idx="0"/>
-    <cs:fillRef idx="0"/>
-    <cs:effectRef idx="0"/>
-    <cs:fontRef idx="minor">
-      <a:schemeClr val="tx1"/>
-    </cs:fontRef>
-  </cs:plotArea3D>
-  <cs:seriesAxis>
-    <cs:lnRef idx="0"/>
-    <cs:fillRef idx="0"/>
-    <cs:effectRef idx="0"/>
-    <cs:fontRef idx="minor">
-      <a:schemeClr val="tx1">
-        <a:lumMod val="65000"/>
-        <a:lumOff val="35000"/>
-      </a:schemeClr>
-    </cs:fontRef>
-    <cs:defRPr sz="900" kern="1200"/>
-  </cs:seriesAxis>
-  <cs:seriesLine>
-    <cs:lnRef idx="0"/>
-    <cs:fillRef idx="0"/>
-    <cs:effectRef idx="0"/>
-    <cs:fontRef idx="minor">
-      <a:schemeClr val="tx1"/>
-    </cs:fontRef>
-    <cs:spPr>
-      <a:ln w="9525" cap="flat" cmpd="sng" algn="ctr">
-        <a:solidFill>
-          <a:schemeClr val="tx1">
-            <a:lumMod val="35000"/>
-            <a:lumOff val="65000"/>
-          </a:schemeClr>
-        </a:solidFill>
-        <a:round/>
-      </a:ln>
-    </cs:spPr>
-  </cs:seriesLine>
-  <cs:title>
-    <cs:lnRef idx="0"/>
-    <cs:fillRef idx="0"/>
-    <cs:effectRef idx="0"/>
-    <cs:fontRef idx="minor">
-      <a:schemeClr val="tx1">
-        <a:lumMod val="65000"/>
-        <a:lumOff val="35000"/>
-      </a:schemeClr>
-    </cs:fontRef>
-    <cs:defRPr sz="1400" b="0" kern="1200" spc="0" baseline="0"/>
-  </cs:title>
-  <cs:trendline>
-    <cs:lnRef idx="0">
-      <cs:styleClr val="auto"/>
-    </cs:lnRef>
-    <cs:fillRef idx="0"/>
-    <cs:effectRef idx="0"/>
-    <cs:fontRef idx="minor">
-      <a:schemeClr val="tx1"/>
-    </cs:fontRef>
-    <cs:spPr>
-      <a:ln w="19050" cap="rnd">
-        <a:solidFill>
-          <a:schemeClr val="phClr"/>
-        </a:solidFill>
-        <a:prstDash val="sysDot"/>
-      </a:ln>
-    </cs:spPr>
-  </cs:trendline>
-  <cs:trendlineLabel>
-    <cs:lnRef idx="0"/>
-    <cs:fillRef idx="0"/>
-    <cs:effectRef idx="0"/>
-    <cs:fontRef idx="minor">
-      <a:schemeClr val="tx1">
-        <a:lumMod val="65000"/>
-        <a:lumOff val="35000"/>
-      </a:schemeClr>
-    </cs:fontRef>
-    <cs:defRPr sz="900" kern="1200"/>
-  </cs:trendlineLabel>
-  <cs:upBar>
-    <cs:lnRef idx="0"/>
-    <cs:fillRef idx="0"/>
-    <cs:effectRef idx="0"/>
-    <cs:fontRef idx="minor">
-      <a:schemeClr val="tx1"/>
-    </cs:fontRef>
-    <cs:spPr>
-      <a:solidFill>
-        <a:schemeClr val="lt1"/>
-      </a:solidFill>
-      <a:ln w="9525" cap="flat" cmpd="sng" algn="ctr">
-        <a:solidFill>
-          <a:schemeClr val="tx1">
-            <a:lumMod val="65000"/>
-            <a:lumOff val="35000"/>
-          </a:schemeClr>
-        </a:solidFill>
-        <a:round/>
-      </a:ln>
-    </cs:spPr>
-  </cs:upBar>
-  <cs:valueAxis>
-    <cs:lnRef idx="0"/>
-    <cs:fillRef idx="0"/>
-    <cs:effectRef idx="0"/>
-    <cs:fontRef idx="minor">
-      <a:schemeClr val="tx1">
-        <a:lumMod val="65000"/>
-        <a:lumOff val="35000"/>
-      </a:schemeClr>
-    </cs:fontRef>
-    <cs:defRPr sz="900" kern="1200"/>
-  </cs:valueAxis>
-  <cs:wall>
-    <cs:lnRef idx="0"/>
-    <cs:fillRef idx="0"/>
-    <cs:effectRef idx="0"/>
-    <cs:fontRef idx="minor">
-      <a:schemeClr val="tx1"/>
-    </cs:fontRef>
-    <cs:spPr>
-      <a:noFill/>
-      <a:ln>
-        <a:noFill/>
-      </a:ln>
-    </cs:spPr>
-  </cs:wall>
-</cs:chartStyle>
-</file>
-
-<file path=word/charts/style2.xml><?xml version="1.0" encoding="utf-8"?>
 <cs:chartStyle xmlns:cs="http://schemas.microsoft.com/office/drawing/2012/chartStyle" xmlns:a="http://schemas.openxmlformats.org/drawingml/2006/main" id="366">
   <cs:axisTitle>
     <cs:lnRef idx="0"/>
@@ -4160,287 +3105,6 @@
 </a:themeOverride>
 </file>
 
-<file path=word/theme/themeOverride2.xml><?xml version="1.0" encoding="utf-8"?>
-<a:themeOverride xmlns:a="http://schemas.openxmlformats.org/drawingml/2006/main">
-  <a:clrScheme name="Office 2007 - 2010">
-    <a:dk1>
-      <a:sysClr val="windowText" lastClr="000000"/>
-    </a:dk1>
-    <a:lt1>
-      <a:sysClr val="window" lastClr="FFFFFF"/>
-    </a:lt1>
-    <a:dk2>
-      <a:srgbClr val="1F497D"/>
-    </a:dk2>
-    <a:lt2>
-      <a:srgbClr val="EEECE1"/>
-    </a:lt2>
-    <a:accent1>
-      <a:srgbClr val="4F81BD"/>
-    </a:accent1>
-    <a:accent2>
-      <a:srgbClr val="C0504D"/>
-    </a:accent2>
-    <a:accent3>
-      <a:srgbClr val="9BBB59"/>
-    </a:accent3>
-    <a:accent4>
-      <a:srgbClr val="8064A2"/>
-    </a:accent4>
-    <a:accent5>
-      <a:srgbClr val="4BACC6"/>
-    </a:accent5>
-    <a:accent6>
-      <a:srgbClr val="F79646"/>
-    </a:accent6>
-    <a:hlink>
-      <a:srgbClr val="0000FF"/>
-    </a:hlink>
-    <a:folHlink>
-      <a:srgbClr val="800080"/>
-    </a:folHlink>
-  </a:clrScheme>
-  <a:fontScheme name="Office 2007 - 2010">
-    <a:majorFont>
-      <a:latin typeface="Cambria"/>
-      <a:ea typeface=""/>
-      <a:cs typeface=""/>
-      <a:font script="Jpan" typeface="ＭＳ Ｐゴシック"/>
-      <a:font script="Hang" typeface="맑은 고딕"/>
-      <a:font script="Hans" typeface="宋体"/>
-      <a:font script="Hant" typeface="新細明體"/>
-      <a:font script="Arab" typeface="Times New Roman"/>
-      <a:font script="Hebr" typeface="Times New Roman"/>
-      <a:font script="Thai" typeface="Tahoma"/>
-      <a:font script="Ethi" typeface="Nyala"/>
-      <a:font script="Beng" typeface="Vrinda"/>
-      <a:font script="Gujr" typeface="Shruti"/>
-      <a:font script="Khmr" typeface="MoolBoran"/>
-      <a:font script="Knda" typeface="Tunga"/>
-      <a:font script="Guru" typeface="Raavi"/>
-      <a:font script="Cans" typeface="Euphemia"/>
-      <a:font script="Cher" typeface="Plantagenet Cherokee"/>
-      <a:font script="Yiii" typeface="Microsoft Yi Baiti"/>
-      <a:font script="Tibt" typeface="Microsoft Himalaya"/>
-      <a:font script="Thaa" typeface="MV Boli"/>
-      <a:font script="Deva" typeface="Mangal"/>
-      <a:font script="Telu" typeface="Gautami"/>
-      <a:font script="Taml" typeface="Latha"/>
-      <a:font script="Syrc" typeface="Estrangelo Edessa"/>
-      <a:font script="Orya" typeface="Kalinga"/>
-      <a:font script="Mlym" typeface="Kartika"/>
-      <a:font script="Laoo" typeface="DokChampa"/>
-      <a:font script="Sinh" typeface="Iskoola Pota"/>
-      <a:font script="Mong" typeface="Mongolian Baiti"/>
-      <a:font script="Viet" typeface="Times New Roman"/>
-      <a:font script="Uigh" typeface="Microsoft Uighur"/>
-      <a:font script="Geor" typeface="Sylfaen"/>
-    </a:majorFont>
-    <a:minorFont>
-      <a:latin typeface="Calibri"/>
-      <a:ea typeface=""/>
-      <a:cs typeface=""/>
-      <a:font script="Jpan" typeface="ＭＳ Ｐゴシック"/>
-      <a:font script="Hang" typeface="맑은 고딕"/>
-      <a:font script="Hans" typeface="宋体"/>
-      <a:font script="Hant" typeface="新細明體"/>
-      <a:font script="Arab" typeface="Arial"/>
-      <a:font script="Hebr" typeface="Arial"/>
-      <a:font script="Thai" typeface="Tahoma"/>
-      <a:font script="Ethi" typeface="Nyala"/>
-      <a:font script="Beng" typeface="Vrinda"/>
-      <a:font script="Gujr" typeface="Shruti"/>
-      <a:font script="Khmr" typeface="DaunPenh"/>
-      <a:font script="Knda" typeface="Tunga"/>
-      <a:font script="Guru" typeface="Raavi"/>
-      <a:font script="Cans" typeface="Euphemia"/>
-      <a:font script="Cher" typeface="Plantagenet Cherokee"/>
-      <a:font script="Yiii" typeface="Microsoft Yi Baiti"/>
-      <a:font script="Tibt" typeface="Microsoft Himalaya"/>
-      <a:font script="Thaa" typeface="MV Boli"/>
-      <a:font script="Deva" typeface="Mangal"/>
-      <a:font script="Telu" typeface="Gautami"/>
-      <a:font script="Taml" typeface="Latha"/>
-      <a:font script="Syrc" typeface="Estrangelo Edessa"/>
-      <a:font script="Orya" typeface="Kalinga"/>
-      <a:font script="Mlym" typeface="Kartika"/>
-      <a:font script="Laoo" typeface="DokChampa"/>
-      <a:font script="Sinh" typeface="Iskoola Pota"/>
-      <a:font script="Mong" typeface="Mongolian Baiti"/>
-      <a:font script="Viet" typeface="Arial"/>
-      <a:font script="Uigh" typeface="Microsoft Uighur"/>
-      <a:font script="Geor" typeface="Sylfaen"/>
-    </a:minorFont>
-  </a:fontScheme>
-  <a:fmtScheme name="Office 2007 - 2010">
-    <a:fillStyleLst>
-      <a:solidFill>
-        <a:schemeClr val="phClr"/>
-      </a:solidFill>
-      <a:gradFill rotWithShape="1">
-        <a:gsLst>
-          <a:gs pos="0">
-            <a:schemeClr val="phClr">
-              <a:tint val="50000"/>
-              <a:satMod val="300000"/>
-            </a:schemeClr>
-          </a:gs>
-          <a:gs pos="35000">
-            <a:schemeClr val="phClr">
-              <a:tint val="37000"/>
-              <a:satMod val="300000"/>
-            </a:schemeClr>
-          </a:gs>
-          <a:gs pos="100000">
-            <a:schemeClr val="phClr">
-              <a:tint val="15000"/>
-              <a:satMod val="350000"/>
-            </a:schemeClr>
-          </a:gs>
-        </a:gsLst>
-        <a:lin ang="16200000" scaled="1"/>
-      </a:gradFill>
-      <a:gradFill rotWithShape="1">
-        <a:gsLst>
-          <a:gs pos="0">
-            <a:schemeClr val="phClr">
-              <a:shade val="51000"/>
-              <a:satMod val="130000"/>
-            </a:schemeClr>
-          </a:gs>
-          <a:gs pos="80000">
-            <a:schemeClr val="phClr">
-              <a:shade val="93000"/>
-              <a:satMod val="130000"/>
-            </a:schemeClr>
-          </a:gs>
-          <a:gs pos="100000">
-            <a:schemeClr val="phClr">
-              <a:shade val="94000"/>
-              <a:satMod val="135000"/>
-            </a:schemeClr>
-          </a:gs>
-        </a:gsLst>
-        <a:lin ang="16200000" scaled="0"/>
-      </a:gradFill>
-    </a:fillStyleLst>
-    <a:lnStyleLst>
-      <a:ln w="9525" cap="flat" cmpd="sng" algn="ctr">
-        <a:solidFill>
-          <a:schemeClr val="phClr">
-            <a:shade val="95000"/>
-            <a:satMod val="105000"/>
-          </a:schemeClr>
-        </a:solidFill>
-        <a:prstDash val="solid"/>
-      </a:ln>
-      <a:ln w="25400" cap="flat" cmpd="sng" algn="ctr">
-        <a:solidFill>
-          <a:schemeClr val="phClr"/>
-        </a:solidFill>
-        <a:prstDash val="solid"/>
-      </a:ln>
-      <a:ln w="38100" cap="flat" cmpd="sng" algn="ctr">
-        <a:solidFill>
-          <a:schemeClr val="phClr"/>
-        </a:solidFill>
-        <a:prstDash val="solid"/>
-      </a:ln>
-    </a:lnStyleLst>
-    <a:effectStyleLst>
-      <a:effectStyle>
-        <a:effectLst>
-          <a:outerShdw blurRad="40000" dist="20000" dir="5400000" rotWithShape="0">
-            <a:srgbClr val="000000">
-              <a:alpha val="38000"/>
-            </a:srgbClr>
-          </a:outerShdw>
-        </a:effectLst>
-      </a:effectStyle>
-      <a:effectStyle>
-        <a:effectLst>
-          <a:outerShdw blurRad="40000" dist="23000" dir="5400000" rotWithShape="0">
-            <a:srgbClr val="000000">
-              <a:alpha val="35000"/>
-            </a:srgbClr>
-          </a:outerShdw>
-        </a:effectLst>
-      </a:effectStyle>
-      <a:effectStyle>
-        <a:effectLst>
-          <a:outerShdw blurRad="40000" dist="23000" dir="5400000" rotWithShape="0">
-            <a:srgbClr val="000000">
-              <a:alpha val="35000"/>
-            </a:srgbClr>
-          </a:outerShdw>
-        </a:effectLst>
-        <a:scene3d>
-          <a:camera prst="orthographicFront">
-            <a:rot lat="0" lon="0" rev="0"/>
-          </a:camera>
-          <a:lightRig rig="threePt" dir="t">
-            <a:rot lat="0" lon="0" rev="1200000"/>
-          </a:lightRig>
-        </a:scene3d>
-        <a:sp3d>
-          <a:bevelT w="63500" h="25400"/>
-        </a:sp3d>
-      </a:effectStyle>
-    </a:effectStyleLst>
-    <a:bgFillStyleLst>
-      <a:solidFill>
-        <a:schemeClr val="phClr"/>
-      </a:solidFill>
-      <a:gradFill rotWithShape="1">
-        <a:gsLst>
-          <a:gs pos="0">
-            <a:schemeClr val="phClr">
-              <a:tint val="40000"/>
-              <a:satMod val="350000"/>
-            </a:schemeClr>
-          </a:gs>
-          <a:gs pos="40000">
-            <a:schemeClr val="phClr">
-              <a:tint val="45000"/>
-              <a:shade val="99000"/>
-              <a:satMod val="350000"/>
-            </a:schemeClr>
-          </a:gs>
-          <a:gs pos="100000">
-            <a:schemeClr val="phClr">
-              <a:shade val="20000"/>
-              <a:satMod val="255000"/>
-            </a:schemeClr>
-          </a:gs>
-        </a:gsLst>
-        <a:path path="circle">
-          <a:fillToRect l="50000" t="-80000" r="50000" b="180000"/>
-        </a:path>
-      </a:gradFill>
-      <a:gradFill rotWithShape="1">
-        <a:gsLst>
-          <a:gs pos="0">
-            <a:schemeClr val="phClr">
-              <a:tint val="80000"/>
-              <a:satMod val="300000"/>
-            </a:schemeClr>
-          </a:gs>
-          <a:gs pos="100000">
-            <a:schemeClr val="phClr">
-              <a:shade val="30000"/>
-              <a:satMod val="200000"/>
-            </a:schemeClr>
-          </a:gs>
-        </a:gsLst>
-        <a:path path="circle">
-          <a:fillToRect l="50000" t="50000" r="50000" b="50000"/>
-        </a:path>
-      </a:gradFill>
-    </a:bgFillStyleLst>
-  </a:fmtScheme>
-</a:themeOverride>
-</file>
-
 <file path=customXml/item1.xml><?xml version="1.0" encoding="utf-8"?>
 <p:properties xmlns:p="http://schemas.microsoft.com/office/2006/metadata/properties" xmlns:xsi="http://www.w3.org/2001/XMLSchema-instance" xmlns:pc="http://schemas.microsoft.com/office/infopath/2007/PartnerControls">
   <documentManagement>

</xml_diff>